<commit_message>
se sube carpeta tecnica en reporte
</commit_message>
<xml_diff>
--- a/assets/doc/plantilla_reporte.docx
+++ b/assets/doc/plantilla_reporte.docx
@@ -9672,9 +9672,8 @@
                 <w:bdr w:val="none" w:sz="0" w:space="0" w:color="auto" w:frame="1"/>
                 <w:lang w:val="es-ES" w:eastAsia="es-ES"/>
               </w:rPr>
-              <w:t>imagen_resp_</w:t>
-            </w:r>
-            <w:proofErr w:type="gramStart"/>
+              <w:t>imagen_resp_1</w:t>
+            </w:r>
             <w:r>
               <w:rPr>
                 <w:rFonts w:ascii="Consolas" w:hAnsi="Consolas" w:cs="Courier New"/>
@@ -9684,7 +9683,7 @@
                 <w:bdr w:val="none" w:sz="0" w:space="0" w:color="auto" w:frame="1"/>
                 <w:lang w:val="es-ES" w:eastAsia="es-ES"/>
               </w:rPr>
-              <w:t>1</w:t>
+              <w:t>}${</w:t>
             </w:r>
             <w:r>
               <w:rPr>
@@ -9695,9 +9694,8 @@
                 <w:bdr w:val="none" w:sz="0" w:space="0" w:color="auto" w:frame="1"/>
                 <w:lang w:val="es-ES" w:eastAsia="es-ES"/>
               </w:rPr>
-              <w:t>}$</w:t>
-            </w:r>
-            <w:proofErr w:type="gramEnd"/>
+              <w:t>imagen_resp_2</w:t>
+            </w:r>
             <w:r>
               <w:rPr>
                 <w:rFonts w:ascii="Consolas" w:hAnsi="Consolas" w:cs="Courier New"/>
@@ -9707,7 +9705,7 @@
                 <w:bdr w:val="none" w:sz="0" w:space="0" w:color="auto" w:frame="1"/>
                 <w:lang w:val="es-ES" w:eastAsia="es-ES"/>
               </w:rPr>
-              <w:t>{</w:t>
+              <w:t>}</w:t>
             </w:r>
             <w:r>
               <w:rPr>
@@ -9718,7 +9716,7 @@
                 <w:bdr w:val="none" w:sz="0" w:space="0" w:color="auto" w:frame="1"/>
                 <w:lang w:val="es-ES" w:eastAsia="es-ES"/>
               </w:rPr>
-              <w:t>imagen_resp_</w:t>
+              <w:t>${</w:t>
             </w:r>
             <w:r>
               <w:rPr>
@@ -9729,7 +9727,7 @@
                 <w:bdr w:val="none" w:sz="0" w:space="0" w:color="auto" w:frame="1"/>
                 <w:lang w:val="es-ES" w:eastAsia="es-ES"/>
               </w:rPr>
-              <w:t>2</w:t>
+              <w:t>imagen_resp_3</w:t>
             </w:r>
             <w:r>
               <w:rPr>
@@ -9740,7 +9738,7 @@
                 <w:bdr w:val="none" w:sz="0" w:space="0" w:color="auto" w:frame="1"/>
                 <w:lang w:val="es-ES" w:eastAsia="es-ES"/>
               </w:rPr>
-              <w:t>}</w:t>
+              <w:t>}${</w:t>
             </w:r>
             <w:r>
               <w:rPr>
@@ -9751,7 +9749,7 @@
                 <w:bdr w:val="none" w:sz="0" w:space="0" w:color="auto" w:frame="1"/>
                 <w:lang w:val="es-ES" w:eastAsia="es-ES"/>
               </w:rPr>
-              <w:t>${</w:t>
+              <w:t>imagen_resp_4</w:t>
             </w:r>
             <w:r>
               <w:rPr>
@@ -9762,7 +9760,7 @@
                 <w:bdr w:val="none" w:sz="0" w:space="0" w:color="auto" w:frame="1"/>
                 <w:lang w:val="es-ES" w:eastAsia="es-ES"/>
               </w:rPr>
-              <w:t>imagen_resp_</w:t>
+              <w:t>}${</w:t>
             </w:r>
             <w:r>
               <w:rPr>
@@ -9773,73 +9771,7 @@
                 <w:bdr w:val="none" w:sz="0" w:space="0" w:color="auto" w:frame="1"/>
                 <w:lang w:val="es-ES" w:eastAsia="es-ES"/>
               </w:rPr>
-              <w:t>3</w:t>
-            </w:r>
-            <w:r>
-              <w:rPr>
-                <w:rFonts w:ascii="Consolas" w:hAnsi="Consolas" w:cs="Courier New"/>
-                <w:color w:val="24292F"/>
-                <w:sz w:val="18"/>
-                <w:szCs w:val="18"/>
-                <w:bdr w:val="none" w:sz="0" w:space="0" w:color="auto" w:frame="1"/>
-                <w:lang w:val="es-ES" w:eastAsia="es-ES"/>
-              </w:rPr>
-              <w:t>}${</w:t>
-            </w:r>
-            <w:r>
-              <w:rPr>
-                <w:rFonts w:ascii="Consolas" w:hAnsi="Consolas" w:cs="Courier New"/>
-                <w:color w:val="24292F"/>
-                <w:sz w:val="18"/>
-                <w:szCs w:val="18"/>
-                <w:bdr w:val="none" w:sz="0" w:space="0" w:color="auto" w:frame="1"/>
-                <w:lang w:val="es-ES" w:eastAsia="es-ES"/>
-              </w:rPr>
-              <w:t>imagen_resp_</w:t>
-            </w:r>
-            <w:r>
-              <w:rPr>
-                <w:rFonts w:ascii="Consolas" w:hAnsi="Consolas" w:cs="Courier New"/>
-                <w:color w:val="24292F"/>
-                <w:sz w:val="18"/>
-                <w:szCs w:val="18"/>
-                <w:bdr w:val="none" w:sz="0" w:space="0" w:color="auto" w:frame="1"/>
-                <w:lang w:val="es-ES" w:eastAsia="es-ES"/>
-              </w:rPr>
-              <w:t>4</w:t>
-            </w:r>
-            <w:r>
-              <w:rPr>
-                <w:rFonts w:ascii="Consolas" w:hAnsi="Consolas" w:cs="Courier New"/>
-                <w:color w:val="24292F"/>
-                <w:sz w:val="18"/>
-                <w:szCs w:val="18"/>
-                <w:bdr w:val="none" w:sz="0" w:space="0" w:color="auto" w:frame="1"/>
-                <w:lang w:val="es-ES" w:eastAsia="es-ES"/>
-              </w:rPr>
-              <w:t>}${</w:t>
-            </w:r>
-            <w:r>
-              <w:rPr>
-                <w:rFonts w:ascii="Consolas" w:hAnsi="Consolas" w:cs="Courier New"/>
-                <w:color w:val="24292F"/>
-                <w:sz w:val="18"/>
-                <w:szCs w:val="18"/>
-                <w:bdr w:val="none" w:sz="0" w:space="0" w:color="auto" w:frame="1"/>
-                <w:lang w:val="es-ES" w:eastAsia="es-ES"/>
-              </w:rPr>
-              <w:t>imagen_resp_</w:t>
-            </w:r>
-            <w:r>
-              <w:rPr>
-                <w:rFonts w:ascii="Consolas" w:hAnsi="Consolas" w:cs="Courier New"/>
-                <w:color w:val="24292F"/>
-                <w:sz w:val="18"/>
-                <w:szCs w:val="18"/>
-                <w:bdr w:val="none" w:sz="0" w:space="0" w:color="auto" w:frame="1"/>
-                <w:lang w:val="es-ES" w:eastAsia="es-ES"/>
-              </w:rPr>
-              <w:t>5</w:t>
+              <w:t>imagen_resp_5</w:t>
             </w:r>
             <w:r>
               <w:rPr>
@@ -10527,6 +10459,7 @@
     </w:p>
     <w:p>
       <w:pPr>
+        <w:ind w:left="708" w:hanging="708"/>
         <w:jc w:val="center"/>
         <w:rPr>
           <w:rFonts w:ascii="Arial" w:eastAsia="Arial" w:hAnsi="Arial" w:cs="Arial"/>
@@ -11138,1314 +11071,21 @@
           </w:p>
         </w:tc>
       </w:tr>
-      <w:tr>
-        <w:trPr>
-          <w:gridAfter w:val="5"/>
-          <w:wAfter w:w="5386" w:type="dxa"/>
-          <w:trHeight w:val="618"/>
-        </w:trPr>
-        <w:tc>
-          <w:tcPr>
-            <w:tcW w:w="1063" w:type="dxa"/>
-            <w:tcBorders>
-              <w:top w:val="single" w:sz="4" w:space="0" w:color="auto"/>
-              <w:left w:val="single" w:sz="4" w:space="0" w:color="auto"/>
-              <w:bottom w:val="single" w:sz="4" w:space="0" w:color="auto"/>
-              <w:right w:val="single" w:sz="4" w:space="0" w:color="auto"/>
-            </w:tcBorders>
-            <w:shd w:val="clear" w:color="auto" w:fill="auto"/>
-            <w:vAlign w:val="center"/>
-            <w:hideMark/>
-          </w:tcPr>
-          <w:p>
-            <w:pPr>
-              <w:pStyle w:val="Sinespaciado"/>
-              <w:jc w:val="center"/>
-              <w:rPr>
-                <w:rFonts w:ascii="Arial" w:hAnsi="Arial" w:cs="Arial"/>
-                <w:b/>
-                <w:sz w:val="20"/>
-                <w:szCs w:val="20"/>
-                <w:lang w:val="es-CL" w:eastAsia="es-CL"/>
-              </w:rPr>
-            </w:pPr>
-            <w:r>
-              <w:rPr>
-                <w:rFonts w:ascii="Arial" w:hAnsi="Arial" w:cs="Arial"/>
-                <w:b/>
-                <w:sz w:val="20"/>
-                <w:szCs w:val="20"/>
-                <w:lang w:val="es-CL" w:eastAsia="es-CL"/>
-              </w:rPr>
-              <w:t>Cumple</w:t>
-            </w:r>
-          </w:p>
-        </w:tc>
-        <w:tc>
-          <w:tcPr>
-            <w:tcW w:w="8576" w:type="dxa"/>
-            <w:gridSpan w:val="2"/>
-            <w:tcBorders>
-              <w:top w:val="single" w:sz="4" w:space="0" w:color="auto"/>
-              <w:left w:val="single" w:sz="4" w:space="0" w:color="auto"/>
-              <w:bottom w:val="single" w:sz="4" w:space="0" w:color="auto"/>
-              <w:right w:val="single" w:sz="4" w:space="0" w:color="auto"/>
-            </w:tcBorders>
-            <w:shd w:val="clear" w:color="auto" w:fill="auto"/>
-            <w:vAlign w:val="center"/>
-            <w:hideMark/>
-          </w:tcPr>
-          <w:p>
-            <w:pPr>
-              <w:pStyle w:val="Sinespaciado"/>
-              <w:ind w:right="213"/>
-              <w:jc w:val="center"/>
-              <w:rPr>
-                <w:rFonts w:ascii="Arial" w:hAnsi="Arial" w:cs="Arial"/>
-                <w:b/>
-                <w:sz w:val="20"/>
-                <w:szCs w:val="20"/>
-                <w:lang w:val="es-CL" w:eastAsia="es-CL"/>
-              </w:rPr>
-            </w:pPr>
-            <w:r>
-              <w:rPr>
-                <w:rFonts w:ascii="Arial" w:hAnsi="Arial" w:cs="Arial"/>
-                <w:b/>
-                <w:sz w:val="20"/>
-                <w:szCs w:val="20"/>
-                <w:lang w:val="es-CL" w:eastAsia="es-CL"/>
-              </w:rPr>
-              <w:t>Documento</w:t>
-            </w:r>
-          </w:p>
-        </w:tc>
-      </w:tr>
-      <w:tr>
-        <w:trPr>
-          <w:gridAfter w:val="5"/>
-          <w:wAfter w:w="5386" w:type="dxa"/>
-          <w:trHeight w:val="698"/>
-        </w:trPr>
-        <w:tc>
-          <w:tcPr>
-            <w:tcW w:w="1063" w:type="dxa"/>
-            <w:tcBorders>
-              <w:top w:val="single" w:sz="4" w:space="0" w:color="auto"/>
-              <w:left w:val="single" w:sz="4" w:space="0" w:color="auto"/>
-              <w:bottom w:val="single" w:sz="4" w:space="0" w:color="auto"/>
-              <w:right w:val="single" w:sz="4" w:space="0" w:color="auto"/>
-            </w:tcBorders>
-            <w:shd w:val="clear" w:color="auto" w:fill="auto"/>
-            <w:vAlign w:val="center"/>
-          </w:tcPr>
-          <w:p>
-            <w:pPr>
-              <w:pStyle w:val="Sinespaciado"/>
-              <w:jc w:val="center"/>
-              <w:rPr>
-                <w:rFonts w:ascii="Arial" w:hAnsi="Arial" w:cs="Arial"/>
-                <w:sz w:val="20"/>
-                <w:szCs w:val="20"/>
-                <w:lang w:val="es-CL" w:eastAsia="es-CL"/>
-              </w:rPr>
-            </w:pPr>
-            <w:r>
-              <w:rPr>
-                <w:rFonts w:ascii="Arial" w:hAnsi="Arial" w:cs="Arial"/>
-                <w:sz w:val="20"/>
-                <w:szCs w:val="20"/>
-                <w:lang w:val="es-CL" w:eastAsia="es-CL"/>
-              </w:rPr>
-              <w:t>SI</w:t>
-            </w:r>
-          </w:p>
-        </w:tc>
-        <w:tc>
-          <w:tcPr>
-            <w:tcW w:w="8576" w:type="dxa"/>
-            <w:gridSpan w:val="2"/>
-            <w:tcBorders>
-              <w:top w:val="single" w:sz="4" w:space="0" w:color="auto"/>
-              <w:left w:val="single" w:sz="4" w:space="0" w:color="auto"/>
-              <w:bottom w:val="single" w:sz="4" w:space="0" w:color="auto"/>
-              <w:right w:val="single" w:sz="4" w:space="0" w:color="auto"/>
-            </w:tcBorders>
-            <w:shd w:val="clear" w:color="auto" w:fill="auto"/>
-            <w:vAlign w:val="center"/>
-          </w:tcPr>
-          <w:p>
-            <w:pPr>
-              <w:pStyle w:val="Sinespaciado"/>
-              <w:ind w:right="213"/>
-              <w:jc w:val="both"/>
-              <w:rPr>
-                <w:rFonts w:ascii="Arial" w:hAnsi="Arial" w:cs="Arial"/>
-                <w:sz w:val="20"/>
-                <w:szCs w:val="20"/>
-                <w:lang w:val="es-CL" w:eastAsia="es-CL"/>
-              </w:rPr>
-            </w:pPr>
-            <w:r>
-              <w:rPr>
-                <w:rFonts w:ascii="Arial" w:hAnsi="Arial" w:cs="Arial"/>
-                <w:sz w:val="20"/>
-                <w:szCs w:val="20"/>
-                <w:lang w:val="es-CL" w:eastAsia="es-CL"/>
-              </w:rPr>
-              <w:t xml:space="preserve">Certificado de inscripción vigente de empresa mantenedora inscrita en el registro nacional del MINVU. </w:t>
-            </w:r>
-            <w:r>
-              <w:rPr>
-                <w:rFonts w:ascii="Arial" w:hAnsi="Arial" w:cs="Arial"/>
-                <w:b/>
-                <w:sz w:val="20"/>
-                <w:szCs w:val="20"/>
-                <w:lang w:val="es-CL" w:eastAsia="es-CL"/>
-              </w:rPr>
-              <w:t>(</w:t>
-            </w:r>
-            <w:r>
-              <w:rPr>
-                <w:rFonts w:ascii="Arial" w:hAnsi="Arial" w:cs="Arial"/>
-                <w:b/>
-                <w:sz w:val="20"/>
-                <w:szCs w:val="20"/>
-                <w:lang w:val="es-CL" w:eastAsia="es-CL"/>
-              </w:rPr>
-              <w:t>núm.</w:t>
-            </w:r>
-            <w:r>
-              <w:rPr>
-                <w:rFonts w:ascii="Arial" w:hAnsi="Arial" w:cs="Arial"/>
-                <w:b/>
-                <w:sz w:val="20"/>
-                <w:szCs w:val="20"/>
-                <w:lang w:val="es-CL" w:eastAsia="es-CL"/>
-              </w:rPr>
-              <w:t xml:space="preserve"> 2, articulo 3, D.S.37 D.O. 21-03-2016 y numeral 2, articulo 5.9.5 OGUC)</w:t>
-            </w:r>
-          </w:p>
-        </w:tc>
-      </w:tr>
-      <w:tr>
-        <w:trPr>
-          <w:gridAfter w:val="5"/>
-          <w:wAfter w:w="5386" w:type="dxa"/>
-          <w:trHeight w:val="838"/>
-        </w:trPr>
-        <w:tc>
-          <w:tcPr>
-            <w:tcW w:w="1063" w:type="dxa"/>
-            <w:tcBorders>
-              <w:top w:val="single" w:sz="4" w:space="0" w:color="auto"/>
-              <w:left w:val="single" w:sz="4" w:space="0" w:color="auto"/>
-              <w:bottom w:val="single" w:sz="4" w:space="0" w:color="auto"/>
-              <w:right w:val="single" w:sz="4" w:space="0" w:color="auto"/>
-            </w:tcBorders>
-            <w:shd w:val="clear" w:color="auto" w:fill="auto"/>
-            <w:vAlign w:val="center"/>
-          </w:tcPr>
-          <w:p>
-            <w:pPr>
-              <w:pStyle w:val="Sinespaciado"/>
-              <w:jc w:val="center"/>
-              <w:rPr>
-                <w:rFonts w:ascii="Arial" w:hAnsi="Arial" w:cs="Arial"/>
-                <w:sz w:val="20"/>
-                <w:szCs w:val="20"/>
-                <w:lang w:val="es-CL" w:eastAsia="es-CL"/>
-              </w:rPr>
-            </w:pPr>
-            <w:r>
-              <w:rPr>
-                <w:rFonts w:ascii="Arial" w:hAnsi="Arial" w:cs="Arial"/>
-                <w:sz w:val="20"/>
-                <w:szCs w:val="20"/>
-                <w:lang w:val="es-CL" w:eastAsia="es-CL"/>
-              </w:rPr>
-              <w:t>SI</w:t>
-            </w:r>
-          </w:p>
-        </w:tc>
-        <w:tc>
-          <w:tcPr>
-            <w:tcW w:w="8576" w:type="dxa"/>
-            <w:gridSpan w:val="2"/>
-            <w:tcBorders>
-              <w:top w:val="single" w:sz="4" w:space="0" w:color="auto"/>
-              <w:left w:val="single" w:sz="4" w:space="0" w:color="auto"/>
-              <w:bottom w:val="single" w:sz="4" w:space="0" w:color="auto"/>
-              <w:right w:val="single" w:sz="4" w:space="0" w:color="auto"/>
-            </w:tcBorders>
-            <w:shd w:val="clear" w:color="auto" w:fill="auto"/>
-            <w:vAlign w:val="center"/>
-          </w:tcPr>
-          <w:p>
-            <w:pPr>
-              <w:pStyle w:val="Sinespaciado"/>
-              <w:ind w:right="213"/>
-              <w:jc w:val="both"/>
-              <w:rPr>
-                <w:rFonts w:ascii="Arial" w:hAnsi="Arial" w:cs="Arial"/>
-                <w:sz w:val="20"/>
-                <w:szCs w:val="20"/>
-                <w:lang w:val="es-CL" w:eastAsia="es-CL"/>
-              </w:rPr>
-            </w:pPr>
-            <w:r>
-              <w:rPr>
-                <w:rFonts w:ascii="Arial" w:hAnsi="Arial" w:cs="Arial"/>
-                <w:sz w:val="20"/>
-                <w:szCs w:val="20"/>
-                <w:lang w:val="es-CL" w:eastAsia="es-CL"/>
-              </w:rPr>
-              <w:t xml:space="preserve">Certificado de inscripción vigente de empresa certificadora inscrita en el registro nacional del MINVU. </w:t>
-            </w:r>
-            <w:r>
-              <w:rPr>
-                <w:rFonts w:ascii="Arial" w:hAnsi="Arial" w:cs="Arial"/>
-                <w:b/>
-                <w:sz w:val="20"/>
-                <w:szCs w:val="20"/>
-                <w:lang w:val="es-CL" w:eastAsia="es-CL"/>
-              </w:rPr>
-              <w:t>(</w:t>
-            </w:r>
-            <w:r>
-              <w:rPr>
-                <w:rFonts w:ascii="Arial" w:hAnsi="Arial" w:cs="Arial"/>
-                <w:b/>
-                <w:sz w:val="20"/>
-                <w:szCs w:val="20"/>
-                <w:lang w:val="es-CL" w:eastAsia="es-CL"/>
-              </w:rPr>
-              <w:t xml:space="preserve">núm. </w:t>
-            </w:r>
-            <w:r>
-              <w:rPr>
-                <w:rFonts w:ascii="Arial" w:hAnsi="Arial" w:cs="Arial"/>
-                <w:b/>
-                <w:sz w:val="20"/>
-                <w:szCs w:val="20"/>
-                <w:lang w:val="es-CL" w:eastAsia="es-CL"/>
-              </w:rPr>
-              <w:t>2, articulo 3, D.S.37 D.O. 21-03-2016 y numeral 2, articulo 5.9.5 OGUC)</w:t>
-            </w:r>
-          </w:p>
-        </w:tc>
-      </w:tr>
-      <w:tr>
-        <w:trPr>
-          <w:gridAfter w:val="5"/>
-          <w:wAfter w:w="5386" w:type="dxa"/>
-          <w:trHeight w:val="838"/>
-        </w:trPr>
-        <w:tc>
-          <w:tcPr>
-            <w:tcW w:w="1063" w:type="dxa"/>
-            <w:tcBorders>
-              <w:top w:val="single" w:sz="4" w:space="0" w:color="auto"/>
-              <w:left w:val="single" w:sz="4" w:space="0" w:color="auto"/>
-              <w:bottom w:val="single" w:sz="4" w:space="0" w:color="auto"/>
-              <w:right w:val="single" w:sz="4" w:space="0" w:color="auto"/>
-            </w:tcBorders>
-            <w:shd w:val="clear" w:color="auto" w:fill="auto"/>
-            <w:vAlign w:val="center"/>
-          </w:tcPr>
-          <w:p>
-            <w:pPr>
-              <w:pStyle w:val="Sinespaciado"/>
-              <w:jc w:val="center"/>
-              <w:rPr>
-                <w:rFonts w:ascii="Arial" w:hAnsi="Arial" w:cs="Arial"/>
-                <w:sz w:val="20"/>
-                <w:szCs w:val="20"/>
-                <w:lang w:val="es-CL" w:eastAsia="es-CL"/>
-              </w:rPr>
-            </w:pPr>
-            <w:r>
-              <w:rPr>
-                <w:rFonts w:ascii="Arial" w:hAnsi="Arial" w:cs="Arial"/>
-                <w:sz w:val="20"/>
-                <w:szCs w:val="20"/>
-                <w:lang w:val="es-CL" w:eastAsia="es-CL"/>
-              </w:rPr>
-              <w:t>SI</w:t>
-            </w:r>
-          </w:p>
-        </w:tc>
-        <w:tc>
-          <w:tcPr>
-            <w:tcW w:w="8576" w:type="dxa"/>
-            <w:gridSpan w:val="2"/>
-            <w:tcBorders>
-              <w:top w:val="single" w:sz="4" w:space="0" w:color="auto"/>
-              <w:left w:val="single" w:sz="4" w:space="0" w:color="auto"/>
-              <w:bottom w:val="single" w:sz="4" w:space="0" w:color="auto"/>
-              <w:right w:val="single" w:sz="4" w:space="0" w:color="auto"/>
-            </w:tcBorders>
-            <w:shd w:val="clear" w:color="auto" w:fill="auto"/>
-            <w:vAlign w:val="center"/>
-          </w:tcPr>
-          <w:p>
-            <w:pPr>
-              <w:pStyle w:val="Sinespaciado"/>
-              <w:ind w:right="213"/>
-              <w:jc w:val="both"/>
-              <w:rPr>
-                <w:rFonts w:ascii="Arial" w:hAnsi="Arial" w:cs="Arial"/>
-                <w:sz w:val="20"/>
-                <w:szCs w:val="20"/>
-                <w:lang w:val="es-CL" w:eastAsia="es-CL"/>
-              </w:rPr>
-            </w:pPr>
-            <w:r>
-              <w:rPr>
-                <w:rFonts w:ascii="Arial" w:hAnsi="Arial" w:cs="Arial"/>
-                <w:sz w:val="20"/>
-                <w:szCs w:val="20"/>
-                <w:lang w:val="es-CL" w:eastAsia="es-CL"/>
-              </w:rPr>
-              <w:t>Certificados de conformidad y sellos emitidos por la empresa certificadora inscrita en el registro nacional del MINVU.</w:t>
-            </w:r>
-          </w:p>
-        </w:tc>
-      </w:tr>
-      <w:tr>
-        <w:trPr>
-          <w:gridAfter w:val="5"/>
-          <w:wAfter w:w="5386" w:type="dxa"/>
-          <w:trHeight w:val="838"/>
-        </w:trPr>
-        <w:tc>
-          <w:tcPr>
-            <w:tcW w:w="1063" w:type="dxa"/>
-            <w:tcBorders>
-              <w:top w:val="single" w:sz="4" w:space="0" w:color="auto"/>
-              <w:left w:val="single" w:sz="4" w:space="0" w:color="auto"/>
-              <w:bottom w:val="single" w:sz="4" w:space="0" w:color="auto"/>
-              <w:right w:val="single" w:sz="4" w:space="0" w:color="auto"/>
-            </w:tcBorders>
-            <w:shd w:val="clear" w:color="auto" w:fill="auto"/>
-            <w:vAlign w:val="center"/>
-          </w:tcPr>
-          <w:p>
-            <w:pPr>
-              <w:pStyle w:val="Sinespaciado"/>
-              <w:jc w:val="center"/>
-              <w:rPr>
-                <w:rFonts w:ascii="Arial" w:hAnsi="Arial" w:cs="Arial"/>
-                <w:sz w:val="20"/>
-                <w:szCs w:val="20"/>
-                <w:lang w:val="es-CL" w:eastAsia="es-CL"/>
-              </w:rPr>
-            </w:pPr>
-            <w:r>
-              <w:rPr>
-                <w:rFonts w:ascii="Arial" w:hAnsi="Arial" w:cs="Arial"/>
-                <w:sz w:val="20"/>
-                <w:szCs w:val="20"/>
-                <w:lang w:val="es-CL" w:eastAsia="es-CL"/>
-              </w:rPr>
-              <w:t>SI</w:t>
-            </w:r>
-          </w:p>
-        </w:tc>
-        <w:tc>
-          <w:tcPr>
-            <w:tcW w:w="8576" w:type="dxa"/>
-            <w:gridSpan w:val="2"/>
-            <w:tcBorders>
-              <w:top w:val="single" w:sz="4" w:space="0" w:color="auto"/>
-              <w:left w:val="single" w:sz="4" w:space="0" w:color="auto"/>
-              <w:bottom w:val="single" w:sz="4" w:space="0" w:color="auto"/>
-              <w:right w:val="single" w:sz="4" w:space="0" w:color="auto"/>
-            </w:tcBorders>
-            <w:shd w:val="clear" w:color="auto" w:fill="auto"/>
-            <w:vAlign w:val="center"/>
-          </w:tcPr>
-          <w:p>
-            <w:pPr>
-              <w:pStyle w:val="Sinespaciado"/>
-              <w:ind w:right="213"/>
-              <w:jc w:val="both"/>
-              <w:rPr>
-                <w:rFonts w:ascii="Arial" w:hAnsi="Arial" w:cs="Arial"/>
-                <w:sz w:val="20"/>
-                <w:szCs w:val="20"/>
-                <w:lang w:val="es-CL" w:eastAsia="es-CL"/>
-              </w:rPr>
-            </w:pPr>
-            <w:r>
-              <w:rPr>
-                <w:rFonts w:ascii="Arial" w:hAnsi="Arial" w:cs="Arial"/>
-                <w:sz w:val="20"/>
-                <w:szCs w:val="20"/>
-                <w:lang w:val="es-CL" w:eastAsia="es-CL"/>
-              </w:rPr>
-              <w:t xml:space="preserve">Plano general del piso principal, con número ID en cada ascensor </w:t>
-            </w:r>
-            <w:r>
-              <w:rPr>
-                <w:rFonts w:ascii="Arial" w:hAnsi="Arial" w:cs="Arial"/>
-                <w:b/>
-                <w:sz w:val="20"/>
-                <w:szCs w:val="20"/>
-                <w:lang w:val="es-CL" w:eastAsia="es-CL"/>
-              </w:rPr>
-              <w:t>(</w:t>
-            </w:r>
-            <w:r>
-              <w:rPr>
-                <w:rFonts w:ascii="Arial" w:hAnsi="Arial" w:cs="Arial"/>
-                <w:b/>
-                <w:sz w:val="20"/>
-                <w:szCs w:val="20"/>
-                <w:lang w:val="es-CL" w:eastAsia="es-CL"/>
-              </w:rPr>
-              <w:t>núm.</w:t>
-            </w:r>
-            <w:r>
-              <w:rPr>
-                <w:rFonts w:ascii="Arial" w:hAnsi="Arial" w:cs="Arial"/>
-                <w:b/>
-                <w:sz w:val="20"/>
-                <w:szCs w:val="20"/>
-                <w:lang w:val="es-CL" w:eastAsia="es-CL"/>
-              </w:rPr>
-              <w:t xml:space="preserve"> 1, articulo 5.9.5 OGUC)</w:t>
-            </w:r>
-          </w:p>
-        </w:tc>
-      </w:tr>
-      <w:tr>
-        <w:trPr>
-          <w:gridAfter w:val="5"/>
-          <w:wAfter w:w="5386" w:type="dxa"/>
-          <w:trHeight w:val="838"/>
-        </w:trPr>
-        <w:tc>
-          <w:tcPr>
-            <w:tcW w:w="1063" w:type="dxa"/>
-            <w:tcBorders>
-              <w:top w:val="single" w:sz="4" w:space="0" w:color="auto"/>
-              <w:left w:val="single" w:sz="4" w:space="0" w:color="auto"/>
-              <w:bottom w:val="single" w:sz="4" w:space="0" w:color="auto"/>
-              <w:right w:val="single" w:sz="4" w:space="0" w:color="auto"/>
-            </w:tcBorders>
-            <w:shd w:val="clear" w:color="auto" w:fill="auto"/>
-            <w:vAlign w:val="center"/>
-          </w:tcPr>
-          <w:p>
-            <w:pPr>
-              <w:pStyle w:val="Sinespaciado"/>
-              <w:jc w:val="center"/>
-              <w:rPr>
-                <w:rFonts w:ascii="Arial" w:hAnsi="Arial" w:cs="Arial"/>
-                <w:sz w:val="20"/>
-                <w:szCs w:val="20"/>
-                <w:lang w:val="es-CL" w:eastAsia="es-CL"/>
-              </w:rPr>
-            </w:pPr>
-            <w:r>
-              <w:rPr>
-                <w:rFonts w:ascii="Arial" w:hAnsi="Arial" w:cs="Arial"/>
-                <w:sz w:val="20"/>
-                <w:szCs w:val="20"/>
-                <w:lang w:val="es-CL" w:eastAsia="es-CL"/>
-              </w:rPr>
-              <w:t>SI</w:t>
-            </w:r>
-          </w:p>
-        </w:tc>
-        <w:tc>
-          <w:tcPr>
-            <w:tcW w:w="8576" w:type="dxa"/>
-            <w:gridSpan w:val="2"/>
-            <w:tcBorders>
-              <w:top w:val="single" w:sz="4" w:space="0" w:color="auto"/>
-              <w:left w:val="single" w:sz="4" w:space="0" w:color="auto"/>
-              <w:bottom w:val="single" w:sz="4" w:space="0" w:color="auto"/>
-              <w:right w:val="single" w:sz="4" w:space="0" w:color="auto"/>
-            </w:tcBorders>
-            <w:shd w:val="clear" w:color="auto" w:fill="auto"/>
-            <w:vAlign w:val="center"/>
-          </w:tcPr>
-          <w:p>
-            <w:pPr>
-              <w:pStyle w:val="Sinespaciado"/>
-              <w:ind w:right="213"/>
-              <w:jc w:val="both"/>
-              <w:rPr>
-                <w:rFonts w:ascii="Arial" w:hAnsi="Arial" w:cs="Arial"/>
-                <w:sz w:val="20"/>
-                <w:szCs w:val="20"/>
-                <w:lang w:val="es-CL" w:eastAsia="es-CL"/>
-              </w:rPr>
-            </w:pPr>
-            <w:r>
-              <w:rPr>
-                <w:rFonts w:ascii="Arial" w:hAnsi="Arial" w:cs="Arial"/>
-                <w:sz w:val="20"/>
-                <w:szCs w:val="20"/>
-                <w:lang w:val="es-CL" w:eastAsia="es-CL"/>
-              </w:rPr>
-              <w:t xml:space="preserve">Planos mecánicos de cada una de las instalaciones. </w:t>
-            </w:r>
-            <w:r>
-              <w:rPr>
-                <w:rFonts w:ascii="Arial" w:hAnsi="Arial" w:cs="Arial"/>
-                <w:b/>
-                <w:sz w:val="20"/>
-                <w:szCs w:val="20"/>
-                <w:lang w:val="es-CL" w:eastAsia="es-CL"/>
-              </w:rPr>
-              <w:t>(</w:t>
-            </w:r>
-            <w:r>
-              <w:rPr>
-                <w:rFonts w:ascii="Arial" w:hAnsi="Arial" w:cs="Arial"/>
-                <w:b/>
-                <w:sz w:val="20"/>
-                <w:szCs w:val="20"/>
-                <w:lang w:val="es-CL" w:eastAsia="es-CL"/>
-              </w:rPr>
-              <w:t>núm.</w:t>
-            </w:r>
-            <w:r>
-              <w:rPr>
-                <w:rFonts w:ascii="Arial" w:hAnsi="Arial" w:cs="Arial"/>
-                <w:b/>
-                <w:sz w:val="20"/>
-                <w:szCs w:val="20"/>
-                <w:lang w:val="es-CL" w:eastAsia="es-CL"/>
-              </w:rPr>
-              <w:t xml:space="preserve"> 2, articulo 5.9.5 OGUC, letra g)</w:t>
-            </w:r>
-          </w:p>
-        </w:tc>
-      </w:tr>
-      <w:tr>
-        <w:trPr>
-          <w:gridAfter w:val="5"/>
-          <w:wAfter w:w="5386" w:type="dxa"/>
-          <w:trHeight w:val="838"/>
-        </w:trPr>
-        <w:tc>
-          <w:tcPr>
-            <w:tcW w:w="1063" w:type="dxa"/>
-            <w:tcBorders>
-              <w:top w:val="single" w:sz="4" w:space="0" w:color="auto"/>
-              <w:left w:val="single" w:sz="4" w:space="0" w:color="auto"/>
-              <w:bottom w:val="single" w:sz="4" w:space="0" w:color="auto"/>
-              <w:right w:val="single" w:sz="4" w:space="0" w:color="auto"/>
-            </w:tcBorders>
-            <w:shd w:val="clear" w:color="auto" w:fill="auto"/>
-            <w:vAlign w:val="center"/>
-          </w:tcPr>
-          <w:p>
-            <w:pPr>
-              <w:pStyle w:val="Sinespaciado"/>
-              <w:jc w:val="center"/>
-              <w:rPr>
-                <w:rFonts w:ascii="Arial" w:hAnsi="Arial" w:cs="Arial"/>
-                <w:sz w:val="20"/>
-                <w:szCs w:val="20"/>
-                <w:lang w:val="es-CL" w:eastAsia="es-CL"/>
-              </w:rPr>
-            </w:pPr>
-            <w:r>
-              <w:rPr>
-                <w:rFonts w:ascii="Arial" w:hAnsi="Arial" w:cs="Arial"/>
-                <w:sz w:val="20"/>
-                <w:szCs w:val="20"/>
-                <w:lang w:val="es-CL" w:eastAsia="es-CL"/>
-              </w:rPr>
-              <w:t>SI</w:t>
-            </w:r>
-          </w:p>
-        </w:tc>
-        <w:tc>
-          <w:tcPr>
-            <w:tcW w:w="8576" w:type="dxa"/>
-            <w:gridSpan w:val="2"/>
-            <w:tcBorders>
-              <w:top w:val="single" w:sz="4" w:space="0" w:color="auto"/>
-              <w:left w:val="single" w:sz="4" w:space="0" w:color="auto"/>
-              <w:bottom w:val="single" w:sz="4" w:space="0" w:color="auto"/>
-              <w:right w:val="single" w:sz="4" w:space="0" w:color="auto"/>
-            </w:tcBorders>
-            <w:shd w:val="clear" w:color="auto" w:fill="auto"/>
-            <w:vAlign w:val="center"/>
-          </w:tcPr>
-          <w:p>
-            <w:pPr>
-              <w:pStyle w:val="Sinespaciado"/>
-              <w:ind w:right="213"/>
-              <w:jc w:val="both"/>
-              <w:rPr>
-                <w:rFonts w:ascii="Arial" w:hAnsi="Arial" w:cs="Arial"/>
-                <w:sz w:val="20"/>
-                <w:szCs w:val="20"/>
-                <w:lang w:val="es-CL" w:eastAsia="es-CL"/>
-              </w:rPr>
-            </w:pPr>
-            <w:r>
-              <w:rPr>
-                <w:rFonts w:ascii="Arial" w:hAnsi="Arial" w:cs="Arial"/>
-                <w:sz w:val="20"/>
-                <w:szCs w:val="20"/>
-                <w:lang w:val="es-CL" w:eastAsia="es-CL"/>
-              </w:rPr>
-              <w:t xml:space="preserve">Especificaciones técnicas de las instalaciones </w:t>
-            </w:r>
-            <w:r>
-              <w:rPr>
-                <w:rFonts w:ascii="Arial" w:hAnsi="Arial" w:cs="Arial"/>
-                <w:b/>
-                <w:sz w:val="20"/>
-                <w:szCs w:val="20"/>
-                <w:lang w:val="es-CL" w:eastAsia="es-CL"/>
-              </w:rPr>
-              <w:t>(</w:t>
-            </w:r>
-            <w:r>
-              <w:rPr>
-                <w:rFonts w:ascii="Arial" w:hAnsi="Arial" w:cs="Arial"/>
-                <w:b/>
-                <w:sz w:val="20"/>
-                <w:szCs w:val="20"/>
-                <w:lang w:val="es-CL" w:eastAsia="es-CL"/>
-              </w:rPr>
-              <w:t>núm.</w:t>
-            </w:r>
-            <w:r>
-              <w:rPr>
-                <w:rFonts w:ascii="Arial" w:hAnsi="Arial" w:cs="Arial"/>
-                <w:b/>
-                <w:sz w:val="20"/>
-                <w:szCs w:val="20"/>
-                <w:lang w:val="es-CL" w:eastAsia="es-CL"/>
-              </w:rPr>
-              <w:t xml:space="preserve"> 2, articulo 5.9.5 OGUC, letra g)</w:t>
-            </w:r>
-          </w:p>
-        </w:tc>
-      </w:tr>
-      <w:tr>
-        <w:trPr>
-          <w:gridAfter w:val="5"/>
-          <w:wAfter w:w="5386" w:type="dxa"/>
-          <w:trHeight w:val="838"/>
-        </w:trPr>
-        <w:tc>
-          <w:tcPr>
-            <w:tcW w:w="1063" w:type="dxa"/>
-            <w:tcBorders>
-              <w:top w:val="single" w:sz="4" w:space="0" w:color="auto"/>
-              <w:left w:val="single" w:sz="4" w:space="0" w:color="auto"/>
-              <w:bottom w:val="single" w:sz="4" w:space="0" w:color="auto"/>
-              <w:right w:val="single" w:sz="4" w:space="0" w:color="auto"/>
-            </w:tcBorders>
-            <w:shd w:val="clear" w:color="auto" w:fill="auto"/>
-            <w:vAlign w:val="center"/>
-          </w:tcPr>
-          <w:p>
-            <w:pPr>
-              <w:pStyle w:val="Sinespaciado"/>
-              <w:jc w:val="center"/>
-              <w:rPr>
-                <w:rFonts w:ascii="Arial" w:hAnsi="Arial" w:cs="Arial"/>
-                <w:sz w:val="20"/>
-                <w:szCs w:val="20"/>
-                <w:lang w:val="es-CL" w:eastAsia="es-CL"/>
-              </w:rPr>
-            </w:pPr>
-            <w:r>
-              <w:rPr>
-                <w:rFonts w:ascii="Arial" w:hAnsi="Arial" w:cs="Arial"/>
-                <w:sz w:val="20"/>
-                <w:szCs w:val="20"/>
-                <w:lang w:val="es-CL" w:eastAsia="es-CL"/>
-              </w:rPr>
-              <w:t>SI</w:t>
-            </w:r>
-          </w:p>
-        </w:tc>
-        <w:tc>
-          <w:tcPr>
-            <w:tcW w:w="8576" w:type="dxa"/>
-            <w:gridSpan w:val="2"/>
-            <w:tcBorders>
-              <w:top w:val="single" w:sz="4" w:space="0" w:color="auto"/>
-              <w:left w:val="single" w:sz="4" w:space="0" w:color="auto"/>
-              <w:bottom w:val="single" w:sz="4" w:space="0" w:color="auto"/>
-              <w:right w:val="single" w:sz="4" w:space="0" w:color="auto"/>
-            </w:tcBorders>
-            <w:shd w:val="clear" w:color="auto" w:fill="auto"/>
-            <w:vAlign w:val="center"/>
-          </w:tcPr>
-          <w:p>
-            <w:pPr>
-              <w:pStyle w:val="Sinespaciado"/>
-              <w:ind w:right="213"/>
-              <w:jc w:val="both"/>
-              <w:rPr>
-                <w:rFonts w:ascii="Arial" w:hAnsi="Arial" w:cs="Arial"/>
-                <w:sz w:val="20"/>
-                <w:szCs w:val="20"/>
-                <w:lang w:val="es-CL" w:eastAsia="es-CL"/>
-              </w:rPr>
-            </w:pPr>
-            <w:r>
-              <w:rPr>
-                <w:rFonts w:ascii="Arial" w:hAnsi="Arial" w:cs="Arial"/>
-                <w:sz w:val="20"/>
-                <w:szCs w:val="20"/>
-                <w:lang w:val="es-CL" w:eastAsia="es-CL"/>
-              </w:rPr>
-              <w:t xml:space="preserve">Planos de la instalación eléctrica </w:t>
-            </w:r>
-            <w:r>
-              <w:rPr>
-                <w:rFonts w:ascii="Arial" w:hAnsi="Arial" w:cs="Arial"/>
-                <w:b/>
-                <w:sz w:val="20"/>
-                <w:szCs w:val="20"/>
-                <w:lang w:val="es-CL" w:eastAsia="es-CL"/>
-              </w:rPr>
-              <w:t>(</w:t>
-            </w:r>
-            <w:r>
-              <w:rPr>
-                <w:rFonts w:ascii="Arial" w:hAnsi="Arial" w:cs="Arial"/>
-                <w:b/>
-                <w:sz w:val="20"/>
-                <w:szCs w:val="20"/>
-                <w:lang w:val="es-CL" w:eastAsia="es-CL"/>
-              </w:rPr>
-              <w:t>núm.</w:t>
-            </w:r>
-            <w:r>
-              <w:rPr>
-                <w:rFonts w:ascii="Arial" w:hAnsi="Arial" w:cs="Arial"/>
-                <w:b/>
-                <w:sz w:val="20"/>
-                <w:szCs w:val="20"/>
-                <w:lang w:val="es-CL" w:eastAsia="es-CL"/>
-              </w:rPr>
-              <w:t xml:space="preserve"> 2, articulo 5.9.5 OGUC, letra h)</w:t>
-            </w:r>
-          </w:p>
-        </w:tc>
-      </w:tr>
-      <w:tr>
-        <w:trPr>
-          <w:gridAfter w:val="5"/>
-          <w:wAfter w:w="5386" w:type="dxa"/>
-          <w:trHeight w:val="838"/>
-        </w:trPr>
-        <w:tc>
-          <w:tcPr>
-            <w:tcW w:w="1063" w:type="dxa"/>
-            <w:tcBorders>
-              <w:top w:val="single" w:sz="4" w:space="0" w:color="auto"/>
-              <w:left w:val="single" w:sz="4" w:space="0" w:color="auto"/>
-              <w:bottom w:val="single" w:sz="4" w:space="0" w:color="auto"/>
-              <w:right w:val="single" w:sz="4" w:space="0" w:color="auto"/>
-            </w:tcBorders>
-            <w:shd w:val="clear" w:color="auto" w:fill="auto"/>
-            <w:vAlign w:val="center"/>
-          </w:tcPr>
-          <w:p>
-            <w:pPr>
-              <w:pStyle w:val="Sinespaciado"/>
-              <w:jc w:val="center"/>
-              <w:rPr>
-                <w:rFonts w:ascii="Arial" w:hAnsi="Arial" w:cs="Arial"/>
-                <w:sz w:val="20"/>
-                <w:szCs w:val="20"/>
-                <w:lang w:val="es-CL" w:eastAsia="es-CL"/>
-              </w:rPr>
-            </w:pPr>
-            <w:r>
-              <w:rPr>
-                <w:rFonts w:ascii="Arial" w:hAnsi="Arial" w:cs="Arial"/>
-                <w:sz w:val="20"/>
-                <w:szCs w:val="20"/>
-                <w:lang w:val="es-CL" w:eastAsia="es-CL"/>
-              </w:rPr>
-              <w:t>SI</w:t>
-            </w:r>
-          </w:p>
-        </w:tc>
-        <w:tc>
-          <w:tcPr>
-            <w:tcW w:w="8576" w:type="dxa"/>
-            <w:gridSpan w:val="2"/>
-            <w:tcBorders>
-              <w:top w:val="single" w:sz="4" w:space="0" w:color="auto"/>
-              <w:left w:val="single" w:sz="4" w:space="0" w:color="auto"/>
-              <w:bottom w:val="single" w:sz="4" w:space="0" w:color="auto"/>
-              <w:right w:val="single" w:sz="4" w:space="0" w:color="auto"/>
-            </w:tcBorders>
-            <w:shd w:val="clear" w:color="auto" w:fill="auto"/>
-            <w:vAlign w:val="center"/>
-          </w:tcPr>
-          <w:p>
-            <w:pPr>
-              <w:pStyle w:val="Sinespaciado"/>
-              <w:ind w:right="213"/>
-              <w:jc w:val="both"/>
-              <w:rPr>
-                <w:rFonts w:ascii="Arial" w:hAnsi="Arial" w:cs="Arial"/>
-                <w:sz w:val="20"/>
-                <w:szCs w:val="20"/>
-                <w:lang w:val="es-CL" w:eastAsia="es-CL"/>
-              </w:rPr>
-            </w:pPr>
-            <w:r>
-              <w:rPr>
-                <w:rFonts w:ascii="Arial" w:hAnsi="Arial" w:cs="Arial"/>
-                <w:sz w:val="20"/>
-                <w:szCs w:val="20"/>
-                <w:lang w:val="es-CL" w:eastAsia="es-CL"/>
-              </w:rPr>
-              <w:t xml:space="preserve">Plano eléctrico de la línea de seguridad. </w:t>
-            </w:r>
-            <w:r>
-              <w:rPr>
-                <w:rFonts w:ascii="Arial" w:hAnsi="Arial" w:cs="Arial"/>
-                <w:b/>
-                <w:sz w:val="20"/>
-                <w:szCs w:val="20"/>
-                <w:lang w:val="es-CL" w:eastAsia="es-CL"/>
-              </w:rPr>
-              <w:t>(</w:t>
-            </w:r>
-            <w:r>
-              <w:rPr>
-                <w:rFonts w:ascii="Arial" w:hAnsi="Arial" w:cs="Arial"/>
-                <w:b/>
-                <w:sz w:val="20"/>
-                <w:szCs w:val="20"/>
-                <w:lang w:val="es-CL" w:eastAsia="es-CL"/>
-              </w:rPr>
-              <w:t>núm.</w:t>
-            </w:r>
-            <w:r>
-              <w:rPr>
-                <w:rFonts w:ascii="Arial" w:hAnsi="Arial" w:cs="Arial"/>
-                <w:b/>
-                <w:sz w:val="20"/>
-                <w:szCs w:val="20"/>
-                <w:lang w:val="es-CL" w:eastAsia="es-CL"/>
-              </w:rPr>
-              <w:t xml:space="preserve"> 2, articulo 5.9.5 OGUC, letra h)</w:t>
-            </w:r>
-          </w:p>
-        </w:tc>
-      </w:tr>
-      <w:tr>
-        <w:trPr>
-          <w:gridAfter w:val="5"/>
-          <w:wAfter w:w="5386" w:type="dxa"/>
-          <w:trHeight w:val="838"/>
-        </w:trPr>
-        <w:tc>
-          <w:tcPr>
-            <w:tcW w:w="1063" w:type="dxa"/>
-            <w:tcBorders>
-              <w:top w:val="single" w:sz="4" w:space="0" w:color="auto"/>
-              <w:left w:val="single" w:sz="4" w:space="0" w:color="auto"/>
-              <w:bottom w:val="single" w:sz="4" w:space="0" w:color="auto"/>
-              <w:right w:val="single" w:sz="4" w:space="0" w:color="auto"/>
-            </w:tcBorders>
-            <w:shd w:val="clear" w:color="auto" w:fill="auto"/>
-            <w:vAlign w:val="center"/>
-          </w:tcPr>
-          <w:p>
-            <w:pPr>
-              <w:pStyle w:val="Sinespaciado"/>
-              <w:jc w:val="center"/>
-              <w:rPr>
-                <w:rFonts w:ascii="Arial" w:hAnsi="Arial" w:cs="Arial"/>
-                <w:sz w:val="20"/>
-                <w:szCs w:val="20"/>
-                <w:lang w:val="es-CL" w:eastAsia="es-CL"/>
-              </w:rPr>
-            </w:pPr>
-            <w:r>
-              <w:rPr>
-                <w:rFonts w:ascii="Arial" w:hAnsi="Arial" w:cs="Arial"/>
-                <w:sz w:val="20"/>
-                <w:szCs w:val="20"/>
-                <w:lang w:val="es-CL" w:eastAsia="es-CL"/>
-              </w:rPr>
-              <w:t>SI</w:t>
-            </w:r>
-          </w:p>
-        </w:tc>
-        <w:tc>
-          <w:tcPr>
-            <w:tcW w:w="8576" w:type="dxa"/>
-            <w:gridSpan w:val="2"/>
-            <w:tcBorders>
-              <w:top w:val="single" w:sz="4" w:space="0" w:color="auto"/>
-              <w:left w:val="single" w:sz="4" w:space="0" w:color="auto"/>
-              <w:bottom w:val="single" w:sz="4" w:space="0" w:color="auto"/>
-              <w:right w:val="single" w:sz="4" w:space="0" w:color="auto"/>
-            </w:tcBorders>
-            <w:shd w:val="clear" w:color="auto" w:fill="auto"/>
-            <w:vAlign w:val="center"/>
-          </w:tcPr>
-          <w:p>
-            <w:pPr>
-              <w:pStyle w:val="Sinespaciado"/>
-              <w:ind w:right="213"/>
-              <w:jc w:val="both"/>
-              <w:rPr>
-                <w:rFonts w:ascii="Arial" w:hAnsi="Arial" w:cs="Arial"/>
-                <w:sz w:val="20"/>
-                <w:szCs w:val="20"/>
-                <w:lang w:val="es-CL" w:eastAsia="es-CL"/>
-              </w:rPr>
-            </w:pPr>
-            <w:r>
-              <w:rPr>
-                <w:rFonts w:ascii="Arial" w:hAnsi="Arial" w:cs="Arial"/>
-                <w:sz w:val="20"/>
-                <w:szCs w:val="20"/>
-                <w:lang w:val="es-CL" w:eastAsia="es-CL"/>
-              </w:rPr>
-              <w:t xml:space="preserve">Plan anual de mantenimiento </w:t>
-            </w:r>
-            <w:r>
-              <w:rPr>
-                <w:rFonts w:ascii="Arial" w:hAnsi="Arial" w:cs="Arial"/>
-                <w:b/>
-                <w:sz w:val="20"/>
-                <w:szCs w:val="20"/>
-                <w:lang w:val="es-CL" w:eastAsia="es-CL"/>
-              </w:rPr>
-              <w:t>(</w:t>
-            </w:r>
-            <w:r>
-              <w:rPr>
-                <w:rFonts w:ascii="Arial" w:hAnsi="Arial" w:cs="Arial"/>
-                <w:b/>
-                <w:sz w:val="20"/>
-                <w:szCs w:val="20"/>
-                <w:lang w:val="es-CL" w:eastAsia="es-CL"/>
-              </w:rPr>
-              <w:t>núm.</w:t>
-            </w:r>
-            <w:r>
-              <w:rPr>
-                <w:rFonts w:ascii="Arial" w:hAnsi="Arial" w:cs="Arial"/>
-                <w:b/>
-                <w:sz w:val="20"/>
-                <w:szCs w:val="20"/>
-                <w:lang w:val="es-CL" w:eastAsia="es-CL"/>
-              </w:rPr>
-              <w:t xml:space="preserve"> 2, articulo 5.9.5 OGUC, letra i)</w:t>
-            </w:r>
-          </w:p>
-        </w:tc>
-      </w:tr>
-      <w:tr>
-        <w:trPr>
-          <w:gridAfter w:val="5"/>
-          <w:wAfter w:w="5386" w:type="dxa"/>
-          <w:trHeight w:val="838"/>
-        </w:trPr>
-        <w:tc>
-          <w:tcPr>
-            <w:tcW w:w="1063" w:type="dxa"/>
-            <w:tcBorders>
-              <w:top w:val="single" w:sz="4" w:space="0" w:color="auto"/>
-              <w:left w:val="single" w:sz="4" w:space="0" w:color="auto"/>
-              <w:bottom w:val="single" w:sz="4" w:space="0" w:color="auto"/>
-              <w:right w:val="single" w:sz="4" w:space="0" w:color="auto"/>
-            </w:tcBorders>
-            <w:shd w:val="clear" w:color="auto" w:fill="auto"/>
-            <w:vAlign w:val="center"/>
-          </w:tcPr>
-          <w:p>
-            <w:pPr>
-              <w:pStyle w:val="Sinespaciado"/>
-              <w:jc w:val="center"/>
-              <w:rPr>
-                <w:rFonts w:ascii="Arial" w:hAnsi="Arial" w:cs="Arial"/>
-                <w:sz w:val="20"/>
-                <w:szCs w:val="20"/>
-                <w:lang w:val="es-CL" w:eastAsia="es-CL"/>
-              </w:rPr>
-            </w:pPr>
-            <w:r>
-              <w:rPr>
-                <w:rFonts w:ascii="Arial" w:hAnsi="Arial" w:cs="Arial"/>
-                <w:sz w:val="20"/>
-                <w:szCs w:val="20"/>
-                <w:lang w:val="es-CL" w:eastAsia="es-CL"/>
-              </w:rPr>
-              <w:t>SI</w:t>
-            </w:r>
-          </w:p>
-        </w:tc>
-        <w:tc>
-          <w:tcPr>
-            <w:tcW w:w="8576" w:type="dxa"/>
-            <w:gridSpan w:val="2"/>
-            <w:tcBorders>
-              <w:top w:val="single" w:sz="4" w:space="0" w:color="auto"/>
-              <w:left w:val="single" w:sz="4" w:space="0" w:color="auto"/>
-              <w:bottom w:val="single" w:sz="4" w:space="0" w:color="auto"/>
-              <w:right w:val="single" w:sz="4" w:space="0" w:color="auto"/>
-            </w:tcBorders>
-            <w:shd w:val="clear" w:color="auto" w:fill="auto"/>
-            <w:vAlign w:val="center"/>
-          </w:tcPr>
-          <w:p>
-            <w:pPr>
-              <w:pStyle w:val="Sinespaciado"/>
-              <w:ind w:right="213"/>
-              <w:jc w:val="both"/>
-              <w:rPr>
-                <w:rFonts w:ascii="Arial" w:hAnsi="Arial" w:cs="Arial"/>
-                <w:sz w:val="20"/>
-                <w:szCs w:val="20"/>
-                <w:lang w:val="es-CL" w:eastAsia="es-CL"/>
-              </w:rPr>
-            </w:pPr>
-            <w:r>
-              <w:rPr>
-                <w:rFonts w:ascii="Arial" w:hAnsi="Arial" w:cs="Arial"/>
-                <w:sz w:val="20"/>
-                <w:szCs w:val="20"/>
-                <w:lang w:val="es-CL" w:eastAsia="es-CL"/>
-              </w:rPr>
-              <w:t xml:space="preserve">Manual de procedimientos e inspecciones </w:t>
-            </w:r>
-            <w:r>
-              <w:rPr>
-                <w:rFonts w:ascii="Arial" w:hAnsi="Arial" w:cs="Arial"/>
-                <w:b/>
-                <w:sz w:val="20"/>
-                <w:szCs w:val="20"/>
-                <w:lang w:val="es-CL" w:eastAsia="es-CL"/>
-              </w:rPr>
-              <w:t>(</w:t>
-            </w:r>
-            <w:r>
-              <w:rPr>
-                <w:rFonts w:ascii="Arial" w:hAnsi="Arial" w:cs="Arial"/>
-                <w:b/>
-                <w:sz w:val="20"/>
-                <w:szCs w:val="20"/>
-                <w:lang w:val="es-CL" w:eastAsia="es-CL"/>
-              </w:rPr>
-              <w:t>núm.</w:t>
-            </w:r>
-            <w:r>
-              <w:rPr>
-                <w:rFonts w:ascii="Arial" w:hAnsi="Arial" w:cs="Arial"/>
-                <w:b/>
-                <w:sz w:val="20"/>
-                <w:szCs w:val="20"/>
-                <w:lang w:val="es-CL" w:eastAsia="es-CL"/>
-              </w:rPr>
-              <w:t xml:space="preserve"> 2, articulo 5.9.5 OGUC, letra j)</w:t>
-            </w:r>
-          </w:p>
-        </w:tc>
-      </w:tr>
-      <w:tr>
-        <w:trPr>
-          <w:gridAfter w:val="5"/>
-          <w:wAfter w:w="5386" w:type="dxa"/>
-          <w:trHeight w:val="838"/>
-        </w:trPr>
-        <w:tc>
-          <w:tcPr>
-            <w:tcW w:w="1063" w:type="dxa"/>
-            <w:tcBorders>
-              <w:top w:val="single" w:sz="4" w:space="0" w:color="auto"/>
-              <w:left w:val="single" w:sz="4" w:space="0" w:color="auto"/>
-              <w:bottom w:val="single" w:sz="4" w:space="0" w:color="auto"/>
-              <w:right w:val="single" w:sz="4" w:space="0" w:color="auto"/>
-            </w:tcBorders>
-            <w:shd w:val="clear" w:color="auto" w:fill="auto"/>
-            <w:vAlign w:val="center"/>
-          </w:tcPr>
-          <w:p>
-            <w:pPr>
-              <w:pStyle w:val="Sinespaciado"/>
-              <w:jc w:val="center"/>
-              <w:rPr>
-                <w:rFonts w:ascii="Arial" w:hAnsi="Arial" w:cs="Arial"/>
-                <w:sz w:val="20"/>
-                <w:szCs w:val="20"/>
-                <w:lang w:val="es-CL" w:eastAsia="es-CL"/>
-              </w:rPr>
-            </w:pPr>
-            <w:r>
-              <w:rPr>
-                <w:rFonts w:ascii="Arial" w:hAnsi="Arial" w:cs="Arial"/>
-                <w:sz w:val="20"/>
-                <w:szCs w:val="20"/>
-                <w:lang w:val="es-CL" w:eastAsia="es-CL"/>
-              </w:rPr>
-              <w:t>SI</w:t>
-            </w:r>
-          </w:p>
-        </w:tc>
-        <w:tc>
-          <w:tcPr>
-            <w:tcW w:w="8576" w:type="dxa"/>
-            <w:gridSpan w:val="2"/>
-            <w:tcBorders>
-              <w:top w:val="single" w:sz="4" w:space="0" w:color="auto"/>
-              <w:left w:val="single" w:sz="4" w:space="0" w:color="auto"/>
-              <w:bottom w:val="single" w:sz="4" w:space="0" w:color="auto"/>
-              <w:right w:val="single" w:sz="4" w:space="0" w:color="auto"/>
-            </w:tcBorders>
-            <w:shd w:val="clear" w:color="auto" w:fill="auto"/>
-            <w:vAlign w:val="center"/>
-          </w:tcPr>
-          <w:p>
-            <w:pPr>
-              <w:pStyle w:val="Sinespaciado"/>
-              <w:ind w:right="213"/>
-              <w:jc w:val="both"/>
-              <w:rPr>
-                <w:rFonts w:ascii="Arial" w:hAnsi="Arial" w:cs="Arial"/>
-                <w:sz w:val="20"/>
-                <w:szCs w:val="20"/>
-                <w:lang w:val="es-CL" w:eastAsia="es-CL"/>
-              </w:rPr>
-            </w:pPr>
-            <w:r>
-              <w:rPr>
-                <w:rFonts w:ascii="Arial" w:hAnsi="Arial" w:cs="Arial"/>
-                <w:sz w:val="20"/>
-                <w:szCs w:val="20"/>
-                <w:lang w:val="es-CL" w:eastAsia="es-CL"/>
-              </w:rPr>
-              <w:t xml:space="preserve">Manual de Uso e Instrucciones de Rescate </w:t>
-            </w:r>
-            <w:r>
-              <w:rPr>
-                <w:rFonts w:ascii="Arial" w:hAnsi="Arial" w:cs="Arial"/>
-                <w:b/>
-                <w:sz w:val="20"/>
-                <w:szCs w:val="20"/>
-                <w:lang w:val="es-CL" w:eastAsia="es-CL"/>
-              </w:rPr>
-              <w:t>(</w:t>
-            </w:r>
-            <w:r>
-              <w:rPr>
-                <w:rFonts w:ascii="Arial" w:hAnsi="Arial" w:cs="Arial"/>
-                <w:b/>
-                <w:sz w:val="20"/>
-                <w:szCs w:val="20"/>
-                <w:lang w:val="es-CL" w:eastAsia="es-CL"/>
-              </w:rPr>
-              <w:t>núm.</w:t>
-            </w:r>
-            <w:r>
-              <w:rPr>
-                <w:rFonts w:ascii="Arial" w:hAnsi="Arial" w:cs="Arial"/>
-                <w:b/>
-                <w:sz w:val="20"/>
-                <w:szCs w:val="20"/>
-                <w:lang w:val="es-CL" w:eastAsia="es-CL"/>
-              </w:rPr>
-              <w:t xml:space="preserve"> 2, articulo 5.9.5 OGUC, letra k)</w:t>
-            </w:r>
-          </w:p>
-        </w:tc>
-      </w:tr>
-      <w:tr>
-        <w:trPr>
-          <w:gridAfter w:val="5"/>
-          <w:wAfter w:w="5386" w:type="dxa"/>
-          <w:trHeight w:val="838"/>
-        </w:trPr>
-        <w:tc>
-          <w:tcPr>
-            <w:tcW w:w="1063" w:type="dxa"/>
-            <w:tcBorders>
-              <w:top w:val="single" w:sz="4" w:space="0" w:color="auto"/>
-              <w:left w:val="single" w:sz="4" w:space="0" w:color="auto"/>
-              <w:bottom w:val="single" w:sz="4" w:space="0" w:color="auto"/>
-              <w:right w:val="single" w:sz="4" w:space="0" w:color="auto"/>
-            </w:tcBorders>
-            <w:shd w:val="clear" w:color="auto" w:fill="auto"/>
-            <w:vAlign w:val="center"/>
-          </w:tcPr>
-          <w:p>
-            <w:pPr>
-              <w:pStyle w:val="Sinespaciado"/>
-              <w:jc w:val="center"/>
-              <w:rPr>
-                <w:rFonts w:ascii="Arial" w:hAnsi="Arial" w:cs="Arial"/>
-                <w:sz w:val="20"/>
-                <w:szCs w:val="20"/>
-                <w:lang w:val="es-CL" w:eastAsia="es-CL"/>
-              </w:rPr>
-            </w:pPr>
-            <w:r>
-              <w:rPr>
-                <w:rFonts w:ascii="Arial" w:hAnsi="Arial" w:cs="Arial"/>
-                <w:sz w:val="20"/>
-                <w:szCs w:val="20"/>
-                <w:lang w:val="es-CL" w:eastAsia="es-CL"/>
-              </w:rPr>
-              <w:t>SI</w:t>
-            </w:r>
-          </w:p>
-        </w:tc>
-        <w:tc>
-          <w:tcPr>
-            <w:tcW w:w="8576" w:type="dxa"/>
-            <w:gridSpan w:val="2"/>
-            <w:tcBorders>
-              <w:top w:val="single" w:sz="4" w:space="0" w:color="auto"/>
-              <w:left w:val="single" w:sz="4" w:space="0" w:color="auto"/>
-              <w:bottom w:val="single" w:sz="4" w:space="0" w:color="auto"/>
-              <w:right w:val="single" w:sz="4" w:space="0" w:color="auto"/>
-            </w:tcBorders>
-            <w:shd w:val="clear" w:color="auto" w:fill="auto"/>
-            <w:vAlign w:val="center"/>
-          </w:tcPr>
-          <w:p>
-            <w:pPr>
-              <w:pStyle w:val="Sinespaciado"/>
-              <w:ind w:right="213"/>
-              <w:jc w:val="both"/>
-              <w:rPr>
-                <w:rFonts w:ascii="Arial" w:hAnsi="Arial" w:cs="Arial"/>
-                <w:sz w:val="20"/>
-                <w:szCs w:val="20"/>
-                <w:lang w:val="es-CL" w:eastAsia="es-CL"/>
-              </w:rPr>
-            </w:pPr>
-            <w:r>
-              <w:rPr>
-                <w:rFonts w:ascii="Arial" w:hAnsi="Arial" w:cs="Arial"/>
-                <w:sz w:val="20"/>
-                <w:szCs w:val="20"/>
-                <w:lang w:val="es-CL" w:eastAsia="es-CL"/>
-              </w:rPr>
-              <w:t>Contrato de mantención vigente con una empresa inscrita en el Registro Nacional de Instaladores, Mantenedores y Certificadores.</w:t>
-            </w:r>
-          </w:p>
-        </w:tc>
-      </w:tr>
     </w:tbl>
+    <w:p>
+      <w:pPr>
+        <w:autoSpaceDE w:val="0"/>
+        <w:autoSpaceDN w:val="0"/>
+        <w:adjustRightInd w:val="0"/>
+        <w:ind w:right="596"/>
+        <w:jc w:val="both"/>
+        <w:rPr>
+          <w:rFonts w:ascii="Arial" w:hAnsi="Arial" w:cs="Arial"/>
+          <w:sz w:val="22"/>
+          <w:szCs w:val="22"/>
+        </w:rPr>
+      </w:pPr>
+    </w:p>
     <w:p>
       <w:pPr>
         <w:autoSpaceDE w:val="0"/>
@@ -12459,62 +11099,32 @@
           <w:szCs w:val="22"/>
         </w:rPr>
       </w:pPr>
-    </w:p>
-    <w:p>
-      <w:pPr>
-        <w:autoSpaceDE w:val="0"/>
-        <w:autoSpaceDN w:val="0"/>
-        <w:adjustRightInd w:val="0"/>
-        <w:ind w:left="567" w:right="596"/>
-        <w:jc w:val="both"/>
+      <w:r>
         <w:rPr>
           <w:rFonts w:ascii="Arial" w:hAnsi="Arial" w:cs="Arial"/>
           <w:sz w:val="22"/>
           <w:szCs w:val="22"/>
         </w:rPr>
-      </w:pPr>
-    </w:p>
-    <w:p>
-      <w:pPr>
-        <w:autoSpaceDE w:val="0"/>
-        <w:autoSpaceDN w:val="0"/>
-        <w:adjustRightInd w:val="0"/>
-        <w:ind w:left="567" w:right="596"/>
-        <w:jc w:val="both"/>
+        <w:t>${</w:t>
+      </w:r>
+      <w:proofErr w:type="spellStart"/>
+      <w:r>
         <w:rPr>
           <w:rFonts w:ascii="Arial" w:hAnsi="Arial" w:cs="Arial"/>
           <w:sz w:val="22"/>
           <w:szCs w:val="22"/>
         </w:rPr>
-      </w:pPr>
-    </w:p>
-    <w:p>
-      <w:pPr>
-        <w:autoSpaceDE w:val="0"/>
-        <w:autoSpaceDN w:val="0"/>
-        <w:adjustRightInd w:val="0"/>
-        <w:ind w:left="567" w:right="596"/>
-        <w:jc w:val="both"/>
+        <w:t>table_carpetas</w:t>
+      </w:r>
+      <w:proofErr w:type="spellEnd"/>
+      <w:r>
         <w:rPr>
           <w:rFonts w:ascii="Arial" w:hAnsi="Arial" w:cs="Arial"/>
           <w:sz w:val="22"/>
           <w:szCs w:val="22"/>
         </w:rPr>
-      </w:pPr>
-    </w:p>
-    <w:p>
-      <w:pPr>
-        <w:autoSpaceDE w:val="0"/>
-        <w:autoSpaceDN w:val="0"/>
-        <w:adjustRightInd w:val="0"/>
-        <w:ind w:left="567" w:right="596"/>
-        <w:jc w:val="both"/>
-        <w:rPr>
-          <w:rFonts w:ascii="Arial" w:hAnsi="Arial" w:cs="Arial"/>
-          <w:sz w:val="22"/>
-          <w:szCs w:val="22"/>
-        </w:rPr>
-      </w:pPr>
+        <w:t>}</w:t>
+      </w:r>
     </w:p>
     <w:p>
       <w:pPr>

</xml_diff>

<commit_message>
se sube prueba de reporte
</commit_message>
<xml_diff>
--- a/assets/doc/plantilla_reporte.docx
+++ b/assets/doc/plantilla_reporte.docx
@@ -9672,8 +9672,9 @@
                 <w:bdr w:val="none" w:sz="0" w:space="0" w:color="auto" w:frame="1"/>
                 <w:lang w:val="es-ES" w:eastAsia="es-ES"/>
               </w:rPr>
-              <w:t>imagen_resp_1</w:t>
-            </w:r>
+              <w:t>imagen_resp_</w:t>
+            </w:r>
+            <w:proofErr w:type="gramStart"/>
             <w:r>
               <w:rPr>
                 <w:rFonts w:ascii="Consolas" w:hAnsi="Consolas" w:cs="Courier New"/>
@@ -9683,7 +9684,30 @@
                 <w:bdr w:val="none" w:sz="0" w:space="0" w:color="auto" w:frame="1"/>
                 <w:lang w:val="es-ES" w:eastAsia="es-ES"/>
               </w:rPr>
-              <w:t>}${</w:t>
+              <w:t>1</w:t>
+            </w:r>
+            <w:r>
+              <w:rPr>
+                <w:rFonts w:ascii="Consolas" w:hAnsi="Consolas" w:cs="Courier New"/>
+                <w:color w:val="24292F"/>
+                <w:sz w:val="18"/>
+                <w:szCs w:val="18"/>
+                <w:bdr w:val="none" w:sz="0" w:space="0" w:color="auto" w:frame="1"/>
+                <w:lang w:val="es-ES" w:eastAsia="es-ES"/>
+              </w:rPr>
+              <w:t>}$</w:t>
+            </w:r>
+            <w:proofErr w:type="gramEnd"/>
+            <w:r>
+              <w:rPr>
+                <w:rFonts w:ascii="Consolas" w:hAnsi="Consolas" w:cs="Courier New"/>
+                <w:color w:val="24292F"/>
+                <w:sz w:val="18"/>
+                <w:szCs w:val="18"/>
+                <w:bdr w:val="none" w:sz="0" w:space="0" w:color="auto" w:frame="1"/>
+                <w:lang w:val="es-ES" w:eastAsia="es-ES"/>
+              </w:rPr>
+              <w:t>{</w:t>
             </w:r>
             <w:r>
               <w:rPr>
@@ -11078,60 +11102,6 @@
         <w:autoSpaceDN w:val="0"/>
         <w:adjustRightInd w:val="0"/>
         <w:ind w:right="596"/>
-        <w:jc w:val="both"/>
-        <w:rPr>
-          <w:rFonts w:ascii="Arial" w:hAnsi="Arial" w:cs="Arial"/>
-          <w:sz w:val="22"/>
-          <w:szCs w:val="22"/>
-        </w:rPr>
-      </w:pPr>
-    </w:p>
-    <w:p>
-      <w:pPr>
-        <w:autoSpaceDE w:val="0"/>
-        <w:autoSpaceDN w:val="0"/>
-        <w:adjustRightInd w:val="0"/>
-        <w:ind w:left="567" w:right="596"/>
-        <w:jc w:val="both"/>
-        <w:rPr>
-          <w:rFonts w:ascii="Arial" w:hAnsi="Arial" w:cs="Arial"/>
-          <w:sz w:val="22"/>
-          <w:szCs w:val="22"/>
-        </w:rPr>
-      </w:pPr>
-      <w:r>
-        <w:rPr>
-          <w:rFonts w:ascii="Arial" w:hAnsi="Arial" w:cs="Arial"/>
-          <w:sz w:val="22"/>
-          <w:szCs w:val="22"/>
-        </w:rPr>
-        <w:t>${</w:t>
-      </w:r>
-      <w:proofErr w:type="spellStart"/>
-      <w:r>
-        <w:rPr>
-          <w:rFonts w:ascii="Arial" w:hAnsi="Arial" w:cs="Arial"/>
-          <w:sz w:val="22"/>
-          <w:szCs w:val="22"/>
-        </w:rPr>
-        <w:t>table_carpetas</w:t>
-      </w:r>
-      <w:proofErr w:type="spellEnd"/>
-      <w:r>
-        <w:rPr>
-          <w:rFonts w:ascii="Arial" w:hAnsi="Arial" w:cs="Arial"/>
-          <w:sz w:val="22"/>
-          <w:szCs w:val="22"/>
-        </w:rPr>
-        <w:t>}</w:t>
-      </w:r>
-    </w:p>
-    <w:p>
-      <w:pPr>
-        <w:autoSpaceDE w:val="0"/>
-        <w:autoSpaceDN w:val="0"/>
-        <w:adjustRightInd w:val="0"/>
-        <w:ind w:left="567" w:right="596"/>
         <w:jc w:val="both"/>
         <w:rPr>
           <w:rFonts w:ascii="Arial" w:hAnsi="Arial" w:cs="Arial"/>

</xml_diff>

<commit_message>
se error de variable url_imagen
</commit_message>
<xml_diff>
--- a/assets/doc/plantilla_reporte.docx
+++ b/assets/doc/plantilla_reporte.docx
@@ -2037,26 +2037,6 @@
     </w:p>
     <w:p>
       <w:pPr>
-        <w:jc w:val="both"/>
-        <w:rPr>
-          <w:rFonts w:ascii="Arial" w:hAnsi="Arial" w:cs="Arial"/>
-          <w:sz w:val="22"/>
-          <w:szCs w:val="22"/>
-        </w:rPr>
-      </w:pPr>
-    </w:p>
-    <w:p>
-      <w:pPr>
-        <w:jc w:val="both"/>
-        <w:rPr>
-          <w:rFonts w:ascii="Arial" w:hAnsi="Arial" w:cs="Arial"/>
-          <w:sz w:val="22"/>
-          <w:szCs w:val="22"/>
-        </w:rPr>
-      </w:pPr>
-    </w:p>
-    <w:p>
-      <w:pPr>
         <w:tabs>
           <w:tab w:val="left" w:pos="2268"/>
         </w:tabs>
@@ -13815,49 +13795,49 @@
       </w:rPr>
     </w:lvl>
   </w:abstractNum>
-  <w:num w:numId="1">
+  <w:num w:numId="1" w16cid:durableId="1230798791">
     <w:abstractNumId w:val="14"/>
   </w:num>
-  <w:num w:numId="2">
+  <w:num w:numId="2" w16cid:durableId="616957246">
     <w:abstractNumId w:val="13"/>
   </w:num>
-  <w:num w:numId="3">
+  <w:num w:numId="3" w16cid:durableId="2129157268">
     <w:abstractNumId w:val="12"/>
   </w:num>
-  <w:num w:numId="4">
+  <w:num w:numId="4" w16cid:durableId="680352013">
     <w:abstractNumId w:val="9"/>
   </w:num>
-  <w:num w:numId="5">
+  <w:num w:numId="5" w16cid:durableId="207961586">
     <w:abstractNumId w:val="10"/>
   </w:num>
-  <w:num w:numId="6">
+  <w:num w:numId="6" w16cid:durableId="269095801">
     <w:abstractNumId w:val="6"/>
   </w:num>
-  <w:num w:numId="7">
+  <w:num w:numId="7" w16cid:durableId="1591308867">
     <w:abstractNumId w:val="1"/>
   </w:num>
-  <w:num w:numId="8">
+  <w:num w:numId="8" w16cid:durableId="782921680">
     <w:abstractNumId w:val="2"/>
   </w:num>
-  <w:num w:numId="9">
+  <w:num w:numId="9" w16cid:durableId="1326476937">
     <w:abstractNumId w:val="0"/>
   </w:num>
-  <w:num w:numId="10">
+  <w:num w:numId="10" w16cid:durableId="1503088621">
     <w:abstractNumId w:val="5"/>
   </w:num>
-  <w:num w:numId="11">
+  <w:num w:numId="11" w16cid:durableId="1542328231">
     <w:abstractNumId w:val="11"/>
   </w:num>
-  <w:num w:numId="12">
+  <w:num w:numId="12" w16cid:durableId="211504727">
     <w:abstractNumId w:val="8"/>
   </w:num>
-  <w:num w:numId="13">
+  <w:num w:numId="13" w16cid:durableId="1129319424">
     <w:abstractNumId w:val="4"/>
   </w:num>
-  <w:num w:numId="14">
+  <w:num w:numId="14" w16cid:durableId="1975284924">
     <w:abstractNumId w:val="7"/>
   </w:num>
-  <w:num w:numId="15">
+  <w:num w:numId="15" w16cid:durableId="1805543173">
     <w:abstractNumId w:val="3"/>
   </w:num>
   <w:numIdMacAtCleanup w:val="1"/>

</xml_diff>

<commit_message>
se sube logica de leve o grave para la respuestas con un NO
</commit_message>
<xml_diff>
--- a/assets/doc/plantilla_reporte.docx
+++ b/assets/doc/plantilla_reporte.docx
@@ -9469,43 +9469,77 @@
               <w:jc w:val="center"/>
               <w:rPr>
                 <w:rFonts w:ascii="Arial" w:hAnsi="Arial" w:cs="Arial"/>
+                <w:bCs/>
+                <w:sz w:val="20"/>
+                <w:szCs w:val="20"/>
+                <w:lang w:eastAsia="es-CL"/>
+              </w:rPr>
+            </w:pPr>
+            <w:r>
+              <w:rPr>
+                <w:rFonts w:ascii="Arial" w:hAnsi="Arial" w:cs="Arial"/>
+                <w:bCs/>
+                <w:sz w:val="20"/>
+                <w:szCs w:val="20"/>
+                <w:lang w:eastAsia="es-CL"/>
+              </w:rPr>
+              <w:t>${</w:t>
+            </w:r>
+            <w:r>
+              <w:rPr>
+                <w:rFonts w:ascii="Arial" w:hAnsi="Arial" w:cs="Arial"/>
+                <w:bCs/>
+                <w:sz w:val="20"/>
+                <w:szCs w:val="20"/>
+                <w:lang w:eastAsia="es-CL"/>
+              </w:rPr>
+              <w:t>id_punto_1</w:t>
+            </w:r>
+            <w:r>
+              <w:rPr>
+                <w:rFonts w:ascii="Arial" w:hAnsi="Arial" w:cs="Arial"/>
+                <w:bCs/>
+                <w:sz w:val="20"/>
+                <w:szCs w:val="20"/>
+                <w:lang w:eastAsia="es-CL"/>
+              </w:rPr>
+              <w:t>}</w:t>
+            </w:r>
+          </w:p>
+          <w:p>
+            <w:pPr>
+              <w:jc w:val="center"/>
+              <w:rPr>
+                <w:rFonts w:ascii="Arial" w:hAnsi="Arial" w:cs="Arial"/>
                 <w:b/>
+                <w:color w:val="000000"/>
+                <w:sz w:val="20"/>
+                <w:szCs w:val="20"/>
+                <w:u w:val="single"/>
+                <w:lang w:eastAsia="es-CL"/>
+              </w:rPr>
+            </w:pPr>
+            <w:r>
+              <w:rPr>
+                <w:rFonts w:ascii="Arial" w:hAnsi="Arial" w:cs="Arial"/>
                 <w:bCs/>
-                <w:color w:val="000000"/>
                 <w:sz w:val="20"/>
                 <w:szCs w:val="20"/>
                 <w:lang w:eastAsia="es-CL"/>
               </w:rPr>
-            </w:pPr>
-            <w:r>
-              <w:rPr>
-                <w:rFonts w:ascii="Arial" w:hAnsi="Arial" w:cs="Arial"/>
-                <w:bCs/>
-                <w:sz w:val="20"/>
-                <w:szCs w:val="20"/>
+              <w:t>${id_severidad_1}</w:t>
+            </w:r>
+            <w:r>
+              <w:rPr>
+                <w:rFonts w:ascii="Arial" w:hAnsi="Arial" w:cs="Arial"/>
+                <w:b/>
+                <w:color w:val="FF0000"/>
+                <w:sz w:val="20"/>
+                <w:szCs w:val="20"/>
+                <w:u w:val="single"/>
                 <w:lang w:eastAsia="es-CL"/>
               </w:rPr>
-              <w:t>${</w:t>
-            </w:r>
-            <w:r>
-              <w:rPr>
-                <w:rFonts w:ascii="Arial" w:hAnsi="Arial" w:cs="Arial"/>
-                <w:bCs/>
-                <w:sz w:val="20"/>
-                <w:szCs w:val="20"/>
-                <w:lang w:eastAsia="es-CL"/>
-              </w:rPr>
-              <w:t>id_punto_1</w:t>
-            </w:r>
-            <w:r>
-              <w:rPr>
-                <w:rFonts w:ascii="Arial" w:hAnsi="Arial" w:cs="Arial"/>
-                <w:bCs/>
-                <w:sz w:val="20"/>
-                <w:szCs w:val="20"/>
-                <w:lang w:eastAsia="es-CL"/>
-              </w:rPr>
-              <w:t>}</w:t>
+              <w:t>${id_severidad_2}</w:t>
             </w:r>
           </w:p>
         </w:tc>
@@ -9652,9 +9686,8 @@
                 <w:bdr w:val="none" w:sz="0" w:space="0" w:color="auto" w:frame="1"/>
                 <w:lang w:val="es-ES" w:eastAsia="es-ES"/>
               </w:rPr>
-              <w:t>imagen_resp_</w:t>
-            </w:r>
-            <w:proofErr w:type="gramStart"/>
+              <w:t>imagen_resp_1</w:t>
+            </w:r>
             <w:r>
               <w:rPr>
                 <w:rFonts w:ascii="Consolas" w:hAnsi="Consolas" w:cs="Courier New"/>
@@ -9664,30 +9697,7 @@
                 <w:bdr w:val="none" w:sz="0" w:space="0" w:color="auto" w:frame="1"/>
                 <w:lang w:val="es-ES" w:eastAsia="es-ES"/>
               </w:rPr>
-              <w:t>1</w:t>
-            </w:r>
-            <w:r>
-              <w:rPr>
-                <w:rFonts w:ascii="Consolas" w:hAnsi="Consolas" w:cs="Courier New"/>
-                <w:color w:val="24292F"/>
-                <w:sz w:val="18"/>
-                <w:szCs w:val="18"/>
-                <w:bdr w:val="none" w:sz="0" w:space="0" w:color="auto" w:frame="1"/>
-                <w:lang w:val="es-ES" w:eastAsia="es-ES"/>
-              </w:rPr>
-              <w:t>}$</w:t>
-            </w:r>
-            <w:proofErr w:type="gramEnd"/>
-            <w:r>
-              <w:rPr>
-                <w:rFonts w:ascii="Consolas" w:hAnsi="Consolas" w:cs="Courier New"/>
-                <w:color w:val="24292F"/>
-                <w:sz w:val="18"/>
-                <w:szCs w:val="18"/>
-                <w:bdr w:val="none" w:sz="0" w:space="0" w:color="auto" w:frame="1"/>
-                <w:lang w:val="es-ES" w:eastAsia="es-ES"/>
-              </w:rPr>
-              <w:t>{</w:t>
+              <w:t>}${</w:t>
             </w:r>
             <w:r>
               <w:rPr>

</xml_diff>

<commit_message>
se corrige carpeta tecnica en reporte
</commit_message>
<xml_diff>
--- a/assets/doc/plantilla_reporte.docx
+++ b/assets/doc/plantilla_reporte.docx
@@ -1109,7 +1109,7 @@
                                     <pic:cNvPicPr/>
                                   </pic:nvPicPr>
                                   <pic:blipFill>
-                                    <a:blip r:embed="rId10"/>
+                                    <a:blip r:embed="rId11"/>
                                     <a:stretch>
                                       <a:fillRect/>
                                     </a:stretch>
@@ -1803,7 +1803,6 @@
         <w:jc w:val="center"/>
         <w:rPr>
           <w:rFonts w:ascii="Arial" w:hAnsi="Arial" w:cs="Arial"/>
-          <w:b/>
           <w:color w:val="1F497D" w:themeColor="text2"/>
           <w:sz w:val="32"/>
           <w:szCs w:val="32"/>
@@ -1836,6 +1835,8 @@
         </w:rPr>
         <w:t xml:space="preserve"> </w:t>
       </w:r>
+      <w:bookmarkEnd w:id="1"/>
+      <w:bookmarkEnd w:id="2"/>
       <w:r>
         <w:rPr>
           <w:rFonts w:ascii="Arial" w:hAnsi="Arial" w:cs="Arial"/>
@@ -1843,47 +1844,8 @@
           <w:sz w:val="32"/>
           <w:szCs w:val="32"/>
         </w:rPr>
-        <w:t>01</w:t>
+        <w:t>${rol}</w:t>
       </w:r>
-      <w:r>
-        <w:rPr>
-          <w:rFonts w:ascii="Arial" w:hAnsi="Arial" w:cs="Arial"/>
-          <w:color w:val="1F497D" w:themeColor="text2"/>
-          <w:sz w:val="32"/>
-          <w:szCs w:val="32"/>
-        </w:rPr>
-        <w:t>A</w:t>
-      </w:r>
-      <w:r>
-        <w:rPr>
-          <w:rFonts w:ascii="Arial" w:hAnsi="Arial" w:cs="Arial"/>
-          <w:color w:val="1F497D" w:themeColor="text2"/>
-          <w:sz w:val="32"/>
-          <w:szCs w:val="32"/>
-        </w:rPr>
-        <w:t xml:space="preserve"> y 02</w:t>
-      </w:r>
-      <w:r>
-        <w:rPr>
-          <w:rFonts w:ascii="Arial" w:hAnsi="Arial" w:cs="Arial"/>
-          <w:color w:val="1F497D" w:themeColor="text2"/>
-          <w:sz w:val="32"/>
-          <w:szCs w:val="32"/>
-        </w:rPr>
-        <w:t>A</w:t>
-      </w:r>
-    </w:p>
-    <w:bookmarkEnd w:id="1"/>
-    <w:bookmarkEnd w:id="2"/>
-    <w:p>
-      <w:pPr>
-        <w:jc w:val="both"/>
-        <w:rPr>
-          <w:rFonts w:ascii="Arial" w:hAnsi="Arial" w:cs="Arial"/>
-          <w:sz w:val="22"/>
-          <w:szCs w:val="22"/>
-        </w:rPr>
-      </w:pPr>
     </w:p>
     <w:p>
       <w:pPr>
@@ -2078,7 +2040,7 @@
         <w:gridCol w:w="1843"/>
         <w:gridCol w:w="3686"/>
         <w:gridCol w:w="2126"/>
-        <w:gridCol w:w="1984"/>
+        <w:gridCol w:w="2140"/>
       </w:tblGrid>
       <w:tr>
         <w:tc>
@@ -2177,28 +2139,27 @@
             </w:pPr>
             <w:r>
               <w:rPr>
-                <w:rFonts w:ascii="Arial" w:hAnsi="Arial" w:cs="Arial"/>
-                <w:sz w:val="20"/>
-                <w:szCs w:val="20"/>
-                <w:lang w:val="es-ES"/>
+                <w:rFonts w:ascii="Arial" w:eastAsia="Calibri" w:hAnsi="Arial" w:cs="Arial"/>
+                <w:sz w:val="20"/>
+                <w:szCs w:val="16"/>
               </w:rPr>
               <w:t>${</w:t>
             </w:r>
-            <w:r>
-              <w:rPr>
-                <w:rFonts w:ascii="Arial" w:hAnsi="Arial" w:cs="Arial"/>
-                <w:sz w:val="20"/>
-                <w:szCs w:val="20"/>
-                <w:lang w:val="es-ES"/>
-              </w:rPr>
-              <w:t>rol</w:t>
-            </w:r>
-            <w:r>
-              <w:rPr>
-                <w:rFonts w:ascii="Arial" w:hAnsi="Arial" w:cs="Arial"/>
-                <w:sz w:val="20"/>
-                <w:szCs w:val="20"/>
-                <w:lang w:val="es-ES"/>
+            <w:proofErr w:type="spellStart"/>
+            <w:r>
+              <w:rPr>
+                <w:rFonts w:ascii="Arial" w:eastAsia="Calibri" w:hAnsi="Arial" w:cs="Arial"/>
+                <w:sz w:val="20"/>
+                <w:szCs w:val="16"/>
+              </w:rPr>
+              <w:t>cantidad_ascensor</w:t>
+            </w:r>
+            <w:proofErr w:type="spellEnd"/>
+            <w:r>
+              <w:rPr>
+                <w:rFonts w:ascii="Arial" w:eastAsia="Calibri" w:hAnsi="Arial" w:cs="Arial"/>
+                <w:sz w:val="20"/>
+                <w:szCs w:val="16"/>
               </w:rPr>
               <w:t>}</w:t>
             </w:r>
@@ -3871,6 +3832,7 @@
           </w:tcPr>
           <w:p>
             <w:pPr>
+              <w:ind w:left="708" w:hanging="708"/>
               <w:rPr>
                 <w:rFonts w:ascii="Arial" w:eastAsia="Calibri" w:hAnsi="Arial" w:cs="Arial"/>
                 <w:sz w:val="20"/>
@@ -3911,27 +3873,28 @@
             </w:pPr>
             <w:r>
               <w:rPr>
-                <w:rFonts w:ascii="Arial" w:eastAsia="Calibri" w:hAnsi="Arial" w:cs="Arial"/>
-                <w:sz w:val="20"/>
-                <w:szCs w:val="16"/>
+                <w:rFonts w:ascii="Arial" w:hAnsi="Arial" w:cs="Arial"/>
+                <w:sz w:val="20"/>
+                <w:szCs w:val="20"/>
+                <w:lang w:val="es-ES"/>
               </w:rPr>
               <w:t>${</w:t>
             </w:r>
-            <w:proofErr w:type="spellStart"/>
-            <w:r>
-              <w:rPr>
-                <w:rFonts w:ascii="Arial" w:eastAsia="Calibri" w:hAnsi="Arial" w:cs="Arial"/>
-                <w:sz w:val="20"/>
-                <w:szCs w:val="16"/>
-              </w:rPr>
-              <w:t>cantidad_ascensor</w:t>
-            </w:r>
-            <w:proofErr w:type="spellEnd"/>
-            <w:r>
-              <w:rPr>
-                <w:rFonts w:ascii="Arial" w:eastAsia="Calibri" w:hAnsi="Arial" w:cs="Arial"/>
-                <w:sz w:val="20"/>
-                <w:szCs w:val="16"/>
+            <w:r>
+              <w:rPr>
+                <w:rFonts w:ascii="Arial" w:hAnsi="Arial" w:cs="Arial"/>
+                <w:sz w:val="20"/>
+                <w:szCs w:val="20"/>
+                <w:lang w:val="es-ES"/>
+              </w:rPr>
+              <w:t>rol</w:t>
+            </w:r>
+            <w:r>
+              <w:rPr>
+                <w:rFonts w:ascii="Arial" w:hAnsi="Arial" w:cs="Arial"/>
+                <w:sz w:val="20"/>
+                <w:szCs w:val="20"/>
+                <w:lang w:val="es-ES"/>
               </w:rPr>
               <w:t>}</w:t>
             </w:r>
@@ -9527,7 +9490,18 @@
                 <w:szCs w:val="20"/>
                 <w:lang w:eastAsia="es-CL"/>
               </w:rPr>
-              <w:t>${id_severidad_1}</w:t>
+              <w:t>${id_severidad_</w:t>
+            </w:r>
+            <w:proofErr w:type="gramStart"/>
+            <w:r>
+              <w:rPr>
+                <w:rFonts w:ascii="Arial" w:hAnsi="Arial" w:cs="Arial"/>
+                <w:bCs/>
+                <w:sz w:val="20"/>
+                <w:szCs w:val="20"/>
+                <w:lang w:eastAsia="es-CL"/>
+              </w:rPr>
+              <w:t>1}</w:t>
             </w:r>
             <w:r>
               <w:rPr>
@@ -9539,7 +9513,20 @@
                 <w:u w:val="single"/>
                 <w:lang w:eastAsia="es-CL"/>
               </w:rPr>
-              <w:t>${id_severidad_2}</w:t>
+              <w:t>$</w:t>
+            </w:r>
+            <w:proofErr w:type="gramEnd"/>
+            <w:r>
+              <w:rPr>
+                <w:rFonts w:ascii="Arial" w:hAnsi="Arial" w:cs="Arial"/>
+                <w:b/>
+                <w:color w:val="FF0000"/>
+                <w:sz w:val="20"/>
+                <w:szCs w:val="20"/>
+                <w:u w:val="single"/>
+                <w:lang w:eastAsia="es-CL"/>
+              </w:rPr>
+              <w:t>{id_severidad_2}</w:t>
             </w:r>
           </w:p>
         </w:tc>
@@ -9686,8 +9673,9 @@
                 <w:bdr w:val="none" w:sz="0" w:space="0" w:color="auto" w:frame="1"/>
                 <w:lang w:val="es-ES" w:eastAsia="es-ES"/>
               </w:rPr>
-              <w:t>imagen_resp_1</w:t>
-            </w:r>
+              <w:t>imagen_resp_</w:t>
+            </w:r>
+            <w:proofErr w:type="gramStart"/>
             <w:r>
               <w:rPr>
                 <w:rFonts w:ascii="Consolas" w:hAnsi="Consolas" w:cs="Courier New"/>
@@ -9697,7 +9685,30 @@
                 <w:bdr w:val="none" w:sz="0" w:space="0" w:color="auto" w:frame="1"/>
                 <w:lang w:val="es-ES" w:eastAsia="es-ES"/>
               </w:rPr>
-              <w:t>}${</w:t>
+              <w:t>1</w:t>
+            </w:r>
+            <w:r>
+              <w:rPr>
+                <w:rFonts w:ascii="Consolas" w:hAnsi="Consolas" w:cs="Courier New"/>
+                <w:color w:val="24292F"/>
+                <w:sz w:val="18"/>
+                <w:szCs w:val="18"/>
+                <w:bdr w:val="none" w:sz="0" w:space="0" w:color="auto" w:frame="1"/>
+                <w:lang w:val="es-ES" w:eastAsia="es-ES"/>
+              </w:rPr>
+              <w:t>}$</w:t>
+            </w:r>
+            <w:proofErr w:type="gramEnd"/>
+            <w:r>
+              <w:rPr>
+                <w:rFonts w:ascii="Consolas" w:hAnsi="Consolas" w:cs="Courier New"/>
+                <w:color w:val="24292F"/>
+                <w:sz w:val="18"/>
+                <w:szCs w:val="18"/>
+                <w:bdr w:val="none" w:sz="0" w:space="0" w:color="auto" w:frame="1"/>
+                <w:lang w:val="es-ES" w:eastAsia="es-ES"/>
+              </w:rPr>
+              <w:t>{</w:t>
             </w:r>
             <w:r>
               <w:rPr>
@@ -10489,6 +10500,22 @@
         </w:rPr>
         <w:br w:type="page"/>
       </w:r>
+    </w:p>
+    <w:p>
+      <w:pPr>
+        <w:autoSpaceDE w:val="0"/>
+        <w:autoSpaceDN w:val="0"/>
+        <w:adjustRightInd w:val="0"/>
+        <w:ind w:left="567" w:right="596"/>
+        <w:jc w:val="both"/>
+        <w:rPr>
+          <w:rFonts w:ascii="Arial" w:hAnsi="Arial" w:cs="Arial"/>
+          <w:b/>
+          <w:sz w:val="20"/>
+          <w:szCs w:val="20"/>
+          <w:lang w:val="es-ES"/>
+        </w:rPr>
+      </w:pPr>
     </w:p>
     <w:p>
       <w:pPr>
@@ -11113,6 +11140,53 @@
           <w:szCs w:val="22"/>
         </w:rPr>
       </w:pPr>
+      <w:r>
+        <w:rPr>
+          <w:rFonts w:ascii="Calibri" w:hAnsi="Calibri" w:cs="Calibri"/>
+          <w:lang w:val="en-GB"/>
+        </w:rPr>
+        <w:t>${</w:t>
+      </w:r>
+      <w:proofErr w:type="spellStart"/>
+      <w:r>
+        <w:rPr>
+          <w:rFonts w:ascii="Calibri" w:hAnsi="Calibri" w:cs="Calibri"/>
+          <w:lang w:val="en-GB"/>
+        </w:rPr>
+        <w:t>table_</w:t>
+      </w:r>
+      <w:r>
+        <w:rPr>
+          <w:rFonts w:ascii="Calibri" w:hAnsi="Calibri" w:cs="Calibri"/>
+          <w:lang w:val="en-GB"/>
+        </w:rPr>
+        <w:t>carpetas</w:t>
+      </w:r>
+      <w:proofErr w:type="spellEnd"/>
+      <w:r>
+        <w:rPr>
+          <w:rFonts w:ascii="Calibri" w:hAnsi="Calibri" w:cs="Calibri"/>
+          <w:lang w:val="en-GB"/>
+        </w:rPr>
+        <w:t>}</w:t>
+      </w:r>
+    </w:p>
+    <w:p>
+      <w:pPr>
+        <w:rPr>
+          <w:rFonts w:ascii="Arial" w:hAnsi="Arial" w:cs="Arial"/>
+          <w:sz w:val="22"/>
+          <w:szCs w:val="22"/>
+        </w:rPr>
+      </w:pPr>
+      <w:r>
+        <w:rPr>
+          <w:rFonts w:ascii="Arial" w:hAnsi="Arial" w:cs="Arial"/>
+          <w:sz w:val="22"/>
+          <w:szCs w:val="22"/>
+        </w:rPr>
+        <w:br w:type="page"/>
+      </w:r>
     </w:p>
     <w:p>
       <w:pPr>
@@ -11127,23 +11201,6 @@
           <w:szCs w:val="22"/>
         </w:rPr>
       </w:pPr>
-    </w:p>
-    <w:p>
-      <w:pPr>
-        <w:rPr>
-          <w:rFonts w:ascii="Arial" w:hAnsi="Arial" w:cs="Arial"/>
-          <w:sz w:val="22"/>
-          <w:szCs w:val="22"/>
-        </w:rPr>
-      </w:pPr>
-      <w:r>
-        <w:rPr>
-          <w:rFonts w:ascii="Arial" w:hAnsi="Arial" w:cs="Arial"/>
-          <w:sz w:val="22"/>
-          <w:szCs w:val="22"/>
-        </w:rPr>
-        <w:br w:type="page"/>
-      </w:r>
     </w:p>
     <w:p>
       <w:pPr>
@@ -11885,7 +11942,7 @@
                     </pic:cNvPicPr>
                   </pic:nvPicPr>
                   <pic:blipFill>
-                    <a:blip r:embed="rId11" cstate="email">
+                    <a:blip r:embed="rId12" cstate="email">
                       <a:extLst>
                         <a:ext uri="{28A0092B-C50C-407E-A947-70E740481C1C}">
                           <a14:useLocalDpi xmlns:a14="http://schemas.microsoft.com/office/drawing/2010/main"/>
@@ -11984,7 +12041,7 @@
                     </pic:cNvPicPr>
                   </pic:nvPicPr>
                   <pic:blipFill>
-                    <a:blip r:embed="rId12" cstate="email">
+                    <a:blip r:embed="rId13" cstate="email">
                       <a:extLst>
                         <a:ext uri="{28A0092B-C50C-407E-A947-70E740481C1C}">
                           <a14:useLocalDpi xmlns:a14="http://schemas.microsoft.com/office/drawing/2010/main"/>
@@ -12134,7 +12191,7 @@
       <w:proofErr w:type="spellEnd"/>
     </w:p>
     <w:sectPr>
-      <w:footerReference w:type="default" r:id="rId13"/>
+      <w:footerReference w:type="default" r:id="rId14"/>
       <w:pgSz w:w="12242" w:h="15842" w:code="119"/>
       <w:pgMar w:top="567" w:right="720" w:bottom="720" w:left="720" w:header="709" w:footer="0" w:gutter="0"/>
       <w:pgBorders w:offsetFrom="page">

</xml_diff>

<commit_message>
se sube cambios de Reporte
</commit_message>
<xml_diff>
--- a/assets/doc/plantilla_reporte.docx
+++ b/assets/doc/plantilla_reporte.docx
@@ -1,6 +1,6 @@
 
 <file path=word/document.xml><?xml version="1.0" encoding="utf-8"?>
-<w:document xmlns:wpc="http://schemas.microsoft.com/office/word/2010/wordprocessingCanvas" xmlns:cx="http://schemas.microsoft.com/office/drawing/2014/chartex" xmlns:cx1="http://schemas.microsoft.com/office/drawing/2015/9/8/chartex" xmlns:cx2="http://schemas.microsoft.com/office/drawing/2015/10/21/chartex" xmlns:cx3="http://schemas.microsoft.com/office/drawing/2016/5/9/chartex" xmlns:cx4="http://schemas.microsoft.com/office/drawing/2016/5/10/chartex" xmlns:cx5="http://schemas.microsoft.com/office/drawing/2016/5/11/chartex" xmlns:cx6="http://schemas.microsoft.com/office/drawing/2016/5/12/chartex" xmlns:cx7="http://schemas.microsoft.com/office/drawing/2016/5/13/chartex" xmlns:cx8="http://schemas.microsoft.com/office/drawing/2016/5/14/chartex" xmlns:mc="http://schemas.openxmlformats.org/markup-compatibility/2006" xmlns:aink="http://schemas.microsoft.com/office/drawing/2016/ink" xmlns:am3d="http://schemas.microsoft.com/office/drawing/2017/model3d" xmlns:o="urn:schemas-microsoft-com:office:office" xmlns:r="http://schemas.openxmlformats.org/officeDocument/2006/relationships" xmlns:m="http://schemas.openxmlformats.org/officeDocument/2006/math" xmlns:v="urn:schemas-microsoft-com:vml" xmlns:wp14="http://schemas.microsoft.com/office/word/2010/wordprocessingDrawing" xmlns:wp="http://schemas.openxmlformats.org/drawingml/2006/wordprocessingDrawing" xmlns:w10="urn:schemas-microsoft-com:office:word" xmlns:w="http://schemas.openxmlformats.org/wordprocessingml/2006/main" xmlns:w14="http://schemas.microsoft.com/office/word/2010/wordml" xmlns:w15="http://schemas.microsoft.com/office/word/2012/wordml" xmlns:w16cex="http://schemas.microsoft.com/office/word/2018/wordml/cex" xmlns:w16cid="http://schemas.microsoft.com/office/word/2016/wordml/cid" xmlns:w16="http://schemas.microsoft.com/office/word/2018/wordml" xmlns:w16sdtdh="http://schemas.microsoft.com/office/word/2020/wordml/sdtdatahash" xmlns:w16se="http://schemas.microsoft.com/office/word/2015/wordml/symex" xmlns:wpg="http://schemas.microsoft.com/office/word/2010/wordprocessingGroup" xmlns:wpi="http://schemas.microsoft.com/office/word/2010/wordprocessingInk" xmlns:wne="http://schemas.microsoft.com/office/word/2006/wordml" xmlns:wps="http://schemas.microsoft.com/office/word/2010/wordprocessingShape" mc:Ignorable="w14 w15 w16se w16cid w16 w16cex w16sdtdh wp14">
+<w:document xmlns:wpc="http://schemas.microsoft.com/office/word/2010/wordprocessingCanvas" xmlns:cx="http://schemas.microsoft.com/office/drawing/2014/chartex" xmlns:cx1="http://schemas.microsoft.com/office/drawing/2015/9/8/chartex" xmlns:cx2="http://schemas.microsoft.com/office/drawing/2015/10/21/chartex" xmlns:cx3="http://schemas.microsoft.com/office/drawing/2016/5/9/chartex" xmlns:cx4="http://schemas.microsoft.com/office/drawing/2016/5/10/chartex" xmlns:cx5="http://schemas.microsoft.com/office/drawing/2016/5/11/chartex" xmlns:cx6="http://schemas.microsoft.com/office/drawing/2016/5/12/chartex" xmlns:cx7="http://schemas.microsoft.com/office/drawing/2016/5/13/chartex" xmlns:cx8="http://schemas.microsoft.com/office/drawing/2016/5/14/chartex" xmlns:mc="http://schemas.openxmlformats.org/markup-compatibility/2006" xmlns:aink="http://schemas.microsoft.com/office/drawing/2016/ink" xmlns:am3d="http://schemas.microsoft.com/office/drawing/2017/model3d" xmlns:o="urn:schemas-microsoft-com:office:office" xmlns:oel="http://schemas.microsoft.com/office/2019/extlst" xmlns:r="http://schemas.openxmlformats.org/officeDocument/2006/relationships" xmlns:m="http://schemas.openxmlformats.org/officeDocument/2006/math" xmlns:v="urn:schemas-microsoft-com:vml" xmlns:wp14="http://schemas.microsoft.com/office/word/2010/wordprocessingDrawing" xmlns:wp="http://schemas.openxmlformats.org/drawingml/2006/wordprocessingDrawing" xmlns:w10="urn:schemas-microsoft-com:office:word" xmlns:w="http://schemas.openxmlformats.org/wordprocessingml/2006/main" xmlns:w14="http://schemas.microsoft.com/office/word/2010/wordml" xmlns:w15="http://schemas.microsoft.com/office/word/2012/wordml" xmlns:w16cex="http://schemas.microsoft.com/office/word/2018/wordml/cex" xmlns:w16cid="http://schemas.microsoft.com/office/word/2016/wordml/cid" xmlns:w16="http://schemas.microsoft.com/office/word/2018/wordml" xmlns:w16sdtdh="http://schemas.microsoft.com/office/word/2020/wordml/sdtdatahash" xmlns:w16se="http://schemas.microsoft.com/office/word/2015/wordml/symex" xmlns:wpg="http://schemas.microsoft.com/office/word/2010/wordprocessingGroup" xmlns:wpi="http://schemas.microsoft.com/office/word/2010/wordprocessingInk" xmlns:wne="http://schemas.microsoft.com/office/word/2006/wordml" xmlns:wps="http://schemas.microsoft.com/office/word/2010/wordprocessingShape" mc:Ignorable="w14 w15 w16se w16cid w16 w16cex w16sdtdh wp14">
   <w:body>
     <w:p>
       <w:pPr>
@@ -1109,7 +1109,7 @@
                                     <pic:cNvPicPr/>
                                   </pic:nvPicPr>
                                   <pic:blipFill>
-                                    <a:blip r:embed="rId11"/>
+                                    <a:blip r:embed="rId10"/>
                                     <a:stretch>
                                       <a:fillRect/>
                                     </a:stretch>
@@ -1692,7 +1692,25 @@
           <w:sz w:val="32"/>
           <w:szCs w:val="32"/>
         </w:rPr>
-        <w:t>Servicio de Vivienda y Urbanismo II Región</w:t>
+        <w:t>${</w:t>
+      </w:r>
+      <w:r>
+        <w:rPr>
+          <w:rFonts w:ascii="Arial" w:hAnsi="Arial" w:cs="Arial"/>
+          <w:color w:val="1F497D" w:themeColor="text2"/>
+          <w:sz w:val="32"/>
+          <w:szCs w:val="32"/>
+        </w:rPr>
+        <w:t>edificio</w:t>
+      </w:r>
+      <w:r>
+        <w:rPr>
+          <w:rFonts w:ascii="Arial" w:hAnsi="Arial" w:cs="Arial"/>
+          <w:color w:val="1F497D" w:themeColor="text2"/>
+          <w:sz w:val="32"/>
+          <w:szCs w:val="32"/>
+        </w:rPr>
+        <w:t>}</w:t>
       </w:r>
     </w:p>
     <w:p>
@@ -1740,7 +1758,7 @@
           <w:sz w:val="32"/>
           <w:szCs w:val="32"/>
         </w:rPr>
-        <w:t xml:space="preserve">Jorge Washington </w:t>
+        <w:t>${</w:t>
       </w:r>
       <w:r>
         <w:rPr>
@@ -1749,7 +1767,7 @@
           <w:sz w:val="32"/>
           <w:szCs w:val="32"/>
         </w:rPr>
-        <w:t>N°</w:t>
+        <w:t>domicilio</w:t>
       </w:r>
       <w:r>
         <w:rPr>
@@ -1758,17 +1776,21 @@
           <w:sz w:val="32"/>
           <w:szCs w:val="32"/>
         </w:rPr>
-        <w:t>2551</w:t>
+        <w:t>}</w:t>
       </w:r>
-      <w:r>
+    </w:p>
+    <w:p>
+      <w:pPr>
+        <w:pStyle w:val="Prrafodelista"/>
+        <w:ind w:left="567" w:right="737"/>
+        <w:jc w:val="center"/>
         <w:rPr>
           <w:rFonts w:ascii="Arial" w:hAnsi="Arial" w:cs="Arial"/>
           <w:color w:val="1F497D" w:themeColor="text2"/>
           <w:sz w:val="32"/>
           <w:szCs w:val="32"/>
         </w:rPr>
-        <w:t>, Antofagasta</w:t>
-      </w:r>
+      </w:pPr>
     </w:p>
     <w:p>
       <w:pPr>
@@ -1795,19 +1817,15 @@
           <w:szCs w:val="32"/>
         </w:rPr>
       </w:pPr>
-    </w:p>
-    <w:p>
-      <w:pPr>
-        <w:pStyle w:val="Prrafodelista"/>
-        <w:ind w:left="567" w:right="737"/>
-        <w:jc w:val="center"/>
+      <w:r>
         <w:rPr>
           <w:rFonts w:ascii="Arial" w:hAnsi="Arial" w:cs="Arial"/>
           <w:color w:val="1F497D" w:themeColor="text2"/>
           <w:sz w:val="32"/>
           <w:szCs w:val="32"/>
         </w:rPr>
-      </w:pPr>
+        <w:t>Ascensor</w:t>
+      </w:r>
       <w:r>
         <w:rPr>
           <w:rFonts w:ascii="Arial" w:hAnsi="Arial" w:cs="Arial"/>
@@ -1815,16 +1833,7 @@
           <w:sz w:val="32"/>
           <w:szCs w:val="32"/>
         </w:rPr>
-        <w:t>Ascensor</w:t>
-      </w:r>
-      <w:r>
-        <w:rPr>
-          <w:rFonts w:ascii="Arial" w:hAnsi="Arial" w:cs="Arial"/>
-          <w:color w:val="1F497D" w:themeColor="text2"/>
-          <w:sz w:val="32"/>
-          <w:szCs w:val="32"/>
-        </w:rPr>
-        <w:t>es</w:t>
+        <w:t>${plural}</w:t>
       </w:r>
       <w:r>
         <w:rPr>
@@ -1844,7 +1853,27 @@
           <w:sz w:val="32"/>
           <w:szCs w:val="32"/>
         </w:rPr>
-        <w:t>${rol}</w:t>
+        <w:t>${</w:t>
+      </w:r>
+      <w:proofErr w:type="spellStart"/>
+      <w:r>
+        <w:rPr>
+          <w:rFonts w:ascii="Arial" w:hAnsi="Arial" w:cs="Arial"/>
+          <w:color w:val="1F497D" w:themeColor="text2"/>
+          <w:sz w:val="32"/>
+          <w:szCs w:val="32"/>
+        </w:rPr>
+        <w:t>abreviacion_titulo</w:t>
+      </w:r>
+      <w:proofErr w:type="spellEnd"/>
+      <w:r>
+        <w:rPr>
+          <w:rFonts w:ascii="Arial" w:hAnsi="Arial" w:cs="Arial"/>
+          <w:color w:val="1F497D" w:themeColor="text2"/>
+          <w:sz w:val="32"/>
+          <w:szCs w:val="32"/>
+        </w:rPr>
+        <w:t>}</w:t>
       </w:r>
     </w:p>
     <w:p>
@@ -2040,12 +2069,13 @@
         <w:gridCol w:w="1843"/>
         <w:gridCol w:w="3686"/>
         <w:gridCol w:w="2126"/>
-        <w:gridCol w:w="2140"/>
+        <w:gridCol w:w="1984"/>
       </w:tblGrid>
       <w:tr>
         <w:tc>
           <w:tcPr>
             <w:tcW w:w="1843" w:type="dxa"/>
+            <w:vAlign w:val="center"/>
           </w:tcPr>
           <w:p>
             <w:pPr>
@@ -2070,6 +2100,7 @@
         <w:tc>
           <w:tcPr>
             <w:tcW w:w="3686" w:type="dxa"/>
+            <w:vAlign w:val="center"/>
           </w:tcPr>
           <w:p>
             <w:pPr>
@@ -2103,6 +2134,7 @@
         <w:tc>
           <w:tcPr>
             <w:tcW w:w="2126" w:type="dxa"/>
+            <w:vAlign w:val="center"/>
           </w:tcPr>
           <w:p>
             <w:pPr>
@@ -2127,6 +2159,7 @@
         <w:tc>
           <w:tcPr>
             <w:tcW w:w="1984" w:type="dxa"/>
+            <w:vAlign w:val="center"/>
           </w:tcPr>
           <w:p>
             <w:pPr>
@@ -2139,27 +2172,29 @@
             </w:pPr>
             <w:r>
               <w:rPr>
-                <w:rFonts w:ascii="Arial" w:eastAsia="Calibri" w:hAnsi="Arial" w:cs="Arial"/>
-                <w:sz w:val="20"/>
-                <w:szCs w:val="16"/>
+                <w:rFonts w:ascii="Arial" w:hAnsi="Arial" w:cs="Arial"/>
+                <w:sz w:val="20"/>
+                <w:szCs w:val="20"/>
+                <w:lang w:val="es-ES"/>
               </w:rPr>
               <w:t>${</w:t>
             </w:r>
             <w:proofErr w:type="spellStart"/>
             <w:r>
               <w:rPr>
-                <w:rFonts w:ascii="Arial" w:eastAsia="Calibri" w:hAnsi="Arial" w:cs="Arial"/>
-                <w:sz w:val="20"/>
-                <w:szCs w:val="16"/>
-              </w:rPr>
-              <w:t>cantidad_ascensor</w:t>
+                <w:rFonts w:ascii="Arial" w:hAnsi="Arial" w:cs="Arial"/>
+                <w:sz w:val="20"/>
+                <w:szCs w:val="20"/>
+              </w:rPr>
+              <w:t>abreviacion</w:t>
             </w:r>
             <w:proofErr w:type="spellEnd"/>
             <w:r>
               <w:rPr>
-                <w:rFonts w:ascii="Arial" w:eastAsia="Calibri" w:hAnsi="Arial" w:cs="Arial"/>
-                <w:sz w:val="20"/>
-                <w:szCs w:val="16"/>
+                <w:rFonts w:ascii="Arial" w:hAnsi="Arial" w:cs="Arial"/>
+                <w:sz w:val="20"/>
+                <w:szCs w:val="20"/>
+                <w:lang w:val="es-ES"/>
               </w:rPr>
               <w:t>}</w:t>
             </w:r>
@@ -2170,6 +2205,7 @@
         <w:tc>
           <w:tcPr>
             <w:tcW w:w="1843" w:type="dxa"/>
+            <w:vAlign w:val="center"/>
           </w:tcPr>
           <w:p>
             <w:pPr>
@@ -2194,6 +2230,7 @@
         <w:tc>
           <w:tcPr>
             <w:tcW w:w="3686" w:type="dxa"/>
+            <w:vAlign w:val="center"/>
           </w:tcPr>
           <w:p>
             <w:pPr>
@@ -2238,6 +2275,7 @@
         <w:tc>
           <w:tcPr>
             <w:tcW w:w="2126" w:type="dxa"/>
+            <w:vAlign w:val="center"/>
           </w:tcPr>
           <w:p>
             <w:pPr>
@@ -2280,6 +2318,7 @@
         <w:tc>
           <w:tcPr>
             <w:tcW w:w="1984" w:type="dxa"/>
+            <w:vAlign w:val="center"/>
           </w:tcPr>
           <w:p>
             <w:pPr>
@@ -2327,6 +2366,7 @@
         <w:tc>
           <w:tcPr>
             <w:tcW w:w="1843" w:type="dxa"/>
+            <w:vAlign w:val="center"/>
           </w:tcPr>
           <w:p>
             <w:pPr>
@@ -2351,6 +2391,7 @@
         <w:tc>
           <w:tcPr>
             <w:tcW w:w="3686" w:type="dxa"/>
+            <w:vAlign w:val="center"/>
           </w:tcPr>
           <w:p>
             <w:pPr>
@@ -2395,6 +2436,7 @@
         <w:tc>
           <w:tcPr>
             <w:tcW w:w="2126" w:type="dxa"/>
+            <w:vAlign w:val="center"/>
           </w:tcPr>
           <w:p>
             <w:pPr>
@@ -2419,6 +2461,7 @@
         <w:tc>
           <w:tcPr>
             <w:tcW w:w="1984" w:type="dxa"/>
+            <w:vAlign w:val="center"/>
           </w:tcPr>
           <w:p>
             <w:pPr>
@@ -2445,6 +2488,7 @@
         <w:tc>
           <w:tcPr>
             <w:tcW w:w="1843" w:type="dxa"/>
+            <w:vAlign w:val="center"/>
           </w:tcPr>
           <w:p>
             <w:pPr>
@@ -2469,6 +2513,7 @@
         <w:tc>
           <w:tcPr>
             <w:tcW w:w="3686" w:type="dxa"/>
+            <w:vAlign w:val="center"/>
           </w:tcPr>
           <w:p>
             <w:pPr>
@@ -2484,6 +2529,7 @@
         <w:tc>
           <w:tcPr>
             <w:tcW w:w="2126" w:type="dxa"/>
+            <w:vAlign w:val="center"/>
           </w:tcPr>
           <w:p>
             <w:pPr>
@@ -2518,6 +2564,7 @@
         <w:tc>
           <w:tcPr>
             <w:tcW w:w="1984" w:type="dxa"/>
+            <w:vAlign w:val="center"/>
           </w:tcPr>
           <w:p>
             <w:pPr>
@@ -2545,6 +2592,7 @@
         <w:tc>
           <w:tcPr>
             <w:tcW w:w="1843" w:type="dxa"/>
+            <w:vAlign w:val="center"/>
           </w:tcPr>
           <w:p>
             <w:pPr>
@@ -2569,6 +2617,7 @@
         <w:tc>
           <w:tcPr>
             <w:tcW w:w="3686" w:type="dxa"/>
+            <w:vAlign w:val="center"/>
           </w:tcPr>
           <w:p>
             <w:pPr>
@@ -2593,6 +2642,7 @@
         <w:tc>
           <w:tcPr>
             <w:tcW w:w="2126" w:type="dxa"/>
+            <w:vAlign w:val="center"/>
           </w:tcPr>
           <w:p>
             <w:pPr>
@@ -2617,6 +2667,7 @@
         <w:tc>
           <w:tcPr>
             <w:tcW w:w="1984" w:type="dxa"/>
+            <w:vAlign w:val="center"/>
           </w:tcPr>
           <w:p>
             <w:pPr>
@@ -3370,6 +3421,7 @@
         <w:tc>
           <w:tcPr>
             <w:tcW w:w="1985" w:type="dxa"/>
+            <w:vAlign w:val="center"/>
           </w:tcPr>
           <w:p>
             <w:pPr>
@@ -3392,6 +3444,7 @@
         <w:tc>
           <w:tcPr>
             <w:tcW w:w="3373" w:type="dxa"/>
+            <w:vAlign w:val="center"/>
           </w:tcPr>
           <w:p>
             <w:pPr>
@@ -3432,6 +3485,7 @@
         <w:tc>
           <w:tcPr>
             <w:tcW w:w="1701" w:type="dxa"/>
+            <w:vAlign w:val="center"/>
           </w:tcPr>
           <w:p>
             <w:pPr>
@@ -3472,6 +3526,7 @@
         <w:tc>
           <w:tcPr>
             <w:tcW w:w="2580" w:type="dxa"/>
+            <w:vAlign w:val="center"/>
           </w:tcPr>
           <w:p>
             <w:pPr>
@@ -3514,6 +3569,7 @@
         <w:tc>
           <w:tcPr>
             <w:tcW w:w="1985" w:type="dxa"/>
+            <w:vAlign w:val="center"/>
           </w:tcPr>
           <w:p>
             <w:pPr>
@@ -3536,6 +3592,7 @@
         <w:tc>
           <w:tcPr>
             <w:tcW w:w="3373" w:type="dxa"/>
+            <w:vAlign w:val="center"/>
           </w:tcPr>
           <w:p>
             <w:pPr>
@@ -3574,6 +3631,7 @@
         <w:tc>
           <w:tcPr>
             <w:tcW w:w="1701" w:type="dxa"/>
+            <w:vAlign w:val="center"/>
           </w:tcPr>
           <w:p>
             <w:pPr>
@@ -3596,6 +3654,7 @@
         <w:tc>
           <w:tcPr>
             <w:tcW w:w="2580" w:type="dxa"/>
+            <w:vAlign w:val="center"/>
           </w:tcPr>
           <w:p>
             <w:pPr>
@@ -3649,6 +3708,7 @@
         <w:tc>
           <w:tcPr>
             <w:tcW w:w="1985" w:type="dxa"/>
+            <w:vAlign w:val="center"/>
           </w:tcPr>
           <w:p>
             <w:pPr>
@@ -3671,6 +3731,7 @@
         <w:tc>
           <w:tcPr>
             <w:tcW w:w="3373" w:type="dxa"/>
+            <w:vAlign w:val="center"/>
           </w:tcPr>
           <w:p>
             <w:pPr>
@@ -3709,6 +3770,7 @@
         <w:tc>
           <w:tcPr>
             <w:tcW w:w="1701" w:type="dxa"/>
+            <w:vAlign w:val="center"/>
           </w:tcPr>
           <w:p>
             <w:pPr>
@@ -3739,6 +3801,7 @@
         <w:tc>
           <w:tcPr>
             <w:tcW w:w="2580" w:type="dxa"/>
+            <w:vAlign w:val="center"/>
           </w:tcPr>
           <w:p>
             <w:pPr>
@@ -3754,7 +3817,25 @@
                 <w:sz w:val="20"/>
                 <w:szCs w:val="16"/>
               </w:rPr>
-              <w:t>${cantidad}</w:t>
+              <w:t>${</w:t>
+            </w:r>
+            <w:proofErr w:type="spellStart"/>
+            <w:r>
+              <w:rPr>
+                <w:rFonts w:ascii="Arial" w:eastAsia="Calibri" w:hAnsi="Arial" w:cs="Arial"/>
+                <w:sz w:val="20"/>
+                <w:szCs w:val="16"/>
+              </w:rPr>
+              <w:t>cantidad_ascensor</w:t>
+            </w:r>
+            <w:proofErr w:type="spellEnd"/>
+            <w:r>
+              <w:rPr>
+                <w:rFonts w:ascii="Arial" w:eastAsia="Calibri" w:hAnsi="Arial" w:cs="Arial"/>
+                <w:sz w:val="20"/>
+                <w:szCs w:val="16"/>
+              </w:rPr>
+              <w:t>}</w:t>
             </w:r>
           </w:p>
         </w:tc>
@@ -3766,6 +3847,7 @@
         <w:tc>
           <w:tcPr>
             <w:tcW w:w="1985" w:type="dxa"/>
+            <w:vAlign w:val="center"/>
           </w:tcPr>
           <w:p>
             <w:pPr>
@@ -3829,6 +3911,7 @@
         <w:tc>
           <w:tcPr>
             <w:tcW w:w="1701" w:type="dxa"/>
+            <w:vAlign w:val="center"/>
           </w:tcPr>
           <w:p>
             <w:pPr>
@@ -3862,6 +3945,7 @@
         <w:tc>
           <w:tcPr>
             <w:tcW w:w="2580" w:type="dxa"/>
+            <w:vAlign w:val="center"/>
           </w:tcPr>
           <w:p>
             <w:pPr>
@@ -3964,6 +4048,7 @@
             <w:tcBorders>
               <w:bottom w:val="single" w:sz="4" w:space="0" w:color="auto"/>
             </w:tcBorders>
+            <w:vAlign w:val="center"/>
           </w:tcPr>
           <w:p>
             <w:pPr>
@@ -3989,6 +4074,7 @@
             <w:tcBorders>
               <w:bottom w:val="single" w:sz="4" w:space="0" w:color="auto"/>
             </w:tcBorders>
+            <w:vAlign w:val="center"/>
           </w:tcPr>
           <w:p>
             <w:pPr>
@@ -4035,6 +4121,7 @@
             <w:tcBorders>
               <w:bottom w:val="single" w:sz="4" w:space="0" w:color="auto"/>
             </w:tcBorders>
+            <w:vAlign w:val="center"/>
           </w:tcPr>
           <w:p>
             <w:pPr>
@@ -4070,6 +4157,7 @@
             <w:tcBorders>
               <w:bottom w:val="single" w:sz="4" w:space="0" w:color="auto"/>
             </w:tcBorders>
+            <w:vAlign w:val="center"/>
           </w:tcPr>
           <w:p>
             <w:pPr>
@@ -4115,6 +4203,7 @@
             <w:tcBorders>
               <w:bottom w:val="single" w:sz="4" w:space="0" w:color="auto"/>
             </w:tcBorders>
+            <w:vAlign w:val="center"/>
           </w:tcPr>
           <w:p>
             <w:pPr>
@@ -4140,6 +4229,7 @@
             <w:tcBorders>
               <w:bottom w:val="single" w:sz="4" w:space="0" w:color="auto"/>
             </w:tcBorders>
+            <w:vAlign w:val="center"/>
           </w:tcPr>
           <w:p>
             <w:pPr>
@@ -4199,6 +4289,7 @@
             <w:tcBorders>
               <w:bottom w:val="single" w:sz="4" w:space="0" w:color="auto"/>
             </w:tcBorders>
+            <w:vAlign w:val="center"/>
           </w:tcPr>
           <w:p>
             <w:pPr>
@@ -4224,6 +4315,7 @@
             <w:tcBorders>
               <w:bottom w:val="single" w:sz="4" w:space="0" w:color="auto"/>
             </w:tcBorders>
+            <w:vAlign w:val="center"/>
           </w:tcPr>
           <w:p>
             <w:pPr>
@@ -4272,6 +4364,7 @@
             <w:tcBorders>
               <w:bottom w:val="single" w:sz="4" w:space="0" w:color="auto"/>
             </w:tcBorders>
+            <w:vAlign w:val="center"/>
           </w:tcPr>
           <w:p>
             <w:pPr>
@@ -4297,6 +4390,7 @@
             <w:tcBorders>
               <w:bottom w:val="single" w:sz="4" w:space="0" w:color="auto"/>
             </w:tcBorders>
+            <w:vAlign w:val="center"/>
           </w:tcPr>
           <w:p>
             <w:pPr>
@@ -4314,6 +4408,7 @@
             <w:tcBorders>
               <w:bottom w:val="single" w:sz="4" w:space="0" w:color="auto"/>
             </w:tcBorders>
+            <w:vAlign w:val="center"/>
           </w:tcPr>
           <w:p>
             <w:pPr>
@@ -4339,6 +4434,7 @@
             <w:tcBorders>
               <w:bottom w:val="single" w:sz="4" w:space="0" w:color="auto"/>
             </w:tcBorders>
+            <w:vAlign w:val="center"/>
           </w:tcPr>
           <w:p>
             <w:pPr>
@@ -4369,6 +4465,7 @@
             <w:tcBorders>
               <w:bottom w:val="single" w:sz="4" w:space="0" w:color="auto"/>
             </w:tcBorders>
+            <w:vAlign w:val="center"/>
           </w:tcPr>
           <w:p>
             <w:pPr>
@@ -4404,6 +4501,7 @@
             <w:tcBorders>
               <w:bottom w:val="single" w:sz="4" w:space="0" w:color="auto"/>
             </w:tcBorders>
+            <w:vAlign w:val="center"/>
           </w:tcPr>
           <w:p>
             <w:pPr>
@@ -4432,6 +4530,7 @@
             <w:tcBorders>
               <w:bottom w:val="single" w:sz="4" w:space="0" w:color="auto"/>
             </w:tcBorders>
+            <w:vAlign w:val="center"/>
           </w:tcPr>
           <w:p>
             <w:pPr>
@@ -4457,6 +4556,7 @@
             <w:tcBorders>
               <w:bottom w:val="single" w:sz="4" w:space="0" w:color="auto"/>
             </w:tcBorders>
+            <w:vAlign w:val="center"/>
           </w:tcPr>
           <w:p>
             <w:pPr>
@@ -4675,6 +4775,7 @@
         <w:tc>
           <w:tcPr>
             <w:tcW w:w="1985" w:type="dxa"/>
+            <w:vAlign w:val="center"/>
           </w:tcPr>
           <w:p>
             <w:pPr>
@@ -4697,6 +4798,7 @@
         <w:tc>
           <w:tcPr>
             <w:tcW w:w="3402" w:type="dxa"/>
+            <w:vAlign w:val="center"/>
           </w:tcPr>
           <w:p>
             <w:pPr>
@@ -4737,6 +4839,7 @@
         <w:tc>
           <w:tcPr>
             <w:tcW w:w="1672" w:type="dxa"/>
+            <w:vAlign w:val="center"/>
           </w:tcPr>
           <w:p>
             <w:pPr>
@@ -4759,6 +4862,7 @@
         <w:tc>
           <w:tcPr>
             <w:tcW w:w="2580" w:type="dxa"/>
+            <w:vAlign w:val="center"/>
           </w:tcPr>
           <w:p>
             <w:pPr>
@@ -4783,6 +4887,7 @@
         <w:tc>
           <w:tcPr>
             <w:tcW w:w="1985" w:type="dxa"/>
+            <w:vAlign w:val="center"/>
           </w:tcPr>
           <w:p>
             <w:pPr>
@@ -4805,6 +4910,7 @@
         <w:tc>
           <w:tcPr>
             <w:tcW w:w="3402" w:type="dxa"/>
+            <w:vAlign w:val="center"/>
           </w:tcPr>
           <w:p>
             <w:pPr>
@@ -4853,6 +4959,7 @@
         <w:tc>
           <w:tcPr>
             <w:tcW w:w="1672" w:type="dxa"/>
+            <w:vAlign w:val="center"/>
           </w:tcPr>
           <w:p>
             <w:pPr>
@@ -4875,6 +4982,7 @@
         <w:tc>
           <w:tcPr>
             <w:tcW w:w="2580" w:type="dxa"/>
+            <w:vAlign w:val="center"/>
           </w:tcPr>
           <w:p>
             <w:pPr>
@@ -4907,6 +5015,7 @@
         <w:tc>
           <w:tcPr>
             <w:tcW w:w="1985" w:type="dxa"/>
+            <w:vAlign w:val="center"/>
           </w:tcPr>
           <w:p>
             <w:pPr>
@@ -4929,6 +5038,7 @@
         <w:tc>
           <w:tcPr>
             <w:tcW w:w="3402" w:type="dxa"/>
+            <w:vAlign w:val="center"/>
           </w:tcPr>
           <w:p>
             <w:pPr>
@@ -4977,6 +5087,7 @@
         <w:tc>
           <w:tcPr>
             <w:tcW w:w="1672" w:type="dxa"/>
+            <w:vAlign w:val="center"/>
           </w:tcPr>
           <w:p>
             <w:pPr>
@@ -4999,6 +5110,7 @@
         <w:tc>
           <w:tcPr>
             <w:tcW w:w="2580" w:type="dxa"/>
+            <w:vAlign w:val="center"/>
           </w:tcPr>
           <w:p>
             <w:pPr>
@@ -5041,6 +5153,7 @@
         <w:tc>
           <w:tcPr>
             <w:tcW w:w="1985" w:type="dxa"/>
+            <w:vAlign w:val="center"/>
           </w:tcPr>
           <w:p>
             <w:pPr>
@@ -5063,6 +5176,7 @@
         <w:tc>
           <w:tcPr>
             <w:tcW w:w="3402" w:type="dxa"/>
+            <w:vAlign w:val="center"/>
           </w:tcPr>
           <w:p>
             <w:pPr>
@@ -5137,6 +5251,7 @@
         <w:tc>
           <w:tcPr>
             <w:tcW w:w="1672" w:type="dxa"/>
+            <w:vAlign w:val="center"/>
           </w:tcPr>
           <w:p>
             <w:pPr>
@@ -5159,6 +5274,7 @@
         <w:tc>
           <w:tcPr>
             <w:tcW w:w="2580" w:type="dxa"/>
+            <w:vAlign w:val="center"/>
           </w:tcPr>
           <w:p>
             <w:pPr>
@@ -5238,6 +5354,7 @@
         <w:tc>
           <w:tcPr>
             <w:tcW w:w="1985" w:type="dxa"/>
+            <w:vAlign w:val="center"/>
           </w:tcPr>
           <w:p>
             <w:pPr>
@@ -5286,6 +5403,7 @@
         <w:tc>
           <w:tcPr>
             <w:tcW w:w="3402" w:type="dxa"/>
+            <w:vAlign w:val="center"/>
           </w:tcPr>
           <w:p>
             <w:pPr>
@@ -5300,6 +5418,7 @@
         <w:tc>
           <w:tcPr>
             <w:tcW w:w="1672" w:type="dxa"/>
+            <w:vAlign w:val="center"/>
           </w:tcPr>
           <w:p>
             <w:pPr>
@@ -5338,6 +5457,7 @@
         <w:tc>
           <w:tcPr>
             <w:tcW w:w="2580" w:type="dxa"/>
+            <w:vAlign w:val="center"/>
           </w:tcPr>
           <w:p>
             <w:pPr>
@@ -5404,6 +5524,7 @@
         <w:tc>
           <w:tcPr>
             <w:tcW w:w="1985" w:type="dxa"/>
+            <w:vAlign w:val="center"/>
           </w:tcPr>
           <w:p>
             <w:pPr>
@@ -5452,6 +5573,7 @@
         <w:tc>
           <w:tcPr>
             <w:tcW w:w="3402" w:type="dxa"/>
+            <w:vAlign w:val="center"/>
           </w:tcPr>
           <w:p>
             <w:pPr>
@@ -5466,6 +5588,7 @@
         <w:tc>
           <w:tcPr>
             <w:tcW w:w="1672" w:type="dxa"/>
+            <w:vAlign w:val="center"/>
           </w:tcPr>
           <w:p>
             <w:pPr>
@@ -5488,6 +5611,7 @@
         <w:tc>
           <w:tcPr>
             <w:tcW w:w="2580" w:type="dxa"/>
+            <w:vAlign w:val="center"/>
           </w:tcPr>
           <w:p>
             <w:pPr>
@@ -5601,6 +5725,7 @@
         <w:tc>
           <w:tcPr>
             <w:tcW w:w="1985" w:type="dxa"/>
+            <w:vAlign w:val="center"/>
           </w:tcPr>
           <w:p>
             <w:pPr>
@@ -5655,6 +5780,7 @@
         <w:tc>
           <w:tcPr>
             <w:tcW w:w="3402" w:type="dxa"/>
+            <w:vAlign w:val="center"/>
           </w:tcPr>
           <w:p>
             <w:pPr>
@@ -5677,6 +5803,7 @@
         <w:tc>
           <w:tcPr>
             <w:tcW w:w="1672" w:type="dxa"/>
+            <w:vAlign w:val="center"/>
           </w:tcPr>
           <w:p>
             <w:pPr>
@@ -5699,6 +5826,7 @@
         <w:tc>
           <w:tcPr>
             <w:tcW w:w="2580" w:type="dxa"/>
+            <w:vAlign w:val="center"/>
           </w:tcPr>
           <w:p>
             <w:pPr>
@@ -5749,6 +5877,7 @@
         <w:tc>
           <w:tcPr>
             <w:tcW w:w="1985" w:type="dxa"/>
+            <w:vAlign w:val="center"/>
           </w:tcPr>
           <w:p>
             <w:pPr>
@@ -5771,6 +5900,7 @@
         <w:tc>
           <w:tcPr>
             <w:tcW w:w="3402" w:type="dxa"/>
+            <w:vAlign w:val="center"/>
           </w:tcPr>
           <w:p>
             <w:pPr>
@@ -5835,6 +5965,7 @@
         <w:tc>
           <w:tcPr>
             <w:tcW w:w="1672" w:type="dxa"/>
+            <w:vAlign w:val="center"/>
           </w:tcPr>
           <w:p>
             <w:pPr>
@@ -5857,6 +5988,7 @@
         <w:tc>
           <w:tcPr>
             <w:tcW w:w="2580" w:type="dxa"/>
+            <w:vAlign w:val="center"/>
           </w:tcPr>
           <w:p>
             <w:pPr>
@@ -6099,8 +6231,7 @@
       <w:tblGrid>
         <w:gridCol w:w="1063"/>
         <w:gridCol w:w="4325"/>
-        <w:gridCol w:w="851"/>
-        <w:gridCol w:w="3400"/>
+        <w:gridCol w:w="4251"/>
         <w:gridCol w:w="7"/>
         <w:gridCol w:w="295"/>
         <w:gridCol w:w="615"/>
@@ -6246,7 +6377,7 @@
         <w:tc>
           <w:tcPr>
             <w:tcW w:w="8576" w:type="dxa"/>
-            <w:gridSpan w:val="3"/>
+            <w:gridSpan w:val="2"/>
             <w:tcBorders>
               <w:top w:val="nil"/>
               <w:left w:val="nil"/>
@@ -6593,7 +6724,7 @@
         <w:tc>
           <w:tcPr>
             <w:tcW w:w="4258" w:type="dxa"/>
-            <w:gridSpan w:val="3"/>
+            <w:gridSpan w:val="2"/>
             <w:tcBorders>
               <w:top w:val="nil"/>
               <w:left w:val="nil"/>
@@ -6642,7 +6773,7 @@
         <w:tc>
           <w:tcPr>
             <w:tcW w:w="9646" w:type="dxa"/>
-            <w:gridSpan w:val="5"/>
+            <w:gridSpan w:val="4"/>
             <w:tcBorders>
               <w:top w:val="nil"/>
               <w:left w:val="nil"/>
@@ -6687,128 +6818,50 @@
         </w:tc>
       </w:tr>
       <w:bookmarkEnd w:id="4"/>
+      <w:bookmarkEnd w:id="5"/>
+      <w:bookmarkEnd w:id="6"/>
+    </w:tbl>
+    <w:p>
+      <w:pPr>
+        <w:rPr>
+          <w:rFonts w:ascii="Calibri" w:hAnsi="Calibri" w:cs="Calibri"/>
+          <w:lang w:val="en-GB"/>
+        </w:rPr>
+      </w:pPr>
+    </w:p>
+    <w:p>
+      <w:pPr>
+        <w:rPr>
+          <w:rFonts w:ascii="Arial" w:hAnsi="Arial" w:cs="Arial"/>
+          <w:bCs/>
+          <w:sz w:val="20"/>
+          <w:szCs w:val="20"/>
+        </w:rPr>
+      </w:pPr>
+    </w:p>
+    <w:tbl>
+      <w:tblPr>
+        <w:tblpPr w:leftFromText="141" w:rightFromText="141" w:vertAnchor="text" w:tblpX="565" w:tblpY="1"/>
+        <w:tblOverlap w:val="never"/>
+        <w:tblW w:w="9634" w:type="dxa"/>
+        <w:tblLayout w:type="fixed"/>
+        <w:tblCellMar>
+          <w:left w:w="70" w:type="dxa"/>
+          <w:right w:w="70" w:type="dxa"/>
+        </w:tblCellMar>
+        <w:tblLook w:val="04A0" w:firstRow="1" w:lastRow="0" w:firstColumn="1" w:lastColumn="0" w:noHBand="0" w:noVBand="1"/>
+      </w:tblPr>
+      <w:tblGrid>
+        <w:gridCol w:w="1147"/>
+        <w:gridCol w:w="8487"/>
+      </w:tblGrid>
       <w:tr>
         <w:trPr>
-          <w:gridAfter w:val="5"/>
-          <w:wAfter w:w="5386" w:type="dxa"/>
-          <w:trHeight w:val="618"/>
+          <w:trHeight w:val="699"/>
         </w:trPr>
         <w:tc>
           <w:tcPr>
-            <w:tcW w:w="1063" w:type="dxa"/>
-            <w:tcBorders>
-              <w:top w:val="single" w:sz="4" w:space="0" w:color="auto"/>
-              <w:left w:val="single" w:sz="4" w:space="0" w:color="auto"/>
-              <w:bottom w:val="single" w:sz="4" w:space="0" w:color="auto"/>
-              <w:right w:val="single" w:sz="4" w:space="0" w:color="auto"/>
-            </w:tcBorders>
-            <w:shd w:val="clear" w:color="auto" w:fill="auto"/>
-            <w:vAlign w:val="center"/>
-            <w:hideMark/>
-          </w:tcPr>
-          <w:p>
-            <w:pPr>
-              <w:pStyle w:val="Sinespaciado"/>
-              <w:jc w:val="center"/>
-              <w:rPr>
-                <w:rFonts w:ascii="Arial" w:hAnsi="Arial" w:cs="Arial"/>
-                <w:b/>
-                <w:sz w:val="20"/>
-                <w:szCs w:val="20"/>
-                <w:lang w:val="es-CL" w:eastAsia="es-CL"/>
-              </w:rPr>
-            </w:pPr>
-            <w:r>
-              <w:rPr>
-                <w:rFonts w:ascii="Arial" w:hAnsi="Arial" w:cs="Arial"/>
-                <w:b/>
-                <w:sz w:val="20"/>
-                <w:szCs w:val="20"/>
-                <w:lang w:val="es-CL" w:eastAsia="es-CL"/>
-              </w:rPr>
-              <w:t>Aplica</w:t>
-            </w:r>
-          </w:p>
-        </w:tc>
-        <w:tc>
-          <w:tcPr>
-            <w:tcW w:w="8576" w:type="dxa"/>
-            <w:gridSpan w:val="3"/>
-            <w:tcBorders>
-              <w:top w:val="single" w:sz="4" w:space="0" w:color="auto"/>
-              <w:left w:val="single" w:sz="4" w:space="0" w:color="auto"/>
-              <w:bottom w:val="single" w:sz="4" w:space="0" w:color="auto"/>
-              <w:right w:val="single" w:sz="4" w:space="0" w:color="auto"/>
-            </w:tcBorders>
-            <w:shd w:val="clear" w:color="auto" w:fill="auto"/>
-            <w:vAlign w:val="center"/>
-            <w:hideMark/>
-          </w:tcPr>
-          <w:p>
-            <w:pPr>
-              <w:pStyle w:val="Sinespaciado"/>
-              <w:ind w:right="213"/>
-              <w:jc w:val="center"/>
-              <w:rPr>
-                <w:rFonts w:ascii="Arial" w:hAnsi="Arial" w:cs="Arial"/>
-                <w:b/>
-                <w:sz w:val="20"/>
-                <w:szCs w:val="20"/>
-                <w:lang w:val="es-CL" w:eastAsia="es-CL"/>
-              </w:rPr>
-            </w:pPr>
-            <w:r>
-              <w:rPr>
-                <w:rFonts w:ascii="Arial" w:hAnsi="Arial" w:cs="Arial"/>
-                <w:b/>
-                <w:sz w:val="20"/>
-                <w:szCs w:val="20"/>
-                <w:lang w:val="es-CL" w:eastAsia="es-CL"/>
-              </w:rPr>
-              <w:t>Norma</w:t>
-            </w:r>
-            <w:r>
-              <w:rPr>
-                <w:rFonts w:ascii="Arial" w:hAnsi="Arial" w:cs="Arial"/>
-                <w:b/>
-                <w:sz w:val="20"/>
-                <w:szCs w:val="20"/>
-                <w:lang w:val="es-CL" w:eastAsia="es-CL"/>
-              </w:rPr>
-              <w:t>s</w:t>
-            </w:r>
-            <w:r>
-              <w:rPr>
-                <w:rFonts w:ascii="Arial" w:hAnsi="Arial" w:cs="Arial"/>
-                <w:b/>
-                <w:sz w:val="20"/>
-                <w:szCs w:val="20"/>
-                <w:lang w:val="es-CL" w:eastAsia="es-CL"/>
-              </w:rPr>
-              <w:t xml:space="preserve"> o Referencia</w:t>
-            </w:r>
-            <w:r>
-              <w:rPr>
-                <w:rFonts w:ascii="Arial" w:hAnsi="Arial" w:cs="Arial"/>
-                <w:b/>
-                <w:sz w:val="20"/>
-                <w:szCs w:val="20"/>
-                <w:lang w:val="es-CL" w:eastAsia="es-CL"/>
-              </w:rPr>
-              <w:t>s utilizadas en la inspección</w:t>
-            </w:r>
-          </w:p>
-        </w:tc>
-      </w:tr>
-      <w:tr>
-        <w:trPr>
-          <w:gridAfter w:val="5"/>
-          <w:wAfter w:w="5386" w:type="dxa"/>
-          <w:trHeight w:val="698"/>
-        </w:trPr>
-        <w:tc>
-          <w:tcPr>
-            <w:tcW w:w="1063" w:type="dxa"/>
+            <w:tcW w:w="1147" w:type="dxa"/>
             <w:tcBorders>
               <w:top w:val="single" w:sz="4" w:space="0" w:color="auto"/>
               <w:left w:val="single" w:sz="4" w:space="0" w:color="auto"/>
@@ -6820,30 +6873,35 @@
           </w:tcPr>
           <w:p>
             <w:pPr>
-              <w:pStyle w:val="Sinespaciado"/>
+              <w:autoSpaceDE w:val="0"/>
+              <w:autoSpaceDN w:val="0"/>
+              <w:adjustRightInd w:val="0"/>
               <w:jc w:val="center"/>
               <w:rPr>
                 <w:rFonts w:ascii="Arial" w:hAnsi="Arial" w:cs="Arial"/>
-                <w:sz w:val="20"/>
-                <w:szCs w:val="20"/>
-                <w:lang w:val="es-CL" w:eastAsia="es-CL"/>
-              </w:rPr>
-            </w:pPr>
-            <w:r>
-              <w:rPr>
-                <w:rFonts w:ascii="Arial" w:hAnsi="Arial" w:cs="Arial"/>
-                <w:sz w:val="20"/>
-                <w:szCs w:val="20"/>
-                <w:lang w:val="es-CL" w:eastAsia="es-CL"/>
-              </w:rPr>
-              <w:t>X</w:t>
+                <w:b/>
+                <w:bCs/>
+                <w:color w:val="000000"/>
+                <w:sz w:val="20"/>
+                <w:szCs w:val="20"/>
+                <w:lang w:eastAsia="es-CL"/>
+              </w:rPr>
+            </w:pPr>
+            <w:r>
+              <w:rPr>
+                <w:rFonts w:ascii="Arial" w:hAnsi="Arial" w:cs="Arial"/>
+                <w:b/>
+                <w:sz w:val="20"/>
+                <w:szCs w:val="20"/>
+                <w:lang w:eastAsia="es-CL"/>
+              </w:rPr>
+              <w:t>Aplica</w:t>
             </w:r>
           </w:p>
         </w:tc>
         <w:tc>
           <w:tcPr>
-            <w:tcW w:w="8576" w:type="dxa"/>
-            <w:gridSpan w:val="3"/>
+            <w:tcW w:w="8487" w:type="dxa"/>
             <w:tcBorders>
               <w:top w:val="single" w:sz="4" w:space="0" w:color="auto"/>
               <w:left w:val="single" w:sz="4" w:space="0" w:color="auto"/>
@@ -6855,15 +6913,17 @@
           </w:tcPr>
           <w:p>
             <w:pPr>
-              <w:pStyle w:val="Sinespaciado"/>
-              <w:ind w:right="213"/>
-              <w:jc w:val="both"/>
+              <w:autoSpaceDE w:val="0"/>
+              <w:autoSpaceDN w:val="0"/>
+              <w:adjustRightInd w:val="0"/>
+              <w:jc w:val="center"/>
               <w:rPr>
                 <w:rFonts w:ascii="Arial" w:hAnsi="Arial" w:cs="Arial"/>
                 <w:b/>
-                <w:sz w:val="20"/>
-                <w:szCs w:val="20"/>
-                <w:lang w:val="es-CL" w:eastAsia="es-CL"/>
+                <w:bCs/>
+                <w:color w:val="2B2A2B"/>
+                <w:sz w:val="20"/>
+                <w:szCs w:val="20"/>
               </w:rPr>
             </w:pPr>
             <w:r>
@@ -6872,149 +6932,20 @@
                 <w:b/>
                 <w:sz w:val="20"/>
                 <w:szCs w:val="20"/>
-                <w:lang w:val="es-CL" w:eastAsia="es-CL"/>
-              </w:rPr>
-              <w:t xml:space="preserve">Ordenanza General de Urbanismo y Construcción (OGUC) </w:t>
-            </w:r>
-            <w:r>
-              <w:rPr>
-                <w:rFonts w:ascii="Arial" w:hAnsi="Arial" w:cs="Arial"/>
-                <w:sz w:val="20"/>
-                <w:szCs w:val="20"/>
-                <w:lang w:val="es-CL" w:eastAsia="es-CL"/>
-              </w:rPr>
-              <w:t>Requisitos establecidos en el D</w:t>
-            </w:r>
-            <w:r>
-              <w:rPr>
-                <w:rFonts w:ascii="Arial" w:hAnsi="Arial" w:cs="Arial"/>
-                <w:sz w:val="20"/>
-                <w:szCs w:val="20"/>
-                <w:lang w:val="es-CL" w:eastAsia="es-CL"/>
-              </w:rPr>
-              <w:t>.</w:t>
-            </w:r>
-            <w:r>
-              <w:rPr>
-                <w:rFonts w:ascii="Arial" w:hAnsi="Arial" w:cs="Arial"/>
-                <w:sz w:val="20"/>
-                <w:szCs w:val="20"/>
-                <w:lang w:val="es-CL" w:eastAsia="es-CL"/>
-              </w:rPr>
-              <w:t>S</w:t>
-            </w:r>
-            <w:r>
-              <w:rPr>
-                <w:rFonts w:ascii="Arial" w:hAnsi="Arial" w:cs="Arial"/>
-                <w:sz w:val="20"/>
-                <w:szCs w:val="20"/>
-                <w:lang w:val="es-CL" w:eastAsia="es-CL"/>
-              </w:rPr>
-              <w:t>.</w:t>
-            </w:r>
-            <w:r>
-              <w:rPr>
-                <w:rFonts w:ascii="Arial" w:hAnsi="Arial" w:cs="Arial"/>
-                <w:sz w:val="20"/>
-                <w:szCs w:val="20"/>
-                <w:lang w:val="es-CL" w:eastAsia="es-CL"/>
-              </w:rPr>
-              <w:t xml:space="preserve"> N°37 de 21-03-2016 </w:t>
-            </w:r>
-            <w:r>
-              <w:rPr>
-                <w:rFonts w:ascii="Arial" w:hAnsi="Arial" w:cs="Arial"/>
-                <w:sz w:val="20"/>
-                <w:szCs w:val="20"/>
-                <w:lang w:val="es-CL" w:eastAsia="es-CL"/>
-              </w:rPr>
-              <w:t xml:space="preserve">en el sentido de adecuar las normas a la ley 20.296 </w:t>
-            </w:r>
-            <w:r>
-              <w:rPr>
-                <w:rFonts w:ascii="Arial" w:hAnsi="Arial" w:cs="Arial"/>
-                <w:sz w:val="20"/>
-                <w:szCs w:val="20"/>
-                <w:lang w:val="es-CL" w:eastAsia="es-CL"/>
-              </w:rPr>
-              <w:t>y D</w:t>
-            </w:r>
-            <w:r>
-              <w:rPr>
-                <w:rFonts w:ascii="Arial" w:hAnsi="Arial" w:cs="Arial"/>
-                <w:sz w:val="20"/>
-                <w:szCs w:val="20"/>
-                <w:lang w:val="es-CL" w:eastAsia="es-CL"/>
-              </w:rPr>
-              <w:t>.</w:t>
-            </w:r>
-            <w:r>
-              <w:rPr>
-                <w:rFonts w:ascii="Arial" w:hAnsi="Arial" w:cs="Arial"/>
-                <w:sz w:val="20"/>
-                <w:szCs w:val="20"/>
-                <w:lang w:val="es-CL" w:eastAsia="es-CL"/>
-              </w:rPr>
-              <w:t>S</w:t>
-            </w:r>
-            <w:r>
-              <w:rPr>
-                <w:rFonts w:ascii="Arial" w:hAnsi="Arial" w:cs="Arial"/>
-                <w:sz w:val="20"/>
-                <w:szCs w:val="20"/>
-                <w:lang w:val="es-CL" w:eastAsia="es-CL"/>
-              </w:rPr>
-              <w:t>.</w:t>
-            </w:r>
-            <w:r>
-              <w:rPr>
-                <w:rFonts w:ascii="Arial" w:hAnsi="Arial" w:cs="Arial"/>
-                <w:sz w:val="20"/>
-                <w:szCs w:val="20"/>
-                <w:lang w:val="es-CL" w:eastAsia="es-CL"/>
-              </w:rPr>
-              <w:t xml:space="preserve"> N°50 </w:t>
-            </w:r>
-            <w:r>
-              <w:rPr>
-                <w:rFonts w:ascii="Arial" w:hAnsi="Arial" w:cs="Arial"/>
-                <w:sz w:val="20"/>
-                <w:szCs w:val="20"/>
-                <w:lang w:val="es-CL" w:eastAsia="es-CL"/>
-              </w:rPr>
-              <w:t xml:space="preserve">de 21-03-2016 </w:t>
-            </w:r>
-            <w:r>
-              <w:rPr>
-                <w:rFonts w:ascii="Arial" w:hAnsi="Arial" w:cs="Arial"/>
-                <w:sz w:val="20"/>
-                <w:szCs w:val="20"/>
-                <w:lang w:val="es-CL" w:eastAsia="es-CL"/>
-              </w:rPr>
-              <w:t>sobre inclusión universal, estipuladas en la ley</w:t>
-            </w:r>
-            <w:r>
-              <w:rPr>
-                <w:rFonts w:ascii="Arial" w:hAnsi="Arial" w:cs="Arial"/>
-                <w:sz w:val="20"/>
-                <w:szCs w:val="20"/>
-                <w:lang w:val="es-CL" w:eastAsia="es-CL"/>
-              </w:rPr>
-              <w:t xml:space="preserve"> N°20.422</w:t>
+                <w:lang w:eastAsia="es-CL"/>
+              </w:rPr>
+              <w:t>Normas o Referencias utilizadas en la inspección</w:t>
             </w:r>
           </w:p>
         </w:tc>
       </w:tr>
-      <w:bookmarkEnd w:id="5"/>
       <w:tr>
         <w:trPr>
-          <w:gridAfter w:val="5"/>
-          <w:wAfter w:w="5386" w:type="dxa"/>
-          <w:trHeight w:val="698"/>
+          <w:trHeight w:val="300"/>
         </w:trPr>
         <w:tc>
           <w:tcPr>
-            <w:tcW w:w="1063" w:type="dxa"/>
+            <w:tcW w:w="1147" w:type="dxa"/>
             <w:tcBorders>
               <w:top w:val="single" w:sz="4" w:space="0" w:color="auto"/>
               <w:left w:val="single" w:sz="4" w:space="0" w:color="auto"/>
@@ -7026,30 +6957,62 @@
           </w:tcPr>
           <w:p>
             <w:pPr>
-              <w:pStyle w:val="Sinespaciado"/>
               <w:jc w:val="center"/>
               <w:rPr>
                 <w:rFonts w:ascii="Arial" w:hAnsi="Arial" w:cs="Arial"/>
-                <w:sz w:val="20"/>
-                <w:szCs w:val="20"/>
-                <w:lang w:val="es-CL" w:eastAsia="es-CL"/>
-              </w:rPr>
-            </w:pPr>
-            <w:r>
-              <w:rPr>
-                <w:rFonts w:ascii="Arial" w:hAnsi="Arial" w:cs="Arial"/>
-                <w:sz w:val="20"/>
-                <w:szCs w:val="20"/>
-                <w:lang w:val="es-CL" w:eastAsia="es-CL"/>
-              </w:rPr>
-              <w:t>X</w:t>
+                <w:bCs/>
+                <w:sz w:val="20"/>
+                <w:szCs w:val="20"/>
+                <w:lang w:eastAsia="es-CL"/>
+              </w:rPr>
+            </w:pPr>
+            <w:r>
+              <w:rPr>
+                <w:rFonts w:ascii="Arial" w:hAnsi="Arial" w:cs="Arial"/>
+                <w:bCs/>
+                <w:sz w:val="20"/>
+                <w:szCs w:val="20"/>
+                <w:lang w:eastAsia="es-CL"/>
+              </w:rPr>
+              <w:t>${</w:t>
+            </w:r>
+            <w:proofErr w:type="spellStart"/>
+            <w:r>
+              <w:rPr>
+                <w:rFonts w:ascii="Arial" w:hAnsi="Arial" w:cs="Arial"/>
+                <w:bCs/>
+                <w:sz w:val="20"/>
+                <w:szCs w:val="20"/>
+                <w:lang w:eastAsia="es-CL"/>
+              </w:rPr>
+              <w:t>se_encuentra</w:t>
+            </w:r>
+            <w:r>
+              <w:rPr>
+                <w:rFonts w:ascii="Arial" w:hAnsi="Arial" w:cs="Arial"/>
+                <w:bCs/>
+                <w:sz w:val="20"/>
+                <w:szCs w:val="20"/>
+                <w:lang w:eastAsia="es-CL"/>
+              </w:rPr>
+              <w:t>_norma</w:t>
+            </w:r>
+            <w:proofErr w:type="spellEnd"/>
+            <w:r>
+              <w:rPr>
+                <w:rFonts w:ascii="Arial" w:hAnsi="Arial" w:cs="Arial"/>
+                <w:bCs/>
+                <w:sz w:val="20"/>
+                <w:szCs w:val="20"/>
+                <w:lang w:eastAsia="es-CL"/>
+              </w:rPr>
+              <w:t>}</w:t>
             </w:r>
           </w:p>
         </w:tc>
         <w:tc>
           <w:tcPr>
-            <w:tcW w:w="8576" w:type="dxa"/>
-            <w:gridSpan w:val="3"/>
+            <w:tcW w:w="8487" w:type="dxa"/>
             <w:tcBorders>
               <w:top w:val="single" w:sz="4" w:space="0" w:color="auto"/>
               <w:left w:val="single" w:sz="4" w:space="0" w:color="auto"/>
@@ -7061,15 +7024,14 @@
           </w:tcPr>
           <w:p>
             <w:pPr>
-              <w:pStyle w:val="Sinespaciado"/>
-              <w:ind w:right="213"/>
-              <w:jc w:val="both"/>
+              <w:autoSpaceDE w:val="0"/>
+              <w:autoSpaceDN w:val="0"/>
+              <w:adjustRightInd w:val="0"/>
               <w:rPr>
                 <w:rFonts w:ascii="Arial" w:hAnsi="Arial" w:cs="Arial"/>
                 <w:b/>
                 <w:sz w:val="20"/>
                 <w:szCs w:val="20"/>
-                <w:lang w:val="es-CL" w:eastAsia="es-CL"/>
               </w:rPr>
             </w:pPr>
             <w:r>
@@ -7078,652 +7040,100 @@
                 <w:b/>
                 <w:sz w:val="20"/>
                 <w:szCs w:val="20"/>
-                <w:lang w:val="es-CL" w:eastAsia="es-CL"/>
-              </w:rPr>
-              <w:t xml:space="preserve">Ley 20.296 </w:t>
-            </w:r>
-            <w:r>
-              <w:rPr>
-                <w:rFonts w:ascii="Arial" w:hAnsi="Arial" w:cs="Arial"/>
-                <w:sz w:val="20"/>
-                <w:szCs w:val="20"/>
-                <w:lang w:val="es-CL" w:eastAsia="es-CL"/>
-              </w:rPr>
-              <w:t>Establece disposiciones para la instalación, mantención e inspección periódica de los ascensores y otras instalaciones similares.</w:t>
+                <w:lang w:eastAsia="es-CL"/>
+              </w:rPr>
+              <w:t>${</w:t>
+            </w:r>
+            <w:proofErr w:type="spellStart"/>
+            <w:r>
+              <w:rPr>
+                <w:rFonts w:ascii="Arial" w:hAnsi="Arial" w:cs="Arial"/>
+                <w:b/>
+                <w:sz w:val="20"/>
+                <w:szCs w:val="20"/>
+                <w:lang w:eastAsia="es-CL"/>
+              </w:rPr>
+              <w:t>nombre_norma</w:t>
+            </w:r>
+            <w:proofErr w:type="spellEnd"/>
+            <w:r>
+              <w:rPr>
+                <w:rFonts w:ascii="Arial" w:hAnsi="Arial" w:cs="Arial"/>
+                <w:b/>
+                <w:sz w:val="20"/>
+                <w:szCs w:val="20"/>
+                <w:lang w:eastAsia="es-CL"/>
+              </w:rPr>
+              <w:t>}</w:t>
+            </w:r>
+            <w:r>
+              <w:rPr>
+                <w:rFonts w:ascii="Arial" w:hAnsi="Arial" w:cs="Arial"/>
+                <w:bCs/>
+                <w:sz w:val="20"/>
+                <w:szCs w:val="20"/>
+                <w:lang w:eastAsia="es-CL"/>
+              </w:rPr>
+              <w:t xml:space="preserve"> ${</w:t>
+            </w:r>
+            <w:proofErr w:type="spellStart"/>
+            <w:r>
+              <w:rPr>
+                <w:rFonts w:ascii="Arial" w:hAnsi="Arial" w:cs="Arial"/>
+                <w:bCs/>
+                <w:sz w:val="20"/>
+                <w:szCs w:val="20"/>
+                <w:lang w:eastAsia="es-CL"/>
+              </w:rPr>
+              <w:t>obs_norma</w:t>
+            </w:r>
+            <w:proofErr w:type="spellEnd"/>
+            <w:r>
+              <w:rPr>
+                <w:rFonts w:ascii="Arial" w:hAnsi="Arial" w:cs="Arial"/>
+                <w:bCs/>
+                <w:sz w:val="20"/>
+                <w:szCs w:val="20"/>
+                <w:lang w:eastAsia="es-CL"/>
+              </w:rPr>
+              <w:t>}</w:t>
             </w:r>
           </w:p>
         </w:tc>
       </w:tr>
-      <w:tr>
-        <w:trPr>
-          <w:gridAfter w:val="5"/>
-          <w:wAfter w:w="5386" w:type="dxa"/>
-          <w:trHeight w:val="695"/>
-        </w:trPr>
-        <w:tc>
-          <w:tcPr>
-            <w:tcW w:w="1063" w:type="dxa"/>
-            <w:tcBorders>
-              <w:top w:val="single" w:sz="4" w:space="0" w:color="auto"/>
-              <w:left w:val="single" w:sz="4" w:space="0" w:color="auto"/>
-              <w:bottom w:val="single" w:sz="4" w:space="0" w:color="auto"/>
-              <w:right w:val="single" w:sz="4" w:space="0" w:color="auto"/>
-            </w:tcBorders>
-            <w:shd w:val="clear" w:color="auto" w:fill="auto"/>
-            <w:vAlign w:val="center"/>
-          </w:tcPr>
-          <w:p>
-            <w:pPr>
-              <w:jc w:val="center"/>
-              <w:rPr>
-                <w:rFonts w:ascii="Arial" w:hAnsi="Arial" w:cs="Arial"/>
-                <w:bCs/>
-                <w:sz w:val="20"/>
-                <w:szCs w:val="20"/>
-                <w:lang w:eastAsia="es-CL"/>
-              </w:rPr>
-            </w:pPr>
-          </w:p>
-        </w:tc>
-        <w:tc>
-          <w:tcPr>
-            <w:tcW w:w="8576" w:type="dxa"/>
-            <w:gridSpan w:val="3"/>
-            <w:tcBorders>
-              <w:top w:val="single" w:sz="4" w:space="0" w:color="auto"/>
-              <w:left w:val="nil"/>
-              <w:bottom w:val="single" w:sz="4" w:space="0" w:color="auto"/>
-              <w:right w:val="single" w:sz="4" w:space="0" w:color="auto"/>
-            </w:tcBorders>
-            <w:shd w:val="clear" w:color="auto" w:fill="auto"/>
-          </w:tcPr>
-          <w:p>
-            <w:pPr>
-              <w:pStyle w:val="Sinespaciado"/>
-              <w:ind w:right="213"/>
-              <w:jc w:val="both"/>
-              <w:rPr>
-                <w:rFonts w:ascii="Arial" w:hAnsi="Arial" w:cs="Arial"/>
-                <w:sz w:val="20"/>
-                <w:szCs w:val="20"/>
-                <w:lang w:val="es-CL" w:eastAsia="es-CL"/>
-              </w:rPr>
-            </w:pPr>
-            <w:r>
-              <w:rPr>
-                <w:rFonts w:ascii="Arial" w:hAnsi="Arial" w:cs="Arial"/>
-                <w:b/>
-                <w:sz w:val="20"/>
-                <w:szCs w:val="20"/>
-                <w:lang w:val="es-CL" w:eastAsia="es-CL"/>
-              </w:rPr>
-              <w:t>NCh440/1:2014</w:t>
-            </w:r>
-            <w:r>
-              <w:rPr>
-                <w:rFonts w:ascii="Arial" w:hAnsi="Arial" w:cs="Arial"/>
-                <w:sz w:val="20"/>
-                <w:szCs w:val="20"/>
-                <w:lang w:val="es-CL" w:eastAsia="es-CL"/>
-              </w:rPr>
-              <w:t xml:space="preserve"> Requisitos de seguridad para la construcción e instalación de ascensores - Parte 1: Ascensores eléctricos.</w:t>
-            </w:r>
-          </w:p>
-        </w:tc>
-      </w:tr>
-      <w:tr>
-        <w:trPr>
-          <w:gridAfter w:val="5"/>
-          <w:wAfter w:w="5386" w:type="dxa"/>
-          <w:trHeight w:val="700"/>
-        </w:trPr>
-        <w:tc>
-          <w:tcPr>
-            <w:tcW w:w="1063" w:type="dxa"/>
-            <w:tcBorders>
-              <w:top w:val="single" w:sz="4" w:space="0" w:color="auto"/>
-              <w:left w:val="single" w:sz="4" w:space="0" w:color="auto"/>
-              <w:bottom w:val="single" w:sz="4" w:space="0" w:color="auto"/>
-              <w:right w:val="single" w:sz="4" w:space="0" w:color="auto"/>
-            </w:tcBorders>
-            <w:shd w:val="clear" w:color="auto" w:fill="auto"/>
-            <w:vAlign w:val="center"/>
-          </w:tcPr>
-          <w:p>
-            <w:pPr>
-              <w:jc w:val="center"/>
-              <w:rPr>
-                <w:rFonts w:ascii="Arial" w:hAnsi="Arial" w:cs="Arial"/>
-                <w:bCs/>
-                <w:sz w:val="20"/>
-                <w:szCs w:val="20"/>
-                <w:lang w:eastAsia="es-CL"/>
-              </w:rPr>
-            </w:pPr>
-          </w:p>
-        </w:tc>
-        <w:tc>
-          <w:tcPr>
-            <w:tcW w:w="8576" w:type="dxa"/>
-            <w:gridSpan w:val="3"/>
-            <w:tcBorders>
-              <w:top w:val="single" w:sz="4" w:space="0" w:color="auto"/>
-              <w:left w:val="nil"/>
-              <w:bottom w:val="single" w:sz="4" w:space="0" w:color="auto"/>
-              <w:right w:val="single" w:sz="4" w:space="0" w:color="auto"/>
-            </w:tcBorders>
-            <w:shd w:val="clear" w:color="auto" w:fill="auto"/>
-          </w:tcPr>
-          <w:p>
-            <w:pPr>
-              <w:pStyle w:val="Sinespaciado"/>
-              <w:ind w:right="213"/>
-              <w:jc w:val="both"/>
-              <w:rPr>
-                <w:rFonts w:ascii="Arial" w:hAnsi="Arial" w:cs="Arial"/>
-                <w:sz w:val="20"/>
-                <w:szCs w:val="20"/>
-                <w:lang w:val="es-CL" w:eastAsia="es-CL"/>
-              </w:rPr>
-            </w:pPr>
-            <w:r>
-              <w:rPr>
-                <w:rFonts w:ascii="Arial" w:hAnsi="Arial" w:cs="Arial"/>
-                <w:b/>
-                <w:sz w:val="20"/>
-                <w:szCs w:val="20"/>
-                <w:lang w:val="es-CL" w:eastAsia="es-CL"/>
-              </w:rPr>
-              <w:t>NCh440/2:2015</w:t>
-            </w:r>
-            <w:r>
-              <w:rPr>
-                <w:rFonts w:ascii="Arial" w:hAnsi="Arial" w:cs="Arial"/>
-                <w:sz w:val="20"/>
-                <w:szCs w:val="20"/>
-                <w:lang w:val="es-CL" w:eastAsia="es-CL"/>
-              </w:rPr>
-              <w:t xml:space="preserve"> Requisitos de seguridad para la construcción e instalación de ascensores - Parte 2: Ascensores hidráulicos.</w:t>
-            </w:r>
-          </w:p>
-        </w:tc>
-      </w:tr>
-      <w:tr>
-        <w:trPr>
-          <w:gridAfter w:val="5"/>
-          <w:wAfter w:w="5386" w:type="dxa"/>
-          <w:trHeight w:val="710"/>
-        </w:trPr>
-        <w:tc>
-          <w:tcPr>
-            <w:tcW w:w="1063" w:type="dxa"/>
-            <w:tcBorders>
-              <w:top w:val="single" w:sz="4" w:space="0" w:color="auto"/>
-              <w:left w:val="single" w:sz="4" w:space="0" w:color="auto"/>
-              <w:bottom w:val="single" w:sz="4" w:space="0" w:color="auto"/>
-              <w:right w:val="single" w:sz="4" w:space="0" w:color="auto"/>
-            </w:tcBorders>
-            <w:shd w:val="clear" w:color="auto" w:fill="auto"/>
-            <w:vAlign w:val="center"/>
-          </w:tcPr>
-          <w:p>
-            <w:pPr>
-              <w:jc w:val="center"/>
-              <w:rPr>
-                <w:rFonts w:ascii="Arial" w:hAnsi="Arial" w:cs="Arial"/>
-                <w:bCs/>
-                <w:sz w:val="20"/>
-                <w:szCs w:val="20"/>
-                <w:lang w:eastAsia="es-CL"/>
-              </w:rPr>
-            </w:pPr>
-          </w:p>
-        </w:tc>
-        <w:tc>
-          <w:tcPr>
-            <w:tcW w:w="8576" w:type="dxa"/>
-            <w:gridSpan w:val="3"/>
-            <w:tcBorders>
-              <w:top w:val="single" w:sz="4" w:space="0" w:color="auto"/>
-              <w:left w:val="nil"/>
-              <w:bottom w:val="single" w:sz="4" w:space="0" w:color="auto"/>
-              <w:right w:val="single" w:sz="4" w:space="0" w:color="auto"/>
-            </w:tcBorders>
-            <w:shd w:val="clear" w:color="auto" w:fill="auto"/>
-          </w:tcPr>
-          <w:p>
-            <w:pPr>
-              <w:pStyle w:val="Sinespaciado"/>
-              <w:ind w:right="213"/>
-              <w:jc w:val="both"/>
-              <w:rPr>
-                <w:rFonts w:ascii="Arial" w:hAnsi="Arial" w:cs="Arial"/>
-                <w:sz w:val="20"/>
-                <w:szCs w:val="20"/>
-                <w:lang w:val="es-CL" w:eastAsia="es-CL"/>
-              </w:rPr>
-            </w:pPr>
-            <w:r>
-              <w:rPr>
-                <w:rFonts w:ascii="Arial" w:hAnsi="Arial" w:cs="Arial"/>
-                <w:b/>
-                <w:sz w:val="20"/>
-                <w:szCs w:val="20"/>
-                <w:lang w:val="es-CL" w:eastAsia="es-CL"/>
-              </w:rPr>
-              <w:t>NCh3395/1:2016</w:t>
-            </w:r>
-            <w:r>
-              <w:rPr>
-                <w:rFonts w:ascii="Arial" w:hAnsi="Arial" w:cs="Arial"/>
-                <w:sz w:val="20"/>
-                <w:szCs w:val="20"/>
-                <w:lang w:val="es-CL" w:eastAsia="es-CL"/>
-              </w:rPr>
-              <w:t xml:space="preserve"> Equipos de transporte vertical - Parte 1: Requisitos para la inspección de ascensores y montacargas eléctricos existentes.</w:t>
-            </w:r>
-          </w:p>
-        </w:tc>
-      </w:tr>
-      <w:tr>
-        <w:trPr>
-          <w:gridAfter w:val="5"/>
-          <w:wAfter w:w="5386" w:type="dxa"/>
-          <w:trHeight w:val="695"/>
-        </w:trPr>
-        <w:tc>
-          <w:tcPr>
-            <w:tcW w:w="1063" w:type="dxa"/>
-            <w:tcBorders>
-              <w:top w:val="single" w:sz="4" w:space="0" w:color="auto"/>
-              <w:left w:val="single" w:sz="4" w:space="0" w:color="auto"/>
-              <w:bottom w:val="single" w:sz="4" w:space="0" w:color="auto"/>
-              <w:right w:val="single" w:sz="4" w:space="0" w:color="auto"/>
-            </w:tcBorders>
-            <w:shd w:val="clear" w:color="auto" w:fill="auto"/>
-            <w:vAlign w:val="center"/>
-          </w:tcPr>
-          <w:p>
-            <w:pPr>
-              <w:jc w:val="center"/>
-              <w:rPr>
-                <w:rFonts w:ascii="Arial" w:hAnsi="Arial" w:cs="Arial"/>
-                <w:bCs/>
-                <w:sz w:val="20"/>
-                <w:szCs w:val="20"/>
-                <w:lang w:eastAsia="es-CL"/>
-              </w:rPr>
-            </w:pPr>
-          </w:p>
-        </w:tc>
-        <w:tc>
-          <w:tcPr>
-            <w:tcW w:w="8576" w:type="dxa"/>
-            <w:gridSpan w:val="3"/>
-            <w:tcBorders>
-              <w:top w:val="single" w:sz="4" w:space="0" w:color="auto"/>
-              <w:left w:val="nil"/>
-              <w:bottom w:val="single" w:sz="4" w:space="0" w:color="auto"/>
-              <w:right w:val="single" w:sz="4" w:space="0" w:color="auto"/>
-            </w:tcBorders>
-            <w:shd w:val="clear" w:color="auto" w:fill="auto"/>
-          </w:tcPr>
-          <w:p>
-            <w:pPr>
-              <w:pStyle w:val="Sinespaciado"/>
-              <w:ind w:right="213"/>
-              <w:jc w:val="both"/>
-              <w:rPr>
-                <w:rFonts w:ascii="Arial" w:hAnsi="Arial" w:cs="Arial"/>
-                <w:sz w:val="20"/>
-                <w:szCs w:val="20"/>
-                <w:lang w:val="es-CL" w:eastAsia="es-CL"/>
-              </w:rPr>
-            </w:pPr>
-            <w:r>
-              <w:rPr>
-                <w:rFonts w:ascii="Arial" w:hAnsi="Arial" w:cs="Arial"/>
-                <w:b/>
-                <w:sz w:val="20"/>
-                <w:szCs w:val="20"/>
-                <w:lang w:val="es-CL" w:eastAsia="es-CL"/>
-              </w:rPr>
-              <w:t>NCh3362:2014</w:t>
-            </w:r>
-            <w:r>
-              <w:rPr>
-                <w:rFonts w:ascii="Arial" w:hAnsi="Arial" w:cs="Arial"/>
-                <w:sz w:val="20"/>
-                <w:szCs w:val="20"/>
-                <w:lang w:val="es-CL" w:eastAsia="es-CL"/>
-              </w:rPr>
-              <w:t xml:space="preserve"> Requisitos mínimos de diseño, instalación y operación para ascensores electromecánicos frente a sismos.</w:t>
-            </w:r>
-          </w:p>
-        </w:tc>
-      </w:tr>
-      <w:tr>
-        <w:trPr>
-          <w:gridAfter w:val="5"/>
-          <w:wAfter w:w="5386" w:type="dxa"/>
-          <w:trHeight w:val="691"/>
-        </w:trPr>
-        <w:tc>
-          <w:tcPr>
-            <w:tcW w:w="1063" w:type="dxa"/>
-            <w:tcBorders>
-              <w:top w:val="single" w:sz="4" w:space="0" w:color="auto"/>
-              <w:left w:val="single" w:sz="4" w:space="0" w:color="auto"/>
-              <w:bottom w:val="single" w:sz="4" w:space="0" w:color="auto"/>
-              <w:right w:val="single" w:sz="4" w:space="0" w:color="auto"/>
-            </w:tcBorders>
-            <w:shd w:val="clear" w:color="auto" w:fill="auto"/>
-            <w:vAlign w:val="center"/>
-          </w:tcPr>
-          <w:p>
-            <w:pPr>
-              <w:jc w:val="center"/>
-              <w:rPr>
-                <w:rFonts w:ascii="Arial" w:hAnsi="Arial" w:cs="Arial"/>
-                <w:bCs/>
-                <w:sz w:val="20"/>
-                <w:szCs w:val="20"/>
-                <w:lang w:eastAsia="es-CL"/>
-              </w:rPr>
-            </w:pPr>
-          </w:p>
-        </w:tc>
-        <w:tc>
-          <w:tcPr>
-            <w:tcW w:w="8576" w:type="dxa"/>
-            <w:gridSpan w:val="3"/>
-            <w:tcBorders>
-              <w:top w:val="single" w:sz="4" w:space="0" w:color="auto"/>
-              <w:left w:val="nil"/>
-              <w:bottom w:val="single" w:sz="4" w:space="0" w:color="auto"/>
-              <w:right w:val="single" w:sz="4" w:space="0" w:color="auto"/>
-            </w:tcBorders>
-            <w:shd w:val="clear" w:color="auto" w:fill="auto"/>
-          </w:tcPr>
-          <w:p>
-            <w:pPr>
-              <w:pStyle w:val="Sinespaciado"/>
-              <w:ind w:right="213"/>
-              <w:jc w:val="both"/>
-              <w:rPr>
-                <w:rFonts w:ascii="Arial" w:hAnsi="Arial" w:cs="Arial"/>
-                <w:sz w:val="20"/>
-                <w:szCs w:val="20"/>
-                <w:lang w:val="es-CL" w:eastAsia="es-CL"/>
-              </w:rPr>
-            </w:pPr>
-            <w:r>
-              <w:rPr>
-                <w:rFonts w:ascii="Arial" w:hAnsi="Arial" w:cs="Arial"/>
-                <w:b/>
-                <w:sz w:val="20"/>
-                <w:szCs w:val="20"/>
-                <w:lang w:val="es-CL" w:eastAsia="es-CL"/>
-              </w:rPr>
-              <w:t>NCh3344/1:2013</w:t>
-            </w:r>
-            <w:r>
-              <w:rPr>
-                <w:rFonts w:ascii="Arial" w:hAnsi="Arial" w:cs="Arial"/>
-                <w:sz w:val="20"/>
-                <w:szCs w:val="20"/>
-                <w:lang w:val="es-CL" w:eastAsia="es-CL"/>
-              </w:rPr>
-              <w:t xml:space="preserve"> Seguridad de escaleras mecánicas y rampas móviles - Parte 1: Construcción e instalación</w:t>
-            </w:r>
-            <w:r>
-              <w:rPr>
-                <w:rFonts w:ascii="Arial" w:hAnsi="Arial" w:cs="Arial"/>
-                <w:sz w:val="20"/>
-                <w:szCs w:val="20"/>
-                <w:lang w:val="es-CL" w:eastAsia="es-CL"/>
-              </w:rPr>
-              <w:t>.</w:t>
-            </w:r>
-          </w:p>
-        </w:tc>
-      </w:tr>
-      <w:tr>
-        <w:trPr>
-          <w:gridAfter w:val="5"/>
-          <w:wAfter w:w="5386" w:type="dxa"/>
-          <w:trHeight w:val="701"/>
-        </w:trPr>
-        <w:tc>
-          <w:tcPr>
-            <w:tcW w:w="1063" w:type="dxa"/>
-            <w:tcBorders>
-              <w:top w:val="single" w:sz="4" w:space="0" w:color="auto"/>
-              <w:left w:val="single" w:sz="4" w:space="0" w:color="auto"/>
-              <w:bottom w:val="single" w:sz="4" w:space="0" w:color="auto"/>
-              <w:right w:val="single" w:sz="4" w:space="0" w:color="auto"/>
-            </w:tcBorders>
-            <w:shd w:val="clear" w:color="auto" w:fill="auto"/>
-            <w:vAlign w:val="center"/>
-          </w:tcPr>
-          <w:p>
-            <w:pPr>
-              <w:jc w:val="center"/>
-              <w:rPr>
-                <w:rFonts w:ascii="Arial" w:hAnsi="Arial" w:cs="Arial"/>
-                <w:bCs/>
-                <w:sz w:val="20"/>
-                <w:szCs w:val="20"/>
-                <w:lang w:eastAsia="es-CL"/>
-              </w:rPr>
-            </w:pPr>
-          </w:p>
-        </w:tc>
-        <w:tc>
-          <w:tcPr>
-            <w:tcW w:w="8576" w:type="dxa"/>
-            <w:gridSpan w:val="3"/>
-            <w:tcBorders>
-              <w:top w:val="single" w:sz="4" w:space="0" w:color="auto"/>
-              <w:left w:val="nil"/>
-              <w:bottom w:val="single" w:sz="4" w:space="0" w:color="auto"/>
-              <w:right w:val="single" w:sz="4" w:space="0" w:color="auto"/>
-            </w:tcBorders>
-            <w:shd w:val="clear" w:color="auto" w:fill="auto"/>
-          </w:tcPr>
-          <w:p>
-            <w:pPr>
-              <w:pStyle w:val="Sinespaciado"/>
-              <w:ind w:right="213"/>
-              <w:jc w:val="both"/>
-              <w:rPr>
-                <w:rFonts w:ascii="Arial" w:hAnsi="Arial" w:cs="Arial"/>
-                <w:sz w:val="20"/>
-                <w:szCs w:val="20"/>
-                <w:lang w:val="es-CL" w:eastAsia="es-CL"/>
-              </w:rPr>
-            </w:pPr>
-            <w:r>
-              <w:rPr>
-                <w:rFonts w:ascii="Arial" w:hAnsi="Arial" w:cs="Arial"/>
-                <w:b/>
-                <w:sz w:val="20"/>
-                <w:szCs w:val="20"/>
-                <w:lang w:val="es-CL" w:eastAsia="es-CL"/>
-              </w:rPr>
-              <w:t>NCh3344/2:2013</w:t>
-            </w:r>
-            <w:r>
-              <w:rPr>
-                <w:rFonts w:ascii="Arial" w:hAnsi="Arial" w:cs="Arial"/>
-                <w:sz w:val="20"/>
-                <w:szCs w:val="20"/>
-                <w:lang w:val="es-CL" w:eastAsia="es-CL"/>
-              </w:rPr>
-              <w:t xml:space="preserve"> Seguridad de escaleras mecánicas y rampas móviles - Parte 2: Reglas para la mejora de la seguridad de las escaleras mecánicas y de las rampas móviles existentes</w:t>
-            </w:r>
-            <w:r>
-              <w:rPr>
-                <w:rFonts w:ascii="Arial" w:hAnsi="Arial" w:cs="Arial"/>
-                <w:sz w:val="20"/>
-                <w:szCs w:val="20"/>
-                <w:lang w:val="es-CL" w:eastAsia="es-CL"/>
-              </w:rPr>
-              <w:t>.</w:t>
-            </w:r>
-          </w:p>
-        </w:tc>
-      </w:tr>
-      <w:tr>
-        <w:trPr>
-          <w:gridAfter w:val="5"/>
-          <w:wAfter w:w="5386" w:type="dxa"/>
-          <w:trHeight w:val="697"/>
-        </w:trPr>
-        <w:tc>
-          <w:tcPr>
-            <w:tcW w:w="1063" w:type="dxa"/>
-            <w:tcBorders>
-              <w:top w:val="single" w:sz="4" w:space="0" w:color="auto"/>
-              <w:left w:val="single" w:sz="4" w:space="0" w:color="auto"/>
-              <w:bottom w:val="single" w:sz="4" w:space="0" w:color="auto"/>
-              <w:right w:val="single" w:sz="4" w:space="0" w:color="auto"/>
-            </w:tcBorders>
-            <w:shd w:val="clear" w:color="auto" w:fill="auto"/>
-            <w:vAlign w:val="center"/>
-          </w:tcPr>
-          <w:p>
-            <w:pPr>
-              <w:jc w:val="center"/>
-              <w:rPr>
-                <w:rFonts w:ascii="Arial" w:hAnsi="Arial" w:cs="Arial"/>
-                <w:bCs/>
-                <w:sz w:val="20"/>
-                <w:szCs w:val="20"/>
-                <w:lang w:eastAsia="es-CL"/>
-              </w:rPr>
-            </w:pPr>
-            <w:r>
-              <w:rPr>
-                <w:rFonts w:ascii="Arial" w:hAnsi="Arial" w:cs="Arial"/>
-                <w:bCs/>
-                <w:sz w:val="20"/>
-                <w:szCs w:val="20"/>
-                <w:lang w:eastAsia="es-CL"/>
-              </w:rPr>
-              <w:t>X</w:t>
-            </w:r>
-          </w:p>
-        </w:tc>
-        <w:tc>
-          <w:tcPr>
-            <w:tcW w:w="8576" w:type="dxa"/>
-            <w:gridSpan w:val="3"/>
-            <w:tcBorders>
-              <w:top w:val="single" w:sz="4" w:space="0" w:color="auto"/>
-              <w:left w:val="nil"/>
-              <w:bottom w:val="single" w:sz="4" w:space="0" w:color="auto"/>
-              <w:right w:val="single" w:sz="4" w:space="0" w:color="auto"/>
-            </w:tcBorders>
-            <w:shd w:val="clear" w:color="auto" w:fill="auto"/>
-          </w:tcPr>
-          <w:p>
-            <w:pPr>
-              <w:pStyle w:val="Sinespaciado"/>
-              <w:ind w:right="213"/>
-              <w:jc w:val="both"/>
-              <w:rPr>
-                <w:rFonts w:ascii="Arial" w:hAnsi="Arial" w:cs="Arial"/>
-                <w:sz w:val="20"/>
-                <w:szCs w:val="20"/>
-                <w:lang w:val="es-CL" w:eastAsia="es-CL"/>
-              </w:rPr>
-            </w:pPr>
-            <w:r>
-              <w:rPr>
-                <w:rFonts w:ascii="Arial" w:hAnsi="Arial" w:cs="Arial"/>
-                <w:b/>
-                <w:sz w:val="20"/>
-                <w:szCs w:val="20"/>
-                <w:lang w:val="es-CL" w:eastAsia="es-CL"/>
-              </w:rPr>
-              <w:t>NCh2840:2014</w:t>
-            </w:r>
-            <w:r>
-              <w:rPr>
-                <w:rFonts w:ascii="Arial" w:hAnsi="Arial" w:cs="Arial"/>
-                <w:sz w:val="20"/>
-                <w:szCs w:val="20"/>
-                <w:lang w:val="es-CL" w:eastAsia="es-CL"/>
-              </w:rPr>
-              <w:t xml:space="preserve"> Elevadores – Procedimientos de inspección – Ascensores eléctricos e hidráulicos</w:t>
-            </w:r>
-            <w:r>
-              <w:rPr>
-                <w:rFonts w:ascii="Arial" w:hAnsi="Arial" w:cs="Arial"/>
-                <w:sz w:val="20"/>
-                <w:szCs w:val="20"/>
-                <w:lang w:val="es-CL" w:eastAsia="es-CL"/>
-              </w:rPr>
-              <w:t>.</w:t>
-            </w:r>
-          </w:p>
-        </w:tc>
-      </w:tr>
-      <w:tr>
-        <w:trPr>
-          <w:gridAfter w:val="6"/>
-          <w:wAfter w:w="8786" w:type="dxa"/>
-          <w:trHeight w:val="277"/>
-        </w:trPr>
-        <w:tc>
-          <w:tcPr>
-            <w:tcW w:w="6239" w:type="dxa"/>
-            <w:gridSpan w:val="3"/>
-            <w:tcBorders>
-              <w:top w:val="nil"/>
-              <w:left w:val="nil"/>
-              <w:bottom w:val="nil"/>
-            </w:tcBorders>
-            <w:shd w:val="clear" w:color="auto" w:fill="auto"/>
-            <w:vAlign w:val="center"/>
-          </w:tcPr>
-          <w:p>
-            <w:pPr>
-              <w:jc w:val="right"/>
-              <w:rPr>
-                <w:rFonts w:ascii="Arial" w:hAnsi="Arial" w:cs="Arial"/>
-                <w:b/>
-                <w:sz w:val="20"/>
-                <w:szCs w:val="20"/>
-                <w:lang w:eastAsia="es-CL"/>
-              </w:rPr>
-            </w:pPr>
-          </w:p>
-        </w:tc>
-      </w:tr>
-      <w:bookmarkEnd w:id="6"/>
     </w:tbl>
     <w:p>
+      <w:pPr>
+        <w:rPr>
+          <w:rFonts w:ascii="Arial" w:hAnsi="Arial" w:cs="Arial"/>
+          <w:bCs/>
+          <w:sz w:val="20"/>
+          <w:szCs w:val="20"/>
+        </w:rPr>
+      </w:pPr>
+    </w:p>
+    <w:p>
+      <w:pPr>
+        <w:rPr>
+          <w:rFonts w:ascii="Calibri" w:hAnsi="Calibri" w:cs="Calibri"/>
+          <w:lang w:val="en-GB"/>
+        </w:rPr>
+      </w:pPr>
+    </w:p>
+    <w:p>
+      <w:pPr>
+        <w:rPr>
+          <w:rFonts w:ascii="Calibri" w:hAnsi="Calibri" w:cs="Calibri"/>
+          <w:lang w:val="en-GB"/>
+        </w:rPr>
+      </w:pPr>
       <w:r>
+        <w:rPr>
+          <w:rFonts w:ascii="Calibri" w:hAnsi="Calibri" w:cs="Calibri"/>
+          <w:lang w:val="en-GB"/>
+        </w:rPr>
         <w:br w:type="page"/>
       </w:r>
-    </w:p>
-    <w:p>
-      <w:pPr>
-        <w:autoSpaceDE w:val="0"/>
-        <w:autoSpaceDN w:val="0"/>
-        <w:adjustRightInd w:val="0"/>
-        <w:ind w:left="567" w:right="596"/>
-        <w:jc w:val="both"/>
-        <w:rPr>
-          <w:rFonts w:ascii="Arial" w:hAnsi="Arial" w:cs="Arial"/>
-          <w:b/>
-          <w:sz w:val="20"/>
-          <w:szCs w:val="20"/>
-          <w:lang w:val="es-ES"/>
-        </w:rPr>
-      </w:pPr>
     </w:p>
     <w:p>
       <w:pPr>
@@ -8972,6 +8382,28 @@
                                     </w:rPr>
                                     <w:t>GUIA APLICACIÓN NORMA</w:t>
                                   </w:r>
+                                  <w:r>
+                                    <w:rPr>
+                                      <w:rFonts w:ascii="Tahoma" w:hAnsi="Tahoma"/>
+                                      <w:b/>
+                                      <w:bCs/>
+                                      <w:color w:val="FFFFFF" w:themeColor="background1"/>
+                                      <w:sz w:val="28"/>
+                                      <w:szCs w:val="28"/>
+                                    </w:rPr>
+                                    <w:t xml:space="preserve"> </w:t>
+                                  </w:r>
+                                  <w:r>
+                                    <w:rPr>
+                                      <w:rFonts w:ascii="Tahoma" w:hAnsi="Tahoma"/>
+                                      <w:b/>
+                                      <w:bCs/>
+                                      <w:color w:val="FFFFFF" w:themeColor="background1"/>
+                                      <w:sz w:val="28"/>
+                                      <w:szCs w:val="28"/>
+                                    </w:rPr>
+                                    <w:t>${norma}</w:t>
+                                  </w:r>
                                 </w:p>
                               </w:txbxContent>
                             </wps:txbx>
@@ -9018,6 +8450,28 @@
                               </w:rPr>
                               <w:t>GUIA APLICACIÓN NORMA</w:t>
                             </w:r>
+                            <w:r>
+                              <w:rPr>
+                                <w:rFonts w:ascii="Tahoma" w:hAnsi="Tahoma"/>
+                                <w:b/>
+                                <w:bCs/>
+                                <w:color w:val="FFFFFF" w:themeColor="background1"/>
+                                <w:sz w:val="28"/>
+                                <w:szCs w:val="28"/>
+                              </w:rPr>
+                              <w:t xml:space="preserve"> </w:t>
+                            </w:r>
+                            <w:r>
+                              <w:rPr>
+                                <w:rFonts w:ascii="Tahoma" w:hAnsi="Tahoma"/>
+                                <w:b/>
+                                <w:bCs/>
+                                <w:color w:val="FFFFFF" w:themeColor="background1"/>
+                                <w:sz w:val="28"/>
+                                <w:szCs w:val="28"/>
+                              </w:rPr>
+                              <w:t>${norma}</w:t>
+                            </w:r>
                           </w:p>
                         </w:txbxContent>
                       </v:textbox>
@@ -10484,7 +9938,7 @@
     </w:p>
     <w:p>
       <w:pPr>
-        <w:ind w:left="708" w:hanging="708"/>
+        <w:ind w:left="2124" w:hanging="2124"/>
         <w:jc w:val="center"/>
         <w:rPr>
           <w:rFonts w:ascii="Arial" w:eastAsia="Arial" w:hAnsi="Arial" w:cs="Arial"/>
@@ -10500,22 +9954,6 @@
         </w:rPr>
         <w:br w:type="page"/>
       </w:r>
-    </w:p>
-    <w:p>
-      <w:pPr>
-        <w:autoSpaceDE w:val="0"/>
-        <w:autoSpaceDN w:val="0"/>
-        <w:adjustRightInd w:val="0"/>
-        <w:ind w:left="567" w:right="596"/>
-        <w:jc w:val="both"/>
-        <w:rPr>
-          <w:rFonts w:ascii="Arial" w:hAnsi="Arial" w:cs="Arial"/>
-          <w:b/>
-          <w:sz w:val="20"/>
-          <w:szCs w:val="20"/>
-          <w:lang w:val="es-ES"/>
-        </w:rPr>
-      </w:pPr>
     </w:p>
     <w:p>
       <w:pPr>
@@ -10593,18 +10031,18 @@
               <mc:AlternateContent>
                 <mc:Choice Requires="wps">
                   <w:drawing>
-                    <wp:anchor distT="0" distB="0" distL="114300" distR="114300" simplePos="0" relativeHeight="251680256" behindDoc="1" locked="0" layoutInCell="1" allowOverlap="1" wp14:anchorId="12A8BC86" wp14:editId="187ED47C">
+                    <wp:anchor distT="0" distB="0" distL="114300" distR="114300" simplePos="0" relativeHeight="251692544" behindDoc="1" locked="0" layoutInCell="1" allowOverlap="1" wp14:anchorId="62E9EE3B" wp14:editId="4365453E">
                       <wp:simplePos x="0" y="0"/>
                       <wp:positionH relativeFrom="column">
-                        <wp:posOffset>-34290</wp:posOffset>
+                        <wp:posOffset>-40005</wp:posOffset>
                       </wp:positionH>
                       <wp:positionV relativeFrom="paragraph">
-                        <wp:posOffset>59055</wp:posOffset>
+                        <wp:posOffset>58420</wp:posOffset>
                       </wp:positionV>
-                      <wp:extent cx="6099810" cy="457200"/>
-                      <wp:effectExtent l="57150" t="19050" r="72390" b="95250"/>
+                      <wp:extent cx="6096000" cy="457200"/>
+                      <wp:effectExtent l="50800" t="25400" r="76200" b="101600"/>
                       <wp:wrapNone/>
-                      <wp:docPr id="23" name="Rectángulo 23"/>
+                      <wp:docPr id="12" name="Rectángulo 12"/>
                       <wp:cNvGraphicFramePr/>
                       <a:graphic xmlns:a="http://schemas.openxmlformats.org/drawingml/2006/main">
                         <a:graphicData uri="http://schemas.microsoft.com/office/word/2010/wordprocessingShape">
@@ -10613,7 +10051,7 @@
                             <wps:spPr>
                               <a:xfrm>
                                 <a:off x="0" y="0"/>
-                                <a:ext cx="6099810" cy="457200"/>
+                                <a:ext cx="6096000" cy="457200"/>
                               </a:xfrm>
                               <a:prstGeom prst="rect">
                                 <a:avLst/>
@@ -10678,7 +10116,7 @@
                 </mc:Choice>
                 <mc:Fallback>
                   <w:pict>
-                    <v:rect w14:anchorId="169262B4" id="Rectángulo 23" o:spid="_x0000_s1026" style="position:absolute;margin-left:-2.7pt;margin-top:4.65pt;width:480.3pt;height:36pt;z-index:-251636224;visibility:visible;mso-wrap-style:square;mso-width-percent:0;mso-height-percent:0;mso-wrap-distance-left:9pt;mso-wrap-distance-top:0;mso-wrap-distance-right:9pt;mso-wrap-distance-bottom:0;mso-position-horizontal:absolute;mso-position-horizontal-relative:text;mso-position-vertical:absolute;mso-position-vertical-relative:text;mso-width-percent:0;mso-height-percent:0;mso-width-relative:margin;mso-height-relative:margin;v-text-anchor:middle" o:gfxdata="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" fillcolor="#2c5d98" strokecolor="#4a7ebb">
+                    <v:rect w14:anchorId="6DDFCC7B" id="Rectángulo 12" o:spid="_x0000_s1026" style="position:absolute;margin-left:-3.15pt;margin-top:4.6pt;width:480pt;height:36pt;z-index:-251623936;visibility:visible;mso-wrap-style:square;mso-width-percent:0;mso-height-percent:0;mso-wrap-distance-left:9pt;mso-wrap-distance-top:0;mso-wrap-distance-right:9pt;mso-wrap-distance-bottom:0;mso-position-horizontal:absolute;mso-position-horizontal-relative:text;mso-position-vertical:absolute;mso-position-vertical-relative:text;mso-width-percent:0;mso-height-percent:0;mso-width-relative:margin;mso-height-relative:margin;v-text-anchor:middle" o:gfxdata="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" fillcolor="#2c5d98" strokecolor="#4a7ebb">
                       <v:fill color2="#3a7ccb" rotate="t" angle="180" colors="0 #2c5d98;52429f #3c7bc7;1 #3a7ccb" focus="100%" type="gradient">
                         <o:fill v:ext="view" type="gradientUnscaled"/>
                       </v:fill>
@@ -10724,18 +10162,18 @@
               <mc:AlternateContent>
                 <mc:Choice Requires="wps">
                   <w:drawing>
-                    <wp:anchor distT="0" distB="0" distL="114300" distR="114300" simplePos="0" relativeHeight="251681280" behindDoc="0" locked="0" layoutInCell="1" allowOverlap="1" wp14:anchorId="4F77A546" wp14:editId="5941D329">
+                    <wp:anchor distT="0" distB="0" distL="114300" distR="114300" simplePos="0" relativeHeight="251693568" behindDoc="0" locked="0" layoutInCell="1" allowOverlap="1" wp14:anchorId="1F1E4660" wp14:editId="677E8519">
                       <wp:simplePos x="0" y="0"/>
                       <wp:positionH relativeFrom="margin">
-                        <wp:posOffset>-693420</wp:posOffset>
+                        <wp:posOffset>-699770</wp:posOffset>
                       </wp:positionH>
                       <wp:positionV relativeFrom="paragraph">
-                        <wp:posOffset>111125</wp:posOffset>
+                        <wp:posOffset>111760</wp:posOffset>
                       </wp:positionV>
-                      <wp:extent cx="6085840" cy="352425"/>
+                      <wp:extent cx="6073140" cy="352425"/>
                       <wp:effectExtent l="0" t="0" r="0" b="9525"/>
                       <wp:wrapNone/>
-                      <wp:docPr id="25" name="Text Box 90"/>
+                      <wp:docPr id="15" name="Text Box 90"/>
                       <wp:cNvGraphicFramePr>
                         <a:graphicFrameLocks xmlns:a="http://schemas.openxmlformats.org/drawingml/2006/main"/>
                       </wp:cNvGraphicFramePr>
@@ -10748,7 +10186,7 @@
                             <wps:spPr bwMode="auto">
                               <a:xfrm>
                                 <a:off x="0" y="0"/>
-                                <a:ext cx="6085840" cy="352425"/>
+                                <a:ext cx="6073140" cy="352425"/>
                               </a:xfrm>
                               <a:prstGeom prst="rect">
                                 <a:avLst/>
@@ -10803,6 +10241,19 @@
                                     <w:t>CARPETA DE ASCENSORES E INSTALACIONES SIMILARES</w:t>
                                   </w:r>
                                 </w:p>
+                                <w:p>
+                                  <w:pPr>
+                                    <w:jc w:val="center"/>
+                                    <w:rPr>
+                                      <w:rFonts w:ascii="Tahoma" w:hAnsi="Tahoma"/>
+                                      <w:b/>
+                                      <w:bCs/>
+                                      <w:color w:val="FF0000"/>
+                                      <w:sz w:val="28"/>
+                                      <w:szCs w:val="28"/>
+                                    </w:rPr>
+                                  </w:pPr>
+                                </w:p>
                               </w:txbxContent>
                             </wps:txbx>
                             <wps:bodyPr rot="0" vert="horz" wrap="square" lIns="91440" tIns="45720" rIns="91440" bIns="45720" anchor="t" anchorCtr="0" upright="1">
@@ -10822,7 +10273,7 @@
                 </mc:Choice>
                 <mc:Fallback>
                   <w:pict>
-                    <v:shape w14:anchorId="4F77A546" id="_x0000_s1035" type="#_x0000_t202" style="position:absolute;margin-left:-54.6pt;margin-top:8.75pt;width:479.2pt;height:27.75pt;z-index:251681280;visibility:visible;mso-wrap-style:square;mso-width-percent:0;mso-height-percent:0;mso-wrap-distance-left:9pt;mso-wrap-distance-top:0;mso-wrap-distance-right:9pt;mso-wrap-distance-bottom:0;mso-position-horizontal:absolute;mso-position-horizontal-relative:margin;mso-position-vertical:absolute;mso-position-vertical-relative:text;mso-width-percent:0;mso-height-percent:0;mso-width-relative:page;mso-height-relative:page;v-text-anchor:top" o:gfxdata="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" filled="f" stroked="f" strokecolor="#f06">
+                    <v:shape w14:anchorId="1F1E4660" id="_x0000_s1035" type="#_x0000_t202" style="position:absolute;margin-left:-55.1pt;margin-top:8.8pt;width:478.2pt;height:27.75pt;z-index:251693568;visibility:visible;mso-wrap-style:square;mso-width-percent:0;mso-height-percent:0;mso-wrap-distance-left:9pt;mso-wrap-distance-top:0;mso-wrap-distance-right:9pt;mso-wrap-distance-bottom:0;mso-position-horizontal:absolute;mso-position-horizontal-relative:margin;mso-position-vertical:absolute;mso-position-vertical-relative:text;mso-width-percent:0;mso-height-percent:0;mso-width-relative:page;mso-height-relative:page;v-text-anchor:top" o:gfxdata="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" filled="f" stroked="f" strokecolor="#f06">
                       <v:textbox>
                         <w:txbxContent>
                           <w:p>
@@ -10849,6 +10300,19 @@
                               <w:t>CARPETA DE ASCENSORES E INSTALACIONES SIMILARES</w:t>
                             </w:r>
                           </w:p>
+                          <w:p>
+                            <w:pPr>
+                              <w:jc w:val="center"/>
+                              <w:rPr>
+                                <w:rFonts w:ascii="Tahoma" w:hAnsi="Tahoma"/>
+                                <w:b/>
+                                <w:bCs/>
+                                <w:color w:val="FF0000"/>
+                                <w:sz w:val="28"/>
+                                <w:szCs w:val="28"/>
+                              </w:rPr>
+                            </w:pPr>
+                          </w:p>
                         </w:txbxContent>
                       </v:textbox>
                       <w10:wrap anchorx="margin"/>
@@ -11101,7 +10565,28 @@
           </w:tcPr>
           <w:p>
             <w:pPr>
-              <w:jc w:val="center"/>
+              <w:rPr>
+                <w:rFonts w:ascii="Arial" w:hAnsi="Arial" w:cs="Arial"/>
+                <w:sz w:val="20"/>
+                <w:szCs w:val="20"/>
+                <w:lang w:eastAsia="es-CL"/>
+              </w:rPr>
+            </w:pPr>
+          </w:p>
+          <w:p>
+            <w:pPr>
+              <w:jc w:val="both"/>
+              <w:rPr>
+                <w:rFonts w:ascii="Arial" w:hAnsi="Arial" w:cs="Arial"/>
+                <w:sz w:val="20"/>
+                <w:szCs w:val="20"/>
+                <w:lang w:eastAsia="es-CL"/>
+              </w:rPr>
+            </w:pPr>
+          </w:p>
+          <w:p>
+            <w:pPr>
+              <w:jc w:val="both"/>
               <w:rPr>
                 <w:rFonts w:ascii="Arial" w:hAnsi="Arial" w:cs="Arial"/>
                 <w:sz w:val="20"/>
@@ -11115,15 +10600,401 @@
     </w:tbl>
     <w:p>
       <w:pPr>
-        <w:autoSpaceDE w:val="0"/>
-        <w:autoSpaceDN w:val="0"/>
-        <w:adjustRightInd w:val="0"/>
-        <w:ind w:right="596"/>
-        <w:jc w:val="both"/>
-        <w:rPr>
-          <w:rFonts w:ascii="Arial" w:hAnsi="Arial" w:cs="Arial"/>
-          <w:sz w:val="22"/>
-          <w:szCs w:val="22"/>
+        <w:rPr>
+          <w:rFonts w:ascii="Calibri" w:hAnsi="Calibri" w:cs="Calibri"/>
+          <w:lang w:val="en-GB"/>
+        </w:rPr>
+      </w:pPr>
+    </w:p>
+    <w:p>
+      <w:pPr>
+        <w:rPr>
+          <w:rFonts w:ascii="Arial" w:hAnsi="Arial" w:cs="Arial"/>
+          <w:bCs/>
+          <w:sz w:val="20"/>
+          <w:szCs w:val="20"/>
+        </w:rPr>
+      </w:pPr>
+    </w:p>
+    <w:tbl>
+      <w:tblPr>
+        <w:tblpPr w:leftFromText="141" w:rightFromText="141" w:vertAnchor="text" w:tblpX="565" w:tblpY="1"/>
+        <w:tblOverlap w:val="never"/>
+        <w:tblW w:w="9634" w:type="dxa"/>
+        <w:tblLayout w:type="fixed"/>
+        <w:tblCellMar>
+          <w:left w:w="70" w:type="dxa"/>
+          <w:right w:w="70" w:type="dxa"/>
+        </w:tblCellMar>
+        <w:tblLook w:val="04A0" w:firstRow="1" w:lastRow="0" w:firstColumn="1" w:lastColumn="0" w:noHBand="0" w:noVBand="1"/>
+      </w:tblPr>
+      <w:tblGrid>
+        <w:gridCol w:w="1147"/>
+        <w:gridCol w:w="8487"/>
+      </w:tblGrid>
+      <w:tr>
+        <w:trPr>
+          <w:trHeight w:val="699"/>
+        </w:trPr>
+        <w:tc>
+          <w:tcPr>
+            <w:tcW w:w="1147" w:type="dxa"/>
+            <w:tcBorders>
+              <w:top w:val="single" w:sz="4" w:space="0" w:color="auto"/>
+              <w:left w:val="single" w:sz="4" w:space="0" w:color="auto"/>
+              <w:bottom w:val="single" w:sz="4" w:space="0" w:color="auto"/>
+              <w:right w:val="single" w:sz="4" w:space="0" w:color="auto"/>
+            </w:tcBorders>
+            <w:shd w:val="clear" w:color="auto" w:fill="auto"/>
+            <w:vAlign w:val="center"/>
+          </w:tcPr>
+          <w:p>
+            <w:pPr>
+              <w:autoSpaceDE w:val="0"/>
+              <w:autoSpaceDN w:val="0"/>
+              <w:adjustRightInd w:val="0"/>
+              <w:jc w:val="center"/>
+              <w:rPr>
+                <w:rFonts w:ascii="Arial" w:hAnsi="Arial" w:cs="Arial"/>
+                <w:b/>
+                <w:bCs/>
+                <w:color w:val="000000"/>
+                <w:sz w:val="20"/>
+                <w:szCs w:val="20"/>
+                <w:lang w:eastAsia="es-CL"/>
+              </w:rPr>
+            </w:pPr>
+            <w:r>
+              <w:rPr>
+                <w:rFonts w:ascii="Arial" w:hAnsi="Arial" w:cs="Arial"/>
+                <w:b/>
+                <w:sz w:val="20"/>
+                <w:szCs w:val="20"/>
+                <w:lang w:eastAsia="es-CL"/>
+              </w:rPr>
+              <w:t>Cumple</w:t>
+            </w:r>
+          </w:p>
+        </w:tc>
+        <w:tc>
+          <w:tcPr>
+            <w:tcW w:w="8487" w:type="dxa"/>
+            <w:tcBorders>
+              <w:top w:val="single" w:sz="4" w:space="0" w:color="auto"/>
+              <w:left w:val="single" w:sz="4" w:space="0" w:color="auto"/>
+              <w:bottom w:val="single" w:sz="4" w:space="0" w:color="auto"/>
+              <w:right w:val="single" w:sz="4" w:space="0" w:color="auto"/>
+            </w:tcBorders>
+            <w:shd w:val="clear" w:color="auto" w:fill="auto"/>
+            <w:vAlign w:val="center"/>
+          </w:tcPr>
+          <w:p>
+            <w:pPr>
+              <w:autoSpaceDE w:val="0"/>
+              <w:autoSpaceDN w:val="0"/>
+              <w:adjustRightInd w:val="0"/>
+              <w:jc w:val="center"/>
+              <w:rPr>
+                <w:rFonts w:ascii="Arial" w:hAnsi="Arial" w:cs="Arial"/>
+                <w:b/>
+                <w:bCs/>
+                <w:color w:val="2B2A2B"/>
+                <w:sz w:val="20"/>
+                <w:szCs w:val="20"/>
+              </w:rPr>
+            </w:pPr>
+            <w:r>
+              <w:rPr>
+                <w:rFonts w:ascii="Arial" w:hAnsi="Arial" w:cs="Arial"/>
+                <w:b/>
+                <w:sz w:val="20"/>
+                <w:szCs w:val="20"/>
+                <w:lang w:eastAsia="es-CL"/>
+              </w:rPr>
+              <w:t>Documento</w:t>
+            </w:r>
+          </w:p>
+        </w:tc>
+      </w:tr>
+      <w:tr>
+        <w:trPr>
+          <w:trHeight w:val="300"/>
+        </w:trPr>
+        <w:tc>
+          <w:tcPr>
+            <w:tcW w:w="1147" w:type="dxa"/>
+            <w:tcBorders>
+              <w:top w:val="single" w:sz="4" w:space="0" w:color="auto"/>
+              <w:left w:val="single" w:sz="4" w:space="0" w:color="auto"/>
+              <w:bottom w:val="single" w:sz="4" w:space="0" w:color="auto"/>
+              <w:right w:val="single" w:sz="4" w:space="0" w:color="auto"/>
+            </w:tcBorders>
+            <w:shd w:val="clear" w:color="auto" w:fill="auto"/>
+            <w:vAlign w:val="center"/>
+          </w:tcPr>
+          <w:p>
+            <w:pPr>
+              <w:jc w:val="center"/>
+              <w:rPr>
+                <w:rFonts w:ascii="Arial" w:hAnsi="Arial" w:cs="Arial"/>
+                <w:bCs/>
+                <w:sz w:val="20"/>
+                <w:szCs w:val="20"/>
+                <w:lang w:eastAsia="es-CL"/>
+              </w:rPr>
+            </w:pPr>
+            <w:r>
+              <w:rPr>
+                <w:rFonts w:ascii="Arial" w:hAnsi="Arial" w:cs="Arial"/>
+                <w:bCs/>
+                <w:sz w:val="20"/>
+                <w:szCs w:val="20"/>
+                <w:lang w:eastAsia="es-CL"/>
+              </w:rPr>
+              <w:t>${</w:t>
+            </w:r>
+            <w:r>
+              <w:rPr>
+                <w:rFonts w:ascii="Arial" w:hAnsi="Arial" w:cs="Arial"/>
+                <w:bCs/>
+                <w:sz w:val="20"/>
+                <w:szCs w:val="20"/>
+                <w:lang w:eastAsia="es-CL"/>
+              </w:rPr>
+              <w:t>cumple</w:t>
+            </w:r>
+            <w:r>
+              <w:rPr>
+                <w:rFonts w:ascii="Arial" w:hAnsi="Arial" w:cs="Arial"/>
+                <w:bCs/>
+                <w:sz w:val="20"/>
+                <w:szCs w:val="20"/>
+                <w:lang w:eastAsia="es-CL"/>
+              </w:rPr>
+              <w:t>}</w:t>
+            </w:r>
+          </w:p>
+        </w:tc>
+        <w:tc>
+          <w:tcPr>
+            <w:tcW w:w="8487" w:type="dxa"/>
+            <w:tcBorders>
+              <w:top w:val="single" w:sz="4" w:space="0" w:color="auto"/>
+              <w:left w:val="single" w:sz="4" w:space="0" w:color="auto"/>
+              <w:bottom w:val="single" w:sz="4" w:space="0" w:color="auto"/>
+              <w:right w:val="single" w:sz="4" w:space="0" w:color="auto"/>
+            </w:tcBorders>
+            <w:shd w:val="clear" w:color="auto" w:fill="auto"/>
+            <w:vAlign w:val="center"/>
+          </w:tcPr>
+          <w:p>
+            <w:pPr>
+              <w:rPr>
+                <w:rFonts w:ascii="Arial" w:hAnsi="Arial" w:cs="Arial"/>
+                <w:bCs/>
+                <w:sz w:val="20"/>
+                <w:szCs w:val="20"/>
+                <w:lang w:eastAsia="es-CL"/>
+              </w:rPr>
+            </w:pPr>
+            <w:r>
+              <w:rPr>
+                <w:rFonts w:ascii="Arial" w:hAnsi="Arial" w:cs="Arial"/>
+                <w:bCs/>
+                <w:sz w:val="20"/>
+                <w:szCs w:val="20"/>
+                <w:lang w:eastAsia="es-CL"/>
+              </w:rPr>
+              <w:t>${</w:t>
+            </w:r>
+            <w:proofErr w:type="spellStart"/>
+            <w:r>
+              <w:rPr>
+                <w:rFonts w:ascii="Arial" w:hAnsi="Arial" w:cs="Arial"/>
+                <w:bCs/>
+                <w:sz w:val="20"/>
+                <w:szCs w:val="20"/>
+                <w:lang w:eastAsia="es-CL"/>
+              </w:rPr>
+              <w:t>block_negrita</w:t>
+            </w:r>
+            <w:proofErr w:type="spellEnd"/>
+            <w:r>
+              <w:rPr>
+                <w:rFonts w:ascii="Arial" w:hAnsi="Arial" w:cs="Arial"/>
+                <w:bCs/>
+                <w:sz w:val="20"/>
+                <w:szCs w:val="20"/>
+                <w:lang w:eastAsia="es-CL"/>
+              </w:rPr>
+              <w:t>}</w:t>
+            </w:r>
+          </w:p>
+          <w:p>
+            <w:pPr>
+              <w:rPr>
+                <w:rFonts w:ascii="Arial" w:hAnsi="Arial" w:cs="Arial"/>
+                <w:b/>
+                <w:sz w:val="20"/>
+                <w:szCs w:val="20"/>
+                <w:lang w:eastAsia="es-CL"/>
+              </w:rPr>
+            </w:pPr>
+            <w:r>
+              <w:rPr>
+                <w:rFonts w:ascii="Arial" w:hAnsi="Arial" w:cs="Arial"/>
+                <w:bCs/>
+                <w:sz w:val="20"/>
+                <w:szCs w:val="20"/>
+                <w:lang w:eastAsia="es-CL"/>
+              </w:rPr>
+              <w:t>${</w:t>
+            </w:r>
+            <w:proofErr w:type="spellStart"/>
+            <w:r>
+              <w:rPr>
+                <w:rFonts w:ascii="Arial" w:hAnsi="Arial" w:cs="Arial"/>
+                <w:bCs/>
+                <w:sz w:val="20"/>
+                <w:szCs w:val="20"/>
+                <w:lang w:eastAsia="es-CL"/>
+              </w:rPr>
+              <w:t>obs_carpeta</w:t>
+            </w:r>
+            <w:proofErr w:type="spellEnd"/>
+            <w:r>
+              <w:rPr>
+                <w:rFonts w:ascii="Arial" w:hAnsi="Arial" w:cs="Arial"/>
+                <w:bCs/>
+                <w:sz w:val="20"/>
+                <w:szCs w:val="20"/>
+                <w:lang w:eastAsia="es-CL"/>
+              </w:rPr>
+              <w:t>}</w:t>
+            </w:r>
+            <w:r>
+              <w:rPr>
+                <w:rFonts w:ascii="Arial" w:hAnsi="Arial" w:cs="Arial"/>
+                <w:bCs/>
+                <w:sz w:val="20"/>
+                <w:szCs w:val="20"/>
+                <w:lang w:eastAsia="es-CL"/>
+              </w:rPr>
+              <w:t xml:space="preserve"> </w:t>
+            </w:r>
+            <w:r>
+              <w:rPr>
+                <w:rFonts w:ascii="Arial" w:hAnsi="Arial" w:cs="Arial"/>
+                <w:b/>
+                <w:sz w:val="20"/>
+                <w:szCs w:val="20"/>
+                <w:lang w:eastAsia="es-CL"/>
+              </w:rPr>
+              <w:t>${</w:t>
+            </w:r>
+            <w:proofErr w:type="spellStart"/>
+            <w:r>
+              <w:rPr>
+                <w:rFonts w:ascii="Arial" w:hAnsi="Arial" w:cs="Arial"/>
+                <w:b/>
+                <w:sz w:val="20"/>
+                <w:szCs w:val="20"/>
+                <w:lang w:eastAsia="es-CL"/>
+              </w:rPr>
+              <w:t>negrita</w:t>
+            </w:r>
+            <w:r>
+              <w:rPr>
+                <w:rFonts w:ascii="Arial" w:hAnsi="Arial" w:cs="Arial"/>
+                <w:b/>
+                <w:sz w:val="20"/>
+                <w:szCs w:val="20"/>
+                <w:lang w:eastAsia="es-CL"/>
+              </w:rPr>
+              <w:t>_carpeta</w:t>
+            </w:r>
+            <w:proofErr w:type="spellEnd"/>
+            <w:r>
+              <w:rPr>
+                <w:rFonts w:ascii="Arial" w:hAnsi="Arial" w:cs="Arial"/>
+                <w:b/>
+                <w:sz w:val="20"/>
+                <w:szCs w:val="20"/>
+                <w:lang w:eastAsia="es-CL"/>
+              </w:rPr>
+              <w:t>}</w:t>
+            </w:r>
+            <w:r>
+              <w:rPr>
+                <w:rFonts w:ascii="Arial" w:hAnsi="Arial" w:cs="Arial"/>
+                <w:b/>
+                <w:sz w:val="20"/>
+                <w:szCs w:val="20"/>
+                <w:lang w:eastAsia="es-CL"/>
+              </w:rPr>
+              <w:t xml:space="preserve"> </w:t>
+            </w:r>
+          </w:p>
+          <w:p>
+            <w:pPr>
+              <w:rPr>
+                <w:rFonts w:ascii="Arial" w:hAnsi="Arial" w:cs="Arial"/>
+                <w:bCs/>
+                <w:sz w:val="20"/>
+                <w:szCs w:val="20"/>
+              </w:rPr>
+            </w:pPr>
+            <w:r>
+              <w:rPr>
+                <w:rFonts w:ascii="Arial" w:hAnsi="Arial" w:cs="Arial"/>
+                <w:bCs/>
+                <w:sz w:val="20"/>
+                <w:szCs w:val="20"/>
+                <w:lang w:eastAsia="es-CL"/>
+              </w:rPr>
+              <w:t>${/</w:t>
+            </w:r>
+            <w:proofErr w:type="spellStart"/>
+            <w:r>
+              <w:rPr>
+                <w:rFonts w:ascii="Arial" w:hAnsi="Arial" w:cs="Arial"/>
+                <w:bCs/>
+                <w:sz w:val="20"/>
+                <w:szCs w:val="20"/>
+                <w:lang w:eastAsia="es-CL"/>
+              </w:rPr>
+              <w:t>block_negrita</w:t>
+            </w:r>
+            <w:proofErr w:type="spellEnd"/>
+            <w:r>
+              <w:rPr>
+                <w:rFonts w:ascii="Arial" w:hAnsi="Arial" w:cs="Arial"/>
+                <w:bCs/>
+                <w:sz w:val="20"/>
+                <w:szCs w:val="20"/>
+                <w:lang w:eastAsia="es-CL"/>
+              </w:rPr>
+              <w:t>}</w:t>
+            </w:r>
+          </w:p>
+        </w:tc>
+      </w:tr>
+    </w:tbl>
+    <w:p>
+      <w:pPr>
+        <w:rPr>
+          <w:rFonts w:ascii="Arial" w:hAnsi="Arial" w:cs="Arial"/>
+          <w:bCs/>
+          <w:sz w:val="20"/>
+          <w:szCs w:val="20"/>
+        </w:rPr>
+      </w:pPr>
+    </w:p>
+    <w:p>
+      <w:pPr>
+        <w:rPr>
+          <w:rFonts w:ascii="Calibri" w:hAnsi="Calibri" w:cs="Calibri"/>
+          <w:lang w:val="en-GB"/>
         </w:rPr>
       </w:pPr>
     </w:p>
@@ -11136,57 +11007,12 @@
         <w:jc w:val="both"/>
         <w:rPr>
           <w:rFonts w:ascii="Arial" w:hAnsi="Arial" w:cs="Arial"/>
-          <w:sz w:val="22"/>
-          <w:szCs w:val="22"/>
-        </w:rPr>
-      </w:pPr>
-      <w:r>
-        <w:rPr>
-          <w:rFonts w:ascii="Calibri" w:hAnsi="Calibri" w:cs="Calibri"/>
-          <w:lang w:val="en-GB"/>
-        </w:rPr>
-        <w:t>${</w:t>
-      </w:r>
-      <w:proofErr w:type="spellStart"/>
-      <w:r>
-        <w:rPr>
-          <w:rFonts w:ascii="Calibri" w:hAnsi="Calibri" w:cs="Calibri"/>
-          <w:lang w:val="en-GB"/>
-        </w:rPr>
-        <w:t>table_</w:t>
-      </w:r>
-      <w:r>
-        <w:rPr>
-          <w:rFonts w:ascii="Calibri" w:hAnsi="Calibri" w:cs="Calibri"/>
-          <w:lang w:val="en-GB"/>
-        </w:rPr>
-        <w:t>carpetas</w:t>
-      </w:r>
-      <w:proofErr w:type="spellEnd"/>
-      <w:r>
-        <w:rPr>
-          <w:rFonts w:ascii="Calibri" w:hAnsi="Calibri" w:cs="Calibri"/>
-          <w:lang w:val="en-GB"/>
-        </w:rPr>
-        <w:t>}</w:t>
-      </w:r>
-    </w:p>
-    <w:p>
-      <w:pPr>
-        <w:rPr>
-          <w:rFonts w:ascii="Arial" w:hAnsi="Arial" w:cs="Arial"/>
-          <w:sz w:val="22"/>
-          <w:szCs w:val="22"/>
-        </w:rPr>
-      </w:pPr>
-      <w:r>
-        <w:rPr>
-          <w:rFonts w:ascii="Arial" w:hAnsi="Arial" w:cs="Arial"/>
-          <w:sz w:val="22"/>
-          <w:szCs w:val="22"/>
-        </w:rPr>
-        <w:br w:type="page"/>
-      </w:r>
+          <w:b/>
+          <w:sz w:val="20"/>
+          <w:szCs w:val="20"/>
+          <w:lang w:val="es-ES"/>
+        </w:rPr>
+      </w:pPr>
     </w:p>
     <w:p>
       <w:pPr>
@@ -11197,10 +11023,125 @@
         <w:jc w:val="both"/>
         <w:rPr>
           <w:rFonts w:ascii="Arial" w:hAnsi="Arial" w:cs="Arial"/>
+          <w:b/>
+          <w:sz w:val="20"/>
+          <w:szCs w:val="20"/>
+          <w:lang w:val="es-ES"/>
+        </w:rPr>
+      </w:pPr>
+    </w:p>
+    <w:p>
+      <w:pPr>
+        <w:autoSpaceDE w:val="0"/>
+        <w:autoSpaceDN w:val="0"/>
+        <w:adjustRightInd w:val="0"/>
+        <w:ind w:left="567" w:right="596"/>
+        <w:jc w:val="both"/>
+        <w:rPr>
+          <w:rFonts w:ascii="Arial" w:hAnsi="Arial" w:cs="Arial"/>
+          <w:b/>
+          <w:sz w:val="20"/>
+          <w:szCs w:val="20"/>
+          <w:lang w:val="es-ES"/>
+        </w:rPr>
+      </w:pPr>
+    </w:p>
+    <w:p>
+      <w:pPr>
+        <w:autoSpaceDE w:val="0"/>
+        <w:autoSpaceDN w:val="0"/>
+        <w:adjustRightInd w:val="0"/>
+        <w:ind w:left="567" w:right="596"/>
+        <w:jc w:val="both"/>
+        <w:rPr>
+          <w:rFonts w:ascii="Arial" w:hAnsi="Arial" w:cs="Arial"/>
+          <w:b/>
+          <w:sz w:val="20"/>
+          <w:szCs w:val="20"/>
+          <w:lang w:val="es-ES"/>
+        </w:rPr>
+      </w:pPr>
+    </w:p>
+    <w:p>
+      <w:pPr>
+        <w:autoSpaceDE w:val="0"/>
+        <w:autoSpaceDN w:val="0"/>
+        <w:adjustRightInd w:val="0"/>
+        <w:ind w:left="567" w:right="596"/>
+        <w:jc w:val="both"/>
+        <w:rPr>
+          <w:rFonts w:ascii="Arial" w:hAnsi="Arial" w:cs="Arial"/>
+          <w:b/>
+          <w:sz w:val="20"/>
+          <w:szCs w:val="20"/>
+          <w:lang w:val="es-ES"/>
+        </w:rPr>
+      </w:pPr>
+    </w:p>
+    <w:p>
+      <w:pPr>
+        <w:autoSpaceDE w:val="0"/>
+        <w:autoSpaceDN w:val="0"/>
+        <w:adjustRightInd w:val="0"/>
+        <w:ind w:left="567" w:right="596"/>
+        <w:jc w:val="both"/>
+        <w:rPr>
+          <w:rFonts w:ascii="Arial" w:hAnsi="Arial" w:cs="Arial"/>
+          <w:b/>
+          <w:sz w:val="20"/>
+          <w:szCs w:val="20"/>
+          <w:lang w:val="es-ES"/>
+        </w:rPr>
+      </w:pPr>
+    </w:p>
+    <w:p>
+      <w:pPr>
+        <w:autoSpaceDE w:val="0"/>
+        <w:autoSpaceDN w:val="0"/>
+        <w:adjustRightInd w:val="0"/>
+        <w:ind w:left="567" w:right="596"/>
+        <w:jc w:val="both"/>
+        <w:rPr>
+          <w:rFonts w:ascii="Arial" w:hAnsi="Arial" w:cs="Arial"/>
+          <w:b/>
+          <w:sz w:val="20"/>
+          <w:szCs w:val="20"/>
+          <w:lang w:val="es-ES"/>
+        </w:rPr>
+      </w:pPr>
+    </w:p>
+    <w:p>
+      <w:pPr>
+        <w:autoSpaceDE w:val="0"/>
+        <w:autoSpaceDN w:val="0"/>
+        <w:adjustRightInd w:val="0"/>
+        <w:ind w:left="567" w:right="596"/>
+        <w:jc w:val="both"/>
+        <w:rPr>
+          <w:rFonts w:ascii="Arial" w:hAnsi="Arial" w:cs="Arial"/>
+          <w:b/>
+          <w:sz w:val="20"/>
+          <w:szCs w:val="20"/>
+          <w:lang w:val="es-ES"/>
+        </w:rPr>
+      </w:pPr>
+    </w:p>
+    <w:p>
+      <w:pPr>
+        <w:rPr>
+          <w:rFonts w:ascii="Arial" w:hAnsi="Arial" w:cs="Arial"/>
           <w:sz w:val="22"/>
           <w:szCs w:val="22"/>
         </w:rPr>
       </w:pPr>
+      <w:r>
+        <w:rPr>
+          <w:rFonts w:ascii="Arial" w:hAnsi="Arial" w:cs="Arial"/>
+          <w:sz w:val="22"/>
+          <w:szCs w:val="22"/>
+        </w:rPr>
+        <w:br w:type="page"/>
+      </w:r>
     </w:p>
     <w:p>
       <w:pPr>
@@ -11942,7 +11883,7 @@
                     </pic:cNvPicPr>
                   </pic:nvPicPr>
                   <pic:blipFill>
-                    <a:blip r:embed="rId12" cstate="email">
+                    <a:blip r:embed="rId11" cstate="email">
                       <a:extLst>
                         <a:ext uri="{28A0092B-C50C-407E-A947-70E740481C1C}">
                           <a14:useLocalDpi xmlns:a14="http://schemas.microsoft.com/office/drawing/2010/main"/>
@@ -12041,7 +11982,7 @@
                     </pic:cNvPicPr>
                   </pic:nvPicPr>
                   <pic:blipFill>
-                    <a:blip r:embed="rId13" cstate="email">
+                    <a:blip r:embed="rId12" cstate="email">
                       <a:extLst>
                         <a:ext uri="{28A0092B-C50C-407E-A947-70E740481C1C}">
                           <a14:useLocalDpi xmlns:a14="http://schemas.microsoft.com/office/drawing/2010/main"/>
@@ -12191,7 +12132,7 @@
       <w:proofErr w:type="spellEnd"/>
     </w:p>
     <w:sectPr>
-      <w:footerReference w:type="default" r:id="rId14"/>
+      <w:footerReference w:type="default" r:id="rId13"/>
       <w:pgSz w:w="12242" w:h="15842" w:code="119"/>
       <w:pgMar w:top="567" w:right="720" w:bottom="720" w:left="720" w:header="709" w:footer="0" w:gutter="0"/>
       <w:pgBorders w:offsetFrom="page">
@@ -12208,7 +12149,7 @@
 </file>
 
 <file path=word/endnotes.xml><?xml version="1.0" encoding="utf-8"?>
-<w:endnotes xmlns:wpc="http://schemas.microsoft.com/office/word/2010/wordprocessingCanvas" xmlns:cx="http://schemas.microsoft.com/office/drawing/2014/chartex" xmlns:cx1="http://schemas.microsoft.com/office/drawing/2015/9/8/chartex" xmlns:cx2="http://schemas.microsoft.com/office/drawing/2015/10/21/chartex" xmlns:cx3="http://schemas.microsoft.com/office/drawing/2016/5/9/chartex" xmlns:cx4="http://schemas.microsoft.com/office/drawing/2016/5/10/chartex" xmlns:cx5="http://schemas.microsoft.com/office/drawing/2016/5/11/chartex" xmlns:cx6="http://schemas.microsoft.com/office/drawing/2016/5/12/chartex" xmlns:cx7="http://schemas.microsoft.com/office/drawing/2016/5/13/chartex" xmlns:cx8="http://schemas.microsoft.com/office/drawing/2016/5/14/chartex" xmlns:mc="http://schemas.openxmlformats.org/markup-compatibility/2006" xmlns:aink="http://schemas.microsoft.com/office/drawing/2016/ink" xmlns:am3d="http://schemas.microsoft.com/office/drawing/2017/model3d" xmlns:o="urn:schemas-microsoft-com:office:office" xmlns:r="http://schemas.openxmlformats.org/officeDocument/2006/relationships" xmlns:m="http://schemas.openxmlformats.org/officeDocument/2006/math" xmlns:v="urn:schemas-microsoft-com:vml" xmlns:wp14="http://schemas.microsoft.com/office/word/2010/wordprocessingDrawing" xmlns:wp="http://schemas.openxmlformats.org/drawingml/2006/wordprocessingDrawing" xmlns:w10="urn:schemas-microsoft-com:office:word" xmlns:w="http://schemas.openxmlformats.org/wordprocessingml/2006/main" xmlns:w14="http://schemas.microsoft.com/office/word/2010/wordml" xmlns:w15="http://schemas.microsoft.com/office/word/2012/wordml" xmlns:w16cex="http://schemas.microsoft.com/office/word/2018/wordml/cex" xmlns:w16cid="http://schemas.microsoft.com/office/word/2016/wordml/cid" xmlns:w16="http://schemas.microsoft.com/office/word/2018/wordml" xmlns:w16sdtdh="http://schemas.microsoft.com/office/word/2020/wordml/sdtdatahash" xmlns:w16se="http://schemas.microsoft.com/office/word/2015/wordml/symex" xmlns:wpg="http://schemas.microsoft.com/office/word/2010/wordprocessingGroup" xmlns:wpi="http://schemas.microsoft.com/office/word/2010/wordprocessingInk" xmlns:wne="http://schemas.microsoft.com/office/word/2006/wordml" xmlns:wps="http://schemas.microsoft.com/office/word/2010/wordprocessingShape" mc:Ignorable="w14 w15 w16se w16cid w16 w16cex w16sdtdh wp14">
+<w:endnotes xmlns:wpc="http://schemas.microsoft.com/office/word/2010/wordprocessingCanvas" xmlns:cx="http://schemas.microsoft.com/office/drawing/2014/chartex" xmlns:cx1="http://schemas.microsoft.com/office/drawing/2015/9/8/chartex" xmlns:cx2="http://schemas.microsoft.com/office/drawing/2015/10/21/chartex" xmlns:cx3="http://schemas.microsoft.com/office/drawing/2016/5/9/chartex" xmlns:cx4="http://schemas.microsoft.com/office/drawing/2016/5/10/chartex" xmlns:cx5="http://schemas.microsoft.com/office/drawing/2016/5/11/chartex" xmlns:cx6="http://schemas.microsoft.com/office/drawing/2016/5/12/chartex" xmlns:cx7="http://schemas.microsoft.com/office/drawing/2016/5/13/chartex" xmlns:cx8="http://schemas.microsoft.com/office/drawing/2016/5/14/chartex" xmlns:mc="http://schemas.openxmlformats.org/markup-compatibility/2006" xmlns:aink="http://schemas.microsoft.com/office/drawing/2016/ink" xmlns:am3d="http://schemas.microsoft.com/office/drawing/2017/model3d" xmlns:o="urn:schemas-microsoft-com:office:office" xmlns:oel="http://schemas.microsoft.com/office/2019/extlst" xmlns:r="http://schemas.openxmlformats.org/officeDocument/2006/relationships" xmlns:m="http://schemas.openxmlformats.org/officeDocument/2006/math" xmlns:v="urn:schemas-microsoft-com:vml" xmlns:wp14="http://schemas.microsoft.com/office/word/2010/wordprocessingDrawing" xmlns:wp="http://schemas.openxmlformats.org/drawingml/2006/wordprocessingDrawing" xmlns:w10="urn:schemas-microsoft-com:office:word" xmlns:w="http://schemas.openxmlformats.org/wordprocessingml/2006/main" xmlns:w14="http://schemas.microsoft.com/office/word/2010/wordml" xmlns:w15="http://schemas.microsoft.com/office/word/2012/wordml" xmlns:w16cex="http://schemas.microsoft.com/office/word/2018/wordml/cex" xmlns:w16cid="http://schemas.microsoft.com/office/word/2016/wordml/cid" xmlns:w16="http://schemas.microsoft.com/office/word/2018/wordml" xmlns:w16sdtdh="http://schemas.microsoft.com/office/word/2020/wordml/sdtdatahash" xmlns:w16se="http://schemas.microsoft.com/office/word/2015/wordml/symex" xmlns:wpg="http://schemas.microsoft.com/office/word/2010/wordprocessingGroup" xmlns:wpi="http://schemas.microsoft.com/office/word/2010/wordprocessingInk" xmlns:wne="http://schemas.microsoft.com/office/word/2006/wordml" xmlns:wps="http://schemas.microsoft.com/office/word/2010/wordprocessingShape" mc:Ignorable="w14 w15 w16se w16cid w16 w16cex w16sdtdh wp14">
   <w:endnote w:type="separator" w:id="-1">
     <w:p>
       <w:r>
@@ -12227,7 +12168,7 @@
 </file>
 
 <file path=word/footer1.xml><?xml version="1.0" encoding="utf-8"?>
-<w:ftr xmlns:wpc="http://schemas.microsoft.com/office/word/2010/wordprocessingCanvas" xmlns:cx="http://schemas.microsoft.com/office/drawing/2014/chartex" xmlns:cx1="http://schemas.microsoft.com/office/drawing/2015/9/8/chartex" xmlns:cx2="http://schemas.microsoft.com/office/drawing/2015/10/21/chartex" xmlns:cx3="http://schemas.microsoft.com/office/drawing/2016/5/9/chartex" xmlns:cx4="http://schemas.microsoft.com/office/drawing/2016/5/10/chartex" xmlns:cx5="http://schemas.microsoft.com/office/drawing/2016/5/11/chartex" xmlns:cx6="http://schemas.microsoft.com/office/drawing/2016/5/12/chartex" xmlns:cx7="http://schemas.microsoft.com/office/drawing/2016/5/13/chartex" xmlns:cx8="http://schemas.microsoft.com/office/drawing/2016/5/14/chartex" xmlns:mc="http://schemas.openxmlformats.org/markup-compatibility/2006" xmlns:aink="http://schemas.microsoft.com/office/drawing/2016/ink" xmlns:am3d="http://schemas.microsoft.com/office/drawing/2017/model3d" xmlns:o="urn:schemas-microsoft-com:office:office" xmlns:r="http://schemas.openxmlformats.org/officeDocument/2006/relationships" xmlns:m="http://schemas.openxmlformats.org/officeDocument/2006/math" xmlns:v="urn:schemas-microsoft-com:vml" xmlns:wp14="http://schemas.microsoft.com/office/word/2010/wordprocessingDrawing" xmlns:wp="http://schemas.openxmlformats.org/drawingml/2006/wordprocessingDrawing" xmlns:w10="urn:schemas-microsoft-com:office:word" xmlns:w="http://schemas.openxmlformats.org/wordprocessingml/2006/main" xmlns:w14="http://schemas.microsoft.com/office/word/2010/wordml" xmlns:w15="http://schemas.microsoft.com/office/word/2012/wordml" xmlns:w16cex="http://schemas.microsoft.com/office/word/2018/wordml/cex" xmlns:w16cid="http://schemas.microsoft.com/office/word/2016/wordml/cid" xmlns:w16="http://schemas.microsoft.com/office/word/2018/wordml" xmlns:w16sdtdh="http://schemas.microsoft.com/office/word/2020/wordml/sdtdatahash" xmlns:w16se="http://schemas.microsoft.com/office/word/2015/wordml/symex" xmlns:wpg="http://schemas.microsoft.com/office/word/2010/wordprocessingGroup" xmlns:wpi="http://schemas.microsoft.com/office/word/2010/wordprocessingInk" xmlns:wne="http://schemas.microsoft.com/office/word/2006/wordml" xmlns:wps="http://schemas.microsoft.com/office/word/2010/wordprocessingShape" mc:Ignorable="w14 w15 w16se w16cid w16 w16cex w16sdtdh wp14">
+<w:ftr xmlns:wpc="http://schemas.microsoft.com/office/word/2010/wordprocessingCanvas" xmlns:cx="http://schemas.microsoft.com/office/drawing/2014/chartex" xmlns:cx1="http://schemas.microsoft.com/office/drawing/2015/9/8/chartex" xmlns:cx2="http://schemas.microsoft.com/office/drawing/2015/10/21/chartex" xmlns:cx3="http://schemas.microsoft.com/office/drawing/2016/5/9/chartex" xmlns:cx4="http://schemas.microsoft.com/office/drawing/2016/5/10/chartex" xmlns:cx5="http://schemas.microsoft.com/office/drawing/2016/5/11/chartex" xmlns:cx6="http://schemas.microsoft.com/office/drawing/2016/5/12/chartex" xmlns:cx7="http://schemas.microsoft.com/office/drawing/2016/5/13/chartex" xmlns:cx8="http://schemas.microsoft.com/office/drawing/2016/5/14/chartex" xmlns:mc="http://schemas.openxmlformats.org/markup-compatibility/2006" xmlns:aink="http://schemas.microsoft.com/office/drawing/2016/ink" xmlns:am3d="http://schemas.microsoft.com/office/drawing/2017/model3d" xmlns:o="urn:schemas-microsoft-com:office:office" xmlns:oel="http://schemas.microsoft.com/office/2019/extlst" xmlns:r="http://schemas.openxmlformats.org/officeDocument/2006/relationships" xmlns:m="http://schemas.openxmlformats.org/officeDocument/2006/math" xmlns:v="urn:schemas-microsoft-com:vml" xmlns:wp14="http://schemas.microsoft.com/office/word/2010/wordprocessingDrawing" xmlns:wp="http://schemas.openxmlformats.org/drawingml/2006/wordprocessingDrawing" xmlns:w10="urn:schemas-microsoft-com:office:word" xmlns:w="http://schemas.openxmlformats.org/wordprocessingml/2006/main" xmlns:w14="http://schemas.microsoft.com/office/word/2010/wordml" xmlns:w15="http://schemas.microsoft.com/office/word/2012/wordml" xmlns:w16cex="http://schemas.microsoft.com/office/word/2018/wordml/cex" xmlns:w16cid="http://schemas.microsoft.com/office/word/2016/wordml/cid" xmlns:w16="http://schemas.microsoft.com/office/word/2018/wordml" xmlns:w16sdtdh="http://schemas.microsoft.com/office/word/2020/wordml/sdtdatahash" xmlns:w16se="http://schemas.microsoft.com/office/word/2015/wordml/symex" xmlns:wpg="http://schemas.microsoft.com/office/word/2010/wordprocessingGroup" xmlns:wpi="http://schemas.microsoft.com/office/word/2010/wordprocessingInk" xmlns:wne="http://schemas.microsoft.com/office/word/2006/wordml" xmlns:wps="http://schemas.microsoft.com/office/word/2010/wordprocessingShape" mc:Ignorable="w14 w15 w16se w16cid w16 w16cex w16sdtdh wp14">
   <w:sdt>
     <w:sdtPr>
       <w:id w:val="466485823"/>
@@ -12483,7 +12424,7 @@
 </file>
 
 <file path=word/footnotes.xml><?xml version="1.0" encoding="utf-8"?>
-<w:footnotes xmlns:wpc="http://schemas.microsoft.com/office/word/2010/wordprocessingCanvas" xmlns:cx="http://schemas.microsoft.com/office/drawing/2014/chartex" xmlns:cx1="http://schemas.microsoft.com/office/drawing/2015/9/8/chartex" xmlns:cx2="http://schemas.microsoft.com/office/drawing/2015/10/21/chartex" xmlns:cx3="http://schemas.microsoft.com/office/drawing/2016/5/9/chartex" xmlns:cx4="http://schemas.microsoft.com/office/drawing/2016/5/10/chartex" xmlns:cx5="http://schemas.microsoft.com/office/drawing/2016/5/11/chartex" xmlns:cx6="http://schemas.microsoft.com/office/drawing/2016/5/12/chartex" xmlns:cx7="http://schemas.microsoft.com/office/drawing/2016/5/13/chartex" xmlns:cx8="http://schemas.microsoft.com/office/drawing/2016/5/14/chartex" xmlns:mc="http://schemas.openxmlformats.org/markup-compatibility/2006" xmlns:aink="http://schemas.microsoft.com/office/drawing/2016/ink" xmlns:am3d="http://schemas.microsoft.com/office/drawing/2017/model3d" xmlns:o="urn:schemas-microsoft-com:office:office" xmlns:r="http://schemas.openxmlformats.org/officeDocument/2006/relationships" xmlns:m="http://schemas.openxmlformats.org/officeDocument/2006/math" xmlns:v="urn:schemas-microsoft-com:vml" xmlns:wp14="http://schemas.microsoft.com/office/word/2010/wordprocessingDrawing" xmlns:wp="http://schemas.openxmlformats.org/drawingml/2006/wordprocessingDrawing" xmlns:w10="urn:schemas-microsoft-com:office:word" xmlns:w="http://schemas.openxmlformats.org/wordprocessingml/2006/main" xmlns:w14="http://schemas.microsoft.com/office/word/2010/wordml" xmlns:w15="http://schemas.microsoft.com/office/word/2012/wordml" xmlns:w16cex="http://schemas.microsoft.com/office/word/2018/wordml/cex" xmlns:w16cid="http://schemas.microsoft.com/office/word/2016/wordml/cid" xmlns:w16="http://schemas.microsoft.com/office/word/2018/wordml" xmlns:w16sdtdh="http://schemas.microsoft.com/office/word/2020/wordml/sdtdatahash" xmlns:w16se="http://schemas.microsoft.com/office/word/2015/wordml/symex" xmlns:wpg="http://schemas.microsoft.com/office/word/2010/wordprocessingGroup" xmlns:wpi="http://schemas.microsoft.com/office/word/2010/wordprocessingInk" xmlns:wne="http://schemas.microsoft.com/office/word/2006/wordml" xmlns:wps="http://schemas.microsoft.com/office/word/2010/wordprocessingShape" mc:Ignorable="w14 w15 w16se w16cid w16 w16cex w16sdtdh wp14">
+<w:footnotes xmlns:wpc="http://schemas.microsoft.com/office/word/2010/wordprocessingCanvas" xmlns:cx="http://schemas.microsoft.com/office/drawing/2014/chartex" xmlns:cx1="http://schemas.microsoft.com/office/drawing/2015/9/8/chartex" xmlns:cx2="http://schemas.microsoft.com/office/drawing/2015/10/21/chartex" xmlns:cx3="http://schemas.microsoft.com/office/drawing/2016/5/9/chartex" xmlns:cx4="http://schemas.microsoft.com/office/drawing/2016/5/10/chartex" xmlns:cx5="http://schemas.microsoft.com/office/drawing/2016/5/11/chartex" xmlns:cx6="http://schemas.microsoft.com/office/drawing/2016/5/12/chartex" xmlns:cx7="http://schemas.microsoft.com/office/drawing/2016/5/13/chartex" xmlns:cx8="http://schemas.microsoft.com/office/drawing/2016/5/14/chartex" xmlns:mc="http://schemas.openxmlformats.org/markup-compatibility/2006" xmlns:aink="http://schemas.microsoft.com/office/drawing/2016/ink" xmlns:am3d="http://schemas.microsoft.com/office/drawing/2017/model3d" xmlns:o="urn:schemas-microsoft-com:office:office" xmlns:oel="http://schemas.microsoft.com/office/2019/extlst" xmlns:r="http://schemas.openxmlformats.org/officeDocument/2006/relationships" xmlns:m="http://schemas.openxmlformats.org/officeDocument/2006/math" xmlns:v="urn:schemas-microsoft-com:vml" xmlns:wp14="http://schemas.microsoft.com/office/word/2010/wordprocessingDrawing" xmlns:wp="http://schemas.openxmlformats.org/drawingml/2006/wordprocessingDrawing" xmlns:w10="urn:schemas-microsoft-com:office:word" xmlns:w="http://schemas.openxmlformats.org/wordprocessingml/2006/main" xmlns:w14="http://schemas.microsoft.com/office/word/2010/wordml" xmlns:w15="http://schemas.microsoft.com/office/word/2012/wordml" xmlns:w16cex="http://schemas.microsoft.com/office/word/2018/wordml/cex" xmlns:w16cid="http://schemas.microsoft.com/office/word/2016/wordml/cid" xmlns:w16="http://schemas.microsoft.com/office/word/2018/wordml" xmlns:w16sdtdh="http://schemas.microsoft.com/office/word/2020/wordml/sdtdatahash" xmlns:w16se="http://schemas.microsoft.com/office/word/2015/wordml/symex" xmlns:wpg="http://schemas.microsoft.com/office/word/2010/wordprocessingGroup" xmlns:wpi="http://schemas.microsoft.com/office/word/2010/wordprocessingInk" xmlns:wne="http://schemas.microsoft.com/office/word/2006/wordml" xmlns:wps="http://schemas.microsoft.com/office/word/2010/wordprocessingShape" mc:Ignorable="w14 w15 w16se w16cid w16 w16cex w16sdtdh wp14">
   <w:footnote w:type="separator" w:id="-1">
     <w:p>
       <w:r>
@@ -12502,7 +12443,7 @@
 </file>
 
 <file path=word/numbering.xml><?xml version="1.0" encoding="utf-8"?>
-<w:numbering xmlns:wpc="http://schemas.microsoft.com/office/word/2010/wordprocessingCanvas" xmlns:cx="http://schemas.microsoft.com/office/drawing/2014/chartex" xmlns:cx1="http://schemas.microsoft.com/office/drawing/2015/9/8/chartex" xmlns:cx2="http://schemas.microsoft.com/office/drawing/2015/10/21/chartex" xmlns:cx3="http://schemas.microsoft.com/office/drawing/2016/5/9/chartex" xmlns:cx4="http://schemas.microsoft.com/office/drawing/2016/5/10/chartex" xmlns:cx5="http://schemas.microsoft.com/office/drawing/2016/5/11/chartex" xmlns:cx6="http://schemas.microsoft.com/office/drawing/2016/5/12/chartex" xmlns:cx7="http://schemas.microsoft.com/office/drawing/2016/5/13/chartex" xmlns:cx8="http://schemas.microsoft.com/office/drawing/2016/5/14/chartex" xmlns:mc="http://schemas.openxmlformats.org/markup-compatibility/2006" xmlns:aink="http://schemas.microsoft.com/office/drawing/2016/ink" xmlns:am3d="http://schemas.microsoft.com/office/drawing/2017/model3d" xmlns:o="urn:schemas-microsoft-com:office:office" xmlns:r="http://schemas.openxmlformats.org/officeDocument/2006/relationships" xmlns:m="http://schemas.openxmlformats.org/officeDocument/2006/math" xmlns:v="urn:schemas-microsoft-com:vml" xmlns:wp14="http://schemas.microsoft.com/office/word/2010/wordprocessingDrawing" xmlns:wp="http://schemas.openxmlformats.org/drawingml/2006/wordprocessingDrawing" xmlns:w10="urn:schemas-microsoft-com:office:word" xmlns:w="http://schemas.openxmlformats.org/wordprocessingml/2006/main" xmlns:w14="http://schemas.microsoft.com/office/word/2010/wordml" xmlns:w15="http://schemas.microsoft.com/office/word/2012/wordml" xmlns:w16cex="http://schemas.microsoft.com/office/word/2018/wordml/cex" xmlns:w16cid="http://schemas.microsoft.com/office/word/2016/wordml/cid" xmlns:w16="http://schemas.microsoft.com/office/word/2018/wordml" xmlns:w16sdtdh="http://schemas.microsoft.com/office/word/2020/wordml/sdtdatahash" xmlns:w16se="http://schemas.microsoft.com/office/word/2015/wordml/symex" xmlns:wpg="http://schemas.microsoft.com/office/word/2010/wordprocessingGroup" xmlns:wpi="http://schemas.microsoft.com/office/word/2010/wordprocessingInk" xmlns:wne="http://schemas.microsoft.com/office/word/2006/wordml" xmlns:wps="http://schemas.microsoft.com/office/word/2010/wordprocessingShape" mc:Ignorable="w14 w15 w16se w16cid w16 w16cex w16sdtdh wp14">
+<w:numbering xmlns:wpc="http://schemas.microsoft.com/office/word/2010/wordprocessingCanvas" xmlns:cx="http://schemas.microsoft.com/office/drawing/2014/chartex" xmlns:cx1="http://schemas.microsoft.com/office/drawing/2015/9/8/chartex" xmlns:cx2="http://schemas.microsoft.com/office/drawing/2015/10/21/chartex" xmlns:cx3="http://schemas.microsoft.com/office/drawing/2016/5/9/chartex" xmlns:cx4="http://schemas.microsoft.com/office/drawing/2016/5/10/chartex" xmlns:cx5="http://schemas.microsoft.com/office/drawing/2016/5/11/chartex" xmlns:cx6="http://schemas.microsoft.com/office/drawing/2016/5/12/chartex" xmlns:cx7="http://schemas.microsoft.com/office/drawing/2016/5/13/chartex" xmlns:cx8="http://schemas.microsoft.com/office/drawing/2016/5/14/chartex" xmlns:mc="http://schemas.openxmlformats.org/markup-compatibility/2006" xmlns:aink="http://schemas.microsoft.com/office/drawing/2016/ink" xmlns:am3d="http://schemas.microsoft.com/office/drawing/2017/model3d" xmlns:o="urn:schemas-microsoft-com:office:office" xmlns:oel="http://schemas.microsoft.com/office/2019/extlst" xmlns:r="http://schemas.openxmlformats.org/officeDocument/2006/relationships" xmlns:m="http://schemas.openxmlformats.org/officeDocument/2006/math" xmlns:v="urn:schemas-microsoft-com:vml" xmlns:wp14="http://schemas.microsoft.com/office/word/2010/wordprocessingDrawing" xmlns:wp="http://schemas.openxmlformats.org/drawingml/2006/wordprocessingDrawing" xmlns:w10="urn:schemas-microsoft-com:office:word" xmlns:w="http://schemas.openxmlformats.org/wordprocessingml/2006/main" xmlns:w14="http://schemas.microsoft.com/office/word/2010/wordml" xmlns:w15="http://schemas.microsoft.com/office/word/2012/wordml" xmlns:w16cex="http://schemas.microsoft.com/office/word/2018/wordml/cex" xmlns:w16cid="http://schemas.microsoft.com/office/word/2016/wordml/cid" xmlns:w16="http://schemas.microsoft.com/office/word/2018/wordml" xmlns:w16sdtdh="http://schemas.microsoft.com/office/word/2020/wordml/sdtdatahash" xmlns:w16se="http://schemas.microsoft.com/office/word/2015/wordml/symex" xmlns:wpg="http://schemas.microsoft.com/office/word/2010/wordprocessingGroup" xmlns:wpi="http://schemas.microsoft.com/office/word/2010/wordprocessingInk" xmlns:wne="http://schemas.microsoft.com/office/word/2006/wordml" xmlns:wps="http://schemas.microsoft.com/office/word/2010/wordprocessingShape" mc:Ignorable="w14 w15 w16se w16cid w16 w16cex w16sdtdh wp14">
   <w:abstractNum w:abstractNumId="0" w15:restartNumberingAfterBreak="0">
     <w:nsid w:val="00032508"/>
     <w:multiLevelType w:val="hybridMultilevel"/>
@@ -14303,7 +14244,7 @@
   <w:style w:type="paragraph" w:default="1" w:styleId="Normal">
     <w:name w:val="Normal"/>
     <w:qFormat/>
-    <w:rsid w:val="005D79FC"/>
+    <w:rsid w:val="00FC5530"/>
     <w:rPr>
       <w:rFonts w:ascii="Times New Roman" w:eastAsia="Times New Roman" w:hAnsi="Times New Roman"/>
       <w:sz w:val="24"/>

</xml_diff>

<commit_message>
se suben cambios de reinspeccion
</commit_message>
<xml_diff>
--- a/assets/doc/plantilla_reporte.docx
+++ b/assets/doc/plantilla_reporte.docx
@@ -1109,7 +1109,7 @@
                                     <pic:cNvPicPr/>
                                   </pic:nvPicPr>
                                   <pic:blipFill>
-                                    <a:blip r:embed="rId10"/>
+                                    <a:blip r:embed="rId11"/>
                                     <a:stretch>
                                       <a:fillRect/>
                                     </a:stretch>
@@ -1855,7 +1855,6 @@
         </w:rPr>
         <w:t>${</w:t>
       </w:r>
-      <w:proofErr w:type="spellStart"/>
       <w:r>
         <w:rPr>
           <w:rFonts w:ascii="Arial" w:hAnsi="Arial" w:cs="Arial"/>
@@ -1865,7 +1864,6 @@
         </w:rPr>
         <w:t>abreviacion_titulo</w:t>
       </w:r>
-      <w:proofErr w:type="spellEnd"/>
       <w:r>
         <w:rPr>
           <w:rFonts w:ascii="Arial" w:hAnsi="Arial" w:cs="Arial"/>
@@ -2179,7 +2177,6 @@
               </w:rPr>
               <w:t>${</w:t>
             </w:r>
-            <w:proofErr w:type="spellStart"/>
             <w:r>
               <w:rPr>
                 <w:rFonts w:ascii="Arial" w:hAnsi="Arial" w:cs="Arial"/>
@@ -2188,7 +2185,6 @@
               </w:rPr>
               <w:t>abreviacion</w:t>
             </w:r>
-            <w:proofErr w:type="spellEnd"/>
             <w:r>
               <w:rPr>
                 <w:rFonts w:ascii="Arial" w:hAnsi="Arial" w:cs="Arial"/>
@@ -2250,7 +2246,6 @@
               </w:rPr>
               <w:t>${</w:t>
             </w:r>
-            <w:proofErr w:type="spellStart"/>
             <w:r>
               <w:rPr>
                 <w:rFonts w:ascii="Arial" w:hAnsi="Arial" w:cs="Arial"/>
@@ -2260,7 +2255,6 @@
               </w:rPr>
               <w:t>nombre_usuario</w:t>
             </w:r>
-            <w:proofErr w:type="spellEnd"/>
             <w:r>
               <w:rPr>
                 <w:rFonts w:ascii="Arial" w:hAnsi="Arial" w:cs="Arial"/>
@@ -2339,7 +2333,6 @@
               </w:rPr>
               <w:t>${</w:t>
             </w:r>
-            <w:proofErr w:type="spellStart"/>
             <w:r>
               <w:rPr>
                 <w:rFonts w:ascii="Arial" w:hAnsi="Arial" w:cs="Arial"/>
@@ -2349,7 +2342,6 @@
               </w:rPr>
               <w:t>fecha_i</w:t>
             </w:r>
-            <w:proofErr w:type="spellEnd"/>
             <w:r>
               <w:rPr>
                 <w:rFonts w:ascii="Arial" w:hAnsi="Arial" w:cs="Arial"/>
@@ -2409,27 +2401,7 @@
                 <w:szCs w:val="20"/>
                 <w:lang w:val="es-ES"/>
               </w:rPr>
-              <w:t>${</w:t>
-            </w:r>
-            <w:proofErr w:type="spellStart"/>
-            <w:r>
-              <w:rPr>
-                <w:rFonts w:ascii="Arial" w:hAnsi="Arial" w:cs="Arial"/>
-                <w:sz w:val="20"/>
-                <w:szCs w:val="20"/>
-                <w:lang w:val="es-ES"/>
-              </w:rPr>
-              <w:t>nombre_tecnico</w:t>
-            </w:r>
-            <w:proofErr w:type="spellEnd"/>
-            <w:r>
-              <w:rPr>
-                <w:rFonts w:ascii="Arial" w:hAnsi="Arial" w:cs="Arial"/>
-                <w:sz w:val="20"/>
-                <w:szCs w:val="20"/>
-                <w:lang w:val="es-ES"/>
-              </w:rPr>
-              <w:t>}</w:t>
+              <w:t>${nombre_tecnico}</w:t>
             </w:r>
           </w:p>
         </w:tc>
@@ -2630,12 +2602,27 @@
             </w:pPr>
             <w:r>
               <w:rPr>
-                <w:rFonts w:ascii="Arial" w:hAnsi="Arial" w:cs="Arial"/>
-                <w:sz w:val="20"/>
-                <w:szCs w:val="20"/>
-                <w:lang w:val="es-ES"/>
-              </w:rPr>
-              <w:t>IN-2104-003-01A</w:t>
+                <w:rFonts w:ascii="Arial" w:eastAsia="Calibri" w:hAnsi="Arial" w:cs="Arial"/>
+                <w:sz w:val="20"/>
+                <w:szCs w:val="16"/>
+              </w:rPr>
+              <w:t>${</w:t>
+            </w:r>
+            <w:r>
+              <w:rPr>
+                <w:rFonts w:ascii="Arial" w:eastAsia="Calibri" w:hAnsi="Arial" w:cs="Arial"/>
+                <w:sz w:val="20"/>
+                <w:szCs w:val="16"/>
+              </w:rPr>
+              <w:t>num_informe</w:t>
+            </w:r>
+            <w:r>
+              <w:rPr>
+                <w:rFonts w:ascii="Arial" w:eastAsia="Calibri" w:hAnsi="Arial" w:cs="Arial"/>
+                <w:sz w:val="20"/>
+                <w:szCs w:val="16"/>
+              </w:rPr>
+              <w:t>}</w:t>
             </w:r>
           </w:p>
         </w:tc>
@@ -3460,25 +3447,7 @@
                 <w:sz w:val="20"/>
                 <w:szCs w:val="16"/>
               </w:rPr>
-              <w:t>${</w:t>
-            </w:r>
-            <w:proofErr w:type="spellStart"/>
-            <w:r>
-              <w:rPr>
-                <w:rFonts w:ascii="Arial" w:eastAsia="Calibri" w:hAnsi="Arial" w:cs="Arial"/>
-                <w:sz w:val="20"/>
-                <w:szCs w:val="16"/>
-              </w:rPr>
-              <w:t>nombre_admin</w:t>
-            </w:r>
-            <w:proofErr w:type="spellEnd"/>
-            <w:r>
-              <w:rPr>
-                <w:rFonts w:ascii="Arial" w:eastAsia="Calibri" w:hAnsi="Arial" w:cs="Arial"/>
-                <w:sz w:val="20"/>
-                <w:szCs w:val="16"/>
-              </w:rPr>
-              <w:t>}</w:t>
+              <w:t>${nombre_admin}</w:t>
             </w:r>
           </w:p>
         </w:tc>
@@ -3501,25 +3470,7 @@
                 <w:sz w:val="20"/>
                 <w:szCs w:val="16"/>
               </w:rPr>
-              <w:t xml:space="preserve">RUT </w:t>
-            </w:r>
-            <w:proofErr w:type="spellStart"/>
-            <w:r>
-              <w:rPr>
-                <w:rFonts w:ascii="Arial" w:eastAsia="Calibri" w:hAnsi="Arial" w:cs="Arial"/>
-                <w:sz w:val="20"/>
-                <w:szCs w:val="16"/>
-              </w:rPr>
-              <w:t>adm</w:t>
-            </w:r>
-            <w:proofErr w:type="spellEnd"/>
-            <w:r>
-              <w:rPr>
-                <w:rFonts w:ascii="Arial" w:eastAsia="Calibri" w:hAnsi="Arial" w:cs="Arial"/>
-                <w:sz w:val="20"/>
-                <w:szCs w:val="16"/>
-              </w:rPr>
-              <w:t>.</w:t>
+              <w:t>RUT adm.</w:t>
             </w:r>
           </w:p>
         </w:tc>
@@ -3542,25 +3493,7 @@
                 <w:sz w:val="20"/>
                 <w:szCs w:val="16"/>
               </w:rPr>
-              <w:t>${</w:t>
-            </w:r>
-            <w:proofErr w:type="spellStart"/>
-            <w:r>
-              <w:rPr>
-                <w:rFonts w:ascii="Arial" w:eastAsia="Calibri" w:hAnsi="Arial" w:cs="Arial"/>
-                <w:sz w:val="20"/>
-                <w:szCs w:val="16"/>
-              </w:rPr>
-              <w:t>rut_admin</w:t>
-            </w:r>
-            <w:proofErr w:type="spellEnd"/>
-            <w:r>
-              <w:rPr>
-                <w:rFonts w:ascii="Arial" w:eastAsia="Calibri" w:hAnsi="Arial" w:cs="Arial"/>
-                <w:sz w:val="20"/>
-                <w:szCs w:val="16"/>
-              </w:rPr>
-              <w:t>}</w:t>
+              <w:t>${rut_admin}</w:t>
             </w:r>
           </w:p>
         </w:tc>
@@ -3670,16 +3603,7 @@
                 <w:sz w:val="20"/>
                 <w:szCs w:val="16"/>
               </w:rPr>
-              <w:t>${</w:t>
-            </w:r>
-            <w:proofErr w:type="spellStart"/>
-            <w:r>
-              <w:rPr>
-                <w:rFonts w:ascii="Arial" w:eastAsia="Calibri" w:hAnsi="Arial" w:cs="Arial"/>
-                <w:sz w:val="20"/>
-                <w:szCs w:val="16"/>
-              </w:rPr>
-              <w:t>rut_</w:t>
+              <w:t>${rut_</w:t>
             </w:r>
             <w:r>
               <w:rPr>
@@ -3689,7 +3613,6 @@
               </w:rPr>
               <w:t>e</w:t>
             </w:r>
-            <w:proofErr w:type="spellEnd"/>
             <w:r>
               <w:rPr>
                 <w:rFonts w:ascii="Arial" w:eastAsia="Calibri" w:hAnsi="Arial" w:cs="Arial"/>
@@ -3819,7 +3742,6 @@
               </w:rPr>
               <w:t>${</w:t>
             </w:r>
-            <w:proofErr w:type="spellStart"/>
             <w:r>
               <w:rPr>
                 <w:rFonts w:ascii="Arial" w:eastAsia="Calibri" w:hAnsi="Arial" w:cs="Arial"/>
@@ -3828,7 +3750,6 @@
               </w:rPr>
               <w:t>cantidad_ascensor</w:t>
             </w:r>
-            <w:proofErr w:type="spellEnd"/>
             <w:r>
               <w:rPr>
                 <w:rFonts w:ascii="Arial" w:eastAsia="Calibri" w:hAnsi="Arial" w:cs="Arial"/>
@@ -3888,7 +3809,6 @@
               </w:rPr>
               <w:t>${</w:t>
             </w:r>
-            <w:proofErr w:type="spellStart"/>
             <w:r>
               <w:rPr>
                 <w:rFonts w:ascii="Arial" w:eastAsia="Calibri" w:hAnsi="Arial" w:cs="Arial"/>
@@ -3897,7 +3817,6 @@
               </w:rPr>
               <w:t>email_admin</w:t>
             </w:r>
-            <w:proofErr w:type="spellEnd"/>
             <w:r>
               <w:rPr>
                 <w:rFonts w:ascii="Arial" w:eastAsia="Calibri" w:hAnsi="Arial" w:cs="Arial"/>
@@ -3928,18 +3847,8 @@
                 <w:sz w:val="20"/>
                 <w:szCs w:val="16"/>
               </w:rPr>
-              <w:t xml:space="preserve">Núm. </w:t>
-            </w:r>
-            <w:proofErr w:type="spellStart"/>
-            <w:r>
-              <w:rPr>
-                <w:rFonts w:ascii="Arial" w:eastAsia="Calibri" w:hAnsi="Arial" w:cs="Arial"/>
-                <w:sz w:val="20"/>
-                <w:szCs w:val="16"/>
-              </w:rPr>
-              <w:t>Asc</w:t>
-            </w:r>
-            <w:proofErr w:type="spellEnd"/>
+              <w:t>Núm. Asc</w:t>
+            </w:r>
           </w:p>
         </w:tc>
         <w:tc>
@@ -4093,25 +4002,7 @@
                 <w:sz w:val="20"/>
                 <w:szCs w:val="16"/>
               </w:rPr>
-              <w:t>${</w:t>
-            </w:r>
-            <w:proofErr w:type="spellStart"/>
-            <w:r>
-              <w:rPr>
-                <w:rFonts w:ascii="Arial" w:eastAsia="Calibri" w:hAnsi="Arial" w:cs="Arial"/>
-                <w:sz w:val="20"/>
-                <w:szCs w:val="16"/>
-              </w:rPr>
-              <w:t>razon_social</w:t>
-            </w:r>
-            <w:proofErr w:type="spellEnd"/>
-            <w:r>
-              <w:rPr>
-                <w:rFonts w:ascii="Arial" w:eastAsia="Calibri" w:hAnsi="Arial" w:cs="Arial"/>
-                <w:sz w:val="20"/>
-                <w:szCs w:val="16"/>
-              </w:rPr>
-              <w:t>}</w:t>
+              <w:t>${razon_social}</w:t>
             </w:r>
           </w:p>
         </w:tc>
@@ -4131,23 +4022,13 @@
                 <w:szCs w:val="16"/>
               </w:rPr>
             </w:pPr>
-            <w:proofErr w:type="spellStart"/>
-            <w:r>
-              <w:rPr>
-                <w:rFonts w:ascii="Arial" w:eastAsia="Calibri" w:hAnsi="Arial" w:cs="Arial"/>
-                <w:sz w:val="20"/>
-                <w:szCs w:val="16"/>
-              </w:rPr>
-              <w:t>N°</w:t>
-            </w:r>
-            <w:proofErr w:type="spellEnd"/>
-            <w:r>
-              <w:rPr>
-                <w:rFonts w:ascii="Arial" w:eastAsia="Calibri" w:hAnsi="Arial" w:cs="Arial"/>
-                <w:sz w:val="20"/>
-                <w:szCs w:val="16"/>
-              </w:rPr>
-              <w:t xml:space="preserve"> Registro</w:t>
+            <w:r>
+              <w:rPr>
+                <w:rFonts w:ascii="Arial" w:eastAsia="Calibri" w:hAnsi="Arial" w:cs="Arial"/>
+                <w:sz w:val="20"/>
+                <w:szCs w:val="16"/>
+              </w:rPr>
+              <w:t>N° Registro</w:t>
             </w:r>
           </w:p>
         </w:tc>
@@ -4173,25 +4054,7 @@
                 <w:sz w:val="20"/>
                 <w:szCs w:val="16"/>
               </w:rPr>
-              <w:t>${</w:t>
-            </w:r>
-            <w:proofErr w:type="spellStart"/>
-            <w:r>
-              <w:rPr>
-                <w:rFonts w:ascii="Arial" w:eastAsia="Calibri" w:hAnsi="Arial" w:cs="Arial"/>
-                <w:sz w:val="20"/>
-                <w:szCs w:val="16"/>
-              </w:rPr>
-              <w:t>num_registro</w:t>
-            </w:r>
-            <w:proofErr w:type="spellEnd"/>
-            <w:r>
-              <w:rPr>
-                <w:rFonts w:ascii="Arial" w:eastAsia="Calibri" w:hAnsi="Arial" w:cs="Arial"/>
-                <w:sz w:val="20"/>
-                <w:szCs w:val="16"/>
-              </w:rPr>
-              <w:t>}</w:t>
+              <w:t>${num_registro}</w:t>
             </w:r>
           </w:p>
         </w:tc>
@@ -4245,16 +4108,7 @@
                 <w:sz w:val="20"/>
                 <w:szCs w:val="16"/>
               </w:rPr>
-              <w:t>${</w:t>
-            </w:r>
-            <w:proofErr w:type="spellStart"/>
-            <w:r>
-              <w:rPr>
-                <w:rFonts w:ascii="Arial" w:eastAsia="Calibri" w:hAnsi="Arial" w:cs="Arial"/>
-                <w:sz w:val="20"/>
-                <w:szCs w:val="16"/>
-              </w:rPr>
-              <w:t>direcci</w:t>
+              <w:t>${direcci</w:t>
             </w:r>
             <w:r>
               <w:rPr>
@@ -4270,16 +4124,7 @@
                 <w:sz w:val="20"/>
                 <w:szCs w:val="16"/>
               </w:rPr>
-              <w:t>n_em</w:t>
-            </w:r>
-            <w:proofErr w:type="spellEnd"/>
-            <w:r>
-              <w:rPr>
-                <w:rFonts w:ascii="Arial" w:eastAsia="Calibri" w:hAnsi="Arial" w:cs="Arial"/>
-                <w:sz w:val="20"/>
-                <w:szCs w:val="16"/>
-              </w:rPr>
-              <w:t>}</w:t>
+              <w:t>n_em}</w:t>
             </w:r>
           </w:p>
         </w:tc>
@@ -4331,25 +4176,7 @@
                 <w:sz w:val="20"/>
                 <w:szCs w:val="16"/>
               </w:rPr>
-              <w:t>${</w:t>
-            </w:r>
-            <w:proofErr w:type="spellStart"/>
-            <w:r>
-              <w:rPr>
-                <w:rFonts w:ascii="Arial" w:eastAsia="Calibri" w:hAnsi="Arial" w:cs="Arial"/>
-                <w:sz w:val="20"/>
-                <w:szCs w:val="16"/>
-              </w:rPr>
-              <w:t>rut_em</w:t>
-            </w:r>
-            <w:proofErr w:type="spellEnd"/>
-            <w:r>
-              <w:rPr>
-                <w:rFonts w:ascii="Arial" w:eastAsia="Calibri" w:hAnsi="Arial" w:cs="Arial"/>
-                <w:sz w:val="20"/>
-                <w:szCs w:val="16"/>
-              </w:rPr>
-              <w:t>}</w:t>
+              <w:t>${rut_em}</w:t>
             </w:r>
           </w:p>
         </w:tc>
@@ -4475,23 +4302,13 @@
                 <w:szCs w:val="16"/>
               </w:rPr>
             </w:pPr>
-            <w:proofErr w:type="spellStart"/>
-            <w:r>
-              <w:rPr>
-                <w:rFonts w:ascii="Arial" w:eastAsia="Calibri" w:hAnsi="Arial" w:cs="Arial"/>
-                <w:sz w:val="20"/>
-                <w:szCs w:val="16"/>
-              </w:rPr>
-              <w:t>Téc</w:t>
-            </w:r>
-            <w:proofErr w:type="spellEnd"/>
-            <w:r>
-              <w:rPr>
-                <w:rFonts w:ascii="Arial" w:eastAsia="Calibri" w:hAnsi="Arial" w:cs="Arial"/>
-                <w:sz w:val="20"/>
-                <w:szCs w:val="16"/>
-              </w:rPr>
-              <w:t>. Mant.</w:t>
+            <w:r>
+              <w:rPr>
+                <w:rFonts w:ascii="Arial" w:eastAsia="Calibri" w:hAnsi="Arial" w:cs="Arial"/>
+                <w:sz w:val="20"/>
+                <w:szCs w:val="16"/>
+              </w:rPr>
+              <w:t>Téc. Mant.</w:t>
             </w:r>
           </w:p>
         </w:tc>
@@ -4574,7 +4391,6 @@
               </w:rPr>
               <w:t>${</w:t>
             </w:r>
-            <w:proofErr w:type="spellStart"/>
             <w:r>
               <w:rPr>
                 <w:rFonts w:ascii="Arial" w:eastAsia="Calibri" w:hAnsi="Arial" w:cs="Arial"/>
@@ -4583,7 +4399,6 @@
               </w:rPr>
               <w:t>fecha_um</w:t>
             </w:r>
-            <w:proofErr w:type="spellEnd"/>
             <w:r>
               <w:rPr>
                 <w:rFonts w:ascii="Arial" w:eastAsia="Calibri" w:hAnsi="Arial" w:cs="Arial"/>
@@ -4814,25 +4629,7 @@
                 <w:sz w:val="20"/>
                 <w:szCs w:val="16"/>
               </w:rPr>
-              <w:t>${</w:t>
-            </w:r>
-            <w:proofErr w:type="spellStart"/>
-            <w:r>
-              <w:rPr>
-                <w:rFonts w:ascii="Arial" w:eastAsia="Calibri" w:hAnsi="Arial" w:cs="Arial"/>
-                <w:sz w:val="20"/>
-                <w:szCs w:val="16"/>
-              </w:rPr>
-              <w:t>marca_ascensor</w:t>
-            </w:r>
-            <w:proofErr w:type="spellEnd"/>
-            <w:r>
-              <w:rPr>
-                <w:rFonts w:ascii="Arial" w:eastAsia="Calibri" w:hAnsi="Arial" w:cs="Arial"/>
-                <w:sz w:val="20"/>
-                <w:szCs w:val="16"/>
-              </w:rPr>
-              <w:t>}</w:t>
+              <w:t>${marca_ascensor}</w:t>
             </w:r>
           </w:p>
         </w:tc>
@@ -4926,25 +4723,7 @@
                 <w:sz w:val="20"/>
                 <w:szCs w:val="16"/>
               </w:rPr>
-              <w:t>${</w:t>
-            </w:r>
-            <w:proofErr w:type="spellStart"/>
-            <w:r>
-              <w:rPr>
-                <w:rFonts w:ascii="Arial" w:eastAsia="Calibri" w:hAnsi="Arial" w:cs="Arial"/>
-                <w:sz w:val="20"/>
-                <w:szCs w:val="16"/>
-              </w:rPr>
-              <w:t>capacidad_personas</w:t>
-            </w:r>
-            <w:proofErr w:type="spellEnd"/>
-            <w:r>
-              <w:rPr>
-                <w:rFonts w:ascii="Arial" w:eastAsia="Calibri" w:hAnsi="Arial" w:cs="Arial"/>
-                <w:sz w:val="20"/>
-                <w:szCs w:val="16"/>
-              </w:rPr>
-              <w:t>}</w:t>
+              <w:t>${capacidad_personas}</w:t>
             </w:r>
             <w:r>
               <w:rPr>
@@ -5054,25 +4833,7 @@
                 <w:sz w:val="20"/>
                 <w:szCs w:val="16"/>
               </w:rPr>
-              <w:t>${</w:t>
-            </w:r>
-            <w:proofErr w:type="spellStart"/>
-            <w:r>
-              <w:rPr>
-                <w:rFonts w:ascii="Arial" w:eastAsia="Calibri" w:hAnsi="Arial" w:cs="Arial"/>
-                <w:sz w:val="20"/>
-                <w:szCs w:val="16"/>
-              </w:rPr>
-              <w:t>capacidad_kg</w:t>
-            </w:r>
-            <w:proofErr w:type="spellEnd"/>
-            <w:r>
-              <w:rPr>
-                <w:rFonts w:ascii="Arial" w:eastAsia="Calibri" w:hAnsi="Arial" w:cs="Arial"/>
-                <w:sz w:val="20"/>
-                <w:szCs w:val="16"/>
-              </w:rPr>
-              <w:t>}</w:t>
+              <w:t>${capacidad_kg}</w:t>
             </w:r>
             <w:r>
               <w:rPr>
@@ -5128,23 +4889,13 @@
               </w:rPr>
               <w:t xml:space="preserve">${recorrido} </w:t>
             </w:r>
-            <w:proofErr w:type="spellStart"/>
-            <w:r>
-              <w:rPr>
-                <w:rFonts w:ascii="Arial" w:eastAsia="Calibri" w:hAnsi="Arial" w:cs="Arial"/>
-                <w:sz w:val="20"/>
-                <w:szCs w:val="16"/>
-              </w:rPr>
-              <w:t>mts</w:t>
-            </w:r>
-            <w:proofErr w:type="spellEnd"/>
-            <w:r>
-              <w:rPr>
-                <w:rFonts w:ascii="Arial" w:eastAsia="Calibri" w:hAnsi="Arial" w:cs="Arial"/>
-                <w:sz w:val="20"/>
-                <w:szCs w:val="16"/>
-              </w:rPr>
-              <w:t xml:space="preserve"> aproximados</w:t>
+            <w:r>
+              <w:rPr>
+                <w:rFonts w:ascii="Arial" w:eastAsia="Calibri" w:hAnsi="Arial" w:cs="Arial"/>
+                <w:sz w:val="20"/>
+                <w:szCs w:val="16"/>
+              </w:rPr>
+              <w:t>mts aproximados</w:t>
             </w:r>
           </w:p>
         </w:tc>
@@ -5192,25 +4943,7 @@
                 <w:sz w:val="20"/>
                 <w:szCs w:val="16"/>
               </w:rPr>
-              <w:t>${</w:t>
-            </w:r>
-            <w:proofErr w:type="spellStart"/>
-            <w:r>
-              <w:rPr>
-                <w:rFonts w:ascii="Arial" w:eastAsia="Calibri" w:hAnsi="Arial" w:cs="Arial"/>
-                <w:sz w:val="20"/>
-                <w:szCs w:val="16"/>
-              </w:rPr>
-              <w:t>suspension</w:t>
-            </w:r>
-            <w:proofErr w:type="spellEnd"/>
-            <w:r>
-              <w:rPr>
-                <w:rFonts w:ascii="Arial" w:eastAsia="Calibri" w:hAnsi="Arial" w:cs="Arial"/>
-                <w:sz w:val="20"/>
-                <w:szCs w:val="16"/>
-              </w:rPr>
-              <w:t>}</w:t>
+              <w:t>${suspension}</w:t>
             </w:r>
             <w:r>
               <w:rPr>
@@ -5226,25 +4959,7 @@
                 <w:sz w:val="20"/>
                 <w:szCs w:val="16"/>
               </w:rPr>
-              <w:t>${</w:t>
-            </w:r>
-            <w:proofErr w:type="spellStart"/>
-            <w:r>
-              <w:rPr>
-                <w:rFonts w:ascii="Arial" w:eastAsia="Calibri" w:hAnsi="Arial" w:cs="Arial"/>
-                <w:sz w:val="20"/>
-                <w:szCs w:val="16"/>
-              </w:rPr>
-              <w:t>texto_sala_maquina</w:t>
-            </w:r>
-            <w:proofErr w:type="spellEnd"/>
-            <w:r>
-              <w:rPr>
-                <w:rFonts w:ascii="Arial" w:eastAsia="Calibri" w:hAnsi="Arial" w:cs="Arial"/>
-                <w:sz w:val="20"/>
-                <w:szCs w:val="16"/>
-              </w:rPr>
-              <w:t>}</w:t>
+              <w:t>${texto_sala_maquina}</w:t>
             </w:r>
           </w:p>
         </w:tc>
@@ -5364,23 +5079,13 @@
                 <w:szCs w:val="16"/>
               </w:rPr>
             </w:pPr>
-            <w:proofErr w:type="spellStart"/>
-            <w:r>
-              <w:rPr>
-                <w:rFonts w:ascii="Arial" w:eastAsia="Calibri" w:hAnsi="Arial" w:cs="Arial"/>
-                <w:sz w:val="20"/>
-                <w:szCs w:val="16"/>
-              </w:rPr>
-              <w:t>Cant</w:t>
-            </w:r>
-            <w:proofErr w:type="spellEnd"/>
-            <w:r>
-              <w:rPr>
-                <w:rFonts w:ascii="Arial" w:eastAsia="Calibri" w:hAnsi="Arial" w:cs="Arial"/>
-                <w:sz w:val="20"/>
-                <w:szCs w:val="16"/>
-              </w:rPr>
-              <w:t xml:space="preserve">. </w:t>
+            <w:r>
+              <w:rPr>
+                <w:rFonts w:ascii="Arial" w:eastAsia="Calibri" w:hAnsi="Arial" w:cs="Arial"/>
+                <w:sz w:val="20"/>
+                <w:szCs w:val="16"/>
+              </w:rPr>
+              <w:t xml:space="preserve">Cant. </w:t>
             </w:r>
             <w:r>
               <w:rPr>
@@ -5473,16 +5178,7 @@
                 <w:sz w:val="20"/>
                 <w:szCs w:val="16"/>
               </w:rPr>
-              <w:t>${</w:t>
-            </w:r>
-            <w:proofErr w:type="spellStart"/>
-            <w:r>
-              <w:rPr>
-                <w:rFonts w:ascii="Arial" w:eastAsia="Calibri" w:hAnsi="Arial" w:cs="Arial"/>
-                <w:sz w:val="20"/>
-                <w:szCs w:val="16"/>
-              </w:rPr>
-              <w:t>di</w:t>
+              <w:t>${di</w:t>
             </w:r>
             <w:r>
               <w:rPr>
@@ -5508,7 +5204,6 @@
               </w:rPr>
               <w:t>cable</w:t>
             </w:r>
-            <w:proofErr w:type="spellEnd"/>
             <w:r>
               <w:rPr>
                 <w:rFonts w:ascii="Arial" w:eastAsia="Calibri" w:hAnsi="Arial" w:cs="Arial"/>
@@ -5534,23 +5229,13 @@
                 <w:szCs w:val="16"/>
               </w:rPr>
             </w:pPr>
-            <w:proofErr w:type="spellStart"/>
-            <w:r>
-              <w:rPr>
-                <w:rFonts w:ascii="Arial" w:eastAsia="Calibri" w:hAnsi="Arial" w:cs="Arial"/>
-                <w:sz w:val="20"/>
-                <w:szCs w:val="16"/>
-              </w:rPr>
-              <w:t>Cant</w:t>
-            </w:r>
-            <w:proofErr w:type="spellEnd"/>
-            <w:r>
-              <w:rPr>
-                <w:rFonts w:ascii="Arial" w:eastAsia="Calibri" w:hAnsi="Arial" w:cs="Arial"/>
-                <w:sz w:val="20"/>
-                <w:szCs w:val="16"/>
-              </w:rPr>
-              <w:t xml:space="preserve">. </w:t>
+            <w:r>
+              <w:rPr>
+                <w:rFonts w:ascii="Arial" w:eastAsia="Calibri" w:hAnsi="Arial" w:cs="Arial"/>
+                <w:sz w:val="20"/>
+                <w:szCs w:val="16"/>
+              </w:rPr>
+              <w:t xml:space="preserve">Cant. </w:t>
             </w:r>
             <w:r>
               <w:rPr>
@@ -5627,16 +5312,7 @@
                 <w:sz w:val="20"/>
                 <w:szCs w:val="16"/>
               </w:rPr>
-              <w:t>${</w:t>
-            </w:r>
-            <w:proofErr w:type="spellStart"/>
-            <w:r>
-              <w:rPr>
-                <w:rFonts w:ascii="Arial" w:eastAsia="Calibri" w:hAnsi="Arial" w:cs="Arial"/>
-                <w:sz w:val="20"/>
-                <w:szCs w:val="16"/>
-              </w:rPr>
-              <w:t>di</w:t>
+              <w:t>${di</w:t>
             </w:r>
             <w:r>
               <w:rPr>
@@ -5652,16 +5328,7 @@
                 <w:sz w:val="20"/>
                 <w:szCs w:val="16"/>
               </w:rPr>
-              <w:t>metro_traccion</w:t>
-            </w:r>
-            <w:proofErr w:type="spellEnd"/>
-            <w:r>
-              <w:rPr>
-                <w:rFonts w:ascii="Arial" w:eastAsia="Calibri" w:hAnsi="Arial" w:cs="Arial"/>
-                <w:sz w:val="20"/>
-                <w:szCs w:val="16"/>
-              </w:rPr>
-              <w:t>}</w:t>
+              <w:t>metro_traccion}</w:t>
             </w:r>
           </w:p>
         </w:tc>
@@ -5842,25 +5509,7 @@
                 <w:sz w:val="20"/>
                 <w:szCs w:val="16"/>
               </w:rPr>
-              <w:t>${</w:t>
-            </w:r>
-            <w:proofErr w:type="spellStart"/>
-            <w:r>
-              <w:rPr>
-                <w:rFonts w:ascii="Arial" w:eastAsia="Calibri" w:hAnsi="Arial" w:cs="Arial"/>
-                <w:sz w:val="20"/>
-                <w:szCs w:val="16"/>
-              </w:rPr>
-              <w:t>enclavamiento_mecanico</w:t>
-            </w:r>
-            <w:proofErr w:type="spellEnd"/>
-            <w:r>
-              <w:rPr>
-                <w:rFonts w:ascii="Arial" w:eastAsia="Calibri" w:hAnsi="Arial" w:cs="Arial"/>
-                <w:sz w:val="20"/>
-                <w:szCs w:val="16"/>
-              </w:rPr>
-              <w:t xml:space="preserve">} </w:t>
+              <w:t xml:space="preserve">${enclavamiento_mecanico} </w:t>
             </w:r>
             <w:r>
               <w:rPr>
@@ -5916,16 +5565,7 @@
                 <w:sz w:val="20"/>
                 <w:szCs w:val="16"/>
               </w:rPr>
-              <w:t>${</w:t>
-            </w:r>
-            <w:proofErr w:type="spellStart"/>
-            <w:r>
-              <w:rPr>
-                <w:rFonts w:ascii="Arial" w:eastAsia="Calibri" w:hAnsi="Arial" w:cs="Arial"/>
-                <w:sz w:val="20"/>
-                <w:szCs w:val="16"/>
-              </w:rPr>
-              <w:t>di</w:t>
+              <w:t>${di</w:t>
             </w:r>
             <w:r>
               <w:rPr>
@@ -5941,16 +5581,7 @@
                 <w:sz w:val="20"/>
                 <w:szCs w:val="16"/>
               </w:rPr>
-              <w:t>metro_cable</w:t>
-            </w:r>
-            <w:proofErr w:type="spellEnd"/>
-            <w:r>
-              <w:rPr>
-                <w:rFonts w:ascii="Arial" w:eastAsia="Calibri" w:hAnsi="Arial" w:cs="Arial"/>
-                <w:sz w:val="20"/>
-                <w:szCs w:val="16"/>
-              </w:rPr>
-              <w:t>}</w:t>
+              <w:t>metro_cable}</w:t>
             </w:r>
             <w:r>
               <w:rPr>
@@ -6004,25 +5635,7 @@
                 <w:sz w:val="20"/>
                 <w:szCs w:val="16"/>
               </w:rPr>
-              <w:t>${</w:t>
-            </w:r>
-            <w:proofErr w:type="spellStart"/>
-            <w:r>
-              <w:rPr>
-                <w:rFonts w:ascii="Arial" w:eastAsia="Calibri" w:hAnsi="Arial" w:cs="Arial"/>
-                <w:sz w:val="20"/>
-                <w:szCs w:val="16"/>
-              </w:rPr>
-              <w:t>enclavamiento_electrico</w:t>
-            </w:r>
-            <w:proofErr w:type="spellEnd"/>
-            <w:r>
-              <w:rPr>
-                <w:rFonts w:ascii="Arial" w:eastAsia="Calibri" w:hAnsi="Arial" w:cs="Arial"/>
-                <w:sz w:val="20"/>
-                <w:szCs w:val="16"/>
-              </w:rPr>
-              <w:t>} m/s</w:t>
+              <w:t>${enclavamiento_electrico} m/s</w:t>
             </w:r>
           </w:p>
         </w:tc>
@@ -6974,9 +6587,8 @@
                 <w:szCs w:val="20"/>
                 <w:lang w:eastAsia="es-CL"/>
               </w:rPr>
-              <w:t>${</w:t>
-            </w:r>
-            <w:proofErr w:type="spellStart"/>
+              <w:t>${se_encuentra</w:t>
+            </w:r>
             <w:r>
               <w:rPr>
                 <w:rFonts w:ascii="Arial" w:hAnsi="Arial" w:cs="Arial"/>
@@ -6985,19 +6597,8 @@
                 <w:szCs w:val="20"/>
                 <w:lang w:eastAsia="es-CL"/>
               </w:rPr>
-              <w:t>se_encuentra</w:t>
-            </w:r>
-            <w:r>
-              <w:rPr>
-                <w:rFonts w:ascii="Arial" w:hAnsi="Arial" w:cs="Arial"/>
-                <w:bCs/>
-                <w:sz w:val="20"/>
-                <w:szCs w:val="20"/>
-                <w:lang w:eastAsia="es-CL"/>
-              </w:rPr>
               <w:t>_norma</w:t>
             </w:r>
-            <w:proofErr w:type="spellEnd"/>
             <w:r>
               <w:rPr>
                 <w:rFonts w:ascii="Arial" w:hAnsi="Arial" w:cs="Arial"/>
@@ -7042,61 +6643,17 @@
                 <w:szCs w:val="20"/>
                 <w:lang w:eastAsia="es-CL"/>
               </w:rPr>
-              <w:t>${</w:t>
-            </w:r>
-            <w:proofErr w:type="spellStart"/>
-            <w:r>
-              <w:rPr>
-                <w:rFonts w:ascii="Arial" w:hAnsi="Arial" w:cs="Arial"/>
-                <w:b/>
+              <w:t>${nombre_norma}</w:t>
+            </w:r>
+            <w:r>
+              <w:rPr>
+                <w:rFonts w:ascii="Arial" w:hAnsi="Arial" w:cs="Arial"/>
+                <w:bCs/>
                 <w:sz w:val="20"/>
                 <w:szCs w:val="20"/>
                 <w:lang w:eastAsia="es-CL"/>
               </w:rPr>
-              <w:t>nombre_norma</w:t>
-            </w:r>
-            <w:proofErr w:type="spellEnd"/>
-            <w:r>
-              <w:rPr>
-                <w:rFonts w:ascii="Arial" w:hAnsi="Arial" w:cs="Arial"/>
-                <w:b/>
-                <w:sz w:val="20"/>
-                <w:szCs w:val="20"/>
-                <w:lang w:eastAsia="es-CL"/>
-              </w:rPr>
-              <w:t>}</w:t>
-            </w:r>
-            <w:r>
-              <w:rPr>
-                <w:rFonts w:ascii="Arial" w:hAnsi="Arial" w:cs="Arial"/>
-                <w:bCs/>
-                <w:sz w:val="20"/>
-                <w:szCs w:val="20"/>
-                <w:lang w:eastAsia="es-CL"/>
-              </w:rPr>
-              <w:t xml:space="preserve"> ${</w:t>
-            </w:r>
-            <w:proofErr w:type="spellStart"/>
-            <w:r>
-              <w:rPr>
-                <w:rFonts w:ascii="Arial" w:hAnsi="Arial" w:cs="Arial"/>
-                <w:bCs/>
-                <w:sz w:val="20"/>
-                <w:szCs w:val="20"/>
-                <w:lang w:eastAsia="es-CL"/>
-              </w:rPr>
-              <w:t>obs_norma</w:t>
-            </w:r>
-            <w:proofErr w:type="spellEnd"/>
-            <w:r>
-              <w:rPr>
-                <w:rFonts w:ascii="Arial" w:hAnsi="Arial" w:cs="Arial"/>
-                <w:bCs/>
-                <w:sz w:val="20"/>
-                <w:szCs w:val="20"/>
-                <w:lang w:eastAsia="es-CL"/>
-              </w:rPr>
-              <w:t>}</w:t>
+              <w:t xml:space="preserve"> ${obs_norma}</w:t>
             </w:r>
           </w:p>
         </w:tc>
@@ -7765,7 +7322,6 @@
               </w:rPr>
               <w:t>${</w:t>
             </w:r>
-            <w:proofErr w:type="spellStart"/>
             <w:r>
               <w:rPr>
                 <w:rFonts w:ascii="Calibri" w:hAnsi="Calibri" w:cs="Calibri"/>
@@ -7773,7 +7329,6 @@
               </w:rPr>
               <w:t>table_herramientas</w:t>
             </w:r>
-            <w:proofErr w:type="spellEnd"/>
             <w:r>
               <w:rPr>
                 <w:rFonts w:ascii="Calibri" w:hAnsi="Calibri" w:cs="Calibri"/>
@@ -8675,27 +8230,7 @@
           <w:sz w:val="20"/>
           <w:szCs w:val="20"/>
         </w:rPr>
-        <w:t>${</w:t>
-      </w:r>
-      <w:proofErr w:type="spellStart"/>
-      <w:r>
-        <w:rPr>
-          <w:rFonts w:ascii="Arial" w:hAnsi="Arial" w:cs="Arial"/>
-          <w:b/>
-          <w:sz w:val="20"/>
-          <w:szCs w:val="20"/>
-        </w:rPr>
-        <w:t>nombre_categoria</w:t>
-      </w:r>
-      <w:proofErr w:type="spellEnd"/>
-      <w:r>
-        <w:rPr>
-          <w:rFonts w:ascii="Arial" w:hAnsi="Arial" w:cs="Arial"/>
-          <w:b/>
-          <w:sz w:val="20"/>
-          <w:szCs w:val="20"/>
-        </w:rPr>
-        <w:t>}</w:t>
+        <w:t>${nombre_categoria}</w:t>
       </w:r>
     </w:p>
     <w:p>
@@ -8766,7 +8301,6 @@
               </w:rPr>
               <w:t>${</w:t>
             </w:r>
-            <w:proofErr w:type="spellStart"/>
             <w:r>
               <w:rPr>
                 <w:rFonts w:ascii="Arial" w:hAnsi="Arial" w:cs="Arial"/>
@@ -8776,7 +8310,6 @@
               </w:rPr>
               <w:t>titulo_punto</w:t>
             </w:r>
-            <w:proofErr w:type="spellEnd"/>
             <w:r>
               <w:rPr>
                 <w:rFonts w:ascii="Arial" w:hAnsi="Arial" w:cs="Arial"/>
@@ -8944,18 +8477,7 @@
                 <w:szCs w:val="20"/>
                 <w:lang w:eastAsia="es-CL"/>
               </w:rPr>
-              <w:t>${id_severidad_</w:t>
-            </w:r>
-            <w:proofErr w:type="gramStart"/>
-            <w:r>
-              <w:rPr>
-                <w:rFonts w:ascii="Arial" w:hAnsi="Arial" w:cs="Arial"/>
-                <w:bCs/>
-                <w:sz w:val="20"/>
-                <w:szCs w:val="20"/>
-                <w:lang w:eastAsia="es-CL"/>
-              </w:rPr>
-              <w:t>1}</w:t>
+              <w:t>${id_severidad_1}</w:t>
             </w:r>
             <w:r>
               <w:rPr>
@@ -8967,20 +8489,7 @@
                 <w:u w:val="single"/>
                 <w:lang w:eastAsia="es-CL"/>
               </w:rPr>
-              <w:t>$</w:t>
-            </w:r>
-            <w:proofErr w:type="gramEnd"/>
-            <w:r>
-              <w:rPr>
-                <w:rFonts w:ascii="Arial" w:hAnsi="Arial" w:cs="Arial"/>
-                <w:b/>
-                <w:color w:val="FF0000"/>
-                <w:sz w:val="20"/>
-                <w:szCs w:val="20"/>
-                <w:u w:val="single"/>
-                <w:lang w:eastAsia="es-CL"/>
-              </w:rPr>
-              <w:t>{id_severidad_2}</w:t>
+              <w:t>${id_severidad_2}</w:t>
             </w:r>
           </w:p>
         </w:tc>
@@ -9127,9 +8636,8 @@
                 <w:bdr w:val="none" w:sz="0" w:space="0" w:color="auto" w:frame="1"/>
                 <w:lang w:val="es-ES" w:eastAsia="es-ES"/>
               </w:rPr>
-              <w:t>imagen_resp_</w:t>
-            </w:r>
-            <w:proofErr w:type="gramStart"/>
+              <w:t>imagen_resp_1</w:t>
+            </w:r>
             <w:r>
               <w:rPr>
                 <w:rFonts w:ascii="Consolas" w:hAnsi="Consolas" w:cs="Courier New"/>
@@ -9139,30 +8647,7 @@
                 <w:bdr w:val="none" w:sz="0" w:space="0" w:color="auto" w:frame="1"/>
                 <w:lang w:val="es-ES" w:eastAsia="es-ES"/>
               </w:rPr>
-              <w:t>1</w:t>
-            </w:r>
-            <w:r>
-              <w:rPr>
-                <w:rFonts w:ascii="Consolas" w:hAnsi="Consolas" w:cs="Courier New"/>
-                <w:color w:val="24292F"/>
-                <w:sz w:val="18"/>
-                <w:szCs w:val="18"/>
-                <w:bdr w:val="none" w:sz="0" w:space="0" w:color="auto" w:frame="1"/>
-                <w:lang w:val="es-ES" w:eastAsia="es-ES"/>
-              </w:rPr>
-              <w:t>}$</w:t>
-            </w:r>
-            <w:proofErr w:type="gramEnd"/>
-            <w:r>
-              <w:rPr>
-                <w:rFonts w:ascii="Consolas" w:hAnsi="Consolas" w:cs="Courier New"/>
-                <w:color w:val="24292F"/>
-                <w:sz w:val="18"/>
-                <w:szCs w:val="18"/>
-                <w:bdr w:val="none" w:sz="0" w:space="0" w:color="auto" w:frame="1"/>
-                <w:lang w:val="es-ES" w:eastAsia="es-ES"/>
-              </w:rPr>
-              <w:t>{</w:t>
+              <w:t>}${</w:t>
             </w:r>
             <w:r>
               <w:rPr>
@@ -9344,31 +8829,7 @@
           <w:bdr w:val="none" w:sz="0" w:space="0" w:color="auto" w:frame="1"/>
           <w:lang w:val="es-ES" w:eastAsia="es-ES"/>
         </w:rPr>
-        <w:t>${</w:t>
-      </w:r>
-      <w:proofErr w:type="spellStart"/>
-      <w:r>
-        <w:rPr>
-          <w:rFonts w:ascii="Consolas" w:hAnsi="Consolas" w:cs="Courier New"/>
-          <w:color w:val="24292F"/>
-          <w:sz w:val="18"/>
-          <w:szCs w:val="18"/>
-          <w:bdr w:val="none" w:sz="0" w:space="0" w:color="auto" w:frame="1"/>
-          <w:lang w:val="es-ES" w:eastAsia="es-ES"/>
-        </w:rPr>
-        <w:t>pageBreakHere</w:t>
-      </w:r>
-      <w:proofErr w:type="spellEnd"/>
-      <w:r>
-        <w:rPr>
-          <w:rFonts w:ascii="Consolas" w:hAnsi="Consolas" w:cs="Courier New"/>
-          <w:color w:val="24292F"/>
-          <w:sz w:val="18"/>
-          <w:szCs w:val="18"/>
-          <w:bdr w:val="none" w:sz="0" w:space="0" w:color="auto" w:frame="1"/>
-          <w:lang w:val="es-ES" w:eastAsia="es-ES"/>
-        </w:rPr>
-        <w:t>}</w:t>
+        <w:t>${pageBreakHere}</w:t>
       </w:r>
     </w:p>
     <w:p>
@@ -9612,7 +9073,6 @@
                 <w:lang w:eastAsia="es-CL"/>
               </w:rPr>
             </w:pPr>
-            <w:proofErr w:type="spellStart"/>
             <w:r>
               <w:rPr>
                 <w:rFonts w:ascii="Arial" w:hAnsi="Arial" w:cs="Arial"/>
@@ -9625,7 +9085,6 @@
               </w:rPr>
               <w:t>N°</w:t>
             </w:r>
-            <w:proofErr w:type="spellEnd"/>
           </w:p>
         </w:tc>
         <w:tc>
@@ -9742,9 +9201,8 @@
                 <w:szCs w:val="20"/>
                 <w:lang w:eastAsia="es-CL"/>
               </w:rPr>
-              <w:t>${</w:t>
-            </w:r>
-            <w:proofErr w:type="spellStart"/>
+              <w:t>${id_obs</w:t>
+            </w:r>
             <w:r>
               <w:rPr>
                 <w:rFonts w:ascii="Arial" w:hAnsi="Arial" w:cs="Arial"/>
@@ -9753,7 +9211,7 @@
                 <w:szCs w:val="20"/>
                 <w:lang w:eastAsia="es-CL"/>
               </w:rPr>
-              <w:t>id_obs</w:t>
+              <w:t>e</w:t>
             </w:r>
             <w:r>
               <w:rPr>
@@ -9763,28 +9221,7 @@
                 <w:szCs w:val="20"/>
                 <w:lang w:eastAsia="es-CL"/>
               </w:rPr>
-              <w:t>e</w:t>
-            </w:r>
-            <w:r>
-              <w:rPr>
-                <w:rFonts w:ascii="Arial" w:hAnsi="Arial" w:cs="Arial"/>
-                <w:bCs/>
-                <w:sz w:val="20"/>
-                <w:szCs w:val="20"/>
-                <w:lang w:eastAsia="es-CL"/>
-              </w:rPr>
-              <w:t>rvacion</w:t>
-            </w:r>
-            <w:proofErr w:type="spellEnd"/>
-            <w:r>
-              <w:rPr>
-                <w:rFonts w:ascii="Arial" w:hAnsi="Arial" w:cs="Arial"/>
-                <w:bCs/>
-                <w:sz w:val="20"/>
-                <w:szCs w:val="20"/>
-                <w:lang w:eastAsia="es-CL"/>
-              </w:rPr>
-              <w:t>}</w:t>
+              <w:t>rvacion}</w:t>
             </w:r>
           </w:p>
         </w:tc>
@@ -9821,29 +9258,7 @@
                 <w:szCs w:val="20"/>
                 <w:lang w:eastAsia="es-CL"/>
               </w:rPr>
-              <w:t>${</w:t>
-            </w:r>
-            <w:proofErr w:type="spellStart"/>
-            <w:r>
-              <w:rPr>
-                <w:rFonts w:ascii="Arial" w:hAnsi="Arial" w:cs="Arial"/>
-                <w:bCs/>
-                <w:sz w:val="20"/>
-                <w:szCs w:val="20"/>
-                <w:lang w:eastAsia="es-CL"/>
-              </w:rPr>
-              <w:t>observacion</w:t>
-            </w:r>
-            <w:proofErr w:type="spellEnd"/>
-            <w:r>
-              <w:rPr>
-                <w:rFonts w:ascii="Arial" w:hAnsi="Arial" w:cs="Arial"/>
-                <w:bCs/>
-                <w:sz w:val="20"/>
-                <w:szCs w:val="20"/>
-                <w:lang w:eastAsia="es-CL"/>
-              </w:rPr>
-              <w:t>}</w:t>
+              <w:t>${observacion}</w:t>
             </w:r>
           </w:p>
         </w:tc>
@@ -9879,29 +9294,7 @@
                 <w:szCs w:val="20"/>
                 <w:lang w:eastAsia="es-CL"/>
               </w:rPr>
-              <w:t>${</w:t>
-            </w:r>
-            <w:proofErr w:type="spellStart"/>
-            <w:r>
-              <w:rPr>
-                <w:rFonts w:ascii="Arial" w:hAnsi="Arial" w:cs="Arial"/>
-                <w:bCs/>
-                <w:sz w:val="20"/>
-                <w:szCs w:val="20"/>
-                <w:lang w:eastAsia="es-CL"/>
-              </w:rPr>
-              <w:t>image_observacion</w:t>
-            </w:r>
-            <w:proofErr w:type="spellEnd"/>
-            <w:r>
-              <w:rPr>
-                <w:rFonts w:ascii="Arial" w:hAnsi="Arial" w:cs="Arial"/>
-                <w:bCs/>
-                <w:sz w:val="20"/>
-                <w:szCs w:val="20"/>
-                <w:lang w:eastAsia="es-CL"/>
-              </w:rPr>
-              <w:t>}</w:t>
+              <w:t>${image_observacion}</w:t>
             </w:r>
           </w:p>
         </w:tc>
@@ -10807,7 +10200,6 @@
               </w:rPr>
               <w:t>${</w:t>
             </w:r>
-            <w:proofErr w:type="spellStart"/>
             <w:r>
               <w:rPr>
                 <w:rFonts w:ascii="Arial" w:hAnsi="Arial" w:cs="Arial"/>
@@ -10818,7 +10210,6 @@
               </w:rPr>
               <w:t>block_negrita</w:t>
             </w:r>
-            <w:proofErr w:type="spellEnd"/>
             <w:r>
               <w:rPr>
                 <w:rFonts w:ascii="Arial" w:hAnsi="Arial" w:cs="Arial"/>
@@ -10848,20 +10239,78 @@
                 <w:szCs w:val="20"/>
                 <w:lang w:eastAsia="es-CL"/>
               </w:rPr>
+              <w:t>${obs_carpeta}</w:t>
+            </w:r>
+            <w:r>
+              <w:rPr>
+                <w:rFonts w:ascii="Arial" w:hAnsi="Arial" w:cs="Arial"/>
+                <w:bCs/>
+                <w:sz w:val="20"/>
+                <w:szCs w:val="20"/>
+                <w:lang w:eastAsia="es-CL"/>
+              </w:rPr>
+              <w:t xml:space="preserve"> </w:t>
+            </w:r>
+            <w:r>
+              <w:rPr>
+                <w:rFonts w:ascii="Arial" w:hAnsi="Arial" w:cs="Arial"/>
+                <w:b/>
+                <w:sz w:val="20"/>
+                <w:szCs w:val="20"/>
+                <w:lang w:eastAsia="es-CL"/>
+              </w:rPr>
               <w:t>${</w:t>
             </w:r>
-            <w:proofErr w:type="spellStart"/>
-            <w:r>
+            <w:r>
+              <w:rPr>
+                <w:rFonts w:ascii="Arial" w:hAnsi="Arial" w:cs="Arial"/>
+                <w:b/>
+                <w:sz w:val="20"/>
+                <w:szCs w:val="20"/>
+                <w:lang w:eastAsia="es-CL"/>
+              </w:rPr>
+              <w:t>negrita</w:t>
+            </w:r>
+            <w:r>
+              <w:rPr>
+                <w:rFonts w:ascii="Arial" w:hAnsi="Arial" w:cs="Arial"/>
+                <w:b/>
+                <w:sz w:val="20"/>
+                <w:szCs w:val="20"/>
+                <w:lang w:eastAsia="es-CL"/>
+              </w:rPr>
+              <w:t>_carpeta</w:t>
+            </w:r>
+            <w:r>
+              <w:rPr>
+                <w:rFonts w:ascii="Arial" w:hAnsi="Arial" w:cs="Arial"/>
+                <w:b/>
+                <w:sz w:val="20"/>
+                <w:szCs w:val="20"/>
+                <w:lang w:eastAsia="es-CL"/>
+              </w:rPr>
+              <w:t>}</w:t>
+            </w:r>
+          </w:p>
+          <w:p>
+            <w:pPr>
               <w:rPr>
                 <w:rFonts w:ascii="Arial" w:hAnsi="Arial" w:cs="Arial"/>
                 <w:bCs/>
                 <w:sz w:val="20"/>
                 <w:szCs w:val="20"/>
+              </w:rPr>
+            </w:pPr>
+            <w:r>
+              <w:rPr>
+                <w:rFonts w:ascii="Arial" w:hAnsi="Arial" w:cs="Arial"/>
+                <w:bCs/>
+                <w:sz w:val="20"/>
+                <w:szCs w:val="20"/>
                 <w:lang w:eastAsia="es-CL"/>
               </w:rPr>
-              <w:t>obs_carpeta</w:t>
-            </w:r>
-            <w:proofErr w:type="spellEnd"/>
+              <w:t>${/</w:t>
+            </w:r>
             <w:r>
               <w:rPr>
                 <w:rFonts w:ascii="Arial" w:hAnsi="Arial" w:cs="Arial"/>
@@ -10870,92 +10319,8 @@
                 <w:szCs w:val="20"/>
                 <w:lang w:eastAsia="es-CL"/>
               </w:rPr>
-              <w:t>}</w:t>
-            </w:r>
-            <w:r>
-              <w:rPr>
-                <w:rFonts w:ascii="Arial" w:hAnsi="Arial" w:cs="Arial"/>
-                <w:bCs/>
-                <w:sz w:val="20"/>
-                <w:szCs w:val="20"/>
-                <w:lang w:eastAsia="es-CL"/>
-              </w:rPr>
-              <w:t xml:space="preserve"> </w:t>
-            </w:r>
-            <w:r>
-              <w:rPr>
-                <w:rFonts w:ascii="Arial" w:hAnsi="Arial" w:cs="Arial"/>
-                <w:b/>
-                <w:sz w:val="20"/>
-                <w:szCs w:val="20"/>
-                <w:lang w:eastAsia="es-CL"/>
-              </w:rPr>
-              <w:t>${</w:t>
-            </w:r>
-            <w:proofErr w:type="spellStart"/>
-            <w:r>
-              <w:rPr>
-                <w:rFonts w:ascii="Arial" w:hAnsi="Arial" w:cs="Arial"/>
-                <w:b/>
-                <w:sz w:val="20"/>
-                <w:szCs w:val="20"/>
-                <w:lang w:eastAsia="es-CL"/>
-              </w:rPr>
-              <w:t>negrita</w:t>
-            </w:r>
-            <w:r>
-              <w:rPr>
-                <w:rFonts w:ascii="Arial" w:hAnsi="Arial" w:cs="Arial"/>
-                <w:b/>
-                <w:sz w:val="20"/>
-                <w:szCs w:val="20"/>
-                <w:lang w:eastAsia="es-CL"/>
-              </w:rPr>
-              <w:t>_carpeta</w:t>
-            </w:r>
-            <w:proofErr w:type="spellEnd"/>
-            <w:r>
-              <w:rPr>
-                <w:rFonts w:ascii="Arial" w:hAnsi="Arial" w:cs="Arial"/>
-                <w:b/>
-                <w:sz w:val="20"/>
-                <w:szCs w:val="20"/>
-                <w:lang w:eastAsia="es-CL"/>
-              </w:rPr>
-              <w:t>}</w:t>
-            </w:r>
-          </w:p>
-          <w:p>
-            <w:pPr>
-              <w:rPr>
-                <w:rFonts w:ascii="Arial" w:hAnsi="Arial" w:cs="Arial"/>
-                <w:bCs/>
-                <w:sz w:val="20"/>
-                <w:szCs w:val="20"/>
-              </w:rPr>
-            </w:pPr>
-            <w:r>
-              <w:rPr>
-                <w:rFonts w:ascii="Arial" w:hAnsi="Arial" w:cs="Arial"/>
-                <w:bCs/>
-                <w:sz w:val="20"/>
-                <w:szCs w:val="20"/>
-                <w:lang w:eastAsia="es-CL"/>
-              </w:rPr>
-              <w:t>${/</w:t>
-            </w:r>
-            <w:proofErr w:type="spellStart"/>
-            <w:r>
-              <w:rPr>
-                <w:rFonts w:ascii="Arial" w:hAnsi="Arial" w:cs="Arial"/>
-                <w:bCs/>
-                <w:sz w:val="20"/>
-                <w:szCs w:val="20"/>
-                <w:lang w:eastAsia="es-CL"/>
-              </w:rPr>
               <w:t>block_negrita</w:t>
             </w:r>
-            <w:proofErr w:type="spellEnd"/>
             <w:r>
               <w:rPr>
                 <w:rFonts w:ascii="Arial" w:hAnsi="Arial" w:cs="Arial"/>
@@ -11521,25 +10886,7 @@
           <w:sz w:val="20"/>
           <w:szCs w:val="20"/>
         </w:rPr>
-        <w:t xml:space="preserve"> o presentar registro de haberlas realizado mínimo 1 año hacia atrás a menos que fabricante determine a través de comunicado lo contrario. Las pruebas de paracaídas, limitador de velocidad, freno y </w:t>
-      </w:r>
-      <w:proofErr w:type="spellStart"/>
-      <w:r>
-        <w:rPr>
-          <w:rFonts w:ascii="Arial" w:hAnsi="Arial" w:cs="Arial"/>
-          <w:sz w:val="20"/>
-          <w:szCs w:val="20"/>
-        </w:rPr>
-        <w:t>pesacargas</w:t>
-      </w:r>
-      <w:proofErr w:type="spellEnd"/>
-      <w:r>
-        <w:rPr>
-          <w:rFonts w:ascii="Arial" w:hAnsi="Arial" w:cs="Arial"/>
-          <w:sz w:val="20"/>
-          <w:szCs w:val="20"/>
-        </w:rPr>
-        <w:t xml:space="preserve"> son pruebas vitales para considerar que el equipo es seguro para el funcionamiento y transporte de personas.</w:t>
+        <w:t xml:space="preserve"> o presentar registro de haberlas realizado mínimo 1 año hacia atrás a menos que fabricante determine a través de comunicado lo contrario. Las pruebas de paracaídas, limitador de velocidad, freno y pesacargas son pruebas vitales para considerar que el equipo es seguro para el funcionamiento y transporte de personas.</w:t>
       </w:r>
     </w:p>
     <w:p>
@@ -11873,7 +11220,7 @@
                     </pic:cNvPicPr>
                   </pic:nvPicPr>
                   <pic:blipFill>
-                    <a:blip r:embed="rId11" cstate="email">
+                    <a:blip r:embed="rId12" cstate="email">
                       <a:extLst>
                         <a:ext uri="{28A0092B-C50C-407E-A947-70E740481C1C}">
                           <a14:useLocalDpi xmlns:a14="http://schemas.microsoft.com/office/drawing/2010/main"/>
@@ -11972,7 +11319,7 @@
                     </pic:cNvPicPr>
                   </pic:nvPicPr>
                   <pic:blipFill>
-                    <a:blip r:embed="rId12" cstate="email">
+                    <a:blip r:embed="rId13" cstate="email">
                       <a:extLst>
                         <a:ext uri="{28A0092B-C50C-407E-A947-70E740481C1C}">
                           <a14:useLocalDpi xmlns:a14="http://schemas.microsoft.com/office/drawing/2010/main"/>
@@ -12106,23 +11453,11 @@
           <w:sz w:val="20"/>
           <w:szCs w:val="20"/>
         </w:rPr>
-        <w:t xml:space="preserve">Elevé Certificación </w:t>
+        <w:t>Elevé Certificación SpA</w:t>
       </w:r>
-      <w:proofErr w:type="spellStart"/>
-      <w:r>
-        <w:rPr>
-          <w:rFonts w:ascii="Arial" w:hAnsi="Arial" w:cs="Arial"/>
-          <w:b/>
-          <w:color w:val="17365D" w:themeColor="text2" w:themeShade="BF"/>
-          <w:sz w:val="20"/>
-          <w:szCs w:val="20"/>
-        </w:rPr>
-        <w:t>SpA</w:t>
-      </w:r>
-      <w:proofErr w:type="spellEnd"/>
     </w:p>
     <w:sectPr>
-      <w:footerReference w:type="default" r:id="rId13"/>
+      <w:footerReference w:type="default" r:id="rId14"/>
       <w:pgSz w:w="12242" w:h="15842" w:code="119"/>
       <w:pgMar w:top="567" w:right="720" w:bottom="720" w:left="720" w:header="709" w:footer="0" w:gutter="0"/>
       <w:pgBorders w:offsetFrom="page">
@@ -12197,27 +11532,7 @@
             <w:sz w:val="18"/>
             <w:szCs w:val="18"/>
           </w:rPr>
-          <w:t xml:space="preserve">Elevé Certificación </w:t>
-        </w:r>
-        <w:proofErr w:type="spellStart"/>
-        <w:r>
-          <w:rPr>
-            <w:rFonts w:ascii="Arial" w:hAnsi="Arial" w:cs="Arial"/>
-            <w:color w:val="808080" w:themeColor="background1" w:themeShade="80"/>
-            <w:sz w:val="18"/>
-            <w:szCs w:val="18"/>
-          </w:rPr>
-          <w:t>SpA</w:t>
-        </w:r>
-        <w:proofErr w:type="spellEnd"/>
-        <w:r>
-          <w:rPr>
-            <w:rFonts w:ascii="Arial" w:hAnsi="Arial" w:cs="Arial"/>
-            <w:color w:val="808080" w:themeColor="background1" w:themeShade="80"/>
-            <w:sz w:val="18"/>
-            <w:szCs w:val="18"/>
-          </w:rPr>
-          <w:t xml:space="preserve"> - Certificación de Equipos de Transporte Vertical - Primera Categoría              </w:t>
+          <w:t xml:space="preserve">Elevé Certificación SpA - Certificación de Equipos de Transporte Vertical - Primera Categoría              </w:t>
         </w:r>
         <w:r>
           <w:rPr>

</xml_diff>

<commit_message>
se sube correccion de guardar Inspeccion
</commit_message>
<xml_diff>
--- a/assets/doc/plantilla_reporte.docx
+++ b/assets/doc/plantilla_reporte.docx
@@ -2496,6 +2496,15 @@
                 <w:lang w:val="es-ES"/>
               </w:rPr>
             </w:pPr>
+            <w:r>
+              <w:rPr>
+                <w:rFonts w:ascii="Arial" w:hAnsi="Arial" w:cs="Arial"/>
+                <w:sz w:val="20"/>
+                <w:szCs w:val="20"/>
+                <w:lang w:val="es-ES"/>
+              </w:rPr>
+              <w:t>Daniel Bravo</w:t>
+            </w:r>
           </w:p>
         </w:tc>
         <w:tc>

</xml_diff>

<commit_message>
se suben requerimientos faltantes
</commit_message>
<xml_diff>
--- a/assets/doc/plantilla_reporte.docx
+++ b/assets/doc/plantilla_reporte.docx
@@ -1109,7 +1109,7 @@
                                     <pic:cNvPicPr/>
                                   </pic:nvPicPr>
                                   <pic:blipFill>
-                                    <a:blip r:embed="rId11"/>
+                                    <a:blip r:embed="rId10"/>
                                     <a:stretch>
                                       <a:fillRect/>
                                     </a:stretch>
@@ -1855,6 +1855,7 @@
         </w:rPr>
         <w:t>${</w:t>
       </w:r>
+      <w:proofErr w:type="spellStart"/>
       <w:r>
         <w:rPr>
           <w:rFonts w:ascii="Arial" w:hAnsi="Arial" w:cs="Arial"/>
@@ -1864,6 +1865,7 @@
         </w:rPr>
         <w:t>abreviacion_titulo</w:t>
       </w:r>
+      <w:proofErr w:type="spellEnd"/>
       <w:r>
         <w:rPr>
           <w:rFonts w:ascii="Arial" w:hAnsi="Arial" w:cs="Arial"/>
@@ -2177,6 +2179,7 @@
               </w:rPr>
               <w:t>${</w:t>
             </w:r>
+            <w:proofErr w:type="spellStart"/>
             <w:r>
               <w:rPr>
                 <w:rFonts w:ascii="Arial" w:hAnsi="Arial" w:cs="Arial"/>
@@ -2185,6 +2188,7 @@
               </w:rPr>
               <w:t>abreviacion</w:t>
             </w:r>
+            <w:proofErr w:type="spellEnd"/>
             <w:r>
               <w:rPr>
                 <w:rFonts w:ascii="Arial" w:hAnsi="Arial" w:cs="Arial"/>
@@ -2246,6 +2250,7 @@
               </w:rPr>
               <w:t>${</w:t>
             </w:r>
+            <w:proofErr w:type="spellStart"/>
             <w:r>
               <w:rPr>
                 <w:rFonts w:ascii="Arial" w:hAnsi="Arial" w:cs="Arial"/>
@@ -2255,6 +2260,7 @@
               </w:rPr>
               <w:t>nombre_usuario</w:t>
             </w:r>
+            <w:proofErr w:type="spellEnd"/>
             <w:r>
               <w:rPr>
                 <w:rFonts w:ascii="Arial" w:hAnsi="Arial" w:cs="Arial"/>
@@ -2333,6 +2339,7 @@
               </w:rPr>
               <w:t>${</w:t>
             </w:r>
+            <w:proofErr w:type="spellStart"/>
             <w:r>
               <w:rPr>
                 <w:rFonts w:ascii="Arial" w:hAnsi="Arial" w:cs="Arial"/>
@@ -2342,6 +2349,7 @@
               </w:rPr>
               <w:t>fecha_i</w:t>
             </w:r>
+            <w:proofErr w:type="spellEnd"/>
             <w:r>
               <w:rPr>
                 <w:rFonts w:ascii="Arial" w:hAnsi="Arial" w:cs="Arial"/>
@@ -2401,7 +2409,27 @@
                 <w:szCs w:val="20"/>
                 <w:lang w:val="es-ES"/>
               </w:rPr>
-              <w:t>${nombre_tecnico}</w:t>
+              <w:t>${</w:t>
+            </w:r>
+            <w:proofErr w:type="spellStart"/>
+            <w:r>
+              <w:rPr>
+                <w:rFonts w:ascii="Arial" w:hAnsi="Arial" w:cs="Arial"/>
+                <w:sz w:val="20"/>
+                <w:szCs w:val="20"/>
+                <w:lang w:val="es-ES"/>
+              </w:rPr>
+              <w:t>nombre_tecnico</w:t>
+            </w:r>
+            <w:proofErr w:type="spellEnd"/>
+            <w:r>
+              <w:rPr>
+                <w:rFonts w:ascii="Arial" w:hAnsi="Arial" w:cs="Arial"/>
+                <w:sz w:val="20"/>
+                <w:szCs w:val="20"/>
+                <w:lang w:val="es-ES"/>
+              </w:rPr>
+              <w:t>}</w:t>
             </w:r>
           </w:p>
         </w:tc>
@@ -2617,6 +2645,7 @@
               </w:rPr>
               <w:t>${</w:t>
             </w:r>
+            <w:proofErr w:type="spellStart"/>
             <w:r>
               <w:rPr>
                 <w:rFonts w:ascii="Arial" w:eastAsia="Calibri" w:hAnsi="Arial" w:cs="Arial"/>
@@ -2625,6 +2654,7 @@
               </w:rPr>
               <w:t>num_informe</w:t>
             </w:r>
+            <w:proofErr w:type="spellEnd"/>
             <w:r>
               <w:rPr>
                 <w:rFonts w:ascii="Arial" w:eastAsia="Calibri" w:hAnsi="Arial" w:cs="Arial"/>
@@ -3456,7 +3486,25 @@
                 <w:sz w:val="20"/>
                 <w:szCs w:val="16"/>
               </w:rPr>
-              <w:t>${nombre_admin}</w:t>
+              <w:t>${</w:t>
+            </w:r>
+            <w:proofErr w:type="spellStart"/>
+            <w:r>
+              <w:rPr>
+                <w:rFonts w:ascii="Arial" w:eastAsia="Calibri" w:hAnsi="Arial" w:cs="Arial"/>
+                <w:sz w:val="20"/>
+                <w:szCs w:val="16"/>
+              </w:rPr>
+              <w:t>nombre_admin</w:t>
+            </w:r>
+            <w:proofErr w:type="spellEnd"/>
+            <w:r>
+              <w:rPr>
+                <w:rFonts w:ascii="Arial" w:eastAsia="Calibri" w:hAnsi="Arial" w:cs="Arial"/>
+                <w:sz w:val="20"/>
+                <w:szCs w:val="16"/>
+              </w:rPr>
+              <w:t>}</w:t>
             </w:r>
           </w:p>
         </w:tc>
@@ -3479,7 +3527,25 @@
                 <w:sz w:val="20"/>
                 <w:szCs w:val="16"/>
               </w:rPr>
-              <w:t>RUT adm.</w:t>
+              <w:t xml:space="preserve">RUT </w:t>
+            </w:r>
+            <w:proofErr w:type="spellStart"/>
+            <w:r>
+              <w:rPr>
+                <w:rFonts w:ascii="Arial" w:eastAsia="Calibri" w:hAnsi="Arial" w:cs="Arial"/>
+                <w:sz w:val="20"/>
+                <w:szCs w:val="16"/>
+              </w:rPr>
+              <w:t>adm</w:t>
+            </w:r>
+            <w:proofErr w:type="spellEnd"/>
+            <w:r>
+              <w:rPr>
+                <w:rFonts w:ascii="Arial" w:eastAsia="Calibri" w:hAnsi="Arial" w:cs="Arial"/>
+                <w:sz w:val="20"/>
+                <w:szCs w:val="16"/>
+              </w:rPr>
+              <w:t>.</w:t>
             </w:r>
           </w:p>
         </w:tc>
@@ -3502,7 +3568,25 @@
                 <w:sz w:val="20"/>
                 <w:szCs w:val="16"/>
               </w:rPr>
-              <w:t>${rut_admin}</w:t>
+              <w:t>${</w:t>
+            </w:r>
+            <w:proofErr w:type="spellStart"/>
+            <w:r>
+              <w:rPr>
+                <w:rFonts w:ascii="Arial" w:eastAsia="Calibri" w:hAnsi="Arial" w:cs="Arial"/>
+                <w:sz w:val="20"/>
+                <w:szCs w:val="16"/>
+              </w:rPr>
+              <w:t>rut_admin</w:t>
+            </w:r>
+            <w:proofErr w:type="spellEnd"/>
+            <w:r>
+              <w:rPr>
+                <w:rFonts w:ascii="Arial" w:eastAsia="Calibri" w:hAnsi="Arial" w:cs="Arial"/>
+                <w:sz w:val="20"/>
+                <w:szCs w:val="16"/>
+              </w:rPr>
+              <w:t>}</w:t>
             </w:r>
           </w:p>
         </w:tc>
@@ -3612,7 +3696,16 @@
                 <w:sz w:val="20"/>
                 <w:szCs w:val="16"/>
               </w:rPr>
-              <w:t>${rut_</w:t>
+              <w:t>${</w:t>
+            </w:r>
+            <w:proofErr w:type="spellStart"/>
+            <w:r>
+              <w:rPr>
+                <w:rFonts w:ascii="Arial" w:eastAsia="Calibri" w:hAnsi="Arial" w:cs="Arial"/>
+                <w:sz w:val="20"/>
+                <w:szCs w:val="16"/>
+              </w:rPr>
+              <w:t>rut_</w:t>
             </w:r>
             <w:r>
               <w:rPr>
@@ -3622,6 +3715,7 @@
               </w:rPr>
               <w:t>e</w:t>
             </w:r>
+            <w:proofErr w:type="spellEnd"/>
             <w:r>
               <w:rPr>
                 <w:rFonts w:ascii="Arial" w:eastAsia="Calibri" w:hAnsi="Arial" w:cs="Arial"/>
@@ -3751,6 +3845,7 @@
               </w:rPr>
               <w:t>${</w:t>
             </w:r>
+            <w:proofErr w:type="spellStart"/>
             <w:r>
               <w:rPr>
                 <w:rFonts w:ascii="Arial" w:eastAsia="Calibri" w:hAnsi="Arial" w:cs="Arial"/>
@@ -3759,6 +3854,7 @@
               </w:rPr>
               <w:t>cantidad_ascensor</w:t>
             </w:r>
+            <w:proofErr w:type="spellEnd"/>
             <w:r>
               <w:rPr>
                 <w:rFonts w:ascii="Arial" w:eastAsia="Calibri" w:hAnsi="Arial" w:cs="Arial"/>
@@ -3818,6 +3914,7 @@
               </w:rPr>
               <w:t>${</w:t>
             </w:r>
+            <w:proofErr w:type="spellStart"/>
             <w:r>
               <w:rPr>
                 <w:rFonts w:ascii="Arial" w:eastAsia="Calibri" w:hAnsi="Arial" w:cs="Arial"/>
@@ -3826,6 +3923,7 @@
               </w:rPr>
               <w:t>email_admin</w:t>
             </w:r>
+            <w:proofErr w:type="spellEnd"/>
             <w:r>
               <w:rPr>
                 <w:rFonts w:ascii="Arial" w:eastAsia="Calibri" w:hAnsi="Arial" w:cs="Arial"/>
@@ -3856,8 +3954,18 @@
                 <w:sz w:val="20"/>
                 <w:szCs w:val="16"/>
               </w:rPr>
-              <w:t>Núm. Asc</w:t>
-            </w:r>
+              <w:t xml:space="preserve">Núm. </w:t>
+            </w:r>
+            <w:proofErr w:type="spellStart"/>
+            <w:r>
+              <w:rPr>
+                <w:rFonts w:ascii="Arial" w:eastAsia="Calibri" w:hAnsi="Arial" w:cs="Arial"/>
+                <w:sz w:val="20"/>
+                <w:szCs w:val="16"/>
+              </w:rPr>
+              <w:t>Asc</w:t>
+            </w:r>
+            <w:proofErr w:type="spellEnd"/>
           </w:p>
         </w:tc>
         <w:tc>
@@ -4011,7 +4119,25 @@
                 <w:sz w:val="20"/>
                 <w:szCs w:val="16"/>
               </w:rPr>
-              <w:t>${razon_social}</w:t>
+              <w:t>${</w:t>
+            </w:r>
+            <w:proofErr w:type="spellStart"/>
+            <w:r>
+              <w:rPr>
+                <w:rFonts w:ascii="Arial" w:eastAsia="Calibri" w:hAnsi="Arial" w:cs="Arial"/>
+                <w:sz w:val="20"/>
+                <w:szCs w:val="16"/>
+              </w:rPr>
+              <w:t>razon_social</w:t>
+            </w:r>
+            <w:proofErr w:type="spellEnd"/>
+            <w:r>
+              <w:rPr>
+                <w:rFonts w:ascii="Arial" w:eastAsia="Calibri" w:hAnsi="Arial" w:cs="Arial"/>
+                <w:sz w:val="20"/>
+                <w:szCs w:val="16"/>
+              </w:rPr>
+              <w:t>}</w:t>
             </w:r>
           </w:p>
         </w:tc>
@@ -4031,13 +4157,23 @@
                 <w:szCs w:val="16"/>
               </w:rPr>
             </w:pPr>
-            <w:r>
-              <w:rPr>
-                <w:rFonts w:ascii="Arial" w:eastAsia="Calibri" w:hAnsi="Arial" w:cs="Arial"/>
-                <w:sz w:val="20"/>
-                <w:szCs w:val="16"/>
-              </w:rPr>
-              <w:t>N° Registro</w:t>
+            <w:proofErr w:type="spellStart"/>
+            <w:r>
+              <w:rPr>
+                <w:rFonts w:ascii="Arial" w:eastAsia="Calibri" w:hAnsi="Arial" w:cs="Arial"/>
+                <w:sz w:val="20"/>
+                <w:szCs w:val="16"/>
+              </w:rPr>
+              <w:t>N°</w:t>
+            </w:r>
+            <w:proofErr w:type="spellEnd"/>
+            <w:r>
+              <w:rPr>
+                <w:rFonts w:ascii="Arial" w:eastAsia="Calibri" w:hAnsi="Arial" w:cs="Arial"/>
+                <w:sz w:val="20"/>
+                <w:szCs w:val="16"/>
+              </w:rPr>
+              <w:t xml:space="preserve"> Registro</w:t>
             </w:r>
           </w:p>
         </w:tc>
@@ -4063,7 +4199,25 @@
                 <w:sz w:val="20"/>
                 <w:szCs w:val="16"/>
               </w:rPr>
-              <w:t>${num_registro}</w:t>
+              <w:t>${</w:t>
+            </w:r>
+            <w:proofErr w:type="spellStart"/>
+            <w:r>
+              <w:rPr>
+                <w:rFonts w:ascii="Arial" w:eastAsia="Calibri" w:hAnsi="Arial" w:cs="Arial"/>
+                <w:sz w:val="20"/>
+                <w:szCs w:val="16"/>
+              </w:rPr>
+              <w:t>num_registro</w:t>
+            </w:r>
+            <w:proofErr w:type="spellEnd"/>
+            <w:r>
+              <w:rPr>
+                <w:rFonts w:ascii="Arial" w:eastAsia="Calibri" w:hAnsi="Arial" w:cs="Arial"/>
+                <w:sz w:val="20"/>
+                <w:szCs w:val="16"/>
+              </w:rPr>
+              <w:t>}</w:t>
             </w:r>
           </w:p>
         </w:tc>
@@ -4117,7 +4271,16 @@
                 <w:sz w:val="20"/>
                 <w:szCs w:val="16"/>
               </w:rPr>
-              <w:t>${direcci</w:t>
+              <w:t>${</w:t>
+            </w:r>
+            <w:proofErr w:type="spellStart"/>
+            <w:r>
+              <w:rPr>
+                <w:rFonts w:ascii="Arial" w:eastAsia="Calibri" w:hAnsi="Arial" w:cs="Arial"/>
+                <w:sz w:val="20"/>
+                <w:szCs w:val="16"/>
+              </w:rPr>
+              <w:t>direcci</w:t>
             </w:r>
             <w:r>
               <w:rPr>
@@ -4133,7 +4296,16 @@
                 <w:sz w:val="20"/>
                 <w:szCs w:val="16"/>
               </w:rPr>
-              <w:t>n_em}</w:t>
+              <w:t>n_em</w:t>
+            </w:r>
+            <w:proofErr w:type="spellEnd"/>
+            <w:r>
+              <w:rPr>
+                <w:rFonts w:ascii="Arial" w:eastAsia="Calibri" w:hAnsi="Arial" w:cs="Arial"/>
+                <w:sz w:val="20"/>
+                <w:szCs w:val="16"/>
+              </w:rPr>
+              <w:t>}</w:t>
             </w:r>
           </w:p>
         </w:tc>
@@ -4185,7 +4357,25 @@
                 <w:sz w:val="20"/>
                 <w:szCs w:val="16"/>
               </w:rPr>
-              <w:t>${rut_em}</w:t>
+              <w:t>${</w:t>
+            </w:r>
+            <w:proofErr w:type="spellStart"/>
+            <w:r>
+              <w:rPr>
+                <w:rFonts w:ascii="Arial" w:eastAsia="Calibri" w:hAnsi="Arial" w:cs="Arial"/>
+                <w:sz w:val="20"/>
+                <w:szCs w:val="16"/>
+              </w:rPr>
+              <w:t>rut_em</w:t>
+            </w:r>
+            <w:proofErr w:type="spellEnd"/>
+            <w:r>
+              <w:rPr>
+                <w:rFonts w:ascii="Arial" w:eastAsia="Calibri" w:hAnsi="Arial" w:cs="Arial"/>
+                <w:sz w:val="20"/>
+                <w:szCs w:val="16"/>
+              </w:rPr>
+              <w:t>}</w:t>
             </w:r>
           </w:p>
         </w:tc>
@@ -4311,13 +4501,23 @@
                 <w:szCs w:val="16"/>
               </w:rPr>
             </w:pPr>
-            <w:r>
-              <w:rPr>
-                <w:rFonts w:ascii="Arial" w:eastAsia="Calibri" w:hAnsi="Arial" w:cs="Arial"/>
-                <w:sz w:val="20"/>
-                <w:szCs w:val="16"/>
-              </w:rPr>
-              <w:t>Téc. Mant.</w:t>
+            <w:proofErr w:type="spellStart"/>
+            <w:r>
+              <w:rPr>
+                <w:rFonts w:ascii="Arial" w:eastAsia="Calibri" w:hAnsi="Arial" w:cs="Arial"/>
+                <w:sz w:val="20"/>
+                <w:szCs w:val="16"/>
+              </w:rPr>
+              <w:t>Téc</w:t>
+            </w:r>
+            <w:proofErr w:type="spellEnd"/>
+            <w:r>
+              <w:rPr>
+                <w:rFonts w:ascii="Arial" w:eastAsia="Calibri" w:hAnsi="Arial" w:cs="Arial"/>
+                <w:sz w:val="20"/>
+                <w:szCs w:val="16"/>
+              </w:rPr>
+              <w:t>. Mant.</w:t>
             </w:r>
           </w:p>
         </w:tc>
@@ -4400,6 +4600,7 @@
               </w:rPr>
               <w:t>${</w:t>
             </w:r>
+            <w:proofErr w:type="spellStart"/>
             <w:r>
               <w:rPr>
                 <w:rFonts w:ascii="Arial" w:eastAsia="Calibri" w:hAnsi="Arial" w:cs="Arial"/>
@@ -4408,6 +4609,7 @@
               </w:rPr>
               <w:t>fecha_um</w:t>
             </w:r>
+            <w:proofErr w:type="spellEnd"/>
             <w:r>
               <w:rPr>
                 <w:rFonts w:ascii="Arial" w:eastAsia="Calibri" w:hAnsi="Arial" w:cs="Arial"/>
@@ -4638,7 +4840,25 @@
                 <w:sz w:val="20"/>
                 <w:szCs w:val="16"/>
               </w:rPr>
-              <w:t>${marca_ascensor}</w:t>
+              <w:t>${</w:t>
+            </w:r>
+            <w:proofErr w:type="spellStart"/>
+            <w:r>
+              <w:rPr>
+                <w:rFonts w:ascii="Arial" w:eastAsia="Calibri" w:hAnsi="Arial" w:cs="Arial"/>
+                <w:sz w:val="20"/>
+                <w:szCs w:val="16"/>
+              </w:rPr>
+              <w:t>marca_ascensor</w:t>
+            </w:r>
+            <w:proofErr w:type="spellEnd"/>
+            <w:r>
+              <w:rPr>
+                <w:rFonts w:ascii="Arial" w:eastAsia="Calibri" w:hAnsi="Arial" w:cs="Arial"/>
+                <w:sz w:val="20"/>
+                <w:szCs w:val="16"/>
+              </w:rPr>
+              <w:t>}</w:t>
             </w:r>
           </w:p>
         </w:tc>
@@ -4732,7 +4952,25 @@
                 <w:sz w:val="20"/>
                 <w:szCs w:val="16"/>
               </w:rPr>
-              <w:t>${capacidad_personas}</w:t>
+              <w:t>${</w:t>
+            </w:r>
+            <w:proofErr w:type="spellStart"/>
+            <w:r>
+              <w:rPr>
+                <w:rFonts w:ascii="Arial" w:eastAsia="Calibri" w:hAnsi="Arial" w:cs="Arial"/>
+                <w:sz w:val="20"/>
+                <w:szCs w:val="16"/>
+              </w:rPr>
+              <w:t>capacidad_personas</w:t>
+            </w:r>
+            <w:proofErr w:type="spellEnd"/>
+            <w:r>
+              <w:rPr>
+                <w:rFonts w:ascii="Arial" w:eastAsia="Calibri" w:hAnsi="Arial" w:cs="Arial"/>
+                <w:sz w:val="20"/>
+                <w:szCs w:val="16"/>
+              </w:rPr>
+              <w:t>}</w:t>
             </w:r>
             <w:r>
               <w:rPr>
@@ -4842,7 +5080,25 @@
                 <w:sz w:val="20"/>
                 <w:szCs w:val="16"/>
               </w:rPr>
-              <w:t>${capacidad_kg}</w:t>
+              <w:t>${</w:t>
+            </w:r>
+            <w:proofErr w:type="spellStart"/>
+            <w:r>
+              <w:rPr>
+                <w:rFonts w:ascii="Arial" w:eastAsia="Calibri" w:hAnsi="Arial" w:cs="Arial"/>
+                <w:sz w:val="20"/>
+                <w:szCs w:val="16"/>
+              </w:rPr>
+              <w:t>capacidad_kg</w:t>
+            </w:r>
+            <w:proofErr w:type="spellEnd"/>
+            <w:r>
+              <w:rPr>
+                <w:rFonts w:ascii="Arial" w:eastAsia="Calibri" w:hAnsi="Arial" w:cs="Arial"/>
+                <w:sz w:val="20"/>
+                <w:szCs w:val="16"/>
+              </w:rPr>
+              <w:t>}</w:t>
             </w:r>
             <w:r>
               <w:rPr>
@@ -4898,13 +5154,23 @@
               </w:rPr>
               <w:t xml:space="preserve">${recorrido} </w:t>
             </w:r>
-            <w:r>
-              <w:rPr>
-                <w:rFonts w:ascii="Arial" w:eastAsia="Calibri" w:hAnsi="Arial" w:cs="Arial"/>
-                <w:sz w:val="20"/>
-                <w:szCs w:val="16"/>
-              </w:rPr>
-              <w:t>mts aproximados</w:t>
+            <w:proofErr w:type="spellStart"/>
+            <w:r>
+              <w:rPr>
+                <w:rFonts w:ascii="Arial" w:eastAsia="Calibri" w:hAnsi="Arial" w:cs="Arial"/>
+                <w:sz w:val="20"/>
+                <w:szCs w:val="16"/>
+              </w:rPr>
+              <w:t>mts</w:t>
+            </w:r>
+            <w:proofErr w:type="spellEnd"/>
+            <w:r>
+              <w:rPr>
+                <w:rFonts w:ascii="Arial" w:eastAsia="Calibri" w:hAnsi="Arial" w:cs="Arial"/>
+                <w:sz w:val="20"/>
+                <w:szCs w:val="16"/>
+              </w:rPr>
+              <w:t xml:space="preserve"> aproximados</w:t>
             </w:r>
           </w:p>
         </w:tc>
@@ -4952,7 +5218,25 @@
                 <w:sz w:val="20"/>
                 <w:szCs w:val="16"/>
               </w:rPr>
-              <w:t>${suspension}</w:t>
+              <w:t>${</w:t>
+            </w:r>
+            <w:proofErr w:type="spellStart"/>
+            <w:r>
+              <w:rPr>
+                <w:rFonts w:ascii="Arial" w:eastAsia="Calibri" w:hAnsi="Arial" w:cs="Arial"/>
+                <w:sz w:val="20"/>
+                <w:szCs w:val="16"/>
+              </w:rPr>
+              <w:t>suspension</w:t>
+            </w:r>
+            <w:proofErr w:type="spellEnd"/>
+            <w:r>
+              <w:rPr>
+                <w:rFonts w:ascii="Arial" w:eastAsia="Calibri" w:hAnsi="Arial" w:cs="Arial"/>
+                <w:sz w:val="20"/>
+                <w:szCs w:val="16"/>
+              </w:rPr>
+              <w:t>}</w:t>
             </w:r>
             <w:r>
               <w:rPr>
@@ -4968,7 +5252,25 @@
                 <w:sz w:val="20"/>
                 <w:szCs w:val="16"/>
               </w:rPr>
-              <w:t>${texto_sala_maquina}</w:t>
+              <w:t>${</w:t>
+            </w:r>
+            <w:proofErr w:type="spellStart"/>
+            <w:r>
+              <w:rPr>
+                <w:rFonts w:ascii="Arial" w:eastAsia="Calibri" w:hAnsi="Arial" w:cs="Arial"/>
+                <w:sz w:val="20"/>
+                <w:szCs w:val="16"/>
+              </w:rPr>
+              <w:t>texto_sala_maquina</w:t>
+            </w:r>
+            <w:proofErr w:type="spellEnd"/>
+            <w:r>
+              <w:rPr>
+                <w:rFonts w:ascii="Arial" w:eastAsia="Calibri" w:hAnsi="Arial" w:cs="Arial"/>
+                <w:sz w:val="20"/>
+                <w:szCs w:val="16"/>
+              </w:rPr>
+              <w:t>}</w:t>
             </w:r>
           </w:p>
         </w:tc>
@@ -5072,7 +5374,7 @@
         <w:gridCol w:w="1985"/>
         <w:gridCol w:w="3402"/>
         <w:gridCol w:w="1672"/>
-        <w:gridCol w:w="2580"/>
+        <w:gridCol w:w="2640"/>
       </w:tblGrid>
       <w:tr>
         <w:tc>
@@ -5088,13 +5390,23 @@
                 <w:szCs w:val="16"/>
               </w:rPr>
             </w:pPr>
-            <w:r>
-              <w:rPr>
-                <w:rFonts w:ascii="Arial" w:eastAsia="Calibri" w:hAnsi="Arial" w:cs="Arial"/>
-                <w:sz w:val="20"/>
-                <w:szCs w:val="16"/>
-              </w:rPr>
-              <w:t xml:space="preserve">Cant. </w:t>
+            <w:proofErr w:type="spellStart"/>
+            <w:r>
+              <w:rPr>
+                <w:rFonts w:ascii="Arial" w:eastAsia="Calibri" w:hAnsi="Arial" w:cs="Arial"/>
+                <w:sz w:val="20"/>
+                <w:szCs w:val="16"/>
+              </w:rPr>
+              <w:t>Cant</w:t>
+            </w:r>
+            <w:proofErr w:type="spellEnd"/>
+            <w:r>
+              <w:rPr>
+                <w:rFonts w:ascii="Arial" w:eastAsia="Calibri" w:hAnsi="Arial" w:cs="Arial"/>
+                <w:sz w:val="20"/>
+                <w:szCs w:val="16"/>
+              </w:rPr>
+              <w:t xml:space="preserve">. </w:t>
             </w:r>
             <w:r>
               <w:rPr>
@@ -5127,6 +5439,32 @@
                 <w:szCs w:val="16"/>
               </w:rPr>
             </w:pPr>
+            <w:r>
+              <w:rPr>
+                <w:rFonts w:ascii="Arial" w:eastAsia="Calibri" w:hAnsi="Arial" w:cs="Arial"/>
+                <w:sz w:val="20"/>
+                <w:szCs w:val="16"/>
+              </w:rPr>
+              <w:t>${</w:t>
+            </w:r>
+            <w:proofErr w:type="spellStart"/>
+            <w:r>
+              <w:rPr>
+                <w:rFonts w:ascii="Arial" w:eastAsia="Calibri" w:hAnsi="Arial" w:cs="Arial"/>
+                <w:sz w:val="20"/>
+                <w:szCs w:val="16"/>
+              </w:rPr>
+              <w:t>cantidad_cable</w:t>
+            </w:r>
+            <w:proofErr w:type="spellEnd"/>
+            <w:r>
+              <w:rPr>
+                <w:rFonts w:ascii="Arial" w:eastAsia="Calibri" w:hAnsi="Arial" w:cs="Arial"/>
+                <w:sz w:val="20"/>
+                <w:szCs w:val="16"/>
+              </w:rPr>
+              <w:t>}</w:t>
+            </w:r>
           </w:p>
         </w:tc>
         <w:tc>
@@ -5187,32 +5525,26 @@
                 <w:sz w:val="20"/>
                 <w:szCs w:val="16"/>
               </w:rPr>
-              <w:t>${di</w:t>
-            </w:r>
-            <w:r>
-              <w:rPr>
-                <w:rFonts w:ascii="Arial" w:eastAsia="Calibri" w:hAnsi="Arial" w:cs="Arial"/>
-                <w:sz w:val="20"/>
-                <w:szCs w:val="16"/>
-              </w:rPr>
-              <w:t>a</w:t>
-            </w:r>
-            <w:r>
-              <w:rPr>
-                <w:rFonts w:ascii="Arial" w:eastAsia="Calibri" w:hAnsi="Arial" w:cs="Arial"/>
-                <w:sz w:val="20"/>
-                <w:szCs w:val="16"/>
-              </w:rPr>
-              <w:t>metro_</w:t>
-            </w:r>
-            <w:r>
-              <w:rPr>
-                <w:rFonts w:ascii="Arial" w:eastAsia="Calibri" w:hAnsi="Arial" w:cs="Arial"/>
-                <w:sz w:val="20"/>
-                <w:szCs w:val="16"/>
-              </w:rPr>
-              <w:t>cable</w:t>
-            </w:r>
+              <w:t>${</w:t>
+            </w:r>
+            <w:proofErr w:type="spellStart"/>
+            <w:r>
+              <w:rPr>
+                <w:rFonts w:ascii="Arial" w:eastAsia="Calibri" w:hAnsi="Arial" w:cs="Arial"/>
+                <w:sz w:val="20"/>
+                <w:szCs w:val="16"/>
+              </w:rPr>
+              <w:t>diametro_traccion</w:t>
+            </w:r>
+            <w:r>
+              <w:rPr>
+                <w:rFonts w:ascii="Arial" w:eastAsia="Calibri" w:hAnsi="Arial" w:cs="Arial"/>
+                <w:sz w:val="20"/>
+                <w:szCs w:val="16"/>
+              </w:rPr>
+              <w:t>_cable</w:t>
+            </w:r>
+            <w:proofErr w:type="spellEnd"/>
             <w:r>
               <w:rPr>
                 <w:rFonts w:ascii="Arial" w:eastAsia="Calibri" w:hAnsi="Arial" w:cs="Arial"/>
@@ -5238,13 +5570,23 @@
                 <w:szCs w:val="16"/>
               </w:rPr>
             </w:pPr>
-            <w:r>
-              <w:rPr>
-                <w:rFonts w:ascii="Arial" w:eastAsia="Calibri" w:hAnsi="Arial" w:cs="Arial"/>
-                <w:sz w:val="20"/>
-                <w:szCs w:val="16"/>
-              </w:rPr>
-              <w:t xml:space="preserve">Cant. </w:t>
+            <w:proofErr w:type="spellStart"/>
+            <w:r>
+              <w:rPr>
+                <w:rFonts w:ascii="Arial" w:eastAsia="Calibri" w:hAnsi="Arial" w:cs="Arial"/>
+                <w:sz w:val="20"/>
+                <w:szCs w:val="16"/>
+              </w:rPr>
+              <w:t>Cant</w:t>
+            </w:r>
+            <w:proofErr w:type="spellEnd"/>
+            <w:r>
+              <w:rPr>
+                <w:rFonts w:ascii="Arial" w:eastAsia="Calibri" w:hAnsi="Arial" w:cs="Arial"/>
+                <w:sz w:val="20"/>
+                <w:szCs w:val="16"/>
+              </w:rPr>
+              <w:t xml:space="preserve">. </w:t>
             </w:r>
             <w:r>
               <w:rPr>
@@ -5277,6 +5619,32 @@
                 <w:szCs w:val="16"/>
               </w:rPr>
             </w:pPr>
+            <w:r>
+              <w:rPr>
+                <w:rFonts w:ascii="Arial" w:eastAsia="Calibri" w:hAnsi="Arial" w:cs="Arial"/>
+                <w:sz w:val="20"/>
+                <w:szCs w:val="16"/>
+              </w:rPr>
+              <w:t>${</w:t>
+            </w:r>
+            <w:proofErr w:type="spellStart"/>
+            <w:r>
+              <w:rPr>
+                <w:rFonts w:ascii="Arial" w:eastAsia="Calibri" w:hAnsi="Arial" w:cs="Arial"/>
+                <w:sz w:val="20"/>
+                <w:szCs w:val="16"/>
+              </w:rPr>
+              <w:t>cantidad_cinta</w:t>
+            </w:r>
+            <w:proofErr w:type="spellEnd"/>
+            <w:r>
+              <w:rPr>
+                <w:rFonts w:ascii="Arial" w:eastAsia="Calibri" w:hAnsi="Arial" w:cs="Arial"/>
+                <w:sz w:val="20"/>
+                <w:szCs w:val="16"/>
+              </w:rPr>
+              <w:t>}</w:t>
+            </w:r>
           </w:p>
         </w:tc>
         <w:tc>
@@ -5321,23 +5689,33 @@
                 <w:sz w:val="20"/>
                 <w:szCs w:val="16"/>
               </w:rPr>
-              <w:t>${di</w:t>
-            </w:r>
-            <w:r>
-              <w:rPr>
-                <w:rFonts w:ascii="Arial" w:eastAsia="Calibri" w:hAnsi="Arial" w:cs="Arial"/>
-                <w:sz w:val="20"/>
-                <w:szCs w:val="16"/>
-              </w:rPr>
-              <w:t>a</w:t>
-            </w:r>
-            <w:r>
-              <w:rPr>
-                <w:rFonts w:ascii="Arial" w:eastAsia="Calibri" w:hAnsi="Arial" w:cs="Arial"/>
-                <w:sz w:val="20"/>
-                <w:szCs w:val="16"/>
-              </w:rPr>
-              <w:t>metro_traccion}</w:t>
+              <w:t>${</w:t>
+            </w:r>
+            <w:proofErr w:type="spellStart"/>
+            <w:r>
+              <w:rPr>
+                <w:rFonts w:ascii="Arial" w:eastAsia="Calibri" w:hAnsi="Arial" w:cs="Arial"/>
+                <w:sz w:val="20"/>
+                <w:szCs w:val="16"/>
+              </w:rPr>
+              <w:t>diametro_traccion</w:t>
+            </w:r>
+            <w:r>
+              <w:rPr>
+                <w:rFonts w:ascii="Arial" w:eastAsia="Calibri" w:hAnsi="Arial" w:cs="Arial"/>
+                <w:sz w:val="20"/>
+                <w:szCs w:val="16"/>
+              </w:rPr>
+              <w:t>_cinta</w:t>
+            </w:r>
+            <w:proofErr w:type="spellEnd"/>
+            <w:r>
+              <w:rPr>
+                <w:rFonts w:ascii="Arial" w:eastAsia="Calibri" w:hAnsi="Arial" w:cs="Arial"/>
+                <w:sz w:val="20"/>
+                <w:szCs w:val="16"/>
+              </w:rPr>
+              <w:t>}</w:t>
             </w:r>
           </w:p>
         </w:tc>
@@ -5518,7 +5896,25 @@
                 <w:sz w:val="20"/>
                 <w:szCs w:val="16"/>
               </w:rPr>
-              <w:t xml:space="preserve">${enclavamiento_mecanico} </w:t>
+              <w:t>${</w:t>
+            </w:r>
+            <w:proofErr w:type="spellStart"/>
+            <w:r>
+              <w:rPr>
+                <w:rFonts w:ascii="Arial" w:eastAsia="Calibri" w:hAnsi="Arial" w:cs="Arial"/>
+                <w:sz w:val="20"/>
+                <w:szCs w:val="16"/>
+              </w:rPr>
+              <w:t>enclavamiento_mecanico</w:t>
+            </w:r>
+            <w:proofErr w:type="spellEnd"/>
+            <w:r>
+              <w:rPr>
+                <w:rFonts w:ascii="Arial" w:eastAsia="Calibri" w:hAnsi="Arial" w:cs="Arial"/>
+                <w:sz w:val="20"/>
+                <w:szCs w:val="16"/>
+              </w:rPr>
+              <w:t xml:space="preserve">} </w:t>
             </w:r>
             <w:r>
               <w:rPr>
@@ -5574,7 +5970,16 @@
                 <w:sz w:val="20"/>
                 <w:szCs w:val="16"/>
               </w:rPr>
-              <w:t>${di</w:t>
+              <w:t>${</w:t>
+            </w:r>
+            <w:proofErr w:type="spellStart"/>
+            <w:r>
+              <w:rPr>
+                <w:rFonts w:ascii="Arial" w:eastAsia="Calibri" w:hAnsi="Arial" w:cs="Arial"/>
+                <w:sz w:val="20"/>
+                <w:szCs w:val="16"/>
+              </w:rPr>
+              <w:t>di</w:t>
             </w:r>
             <w:r>
               <w:rPr>
@@ -5590,7 +5995,24 @@
                 <w:sz w:val="20"/>
                 <w:szCs w:val="16"/>
               </w:rPr>
-              <w:t>metro_cable}</w:t>
+              <w:t>metro_cable</w:t>
+            </w:r>
+            <w:r>
+              <w:rPr>
+                <w:rFonts w:ascii="Arial" w:eastAsia="Calibri" w:hAnsi="Arial" w:cs="Arial"/>
+                <w:sz w:val="20"/>
+                <w:szCs w:val="16"/>
+              </w:rPr>
+              <w:t>_limitador</w:t>
+            </w:r>
+            <w:proofErr w:type="spellEnd"/>
+            <w:r>
+              <w:rPr>
+                <w:rFonts w:ascii="Arial" w:eastAsia="Calibri" w:hAnsi="Arial" w:cs="Arial"/>
+                <w:sz w:val="20"/>
+                <w:szCs w:val="16"/>
+              </w:rPr>
+              <w:t>}</w:t>
             </w:r>
             <w:r>
               <w:rPr>
@@ -5644,7 +6066,25 @@
                 <w:sz w:val="20"/>
                 <w:szCs w:val="16"/>
               </w:rPr>
-              <w:t>${enclavamiento_electrico} m/s</w:t>
+              <w:t>${</w:t>
+            </w:r>
+            <w:proofErr w:type="spellStart"/>
+            <w:r>
+              <w:rPr>
+                <w:rFonts w:ascii="Arial" w:eastAsia="Calibri" w:hAnsi="Arial" w:cs="Arial"/>
+                <w:sz w:val="20"/>
+                <w:szCs w:val="16"/>
+              </w:rPr>
+              <w:t>enclavamiento_electrico</w:t>
+            </w:r>
+            <w:proofErr w:type="spellEnd"/>
+            <w:r>
+              <w:rPr>
+                <w:rFonts w:ascii="Arial" w:eastAsia="Calibri" w:hAnsi="Arial" w:cs="Arial"/>
+                <w:sz w:val="20"/>
+                <w:szCs w:val="16"/>
+              </w:rPr>
+              <w:t>} m/s</w:t>
             </w:r>
           </w:p>
         </w:tc>
@@ -6596,8 +7036,9 @@
                 <w:szCs w:val="20"/>
                 <w:lang w:eastAsia="es-CL"/>
               </w:rPr>
-              <w:t>${se_encuentra</w:t>
-            </w:r>
+              <w:t>${</w:t>
+            </w:r>
+            <w:proofErr w:type="spellStart"/>
             <w:r>
               <w:rPr>
                 <w:rFonts w:ascii="Arial" w:hAnsi="Arial" w:cs="Arial"/>
@@ -6606,8 +7047,19 @@
                 <w:szCs w:val="20"/>
                 <w:lang w:eastAsia="es-CL"/>
               </w:rPr>
+              <w:t>se_encuentra</w:t>
+            </w:r>
+            <w:r>
+              <w:rPr>
+                <w:rFonts w:ascii="Arial" w:hAnsi="Arial" w:cs="Arial"/>
+                <w:bCs/>
+                <w:sz w:val="20"/>
+                <w:szCs w:val="20"/>
+                <w:lang w:eastAsia="es-CL"/>
+              </w:rPr>
               <w:t>_norma</w:t>
             </w:r>
+            <w:proofErr w:type="spellEnd"/>
             <w:r>
               <w:rPr>
                 <w:rFonts w:ascii="Arial" w:hAnsi="Arial" w:cs="Arial"/>
@@ -6652,7 +7104,29 @@
                 <w:szCs w:val="20"/>
                 <w:lang w:eastAsia="es-CL"/>
               </w:rPr>
-              <w:t>${nombre_norma}</w:t>
+              <w:t>${</w:t>
+            </w:r>
+            <w:proofErr w:type="spellStart"/>
+            <w:r>
+              <w:rPr>
+                <w:rFonts w:ascii="Arial" w:hAnsi="Arial" w:cs="Arial"/>
+                <w:b/>
+                <w:sz w:val="20"/>
+                <w:szCs w:val="20"/>
+                <w:lang w:eastAsia="es-CL"/>
+              </w:rPr>
+              <w:t>nombre_norma</w:t>
+            </w:r>
+            <w:proofErr w:type="spellEnd"/>
+            <w:r>
+              <w:rPr>
+                <w:rFonts w:ascii="Arial" w:hAnsi="Arial" w:cs="Arial"/>
+                <w:b/>
+                <w:sz w:val="20"/>
+                <w:szCs w:val="20"/>
+                <w:lang w:eastAsia="es-CL"/>
+              </w:rPr>
+              <w:t>}</w:t>
             </w:r>
             <w:r>
               <w:rPr>
@@ -6662,7 +7136,29 @@
                 <w:szCs w:val="20"/>
                 <w:lang w:eastAsia="es-CL"/>
               </w:rPr>
-              <w:t xml:space="preserve"> ${obs_norma}</w:t>
+              <w:t xml:space="preserve"> ${</w:t>
+            </w:r>
+            <w:proofErr w:type="spellStart"/>
+            <w:r>
+              <w:rPr>
+                <w:rFonts w:ascii="Arial" w:hAnsi="Arial" w:cs="Arial"/>
+                <w:bCs/>
+                <w:sz w:val="20"/>
+                <w:szCs w:val="20"/>
+                <w:lang w:eastAsia="es-CL"/>
+              </w:rPr>
+              <w:t>obs_norma</w:t>
+            </w:r>
+            <w:proofErr w:type="spellEnd"/>
+            <w:r>
+              <w:rPr>
+                <w:rFonts w:ascii="Arial" w:hAnsi="Arial" w:cs="Arial"/>
+                <w:bCs/>
+                <w:sz w:val="20"/>
+                <w:szCs w:val="20"/>
+                <w:lang w:eastAsia="es-CL"/>
+              </w:rPr>
+              <w:t>}</w:t>
             </w:r>
           </w:p>
         </w:tc>
@@ -7308,43 +7804,12 @@
             <w:pPr>
               <w:jc w:val="both"/>
               <w:rPr>
-                <w:rFonts w:ascii="Calibri" w:hAnsi="Calibri" w:cs="Calibri"/>
-                <w:lang w:val="en-GB"/>
-              </w:rPr>
-            </w:pPr>
-          </w:p>
-          <w:p>
-            <w:pPr>
-              <w:ind w:left="1416" w:hanging="1416"/>
-              <w:jc w:val="both"/>
-              <w:rPr>
-                <w:rFonts w:ascii="Arial" w:hAnsi="Arial" w:cs="Arial"/>
-                <w:sz w:val="20"/>
-                <w:szCs w:val="20"/>
-                <w:lang w:eastAsia="es-CL"/>
-              </w:rPr>
-            </w:pPr>
-            <w:r>
-              <w:rPr>
-                <w:rFonts w:ascii="Calibri" w:hAnsi="Calibri" w:cs="Calibri"/>
-                <w:lang w:val="en-GB"/>
-              </w:rPr>
-              <w:t>${</w:t>
-            </w:r>
-            <w:r>
-              <w:rPr>
-                <w:rFonts w:ascii="Calibri" w:hAnsi="Calibri" w:cs="Calibri"/>
-                <w:lang w:val="en-GB"/>
-              </w:rPr>
-              <w:t>table_herramientas</w:t>
-            </w:r>
-            <w:r>
-              <w:rPr>
-                <w:rFonts w:ascii="Calibri" w:hAnsi="Calibri" w:cs="Calibri"/>
-                <w:lang w:val="en-GB"/>
-              </w:rPr>
-              <w:t>}</w:t>
-            </w:r>
+                <w:rFonts w:ascii="Arial" w:hAnsi="Arial" w:cs="Arial"/>
+                <w:sz w:val="20"/>
+                <w:szCs w:val="20"/>
+                <w:lang w:eastAsia="es-CL"/>
+              </w:rPr>
+            </w:pPr>
           </w:p>
         </w:tc>
       </w:tr>
@@ -7404,6 +7869,301 @@
         </w:rPr>
       </w:pPr>
     </w:p>
+    <w:tbl>
+      <w:tblPr>
+        <w:tblpPr w:leftFromText="141" w:rightFromText="141" w:vertAnchor="text" w:horzAnchor="margin" w:tblpXSpec="center" w:tblpY="30"/>
+        <w:tblOverlap w:val="never"/>
+        <w:tblW w:w="9497" w:type="dxa"/>
+        <w:tblLayout w:type="fixed"/>
+        <w:tblCellMar>
+          <w:left w:w="70" w:type="dxa"/>
+          <w:right w:w="70" w:type="dxa"/>
+        </w:tblCellMar>
+        <w:tblLook w:val="04A0" w:firstRow="1" w:lastRow="0" w:firstColumn="1" w:lastColumn="0" w:noHBand="0" w:noVBand="1"/>
+      </w:tblPr>
+      <w:tblGrid>
+        <w:gridCol w:w="2972"/>
+        <w:gridCol w:w="3260"/>
+        <w:gridCol w:w="3265"/>
+      </w:tblGrid>
+      <w:tr>
+        <w:trPr>
+          <w:trHeight w:val="281"/>
+        </w:trPr>
+        <w:tc>
+          <w:tcPr>
+            <w:tcW w:w="2972" w:type="dxa"/>
+            <w:tcBorders>
+              <w:top w:val="single" w:sz="4" w:space="0" w:color="auto"/>
+              <w:left w:val="single" w:sz="4" w:space="0" w:color="auto"/>
+              <w:bottom w:val="single" w:sz="4" w:space="0" w:color="auto"/>
+              <w:right w:val="single" w:sz="4" w:space="0" w:color="auto"/>
+            </w:tcBorders>
+            <w:shd w:val="clear" w:color="auto" w:fill="auto"/>
+            <w:vAlign w:val="center"/>
+          </w:tcPr>
+          <w:p>
+            <w:pPr>
+              <w:autoSpaceDE w:val="0"/>
+              <w:autoSpaceDN w:val="0"/>
+              <w:adjustRightInd w:val="0"/>
+              <w:jc w:val="center"/>
+              <w:rPr>
+                <w:rFonts w:ascii="Arial" w:hAnsi="Arial" w:cs="Arial"/>
+                <w:b/>
+                <w:bCs/>
+                <w:color w:val="000000"/>
+                <w:sz w:val="20"/>
+                <w:szCs w:val="20"/>
+                <w:lang w:eastAsia="es-CL"/>
+              </w:rPr>
+            </w:pPr>
+            <w:r>
+              <w:rPr>
+                <w:rFonts w:ascii="Arial" w:eastAsia="Arial" w:hAnsi="Arial" w:cs="Arial"/>
+                <w:b/>
+                <w:bCs/>
+                <w:sz w:val="20"/>
+                <w:szCs w:val="20"/>
+              </w:rPr>
+              <w:t>Herramienta</w:t>
+            </w:r>
+          </w:p>
+        </w:tc>
+        <w:tc>
+          <w:tcPr>
+            <w:tcW w:w="3260" w:type="dxa"/>
+            <w:tcBorders>
+              <w:top w:val="single" w:sz="4" w:space="0" w:color="auto"/>
+              <w:left w:val="single" w:sz="4" w:space="0" w:color="auto"/>
+              <w:bottom w:val="single" w:sz="4" w:space="0" w:color="auto"/>
+              <w:right w:val="single" w:sz="4" w:space="0" w:color="auto"/>
+            </w:tcBorders>
+            <w:shd w:val="clear" w:color="auto" w:fill="auto"/>
+            <w:vAlign w:val="center"/>
+          </w:tcPr>
+          <w:p>
+            <w:pPr>
+              <w:autoSpaceDE w:val="0"/>
+              <w:autoSpaceDN w:val="0"/>
+              <w:adjustRightInd w:val="0"/>
+              <w:jc w:val="center"/>
+              <w:rPr>
+                <w:rFonts w:ascii="Arial" w:hAnsi="Arial" w:cs="Arial"/>
+                <w:b/>
+                <w:bCs/>
+                <w:color w:val="2B2A2B"/>
+                <w:sz w:val="20"/>
+                <w:szCs w:val="20"/>
+              </w:rPr>
+            </w:pPr>
+            <w:r>
+              <w:rPr>
+                <w:rFonts w:ascii="Arial" w:eastAsia="Arial" w:hAnsi="Arial" w:cs="Arial"/>
+                <w:b/>
+                <w:bCs/>
+                <w:sz w:val="20"/>
+                <w:szCs w:val="20"/>
+              </w:rPr>
+              <w:t>Código</w:t>
+            </w:r>
+          </w:p>
+        </w:tc>
+        <w:tc>
+          <w:tcPr>
+            <w:tcW w:w="3265" w:type="dxa"/>
+            <w:tcBorders>
+              <w:top w:val="single" w:sz="4" w:space="0" w:color="auto"/>
+              <w:left w:val="single" w:sz="4" w:space="0" w:color="auto"/>
+              <w:bottom w:val="single" w:sz="4" w:space="0" w:color="auto"/>
+              <w:right w:val="single" w:sz="4" w:space="0" w:color="auto"/>
+            </w:tcBorders>
+            <w:vAlign w:val="center"/>
+          </w:tcPr>
+          <w:p>
+            <w:pPr>
+              <w:autoSpaceDE w:val="0"/>
+              <w:autoSpaceDN w:val="0"/>
+              <w:adjustRightInd w:val="0"/>
+              <w:jc w:val="center"/>
+              <w:rPr>
+                <w:rFonts w:ascii="Arial" w:hAnsi="Arial" w:cs="Arial"/>
+                <w:b/>
+                <w:sz w:val="20"/>
+                <w:szCs w:val="20"/>
+                <w:lang w:eastAsia="es-CL"/>
+              </w:rPr>
+            </w:pPr>
+            <w:r>
+              <w:rPr>
+                <w:rFonts w:ascii="Arial" w:eastAsia="Arial" w:hAnsi="Arial" w:cs="Arial"/>
+                <w:b/>
+                <w:bCs/>
+                <w:sz w:val="20"/>
+                <w:szCs w:val="20"/>
+              </w:rPr>
+              <w:t>Incertidumbre</w:t>
+            </w:r>
+          </w:p>
+        </w:tc>
+      </w:tr>
+      <w:tr>
+        <w:trPr>
+          <w:trHeight w:val="300"/>
+        </w:trPr>
+        <w:tc>
+          <w:tcPr>
+            <w:tcW w:w="2972" w:type="dxa"/>
+            <w:tcBorders>
+              <w:top w:val="single" w:sz="4" w:space="0" w:color="auto"/>
+              <w:left w:val="single" w:sz="4" w:space="0" w:color="auto"/>
+              <w:bottom w:val="single" w:sz="4" w:space="0" w:color="auto"/>
+              <w:right w:val="single" w:sz="4" w:space="0" w:color="auto"/>
+            </w:tcBorders>
+            <w:shd w:val="clear" w:color="auto" w:fill="auto"/>
+            <w:vAlign w:val="center"/>
+          </w:tcPr>
+          <w:p>
+            <w:pPr>
+              <w:rPr>
+                <w:rFonts w:ascii="Arial" w:eastAsia="Arial" w:hAnsi="Arial" w:cs="Arial"/>
+                <w:sz w:val="20"/>
+                <w:szCs w:val="20"/>
+              </w:rPr>
+            </w:pPr>
+            <w:r>
+              <w:rPr>
+                <w:rFonts w:ascii="Arial" w:eastAsia="Arial" w:hAnsi="Arial" w:cs="Arial"/>
+                <w:sz w:val="20"/>
+                <w:szCs w:val="20"/>
+              </w:rPr>
+              <w:t>${</w:t>
+            </w:r>
+            <w:proofErr w:type="spellStart"/>
+            <w:r>
+              <w:rPr>
+                <w:rFonts w:ascii="Arial" w:eastAsia="Arial" w:hAnsi="Arial" w:cs="Arial"/>
+                <w:sz w:val="20"/>
+                <w:szCs w:val="20"/>
+              </w:rPr>
+              <w:t>nombre_herramienta</w:t>
+            </w:r>
+            <w:proofErr w:type="spellEnd"/>
+            <w:r>
+              <w:rPr>
+                <w:rFonts w:ascii="Arial" w:eastAsia="Arial" w:hAnsi="Arial" w:cs="Arial"/>
+                <w:sz w:val="20"/>
+                <w:szCs w:val="20"/>
+              </w:rPr>
+              <w:t>}</w:t>
+            </w:r>
+          </w:p>
+        </w:tc>
+        <w:tc>
+          <w:tcPr>
+            <w:tcW w:w="3260" w:type="dxa"/>
+            <w:tcBorders>
+              <w:top w:val="single" w:sz="4" w:space="0" w:color="auto"/>
+              <w:left w:val="single" w:sz="4" w:space="0" w:color="auto"/>
+              <w:bottom w:val="single" w:sz="4" w:space="0" w:color="auto"/>
+              <w:right w:val="single" w:sz="4" w:space="0" w:color="auto"/>
+            </w:tcBorders>
+            <w:shd w:val="clear" w:color="auto" w:fill="auto"/>
+            <w:vAlign w:val="center"/>
+          </w:tcPr>
+          <w:p>
+            <w:pPr>
+              <w:autoSpaceDE w:val="0"/>
+              <w:autoSpaceDN w:val="0"/>
+              <w:adjustRightInd w:val="0"/>
+              <w:jc w:val="center"/>
+              <w:rPr>
+                <w:rFonts w:ascii="Arial" w:eastAsia="Arial" w:hAnsi="Arial" w:cs="Arial"/>
+                <w:sz w:val="20"/>
+                <w:szCs w:val="20"/>
+              </w:rPr>
+            </w:pPr>
+            <w:r>
+              <w:rPr>
+                <w:rFonts w:ascii="Arial" w:eastAsia="Arial" w:hAnsi="Arial" w:cs="Arial"/>
+                <w:sz w:val="20"/>
+                <w:szCs w:val="20"/>
+              </w:rPr>
+              <w:t>${</w:t>
+            </w:r>
+            <w:proofErr w:type="spellStart"/>
+            <w:r>
+              <w:rPr>
+                <w:rFonts w:ascii="Arial" w:eastAsia="Arial" w:hAnsi="Arial" w:cs="Arial"/>
+                <w:sz w:val="20"/>
+                <w:szCs w:val="20"/>
+              </w:rPr>
+              <w:t>codigo_herramienta</w:t>
+            </w:r>
+            <w:proofErr w:type="spellEnd"/>
+            <w:r>
+              <w:rPr>
+                <w:rFonts w:ascii="Arial" w:eastAsia="Arial" w:hAnsi="Arial" w:cs="Arial"/>
+                <w:sz w:val="20"/>
+                <w:szCs w:val="20"/>
+              </w:rPr>
+              <w:t>}</w:t>
+            </w:r>
+          </w:p>
+        </w:tc>
+        <w:tc>
+          <w:tcPr>
+            <w:tcW w:w="3265" w:type="dxa"/>
+            <w:tcBorders>
+              <w:top w:val="single" w:sz="4" w:space="0" w:color="auto"/>
+              <w:left w:val="single" w:sz="4" w:space="0" w:color="auto"/>
+              <w:bottom w:val="single" w:sz="4" w:space="0" w:color="auto"/>
+              <w:right w:val="single" w:sz="4" w:space="0" w:color="auto"/>
+            </w:tcBorders>
+            <w:vAlign w:val="center"/>
+          </w:tcPr>
+          <w:p>
+            <w:pPr>
+              <w:autoSpaceDE w:val="0"/>
+              <w:autoSpaceDN w:val="0"/>
+              <w:adjustRightInd w:val="0"/>
+              <w:jc w:val="center"/>
+              <w:rPr>
+                <w:rFonts w:ascii="Arial" w:eastAsia="Arial" w:hAnsi="Arial" w:cs="Arial"/>
+                <w:sz w:val="20"/>
+                <w:szCs w:val="20"/>
+              </w:rPr>
+            </w:pPr>
+            <w:r>
+              <w:rPr>
+                <w:rFonts w:ascii="Arial" w:eastAsia="Arial" w:hAnsi="Arial" w:cs="Arial"/>
+                <w:sz w:val="20"/>
+                <w:szCs w:val="20"/>
+              </w:rPr>
+              <w:t>${</w:t>
+            </w:r>
+            <w:proofErr w:type="spellStart"/>
+            <w:r>
+              <w:rPr>
+                <w:rFonts w:ascii="Arial" w:eastAsia="Arial" w:hAnsi="Arial" w:cs="Arial"/>
+                <w:sz w:val="20"/>
+                <w:szCs w:val="20"/>
+              </w:rPr>
+              <w:t>incertidumbre_herramienta</w:t>
+            </w:r>
+            <w:proofErr w:type="spellEnd"/>
+            <w:r>
+              <w:rPr>
+                <w:rFonts w:ascii="Arial" w:eastAsia="Arial" w:hAnsi="Arial" w:cs="Arial"/>
+                <w:sz w:val="20"/>
+                <w:szCs w:val="20"/>
+              </w:rPr>
+              <w:t>}</w:t>
+            </w:r>
+          </w:p>
+        </w:tc>
+      </w:tr>
+    </w:tbl>
     <w:p>
       <w:pPr>
         <w:rPr>
@@ -7414,9 +8174,7 @@
           <w:lang w:val="es-ES"/>
         </w:rPr>
       </w:pPr>
-    </w:p>
-    <w:p>
-      <w:pPr>
+      <w:r>
         <w:rPr>
           <w:rFonts w:ascii="Arial" w:hAnsi="Arial" w:cs="Arial"/>
           <w:b/>
@@ -7424,62 +8182,8 @@
           <w:szCs w:val="20"/>
           <w:lang w:val="es-ES"/>
         </w:rPr>
-      </w:pPr>
-    </w:p>
-    <w:p>
-      <w:pPr>
-        <w:rPr>
-          <w:rFonts w:ascii="Arial" w:hAnsi="Arial" w:cs="Arial"/>
-          <w:b/>
-          <w:sz w:val="20"/>
-          <w:szCs w:val="20"/>
-          <w:lang w:val="es-ES"/>
-        </w:rPr>
-      </w:pPr>
-    </w:p>
-    <w:p>
-      <w:pPr>
-        <w:rPr>
-          <w:rFonts w:ascii="Arial" w:hAnsi="Arial" w:cs="Arial"/>
-          <w:b/>
-          <w:sz w:val="20"/>
-          <w:szCs w:val="20"/>
-          <w:lang w:val="es-ES"/>
-        </w:rPr>
-      </w:pPr>
-    </w:p>
-    <w:p>
-      <w:pPr>
-        <w:rPr>
-          <w:rFonts w:ascii="Arial" w:hAnsi="Arial" w:cs="Arial"/>
-          <w:b/>
-          <w:sz w:val="20"/>
-          <w:szCs w:val="20"/>
-          <w:lang w:val="es-ES"/>
-        </w:rPr>
-      </w:pPr>
-    </w:p>
-    <w:p>
-      <w:pPr>
-        <w:rPr>
-          <w:rFonts w:ascii="Arial" w:hAnsi="Arial" w:cs="Arial"/>
-          <w:b/>
-          <w:sz w:val="20"/>
-          <w:szCs w:val="20"/>
-          <w:lang w:val="es-ES"/>
-        </w:rPr>
-      </w:pPr>
-    </w:p>
-    <w:p>
-      <w:pPr>
-        <w:rPr>
-          <w:rFonts w:ascii="Arial" w:hAnsi="Arial" w:cs="Arial"/>
-          <w:b/>
-          <w:sz w:val="20"/>
-          <w:szCs w:val="20"/>
-          <w:lang w:val="es-ES"/>
-        </w:rPr>
-      </w:pPr>
+        <w:tab/>
+      </w:r>
     </w:p>
     <w:p>
       <w:pPr>
@@ -7569,115 +8273,6 @@
           <w:lang w:val="es-ES"/>
         </w:rPr>
       </w:pPr>
-      <w:r>
-        <w:rPr>
-          <w:rFonts w:ascii="Arial" w:hAnsi="Arial" w:cs="Arial"/>
-          <w:b/>
-          <w:noProof/>
-          <w:sz w:val="8"/>
-          <w:szCs w:val="8"/>
-          <w:lang w:val="en-US" w:eastAsia="en-US"/>
-        </w:rPr>
-        <w:lastRenderedPageBreak/>
-        <mc:AlternateContent>
-          <mc:Choice Requires="wps">
-            <w:drawing>
-              <wp:anchor distT="0" distB="0" distL="114300" distR="114300" simplePos="0" relativeHeight="251689472" behindDoc="1" locked="0" layoutInCell="1" allowOverlap="1" wp14:anchorId="185083F3" wp14:editId="28756472">
-                <wp:simplePos x="0" y="0"/>
-                <wp:positionH relativeFrom="margin">
-                  <wp:align>center</wp:align>
-                </wp:positionH>
-                <wp:positionV relativeFrom="paragraph">
-                  <wp:posOffset>109525</wp:posOffset>
-                </wp:positionV>
-                <wp:extent cx="6113780" cy="457200"/>
-                <wp:effectExtent l="57150" t="19050" r="77470" b="95250"/>
-                <wp:wrapNone/>
-                <wp:docPr id="22" name="Rectángulo 22"/>
-                <wp:cNvGraphicFramePr/>
-                <a:graphic xmlns:a="http://schemas.openxmlformats.org/drawingml/2006/main">
-                  <a:graphicData uri="http://schemas.microsoft.com/office/word/2010/wordprocessingShape">
-                    <wps:wsp>
-                      <wps:cNvSpPr/>
-                      <wps:spPr>
-                        <a:xfrm>
-                          <a:off x="0" y="0"/>
-                          <a:ext cx="6113780" cy="457200"/>
-                        </a:xfrm>
-                        <a:prstGeom prst="rect">
-                          <a:avLst/>
-                        </a:prstGeom>
-                        <a:gradFill rotWithShape="1">
-                          <a:gsLst>
-                            <a:gs pos="0">
-                              <a:srgbClr val="4F81BD">
-                                <a:shade val="51000"/>
-                                <a:satMod val="130000"/>
-                              </a:srgbClr>
-                            </a:gs>
-                            <a:gs pos="80000">
-                              <a:srgbClr val="4F81BD">
-                                <a:shade val="93000"/>
-                                <a:satMod val="130000"/>
-                              </a:srgbClr>
-                            </a:gs>
-                            <a:gs pos="100000">
-                              <a:srgbClr val="4F81BD">
-                                <a:shade val="94000"/>
-                                <a:satMod val="135000"/>
-                              </a:srgbClr>
-                            </a:gs>
-                          </a:gsLst>
-                          <a:lin ang="16200000" scaled="0"/>
-                        </a:gradFill>
-                        <a:ln w="9525" cap="flat" cmpd="sng" algn="ctr">
-                          <a:solidFill>
-                            <a:srgbClr val="4F81BD">
-                              <a:shade val="95000"/>
-                              <a:satMod val="105000"/>
-                            </a:srgbClr>
-                          </a:solidFill>
-                          <a:prstDash val="solid"/>
-                        </a:ln>
-                        <a:effectLst>
-                          <a:outerShdw blurRad="40000" dist="23000" dir="5400000" rotWithShape="0">
-                            <a:srgbClr val="000000">
-                              <a:alpha val="35000"/>
-                            </a:srgbClr>
-                          </a:outerShdw>
-                        </a:effectLst>
-                      </wps:spPr>
-                      <wps:bodyPr rot="0" spcFirstLastPara="0" vertOverflow="overflow" horzOverflow="overflow" vert="horz" wrap="square" lIns="91440" tIns="45720" rIns="91440" bIns="45720" numCol="1" spcCol="0" rtlCol="0" fromWordArt="0" anchor="ctr" anchorCtr="0" forceAA="0" compatLnSpc="1">
-                        <a:prstTxWarp prst="textNoShape">
-                          <a:avLst/>
-                        </a:prstTxWarp>
-                        <a:noAutofit/>
-                      </wps:bodyPr>
-                    </wps:wsp>
-                  </a:graphicData>
-                </a:graphic>
-                <wp14:sizeRelH relativeFrom="margin">
-                  <wp14:pctWidth>0</wp14:pctWidth>
-                </wp14:sizeRelH>
-                <wp14:sizeRelV relativeFrom="margin">
-                  <wp14:pctHeight>0</wp14:pctHeight>
-                </wp14:sizeRelV>
-              </wp:anchor>
-            </w:drawing>
-          </mc:Choice>
-          <mc:Fallback>
-            <w:pict>
-              <v:rect w14:anchorId="369EFB4D" id="Rectángulo 22" o:spid="_x0000_s1026" style="position:absolute;margin-left:0;margin-top:8.6pt;width:481.4pt;height:36pt;z-index:-251627008;visibility:visible;mso-wrap-style:square;mso-width-percent:0;mso-height-percent:0;mso-wrap-distance-left:9pt;mso-wrap-distance-top:0;mso-wrap-distance-right:9pt;mso-wrap-distance-bottom:0;mso-position-horizontal:center;mso-position-horizontal-relative:margin;mso-position-vertical:absolute;mso-position-vertical-relative:text;mso-width-percent:0;mso-height-percent:0;mso-width-relative:margin;mso-height-relative:margin;v-text-anchor:middle" o:gfxdata="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" fillcolor="#2c5d98" strokecolor="#4a7ebb">
-                <v:fill color2="#3a7ccb" rotate="t" angle="180" colors="0 #2c5d98;52429f #3c7bc7;1 #3a7ccb" focus="100%" type="gradient">
-                  <o:fill v:ext="view" type="gradientUnscaled"/>
-                </v:fill>
-                <v:shadow on="t" color="black" opacity="22937f" origin=",.5" offset="0,.63889mm"/>
-                <w10:wrap anchorx="margin"/>
-              </v:rect>
-            </w:pict>
-          </mc:Fallback>
-        </mc:AlternateContent>
-      </w:r>
     </w:p>
     <w:tbl>
       <w:tblPr>
@@ -7727,134 +8322,6 @@
                 <w:lang w:eastAsia="es-CL"/>
               </w:rPr>
             </w:pPr>
-          </w:p>
-        </w:tc>
-        <w:tc>
-          <w:tcPr>
-            <w:tcW w:w="4110" w:type="dxa"/>
-            <w:tcBorders>
-              <w:top w:val="nil"/>
-              <w:left w:val="nil"/>
-              <w:bottom w:val="nil"/>
-              <w:right w:val="nil"/>
-            </w:tcBorders>
-            <w:shd w:val="clear" w:color="auto" w:fill="auto"/>
-            <w:noWrap/>
-            <w:vAlign w:val="bottom"/>
-          </w:tcPr>
-          <w:p>
-            <w:pPr>
-              <w:rPr>
-                <w:rFonts w:ascii="Arial" w:hAnsi="Arial" w:cs="Arial"/>
-                <w:lang w:eastAsia="es-CL"/>
-              </w:rPr>
-            </w:pPr>
-          </w:p>
-        </w:tc>
-        <w:tc>
-          <w:tcPr>
-            <w:tcW w:w="160" w:type="dxa"/>
-            <w:tcBorders>
-              <w:top w:val="nil"/>
-              <w:left w:val="nil"/>
-              <w:bottom w:val="nil"/>
-              <w:right w:val="nil"/>
-            </w:tcBorders>
-            <w:shd w:val="clear" w:color="auto" w:fill="auto"/>
-            <w:noWrap/>
-            <w:vAlign w:val="bottom"/>
-            <w:hideMark/>
-          </w:tcPr>
-          <w:p>
-            <w:pPr>
-              <w:rPr>
-                <w:rFonts w:ascii="Arial" w:hAnsi="Arial" w:cs="Arial"/>
-                <w:b/>
-                <w:bCs/>
-                <w:color w:val="000000"/>
-                <w:sz w:val="20"/>
-                <w:szCs w:val="20"/>
-                <w:lang w:eastAsia="es-CL"/>
-              </w:rPr>
-            </w:pPr>
-          </w:p>
-        </w:tc>
-        <w:tc>
-          <w:tcPr>
-            <w:tcW w:w="615" w:type="dxa"/>
-            <w:gridSpan w:val="2"/>
-            <w:tcBorders>
-              <w:top w:val="nil"/>
-              <w:left w:val="nil"/>
-              <w:bottom w:val="nil"/>
-              <w:right w:val="nil"/>
-            </w:tcBorders>
-            <w:shd w:val="clear" w:color="auto" w:fill="auto"/>
-            <w:noWrap/>
-            <w:vAlign w:val="bottom"/>
-            <w:hideMark/>
-          </w:tcPr>
-          <w:p>
-            <w:pPr>
-              <w:rPr>
-                <w:rFonts w:ascii="Arial" w:hAnsi="Arial" w:cs="Arial"/>
-                <w:sz w:val="20"/>
-                <w:szCs w:val="20"/>
-                <w:lang w:eastAsia="es-CL"/>
-              </w:rPr>
-            </w:pPr>
-          </w:p>
-        </w:tc>
-        <w:tc>
-          <w:tcPr>
-            <w:tcW w:w="211" w:type="dxa"/>
-            <w:tcBorders>
-              <w:top w:val="nil"/>
-              <w:left w:val="nil"/>
-              <w:bottom w:val="nil"/>
-              <w:right w:val="nil"/>
-            </w:tcBorders>
-            <w:shd w:val="clear" w:color="auto" w:fill="auto"/>
-            <w:noWrap/>
-            <w:vAlign w:val="bottom"/>
-            <w:hideMark/>
-          </w:tcPr>
-          <w:p>
-            <w:pPr>
-              <w:rPr>
-                <w:rFonts w:ascii="Arial" w:hAnsi="Arial" w:cs="Arial"/>
-                <w:sz w:val="20"/>
-                <w:szCs w:val="20"/>
-                <w:lang w:eastAsia="es-CL"/>
-              </w:rPr>
-            </w:pPr>
-          </w:p>
-        </w:tc>
-        <w:tc>
-          <w:tcPr>
-            <w:tcW w:w="4258" w:type="dxa"/>
-            <w:gridSpan w:val="2"/>
-            <w:tcBorders>
-              <w:top w:val="nil"/>
-              <w:left w:val="nil"/>
-              <w:bottom w:val="nil"/>
-              <w:right w:val="nil"/>
-            </w:tcBorders>
-            <w:shd w:val="clear" w:color="auto" w:fill="auto"/>
-            <w:noWrap/>
-            <w:vAlign w:val="bottom"/>
-            <w:hideMark/>
-          </w:tcPr>
-          <w:p>
-            <w:pPr>
-              <w:jc w:val="right"/>
-              <w:rPr>
-                <w:rFonts w:ascii="Arial" w:hAnsi="Arial" w:cs="Arial"/>
-                <w:sz w:val="20"/>
-                <w:szCs w:val="20"/>
-                <w:lang w:eastAsia="es-CL"/>
-              </w:rPr>
-            </w:pPr>
             <w:r>
               <w:rPr>
                 <w:rFonts w:ascii="Arial" w:hAnsi="Arial" w:cs="Arial"/>
@@ -7868,13 +8335,13 @@
               <mc:AlternateContent>
                 <mc:Choice Requires="wps">
                   <w:drawing>
-                    <wp:anchor distT="0" distB="0" distL="114300" distR="114300" simplePos="0" relativeHeight="251690496" behindDoc="0" locked="0" layoutInCell="1" allowOverlap="1" wp14:anchorId="0304F784" wp14:editId="724C4EB2">
+                    <wp:anchor distT="0" distB="0" distL="114300" distR="114300" simplePos="0" relativeHeight="251690496" behindDoc="0" locked="0" layoutInCell="1" allowOverlap="1" wp14:anchorId="0304F784" wp14:editId="6E284BC0">
                       <wp:simplePos x="0" y="0"/>
                       <wp:positionH relativeFrom="margin">
-                        <wp:posOffset>-3570605</wp:posOffset>
+                        <wp:posOffset>340360</wp:posOffset>
                       </wp:positionH>
                       <wp:positionV relativeFrom="paragraph">
-                        <wp:posOffset>36830</wp:posOffset>
+                        <wp:posOffset>164465</wp:posOffset>
                       </wp:positionV>
                       <wp:extent cx="6086475" cy="352425"/>
                       <wp:effectExtent l="0" t="0" r="0" b="9525"/>
@@ -7988,7 +8455,7 @@
                 </mc:Choice>
                 <mc:Fallback>
                   <w:pict>
-                    <v:shape w14:anchorId="0304F784" id="_x0000_s1034" type="#_x0000_t202" style="position:absolute;left:0;text-align:left;margin-left:-281.15pt;margin-top:2.9pt;width:479.25pt;height:27.75pt;z-index:251690496;visibility:visible;mso-wrap-style:square;mso-width-percent:0;mso-height-percent:0;mso-wrap-distance-left:9pt;mso-wrap-distance-top:0;mso-wrap-distance-right:9pt;mso-wrap-distance-bottom:0;mso-position-horizontal:absolute;mso-position-horizontal-relative:margin;mso-position-vertical:absolute;mso-position-vertical-relative:text;mso-width-percent:0;mso-height-percent:0;mso-width-relative:page;mso-height-relative:page;v-text-anchor:top" o:gfxdata="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" filled="f" stroked="f" strokecolor="#f06">
+                    <v:shape w14:anchorId="0304F784" id="_x0000_s1034" type="#_x0000_t202" style="position:absolute;margin-left:26.8pt;margin-top:12.95pt;width:479.25pt;height:27.75pt;z-index:251690496;visibility:visible;mso-wrap-style:square;mso-width-percent:0;mso-height-percent:0;mso-wrap-distance-left:9pt;mso-wrap-distance-top:0;mso-wrap-distance-right:9pt;mso-wrap-distance-bottom:0;mso-position-horizontal:absolute;mso-position-horizontal-relative:margin;mso-position-vertical:absolute;mso-position-vertical-relative:text;mso-width-percent:0;mso-height-percent:0;mso-width-relative:page;mso-height-relative:page;v-text-anchor:top" o:gfxdata="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" filled="f" stroked="f" strokecolor="#f06">
                       <v:textbox>
                         <w:txbxContent>
                           <w:p>
@@ -8045,6 +8512,242 @@
                 </mc:Fallback>
               </mc:AlternateContent>
             </w:r>
+            <w:r>
+              <w:rPr>
+                <w:rFonts w:ascii="Arial" w:hAnsi="Arial" w:cs="Arial"/>
+                <w:b/>
+                <w:noProof/>
+                <w:sz w:val="8"/>
+                <w:szCs w:val="8"/>
+                <w:lang w:val="en-US" w:eastAsia="en-US"/>
+              </w:rPr>
+              <mc:AlternateContent>
+                <mc:Choice Requires="wps">
+                  <w:drawing>
+                    <wp:anchor distT="0" distB="0" distL="114300" distR="114300" simplePos="0" relativeHeight="251689472" behindDoc="1" locked="0" layoutInCell="1" allowOverlap="1" wp14:anchorId="185083F3" wp14:editId="1018458C">
+                      <wp:simplePos x="0" y="0"/>
+                      <wp:positionH relativeFrom="margin">
+                        <wp:posOffset>318135</wp:posOffset>
+                      </wp:positionH>
+                      <wp:positionV relativeFrom="paragraph">
+                        <wp:posOffset>90170</wp:posOffset>
+                      </wp:positionV>
+                      <wp:extent cx="6113780" cy="457200"/>
+                      <wp:effectExtent l="57150" t="19050" r="77470" b="95250"/>
+                      <wp:wrapNone/>
+                      <wp:docPr id="22" name="Rectángulo 22"/>
+                      <wp:cNvGraphicFramePr/>
+                      <a:graphic xmlns:a="http://schemas.openxmlformats.org/drawingml/2006/main">
+                        <a:graphicData uri="http://schemas.microsoft.com/office/word/2010/wordprocessingShape">
+                          <wps:wsp>
+                            <wps:cNvSpPr/>
+                            <wps:spPr>
+                              <a:xfrm>
+                                <a:off x="0" y="0"/>
+                                <a:ext cx="6113780" cy="457200"/>
+                              </a:xfrm>
+                              <a:prstGeom prst="rect">
+                                <a:avLst/>
+                              </a:prstGeom>
+                              <a:gradFill rotWithShape="1">
+                                <a:gsLst>
+                                  <a:gs pos="0">
+                                    <a:srgbClr val="4F81BD">
+                                      <a:shade val="51000"/>
+                                      <a:satMod val="130000"/>
+                                    </a:srgbClr>
+                                  </a:gs>
+                                  <a:gs pos="80000">
+                                    <a:srgbClr val="4F81BD">
+                                      <a:shade val="93000"/>
+                                      <a:satMod val="130000"/>
+                                    </a:srgbClr>
+                                  </a:gs>
+                                  <a:gs pos="100000">
+                                    <a:srgbClr val="4F81BD">
+                                      <a:shade val="94000"/>
+                                      <a:satMod val="135000"/>
+                                    </a:srgbClr>
+                                  </a:gs>
+                                </a:gsLst>
+                                <a:lin ang="16200000" scaled="0"/>
+                              </a:gradFill>
+                              <a:ln w="9525" cap="flat" cmpd="sng" algn="ctr">
+                                <a:solidFill>
+                                  <a:srgbClr val="4F81BD">
+                                    <a:shade val="95000"/>
+                                    <a:satMod val="105000"/>
+                                  </a:srgbClr>
+                                </a:solidFill>
+                                <a:prstDash val="solid"/>
+                              </a:ln>
+                              <a:effectLst>
+                                <a:outerShdw blurRad="40000" dist="23000" dir="5400000" rotWithShape="0">
+                                  <a:srgbClr val="000000">
+                                    <a:alpha val="35000"/>
+                                  </a:srgbClr>
+                                </a:outerShdw>
+                              </a:effectLst>
+                            </wps:spPr>
+                            <wps:bodyPr rot="0" spcFirstLastPara="0" vertOverflow="overflow" horzOverflow="overflow" vert="horz" wrap="square" lIns="91440" tIns="45720" rIns="91440" bIns="45720" numCol="1" spcCol="0" rtlCol="0" fromWordArt="0" anchor="ctr" anchorCtr="0" forceAA="0" compatLnSpc="1">
+                              <a:prstTxWarp prst="textNoShape">
+                                <a:avLst/>
+                              </a:prstTxWarp>
+                              <a:noAutofit/>
+                            </wps:bodyPr>
+                          </wps:wsp>
+                        </a:graphicData>
+                      </a:graphic>
+                      <wp14:sizeRelH relativeFrom="margin">
+                        <wp14:pctWidth>0</wp14:pctWidth>
+                      </wp14:sizeRelH>
+                      <wp14:sizeRelV relativeFrom="margin">
+                        <wp14:pctHeight>0</wp14:pctHeight>
+                      </wp14:sizeRelV>
+                    </wp:anchor>
+                  </w:drawing>
+                </mc:Choice>
+                <mc:Fallback>
+                  <w:pict>
+                    <v:rect w14:anchorId="56F6BDE4" id="Rectángulo 22" o:spid="_x0000_s1026" style="position:absolute;margin-left:25.05pt;margin-top:7.1pt;width:481.4pt;height:36pt;z-index:-251627008;visibility:visible;mso-wrap-style:square;mso-width-percent:0;mso-height-percent:0;mso-wrap-distance-left:9pt;mso-wrap-distance-top:0;mso-wrap-distance-right:9pt;mso-wrap-distance-bottom:0;mso-position-horizontal:absolute;mso-position-horizontal-relative:margin;mso-position-vertical:absolute;mso-position-vertical-relative:text;mso-width-percent:0;mso-height-percent:0;mso-width-relative:margin;mso-height-relative:margin;v-text-anchor:middle" o:gfxdata="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" fillcolor="#2c5d98" strokecolor="#4a7ebb">
+                      <v:fill color2="#3a7ccb" rotate="t" angle="180" colors="0 #2c5d98;52429f #3c7bc7;1 #3a7ccb" focus="100%" type="gradient">
+                        <o:fill v:ext="view" type="gradientUnscaled"/>
+                      </v:fill>
+                      <v:shadow on="t" color="black" opacity="22937f" origin=",.5" offset="0,.63889mm"/>
+                      <w10:wrap anchorx="margin"/>
+                    </v:rect>
+                  </w:pict>
+                </mc:Fallback>
+              </mc:AlternateContent>
+            </w:r>
+          </w:p>
+        </w:tc>
+        <w:tc>
+          <w:tcPr>
+            <w:tcW w:w="4110" w:type="dxa"/>
+            <w:tcBorders>
+              <w:top w:val="nil"/>
+              <w:left w:val="nil"/>
+              <w:bottom w:val="nil"/>
+              <w:right w:val="nil"/>
+            </w:tcBorders>
+            <w:shd w:val="clear" w:color="auto" w:fill="auto"/>
+            <w:noWrap/>
+            <w:vAlign w:val="bottom"/>
+          </w:tcPr>
+          <w:p>
+            <w:pPr>
+              <w:rPr>
+                <w:rFonts w:ascii="Arial" w:hAnsi="Arial" w:cs="Arial"/>
+                <w:lang w:eastAsia="es-CL"/>
+              </w:rPr>
+            </w:pPr>
+          </w:p>
+        </w:tc>
+        <w:tc>
+          <w:tcPr>
+            <w:tcW w:w="160" w:type="dxa"/>
+            <w:tcBorders>
+              <w:top w:val="nil"/>
+              <w:left w:val="nil"/>
+              <w:bottom w:val="nil"/>
+              <w:right w:val="nil"/>
+            </w:tcBorders>
+            <w:shd w:val="clear" w:color="auto" w:fill="auto"/>
+            <w:noWrap/>
+            <w:vAlign w:val="bottom"/>
+            <w:hideMark/>
+          </w:tcPr>
+          <w:p>
+            <w:pPr>
+              <w:rPr>
+                <w:rFonts w:ascii="Arial" w:hAnsi="Arial" w:cs="Arial"/>
+                <w:b/>
+                <w:bCs/>
+                <w:color w:val="000000"/>
+                <w:sz w:val="20"/>
+                <w:szCs w:val="20"/>
+                <w:lang w:eastAsia="es-CL"/>
+              </w:rPr>
+            </w:pPr>
+          </w:p>
+        </w:tc>
+        <w:tc>
+          <w:tcPr>
+            <w:tcW w:w="615" w:type="dxa"/>
+            <w:gridSpan w:val="2"/>
+            <w:tcBorders>
+              <w:top w:val="nil"/>
+              <w:left w:val="nil"/>
+              <w:bottom w:val="nil"/>
+              <w:right w:val="nil"/>
+            </w:tcBorders>
+            <w:shd w:val="clear" w:color="auto" w:fill="auto"/>
+            <w:noWrap/>
+            <w:vAlign w:val="bottom"/>
+            <w:hideMark/>
+          </w:tcPr>
+          <w:p>
+            <w:pPr>
+              <w:rPr>
+                <w:rFonts w:ascii="Arial" w:hAnsi="Arial" w:cs="Arial"/>
+                <w:sz w:val="20"/>
+                <w:szCs w:val="20"/>
+                <w:lang w:eastAsia="es-CL"/>
+              </w:rPr>
+            </w:pPr>
+          </w:p>
+        </w:tc>
+        <w:tc>
+          <w:tcPr>
+            <w:tcW w:w="211" w:type="dxa"/>
+            <w:tcBorders>
+              <w:top w:val="nil"/>
+              <w:left w:val="nil"/>
+              <w:bottom w:val="nil"/>
+              <w:right w:val="nil"/>
+            </w:tcBorders>
+            <w:shd w:val="clear" w:color="auto" w:fill="auto"/>
+            <w:noWrap/>
+            <w:vAlign w:val="bottom"/>
+            <w:hideMark/>
+          </w:tcPr>
+          <w:p>
+            <w:pPr>
+              <w:rPr>
+                <w:rFonts w:ascii="Arial" w:hAnsi="Arial" w:cs="Arial"/>
+                <w:sz w:val="20"/>
+                <w:szCs w:val="20"/>
+                <w:lang w:eastAsia="es-CL"/>
+              </w:rPr>
+            </w:pPr>
+          </w:p>
+        </w:tc>
+        <w:tc>
+          <w:tcPr>
+            <w:tcW w:w="4258" w:type="dxa"/>
+            <w:gridSpan w:val="2"/>
+            <w:tcBorders>
+              <w:top w:val="nil"/>
+              <w:left w:val="nil"/>
+              <w:bottom w:val="nil"/>
+              <w:right w:val="nil"/>
+            </w:tcBorders>
+            <w:shd w:val="clear" w:color="auto" w:fill="auto"/>
+            <w:noWrap/>
+            <w:vAlign w:val="bottom"/>
+            <w:hideMark/>
+          </w:tcPr>
+          <w:p>
+            <w:pPr>
+              <w:jc w:val="right"/>
+              <w:rPr>
+                <w:rFonts w:ascii="Arial" w:hAnsi="Arial" w:cs="Arial"/>
+                <w:sz w:val="20"/>
+                <w:szCs w:val="20"/>
+                <w:lang w:eastAsia="es-CL"/>
+              </w:rPr>
+            </w:pPr>
           </w:p>
         </w:tc>
       </w:tr>
@@ -8239,7 +8942,27 @@
           <w:sz w:val="20"/>
           <w:szCs w:val="20"/>
         </w:rPr>
-        <w:t>${nombre_categoria}</w:t>
+        <w:t>${</w:t>
+      </w:r>
+      <w:proofErr w:type="spellStart"/>
+      <w:r>
+        <w:rPr>
+          <w:rFonts w:ascii="Arial" w:hAnsi="Arial" w:cs="Arial"/>
+          <w:b/>
+          <w:sz w:val="20"/>
+          <w:szCs w:val="20"/>
+        </w:rPr>
+        <w:t>nombre_categoria</w:t>
+      </w:r>
+      <w:proofErr w:type="spellEnd"/>
+      <w:r>
+        <w:rPr>
+          <w:rFonts w:ascii="Arial" w:hAnsi="Arial" w:cs="Arial"/>
+          <w:b/>
+          <w:sz w:val="20"/>
+          <w:szCs w:val="20"/>
+        </w:rPr>
+        <w:t>}</w:t>
       </w:r>
     </w:p>
     <w:p>
@@ -8259,8 +8982,10 @@
         <w:tblW w:w="9634" w:type="dxa"/>
         <w:tblLayout w:type="fixed"/>
         <w:tblCellMar>
-          <w:left w:w="70" w:type="dxa"/>
-          <w:right w:w="70" w:type="dxa"/>
+          <w:top w:w="57" w:type="dxa"/>
+          <w:left w:w="6" w:type="dxa"/>
+          <w:bottom w:w="57" w:type="dxa"/>
+          <w:right w:w="6" w:type="dxa"/>
         </w:tblCellMar>
         <w:tblLook w:val="04A0" w:firstRow="1" w:lastRow="0" w:firstColumn="1" w:lastColumn="0" w:noHBand="0" w:noVBand="1"/>
       </w:tblPr>
@@ -8310,6 +9035,7 @@
               </w:rPr>
               <w:t>${</w:t>
             </w:r>
+            <w:proofErr w:type="spellStart"/>
             <w:r>
               <w:rPr>
                 <w:rFonts w:ascii="Arial" w:hAnsi="Arial" w:cs="Arial"/>
@@ -8319,6 +9045,7 @@
               </w:rPr>
               <w:t>titulo_punto</w:t>
             </w:r>
+            <w:proofErr w:type="spellEnd"/>
             <w:r>
               <w:rPr>
                 <w:rFonts w:ascii="Arial" w:hAnsi="Arial" w:cs="Arial"/>
@@ -8379,7 +9106,7 @@
             </w:tcBorders>
             <w:shd w:val="clear" w:color="auto" w:fill="auto"/>
             <w:noWrap/>
-            <w:vAlign w:val="bottom"/>
+            <w:vAlign w:val="center"/>
           </w:tcPr>
           <w:p>
             <w:pPr>
@@ -8471,7 +9198,7 @@
               <w:rPr>
                 <w:rFonts w:ascii="Arial" w:hAnsi="Arial" w:cs="Arial"/>
                 <w:b/>
-                <w:color w:val="000000"/>
+                <w:color w:val="FF0000"/>
                 <w:sz w:val="20"/>
                 <w:szCs w:val="20"/>
                 <w:u w:val="single"/>
@@ -8486,7 +9213,28 @@
                 <w:szCs w:val="20"/>
                 <w:lang w:eastAsia="es-CL"/>
               </w:rPr>
-              <w:t>${id_severidad_1}</w:t>
+              <w:t>${id_severidad_</w:t>
+            </w:r>
+            <w:r>
+              <w:rPr>
+                <w:rFonts w:ascii="Arial" w:hAnsi="Arial" w:cs="Arial"/>
+                <w:bCs/>
+                <w:sz w:val="20"/>
+                <w:szCs w:val="20"/>
+                <w:lang w:eastAsia="es-CL"/>
+              </w:rPr>
+              <w:t>l_</w:t>
+            </w:r>
+            <w:proofErr w:type="gramStart"/>
+            <w:r>
+              <w:rPr>
+                <w:rFonts w:ascii="Arial" w:hAnsi="Arial" w:cs="Arial"/>
+                <w:bCs/>
+                <w:sz w:val="20"/>
+                <w:szCs w:val="20"/>
+                <w:lang w:eastAsia="es-CL"/>
+              </w:rPr>
+              <w:t>1}</w:t>
             </w:r>
             <w:r>
               <w:rPr>
@@ -8498,7 +9246,252 @@
                 <w:u w:val="single"/>
                 <w:lang w:eastAsia="es-CL"/>
               </w:rPr>
-              <w:t>${id_severidad_2}</w:t>
+              <w:t>$</w:t>
+            </w:r>
+            <w:proofErr w:type="gramEnd"/>
+            <w:r>
+              <w:rPr>
+                <w:rFonts w:ascii="Arial" w:hAnsi="Arial" w:cs="Arial"/>
+                <w:b/>
+                <w:color w:val="FF0000"/>
+                <w:sz w:val="20"/>
+                <w:szCs w:val="20"/>
+                <w:u w:val="single"/>
+                <w:lang w:eastAsia="es-CL"/>
+              </w:rPr>
+              <w:t>{id_severidad_</w:t>
+            </w:r>
+            <w:r>
+              <w:rPr>
+                <w:rFonts w:ascii="Arial" w:hAnsi="Arial" w:cs="Arial"/>
+                <w:b/>
+                <w:color w:val="FF0000"/>
+                <w:sz w:val="20"/>
+                <w:szCs w:val="20"/>
+                <w:u w:val="single"/>
+                <w:lang w:eastAsia="es-CL"/>
+              </w:rPr>
+              <w:t>g_1</w:t>
+            </w:r>
+            <w:r>
+              <w:rPr>
+                <w:rFonts w:ascii="Arial" w:hAnsi="Arial" w:cs="Arial"/>
+                <w:b/>
+                <w:color w:val="FF0000"/>
+                <w:sz w:val="20"/>
+                <w:szCs w:val="20"/>
+                <w:u w:val="single"/>
+                <w:lang w:eastAsia="es-CL"/>
+              </w:rPr>
+              <w:t>}</w:t>
+            </w:r>
+          </w:p>
+          <w:p>
+            <w:pPr>
+              <w:jc w:val="center"/>
+              <w:rPr>
+                <w:rFonts w:ascii="Arial" w:hAnsi="Arial" w:cs="Arial"/>
+                <w:b/>
+                <w:color w:val="FF0000"/>
+                <w:sz w:val="20"/>
+                <w:szCs w:val="20"/>
+                <w:u w:val="single"/>
+                <w:lang w:eastAsia="es-CL"/>
+              </w:rPr>
+            </w:pPr>
+            <w:r>
+              <w:rPr>
+                <w:rFonts w:ascii="Arial" w:hAnsi="Arial" w:cs="Arial"/>
+                <w:bCs/>
+                <w:sz w:val="20"/>
+                <w:szCs w:val="20"/>
+                <w:lang w:eastAsia="es-CL"/>
+              </w:rPr>
+              <w:t>${id_severidad_</w:t>
+            </w:r>
+            <w:r>
+              <w:rPr>
+                <w:rFonts w:ascii="Arial" w:hAnsi="Arial" w:cs="Arial"/>
+                <w:bCs/>
+                <w:sz w:val="20"/>
+                <w:szCs w:val="20"/>
+                <w:lang w:eastAsia="es-CL"/>
+              </w:rPr>
+              <w:t>l_</w:t>
+            </w:r>
+            <w:proofErr w:type="gramStart"/>
+            <w:r>
+              <w:rPr>
+                <w:rFonts w:ascii="Arial" w:hAnsi="Arial" w:cs="Arial"/>
+                <w:bCs/>
+                <w:sz w:val="20"/>
+                <w:szCs w:val="20"/>
+                <w:lang w:eastAsia="es-CL"/>
+              </w:rPr>
+              <w:t>2</w:t>
+            </w:r>
+            <w:r>
+              <w:rPr>
+                <w:rFonts w:ascii="Arial" w:hAnsi="Arial" w:cs="Arial"/>
+                <w:bCs/>
+                <w:sz w:val="20"/>
+                <w:szCs w:val="20"/>
+                <w:lang w:eastAsia="es-CL"/>
+              </w:rPr>
+              <w:t>}</w:t>
+            </w:r>
+            <w:r>
+              <w:rPr>
+                <w:rFonts w:ascii="Arial" w:hAnsi="Arial" w:cs="Arial"/>
+                <w:b/>
+                <w:color w:val="FF0000"/>
+                <w:sz w:val="20"/>
+                <w:szCs w:val="20"/>
+                <w:u w:val="single"/>
+                <w:lang w:eastAsia="es-CL"/>
+              </w:rPr>
+              <w:t>$</w:t>
+            </w:r>
+            <w:proofErr w:type="gramEnd"/>
+            <w:r>
+              <w:rPr>
+                <w:rFonts w:ascii="Arial" w:hAnsi="Arial" w:cs="Arial"/>
+                <w:b/>
+                <w:color w:val="FF0000"/>
+                <w:sz w:val="20"/>
+                <w:szCs w:val="20"/>
+                <w:u w:val="single"/>
+                <w:lang w:eastAsia="es-CL"/>
+              </w:rPr>
+              <w:t>{id_severidad_</w:t>
+            </w:r>
+            <w:r>
+              <w:rPr>
+                <w:rFonts w:ascii="Arial" w:hAnsi="Arial" w:cs="Arial"/>
+                <w:b/>
+                <w:color w:val="FF0000"/>
+                <w:sz w:val="20"/>
+                <w:szCs w:val="20"/>
+                <w:u w:val="single"/>
+                <w:lang w:eastAsia="es-CL"/>
+              </w:rPr>
+              <w:t>g_2</w:t>
+            </w:r>
+            <w:r>
+              <w:rPr>
+                <w:rFonts w:ascii="Arial" w:hAnsi="Arial" w:cs="Arial"/>
+                <w:b/>
+                <w:color w:val="FF0000"/>
+                <w:sz w:val="20"/>
+                <w:szCs w:val="20"/>
+                <w:u w:val="single"/>
+                <w:lang w:eastAsia="es-CL"/>
+              </w:rPr>
+              <w:t>}</w:t>
+            </w:r>
+          </w:p>
+          <w:p>
+            <w:pPr>
+              <w:jc w:val="center"/>
+              <w:rPr>
+                <w:rFonts w:ascii="Arial" w:hAnsi="Arial" w:cs="Arial"/>
+                <w:b/>
+                <w:color w:val="000000"/>
+                <w:sz w:val="20"/>
+                <w:szCs w:val="20"/>
+                <w:u w:val="single"/>
+                <w:lang w:eastAsia="es-CL"/>
+              </w:rPr>
+            </w:pPr>
+            <w:r>
+              <w:rPr>
+                <w:rFonts w:ascii="Arial" w:hAnsi="Arial" w:cs="Arial"/>
+                <w:bCs/>
+                <w:sz w:val="20"/>
+                <w:szCs w:val="20"/>
+                <w:lang w:eastAsia="es-CL"/>
+              </w:rPr>
+              <w:t>${id_severidad_</w:t>
+            </w:r>
+            <w:r>
+              <w:rPr>
+                <w:rFonts w:ascii="Arial" w:hAnsi="Arial" w:cs="Arial"/>
+                <w:bCs/>
+                <w:sz w:val="20"/>
+                <w:szCs w:val="20"/>
+                <w:lang w:eastAsia="es-CL"/>
+              </w:rPr>
+              <w:t>l_</w:t>
+            </w:r>
+            <w:proofErr w:type="gramStart"/>
+            <w:r>
+              <w:rPr>
+                <w:rFonts w:ascii="Arial" w:hAnsi="Arial" w:cs="Arial"/>
+                <w:bCs/>
+                <w:sz w:val="20"/>
+                <w:szCs w:val="20"/>
+                <w:lang w:eastAsia="es-CL"/>
+              </w:rPr>
+              <w:t>3</w:t>
+            </w:r>
+            <w:r>
+              <w:rPr>
+                <w:rFonts w:ascii="Arial" w:hAnsi="Arial" w:cs="Arial"/>
+                <w:bCs/>
+                <w:sz w:val="20"/>
+                <w:szCs w:val="20"/>
+                <w:lang w:eastAsia="es-CL"/>
+              </w:rPr>
+              <w:t>}</w:t>
+            </w:r>
+            <w:r>
+              <w:rPr>
+                <w:rFonts w:ascii="Arial" w:hAnsi="Arial" w:cs="Arial"/>
+                <w:b/>
+                <w:color w:val="FF0000"/>
+                <w:sz w:val="20"/>
+                <w:szCs w:val="20"/>
+                <w:u w:val="single"/>
+                <w:lang w:eastAsia="es-CL"/>
+              </w:rPr>
+              <w:t>$</w:t>
+            </w:r>
+            <w:proofErr w:type="gramEnd"/>
+            <w:r>
+              <w:rPr>
+                <w:rFonts w:ascii="Arial" w:hAnsi="Arial" w:cs="Arial"/>
+                <w:b/>
+                <w:color w:val="FF0000"/>
+                <w:sz w:val="20"/>
+                <w:szCs w:val="20"/>
+                <w:u w:val="single"/>
+                <w:lang w:eastAsia="es-CL"/>
+              </w:rPr>
+              <w:t>{id_severidad_</w:t>
+            </w:r>
+            <w:r>
+              <w:rPr>
+                <w:rFonts w:ascii="Arial" w:hAnsi="Arial" w:cs="Arial"/>
+                <w:b/>
+                <w:color w:val="FF0000"/>
+                <w:sz w:val="20"/>
+                <w:szCs w:val="20"/>
+                <w:u w:val="single"/>
+                <w:lang w:eastAsia="es-CL"/>
+              </w:rPr>
+              <w:t>g_3</w:t>
+            </w:r>
+            <w:r>
+              <w:rPr>
+                <w:rFonts w:ascii="Arial" w:hAnsi="Arial" w:cs="Arial"/>
+                <w:b/>
+                <w:color w:val="FF0000"/>
+                <w:sz w:val="20"/>
+                <w:szCs w:val="20"/>
+                <w:u w:val="single"/>
+                <w:lang w:eastAsia="es-CL"/>
+              </w:rPr>
+              <w:t>}</w:t>
             </w:r>
           </w:p>
         </w:tc>
@@ -8519,7 +9512,7 @@
               <w:autoSpaceDE w:val="0"/>
               <w:autoSpaceDN w:val="0"/>
               <w:adjustRightInd w:val="0"/>
-              <w:jc w:val="center"/>
+              <w:jc w:val="both"/>
               <w:rPr>
                 <w:rFonts w:ascii="Arial" w:hAnsi="Arial" w:cs="Arial"/>
                 <w:b/>
@@ -8601,7 +9594,7 @@
                 <w:szCs w:val="20"/>
                 <w:lang w:eastAsia="es-CL"/>
               </w:rPr>
-              <w:t>comentario_1</w:t>
+              <w:t>comentario</w:t>
             </w:r>
             <w:r>
               <w:rPr>
@@ -8611,149 +9604,435 @@
                 <w:szCs w:val="20"/>
                 <w:lang w:eastAsia="es-CL"/>
               </w:rPr>
+              <w:t>_</w:t>
+            </w:r>
+            <w:proofErr w:type="gramStart"/>
+            <w:r>
+              <w:rPr>
+                <w:rFonts w:ascii="Arial" w:hAnsi="Arial" w:cs="Arial"/>
+                <w:bCs/>
+                <w:sz w:val="20"/>
+                <w:szCs w:val="20"/>
+                <w:lang w:eastAsia="es-CL"/>
+              </w:rPr>
+              <w:t>1}</w:t>
+            </w:r>
+            <w:r>
+              <w:rPr>
+                <w:rFonts w:ascii="Arial" w:hAnsi="Arial" w:cs="Arial"/>
+                <w:bCs/>
+                <w:sz w:val="20"/>
+                <w:szCs w:val="20"/>
+                <w:lang w:eastAsia="es-CL"/>
+              </w:rPr>
+              <w:t>$</w:t>
+            </w:r>
+            <w:proofErr w:type="gramEnd"/>
+            <w:r>
+              <w:rPr>
+                <w:rFonts w:ascii="Arial" w:hAnsi="Arial" w:cs="Arial"/>
+                <w:bCs/>
+                <w:sz w:val="20"/>
+                <w:szCs w:val="20"/>
+                <w:lang w:eastAsia="es-CL"/>
+              </w:rPr>
+              <w:t>{imagen_resp_1}</w:t>
+            </w:r>
+            <w:r>
+              <w:rPr>
+                <w:rFonts w:ascii="Arial" w:hAnsi="Arial" w:cs="Arial"/>
+                <w:bCs/>
+                <w:sz w:val="20"/>
+                <w:szCs w:val="20"/>
+                <w:lang w:eastAsia="es-CL"/>
+              </w:rPr>
+              <w:t>${imagen_resp_2}${imagen_resp_3}${imagen_resp_4}</w:t>
+            </w:r>
+          </w:p>
+          <w:p>
+            <w:pPr>
+              <w:jc w:val="center"/>
+              <w:rPr>
+                <w:rFonts w:ascii="Arial" w:hAnsi="Arial" w:cs="Arial"/>
+                <w:bCs/>
+                <w:sz w:val="20"/>
+                <w:szCs w:val="20"/>
+                <w:lang w:eastAsia="es-CL"/>
+              </w:rPr>
+            </w:pPr>
+            <w:r>
+              <w:rPr>
+                <w:rFonts w:ascii="Arial" w:hAnsi="Arial" w:cs="Arial"/>
+                <w:bCs/>
+                <w:sz w:val="20"/>
+                <w:szCs w:val="20"/>
+                <w:lang w:eastAsia="es-CL"/>
+              </w:rPr>
+              <w:t>${imagen_resp_</w:t>
+            </w:r>
+            <w:proofErr w:type="gramStart"/>
+            <w:r>
+              <w:rPr>
+                <w:rFonts w:ascii="Arial" w:hAnsi="Arial" w:cs="Arial"/>
+                <w:bCs/>
+                <w:sz w:val="20"/>
+                <w:szCs w:val="20"/>
+                <w:lang w:eastAsia="es-CL"/>
+              </w:rPr>
+              <w:t>5}</w:t>
+            </w:r>
+            <w:r>
+              <w:rPr>
+                <w:rFonts w:ascii="Arial" w:hAnsi="Arial" w:cs="Arial"/>
+                <w:bCs/>
+                <w:sz w:val="20"/>
+                <w:szCs w:val="20"/>
+                <w:lang w:eastAsia="es-CL"/>
+              </w:rPr>
+              <w:t>$</w:t>
+            </w:r>
+            <w:proofErr w:type="gramEnd"/>
+            <w:r>
+              <w:rPr>
+                <w:rFonts w:ascii="Arial" w:hAnsi="Arial" w:cs="Arial"/>
+                <w:bCs/>
+                <w:sz w:val="20"/>
+                <w:szCs w:val="20"/>
+                <w:lang w:eastAsia="es-CL"/>
+              </w:rPr>
+              <w:t>{comentario_</w:t>
+            </w:r>
+            <w:r>
+              <w:rPr>
+                <w:rFonts w:ascii="Arial" w:hAnsi="Arial" w:cs="Arial"/>
+                <w:bCs/>
+                <w:sz w:val="20"/>
+                <w:szCs w:val="20"/>
+                <w:lang w:eastAsia="es-CL"/>
+              </w:rPr>
+              <w:t>2</w:t>
+            </w:r>
+            <w:r>
+              <w:rPr>
+                <w:rFonts w:ascii="Arial" w:hAnsi="Arial" w:cs="Arial"/>
+                <w:bCs/>
+                <w:sz w:val="20"/>
+                <w:szCs w:val="20"/>
+                <w:lang w:eastAsia="es-CL"/>
+              </w:rPr>
               <w:t>}</w:t>
             </w:r>
+            <w:r>
+              <w:rPr>
+                <w:rFonts w:ascii="Arial" w:hAnsi="Arial" w:cs="Arial"/>
+                <w:bCs/>
+                <w:sz w:val="20"/>
+                <w:szCs w:val="20"/>
+                <w:lang w:eastAsia="es-CL"/>
+              </w:rPr>
+              <w:t>${imagen_resp_</w:t>
+            </w:r>
+            <w:r>
+              <w:rPr>
+                <w:rFonts w:ascii="Arial" w:hAnsi="Arial" w:cs="Arial"/>
+                <w:bCs/>
+                <w:sz w:val="20"/>
+                <w:szCs w:val="20"/>
+                <w:lang w:eastAsia="es-CL"/>
+              </w:rPr>
+              <w:t>6</w:t>
+            </w:r>
+            <w:r>
+              <w:rPr>
+                <w:rFonts w:ascii="Arial" w:hAnsi="Arial" w:cs="Arial"/>
+                <w:bCs/>
+                <w:sz w:val="20"/>
+                <w:szCs w:val="20"/>
+                <w:lang w:eastAsia="es-CL"/>
+              </w:rPr>
+              <w:t>}${imagen_resp_</w:t>
+            </w:r>
+            <w:r>
+              <w:rPr>
+                <w:rFonts w:ascii="Arial" w:hAnsi="Arial" w:cs="Arial"/>
+                <w:bCs/>
+                <w:sz w:val="20"/>
+                <w:szCs w:val="20"/>
+                <w:lang w:eastAsia="es-CL"/>
+              </w:rPr>
+              <w:t>7</w:t>
+            </w:r>
+            <w:r>
+              <w:rPr>
+                <w:rFonts w:ascii="Arial" w:hAnsi="Arial" w:cs="Arial"/>
+                <w:bCs/>
+                <w:sz w:val="20"/>
+                <w:szCs w:val="20"/>
+                <w:lang w:eastAsia="es-CL"/>
+              </w:rPr>
+              <w:t>}${imagen_resp_</w:t>
+            </w:r>
+            <w:r>
+              <w:rPr>
+                <w:rFonts w:ascii="Arial" w:hAnsi="Arial" w:cs="Arial"/>
+                <w:bCs/>
+                <w:sz w:val="20"/>
+                <w:szCs w:val="20"/>
+                <w:lang w:eastAsia="es-CL"/>
+              </w:rPr>
+              <w:t>8</w:t>
+            </w:r>
+            <w:r>
+              <w:rPr>
+                <w:rFonts w:ascii="Arial" w:hAnsi="Arial" w:cs="Arial"/>
+                <w:bCs/>
+                <w:sz w:val="20"/>
+                <w:szCs w:val="20"/>
+                <w:lang w:eastAsia="es-CL"/>
+              </w:rPr>
+              <w:t>}</w:t>
+            </w:r>
           </w:p>
           <w:p>
             <w:pPr>
               <w:jc w:val="center"/>
               <w:rPr>
-                <w:rFonts w:ascii="Consolas" w:hAnsi="Consolas" w:cs="Courier New"/>
-                <w:color w:val="24292F"/>
-                <w:sz w:val="18"/>
-                <w:szCs w:val="18"/>
-                <w:lang w:val="es-ES" w:eastAsia="es-ES"/>
-              </w:rPr>
-            </w:pPr>
-            <w:r>
-              <w:rPr>
-                <w:rFonts w:ascii="Consolas" w:hAnsi="Consolas" w:cs="Courier New"/>
-                <w:color w:val="24292F"/>
-                <w:sz w:val="18"/>
-                <w:szCs w:val="18"/>
-                <w:bdr w:val="none" w:sz="0" w:space="0" w:color="auto" w:frame="1"/>
-                <w:lang w:val="es-ES" w:eastAsia="es-ES"/>
-              </w:rPr>
-              <w:t>${</w:t>
-            </w:r>
-            <w:r>
-              <w:rPr>
-                <w:rFonts w:ascii="Consolas" w:hAnsi="Consolas" w:cs="Courier New"/>
-                <w:color w:val="24292F"/>
-                <w:sz w:val="18"/>
-                <w:szCs w:val="18"/>
-                <w:bdr w:val="none" w:sz="0" w:space="0" w:color="auto" w:frame="1"/>
-                <w:lang w:val="es-ES" w:eastAsia="es-ES"/>
-              </w:rPr>
-              <w:t>imagen_resp_1</w:t>
-            </w:r>
-            <w:r>
-              <w:rPr>
-                <w:rFonts w:ascii="Consolas" w:hAnsi="Consolas" w:cs="Courier New"/>
-                <w:color w:val="24292F"/>
-                <w:sz w:val="18"/>
-                <w:szCs w:val="18"/>
-                <w:bdr w:val="none" w:sz="0" w:space="0" w:color="auto" w:frame="1"/>
-                <w:lang w:val="es-ES" w:eastAsia="es-ES"/>
-              </w:rPr>
-              <w:t>}${</w:t>
-            </w:r>
-            <w:r>
-              <w:rPr>
-                <w:rFonts w:ascii="Consolas" w:hAnsi="Consolas" w:cs="Courier New"/>
-                <w:color w:val="24292F"/>
-                <w:sz w:val="18"/>
-                <w:szCs w:val="18"/>
-                <w:bdr w:val="none" w:sz="0" w:space="0" w:color="auto" w:frame="1"/>
-                <w:lang w:val="es-ES" w:eastAsia="es-ES"/>
-              </w:rPr>
-              <w:t>imagen_resp_2</w:t>
-            </w:r>
-            <w:r>
-              <w:rPr>
-                <w:rFonts w:ascii="Consolas" w:hAnsi="Consolas" w:cs="Courier New"/>
-                <w:color w:val="24292F"/>
-                <w:sz w:val="18"/>
-                <w:szCs w:val="18"/>
-                <w:bdr w:val="none" w:sz="0" w:space="0" w:color="auto" w:frame="1"/>
-                <w:lang w:val="es-ES" w:eastAsia="es-ES"/>
+                <w:rFonts w:ascii="Arial" w:hAnsi="Arial" w:cs="Arial"/>
+                <w:bCs/>
+                <w:sz w:val="20"/>
+                <w:szCs w:val="20"/>
+                <w:lang w:eastAsia="es-CL"/>
+              </w:rPr>
+            </w:pPr>
+            <w:r>
+              <w:rPr>
+                <w:rFonts w:ascii="Arial" w:hAnsi="Arial" w:cs="Arial"/>
+                <w:bCs/>
+                <w:sz w:val="20"/>
+                <w:szCs w:val="20"/>
+                <w:lang w:eastAsia="es-CL"/>
+              </w:rPr>
+              <w:t>${imagen_resp_</w:t>
+            </w:r>
+            <w:proofErr w:type="gramStart"/>
+            <w:r>
+              <w:rPr>
+                <w:rFonts w:ascii="Arial" w:hAnsi="Arial" w:cs="Arial"/>
+                <w:bCs/>
+                <w:sz w:val="20"/>
+                <w:szCs w:val="20"/>
+                <w:lang w:eastAsia="es-CL"/>
+              </w:rPr>
+              <w:t>9</w:t>
+            </w:r>
+            <w:r>
+              <w:rPr>
+                <w:rFonts w:ascii="Arial" w:hAnsi="Arial" w:cs="Arial"/>
+                <w:bCs/>
+                <w:sz w:val="20"/>
+                <w:szCs w:val="20"/>
+                <w:lang w:eastAsia="es-CL"/>
+              </w:rPr>
+              <w:t>}$</w:t>
+            </w:r>
+            <w:proofErr w:type="gramEnd"/>
+            <w:r>
+              <w:rPr>
+                <w:rFonts w:ascii="Arial" w:hAnsi="Arial" w:cs="Arial"/>
+                <w:bCs/>
+                <w:sz w:val="20"/>
+                <w:szCs w:val="20"/>
+                <w:lang w:eastAsia="es-CL"/>
+              </w:rPr>
+              <w:t>{imagen_resp_</w:t>
+            </w:r>
+            <w:r>
+              <w:rPr>
+                <w:rFonts w:ascii="Arial" w:hAnsi="Arial" w:cs="Arial"/>
+                <w:bCs/>
+                <w:sz w:val="20"/>
+                <w:szCs w:val="20"/>
+                <w:lang w:eastAsia="es-CL"/>
+              </w:rPr>
+              <w:t>10</w:t>
+            </w:r>
+            <w:r>
+              <w:rPr>
+                <w:rFonts w:ascii="Arial" w:hAnsi="Arial" w:cs="Arial"/>
+                <w:bCs/>
+                <w:sz w:val="20"/>
+                <w:szCs w:val="20"/>
+                <w:lang w:eastAsia="es-CL"/>
               </w:rPr>
               <w:t>}</w:t>
             </w:r>
             <w:r>
               <w:rPr>
-                <w:rFonts w:ascii="Consolas" w:hAnsi="Consolas" w:cs="Courier New"/>
-                <w:color w:val="24292F"/>
-                <w:sz w:val="18"/>
-                <w:szCs w:val="18"/>
-                <w:bdr w:val="none" w:sz="0" w:space="0" w:color="auto" w:frame="1"/>
-                <w:lang w:val="es-ES" w:eastAsia="es-ES"/>
-              </w:rPr>
-              <w:t>${</w:t>
-            </w:r>
-            <w:r>
-              <w:rPr>
-                <w:rFonts w:ascii="Consolas" w:hAnsi="Consolas" w:cs="Courier New"/>
-                <w:color w:val="24292F"/>
-                <w:sz w:val="18"/>
-                <w:szCs w:val="18"/>
-                <w:bdr w:val="none" w:sz="0" w:space="0" w:color="auto" w:frame="1"/>
-                <w:lang w:val="es-ES" w:eastAsia="es-ES"/>
-              </w:rPr>
-              <w:t>imagen_resp_3</w:t>
-            </w:r>
-            <w:r>
-              <w:rPr>
-                <w:rFonts w:ascii="Consolas" w:hAnsi="Consolas" w:cs="Courier New"/>
-                <w:color w:val="24292F"/>
-                <w:sz w:val="18"/>
-                <w:szCs w:val="18"/>
-                <w:bdr w:val="none" w:sz="0" w:space="0" w:color="auto" w:frame="1"/>
-                <w:lang w:val="es-ES" w:eastAsia="es-ES"/>
-              </w:rPr>
-              <w:t>}${</w:t>
-            </w:r>
-            <w:r>
-              <w:rPr>
-                <w:rFonts w:ascii="Consolas" w:hAnsi="Consolas" w:cs="Courier New"/>
-                <w:color w:val="24292F"/>
-                <w:sz w:val="18"/>
-                <w:szCs w:val="18"/>
-                <w:bdr w:val="none" w:sz="0" w:space="0" w:color="auto" w:frame="1"/>
-                <w:lang w:val="es-ES" w:eastAsia="es-ES"/>
-              </w:rPr>
-              <w:t>imagen_resp_4</w:t>
-            </w:r>
-            <w:r>
-              <w:rPr>
-                <w:rFonts w:ascii="Consolas" w:hAnsi="Consolas" w:cs="Courier New"/>
-                <w:color w:val="24292F"/>
-                <w:sz w:val="18"/>
-                <w:szCs w:val="18"/>
-                <w:bdr w:val="none" w:sz="0" w:space="0" w:color="auto" w:frame="1"/>
-                <w:lang w:val="es-ES" w:eastAsia="es-ES"/>
-              </w:rPr>
-              <w:t>}${</w:t>
-            </w:r>
-            <w:r>
-              <w:rPr>
-                <w:rFonts w:ascii="Consolas" w:hAnsi="Consolas" w:cs="Courier New"/>
-                <w:color w:val="24292F"/>
-                <w:sz w:val="18"/>
-                <w:szCs w:val="18"/>
-                <w:bdr w:val="none" w:sz="0" w:space="0" w:color="auto" w:frame="1"/>
-                <w:lang w:val="es-ES" w:eastAsia="es-ES"/>
-              </w:rPr>
-              <w:t>imagen_resp_5</w:t>
-            </w:r>
-            <w:r>
-              <w:rPr>
-                <w:rFonts w:ascii="Consolas" w:hAnsi="Consolas" w:cs="Courier New"/>
-                <w:color w:val="24292F"/>
-                <w:sz w:val="18"/>
-                <w:szCs w:val="18"/>
-                <w:bdr w:val="none" w:sz="0" w:space="0" w:color="auto" w:frame="1"/>
-                <w:lang w:val="es-ES" w:eastAsia="es-ES"/>
+                <w:rFonts w:ascii="Arial" w:hAnsi="Arial" w:cs="Arial"/>
+                <w:bCs/>
+                <w:sz w:val="20"/>
+                <w:szCs w:val="20"/>
+                <w:lang w:eastAsia="es-CL"/>
+              </w:rPr>
+              <w:t>${comentario_</w:t>
+            </w:r>
+            <w:r>
+              <w:rPr>
+                <w:rFonts w:ascii="Arial" w:hAnsi="Arial" w:cs="Arial"/>
+                <w:bCs/>
+                <w:sz w:val="20"/>
+                <w:szCs w:val="20"/>
+                <w:lang w:eastAsia="es-CL"/>
+              </w:rPr>
+              <w:t>3</w:t>
+            </w:r>
+            <w:r>
+              <w:rPr>
+                <w:rFonts w:ascii="Arial" w:hAnsi="Arial" w:cs="Arial"/>
+                <w:bCs/>
+                <w:sz w:val="20"/>
+                <w:szCs w:val="20"/>
+                <w:lang w:eastAsia="es-CL"/>
+              </w:rPr>
+              <w:t>}</w:t>
+            </w:r>
+            <w:r>
+              <w:rPr>
+                <w:rFonts w:ascii="Arial" w:hAnsi="Arial" w:cs="Arial"/>
+                <w:bCs/>
+                <w:sz w:val="20"/>
+                <w:szCs w:val="20"/>
+                <w:lang w:eastAsia="es-CL"/>
+              </w:rPr>
+              <w:t>${imagen_resp_</w:t>
+            </w:r>
+            <w:r>
+              <w:rPr>
+                <w:rFonts w:ascii="Arial" w:hAnsi="Arial" w:cs="Arial"/>
+                <w:bCs/>
+                <w:sz w:val="20"/>
+                <w:szCs w:val="20"/>
+                <w:lang w:eastAsia="es-CL"/>
+              </w:rPr>
+              <w:t>11</w:t>
+            </w:r>
+            <w:r>
+              <w:rPr>
+                <w:rFonts w:ascii="Arial" w:hAnsi="Arial" w:cs="Arial"/>
+                <w:bCs/>
+                <w:sz w:val="20"/>
+                <w:szCs w:val="20"/>
+                <w:lang w:eastAsia="es-CL"/>
+              </w:rPr>
+              <w:t>}${imagen_resp_</w:t>
+            </w:r>
+            <w:r>
+              <w:rPr>
+                <w:rFonts w:ascii="Arial" w:hAnsi="Arial" w:cs="Arial"/>
+                <w:bCs/>
+                <w:sz w:val="20"/>
+                <w:szCs w:val="20"/>
+                <w:lang w:eastAsia="es-CL"/>
+              </w:rPr>
+              <w:t>12</w:t>
+            </w:r>
+            <w:r>
+              <w:rPr>
+                <w:rFonts w:ascii="Arial" w:hAnsi="Arial" w:cs="Arial"/>
+                <w:bCs/>
+                <w:sz w:val="20"/>
+                <w:szCs w:val="20"/>
+                <w:lang w:eastAsia="es-CL"/>
+              </w:rPr>
+              <w:t>}${imagen_resp_</w:t>
+            </w:r>
+            <w:r>
+              <w:rPr>
+                <w:rFonts w:ascii="Arial" w:hAnsi="Arial" w:cs="Arial"/>
+                <w:bCs/>
+                <w:sz w:val="20"/>
+                <w:szCs w:val="20"/>
+                <w:lang w:eastAsia="es-CL"/>
+              </w:rPr>
+              <w:t>13</w:t>
+            </w:r>
+            <w:r>
+              <w:rPr>
+                <w:rFonts w:ascii="Arial" w:hAnsi="Arial" w:cs="Arial"/>
+                <w:bCs/>
+                <w:sz w:val="20"/>
+                <w:szCs w:val="20"/>
+                <w:lang w:eastAsia="es-CL"/>
+              </w:rPr>
+              <w:t>}${imagen_resp_</w:t>
+            </w:r>
+            <w:r>
+              <w:rPr>
+                <w:rFonts w:ascii="Arial" w:hAnsi="Arial" w:cs="Arial"/>
+                <w:bCs/>
+                <w:sz w:val="20"/>
+                <w:szCs w:val="20"/>
+                <w:lang w:eastAsia="es-CL"/>
+              </w:rPr>
+              <w:t>14</w:t>
+            </w:r>
+            <w:r>
+              <w:rPr>
+                <w:rFonts w:ascii="Arial" w:hAnsi="Arial" w:cs="Arial"/>
+                <w:bCs/>
+                <w:sz w:val="20"/>
+                <w:szCs w:val="20"/>
+                <w:lang w:eastAsia="es-CL"/>
+              </w:rPr>
+              <w:t>}$</w:t>
+            </w:r>
+            <w:r>
+              <w:rPr>
+                <w:rFonts w:ascii="Arial" w:hAnsi="Arial" w:cs="Arial"/>
+                <w:bCs/>
+                <w:sz w:val="20"/>
+                <w:szCs w:val="20"/>
+                <w:lang w:eastAsia="es-CL"/>
+              </w:rPr>
+              <w:t>{</w:t>
+            </w:r>
+            <w:r>
+              <w:rPr>
+                <w:rFonts w:ascii="Arial" w:hAnsi="Arial" w:cs="Arial"/>
+                <w:bCs/>
+                <w:sz w:val="20"/>
+                <w:szCs w:val="20"/>
+                <w:lang w:eastAsia="es-CL"/>
+              </w:rPr>
+              <w:t>imagen_resp_</w:t>
+            </w:r>
+            <w:r>
+              <w:rPr>
+                <w:rFonts w:ascii="Arial" w:hAnsi="Arial" w:cs="Arial"/>
+                <w:bCs/>
+                <w:sz w:val="20"/>
+                <w:szCs w:val="20"/>
+                <w:lang w:eastAsia="es-CL"/>
+              </w:rPr>
+              <w:t>1</w:t>
+            </w:r>
+            <w:r>
+              <w:rPr>
+                <w:rFonts w:ascii="Arial" w:hAnsi="Arial" w:cs="Arial"/>
+                <w:bCs/>
+                <w:sz w:val="20"/>
+                <w:szCs w:val="20"/>
+                <w:lang w:eastAsia="es-CL"/>
+              </w:rPr>
+              <w:t>5</w:t>
+            </w:r>
+            <w:r>
+              <w:rPr>
+                <w:rFonts w:ascii="Arial" w:hAnsi="Arial" w:cs="Arial"/>
+                <w:bCs/>
+                <w:sz w:val="20"/>
+                <w:szCs w:val="20"/>
+                <w:lang w:eastAsia="es-CL"/>
               </w:rPr>
               <w:t>}</w:t>
             </w:r>
@@ -8838,7 +10117,31 @@
           <w:bdr w:val="none" w:sz="0" w:space="0" w:color="auto" w:frame="1"/>
           <w:lang w:val="es-ES" w:eastAsia="es-ES"/>
         </w:rPr>
-        <w:t>${pageBreakHere}</w:t>
+        <w:t>${</w:t>
+      </w:r>
+      <w:proofErr w:type="spellStart"/>
+      <w:r>
+        <w:rPr>
+          <w:rFonts w:ascii="Consolas" w:hAnsi="Consolas" w:cs="Courier New"/>
+          <w:color w:val="24292F"/>
+          <w:sz w:val="18"/>
+          <w:szCs w:val="18"/>
+          <w:bdr w:val="none" w:sz="0" w:space="0" w:color="auto" w:frame="1"/>
+          <w:lang w:val="es-ES" w:eastAsia="es-ES"/>
+        </w:rPr>
+        <w:t>pageBreakHere</w:t>
+      </w:r>
+      <w:proofErr w:type="spellEnd"/>
+      <w:r>
+        <w:rPr>
+          <w:rFonts w:ascii="Consolas" w:hAnsi="Consolas" w:cs="Courier New"/>
+          <w:color w:val="24292F"/>
+          <w:sz w:val="18"/>
+          <w:szCs w:val="18"/>
+          <w:bdr w:val="none" w:sz="0" w:space="0" w:color="auto" w:frame="1"/>
+          <w:lang w:val="es-ES" w:eastAsia="es-ES"/>
+        </w:rPr>
+        <w:t>}</w:t>
       </w:r>
     </w:p>
     <w:p>
@@ -8858,131 +10161,6 @@
           <w:szCs w:val="20"/>
         </w:rPr>
         <w:t>${/block_numero_1}</w:t>
-      </w:r>
-    </w:p>
-    <w:p>
-      <w:pPr>
-        <w:tabs>
-          <w:tab w:val="left" w:pos="916"/>
-          <w:tab w:val="left" w:pos="1832"/>
-          <w:tab w:val="left" w:pos="2748"/>
-          <w:tab w:val="left" w:pos="3664"/>
-          <w:tab w:val="left" w:pos="4580"/>
-          <w:tab w:val="left" w:pos="5496"/>
-          <w:tab w:val="left" w:pos="6412"/>
-          <w:tab w:val="left" w:pos="7328"/>
-          <w:tab w:val="left" w:pos="8244"/>
-          <w:tab w:val="left" w:pos="9160"/>
-          <w:tab w:val="left" w:pos="10076"/>
-          <w:tab w:val="left" w:pos="10992"/>
-          <w:tab w:val="left" w:pos="11908"/>
-          <w:tab w:val="left" w:pos="12824"/>
-          <w:tab w:val="left" w:pos="13740"/>
-          <w:tab w:val="left" w:pos="14656"/>
-        </w:tabs>
-        <w:rPr>
-          <w:rFonts w:ascii="Consolas" w:hAnsi="Consolas" w:cs="Courier New"/>
-          <w:color w:val="666666"/>
-          <w:sz w:val="18"/>
-          <w:szCs w:val="18"/>
-          <w:lang w:val="es-ES" w:eastAsia="es-ES"/>
-        </w:rPr>
-      </w:pPr>
-    </w:p>
-    <w:p>
-      <w:pPr>
-        <w:tabs>
-          <w:tab w:val="left" w:pos="916"/>
-          <w:tab w:val="left" w:pos="1832"/>
-          <w:tab w:val="left" w:pos="2748"/>
-          <w:tab w:val="left" w:pos="3664"/>
-          <w:tab w:val="left" w:pos="4580"/>
-          <w:tab w:val="left" w:pos="5496"/>
-          <w:tab w:val="left" w:pos="6412"/>
-          <w:tab w:val="left" w:pos="7328"/>
-          <w:tab w:val="left" w:pos="8244"/>
-          <w:tab w:val="left" w:pos="9160"/>
-          <w:tab w:val="left" w:pos="10076"/>
-          <w:tab w:val="left" w:pos="10992"/>
-          <w:tab w:val="left" w:pos="11908"/>
-          <w:tab w:val="left" w:pos="12824"/>
-          <w:tab w:val="left" w:pos="13740"/>
-          <w:tab w:val="left" w:pos="14656"/>
-        </w:tabs>
-        <w:rPr>
-          <w:rFonts w:ascii="Consolas" w:hAnsi="Consolas" w:cs="Courier New"/>
-          <w:color w:val="666666"/>
-          <w:sz w:val="18"/>
-          <w:szCs w:val="18"/>
-          <w:lang w:val="es-ES" w:eastAsia="es-ES"/>
-        </w:rPr>
-      </w:pPr>
-    </w:p>
-    <w:p>
-      <w:pPr>
-        <w:tabs>
-          <w:tab w:val="left" w:pos="916"/>
-          <w:tab w:val="left" w:pos="1832"/>
-          <w:tab w:val="left" w:pos="2748"/>
-          <w:tab w:val="left" w:pos="3664"/>
-          <w:tab w:val="left" w:pos="4580"/>
-          <w:tab w:val="left" w:pos="5496"/>
-          <w:tab w:val="left" w:pos="6412"/>
-          <w:tab w:val="left" w:pos="7328"/>
-          <w:tab w:val="left" w:pos="8244"/>
-          <w:tab w:val="left" w:pos="9160"/>
-          <w:tab w:val="left" w:pos="10076"/>
-          <w:tab w:val="left" w:pos="10992"/>
-          <w:tab w:val="left" w:pos="11908"/>
-          <w:tab w:val="left" w:pos="12824"/>
-          <w:tab w:val="left" w:pos="13740"/>
-          <w:tab w:val="left" w:pos="14656"/>
-        </w:tabs>
-        <w:rPr>
-          <w:rFonts w:ascii="Consolas" w:hAnsi="Consolas" w:cs="Courier New"/>
-          <w:color w:val="404040"/>
-          <w:sz w:val="18"/>
-          <w:szCs w:val="18"/>
-          <w:lang w:val="es-ES" w:eastAsia="es-ES"/>
-        </w:rPr>
-      </w:pPr>
-    </w:p>
-    <w:p>
-      <w:pPr>
-        <w:tabs>
-          <w:tab w:val="left" w:pos="916"/>
-          <w:tab w:val="left" w:pos="1832"/>
-          <w:tab w:val="left" w:pos="2748"/>
-          <w:tab w:val="left" w:pos="3664"/>
-          <w:tab w:val="left" w:pos="4580"/>
-          <w:tab w:val="left" w:pos="5496"/>
-          <w:tab w:val="left" w:pos="6412"/>
-          <w:tab w:val="left" w:pos="7328"/>
-          <w:tab w:val="left" w:pos="8244"/>
-          <w:tab w:val="left" w:pos="9160"/>
-          <w:tab w:val="left" w:pos="10076"/>
-          <w:tab w:val="left" w:pos="10992"/>
-          <w:tab w:val="left" w:pos="11908"/>
-          <w:tab w:val="left" w:pos="12824"/>
-          <w:tab w:val="left" w:pos="13740"/>
-          <w:tab w:val="left" w:pos="14656"/>
-        </w:tabs>
-        <w:rPr>
-          <w:rFonts w:ascii="Consolas" w:hAnsi="Consolas" w:cs="Courier New"/>
-          <w:color w:val="404040"/>
-          <w:sz w:val="18"/>
-          <w:szCs w:val="18"/>
-          <w:lang w:val="es-ES" w:eastAsia="es-ES"/>
-        </w:rPr>
-      </w:pPr>
-      <w:r>
-        <w:rPr>
-          <w:rFonts w:ascii="Arial" w:hAnsi="Arial" w:cs="Arial"/>
-          <w:bCs/>
-          <w:sz w:val="20"/>
-          <w:szCs w:val="20"/>
-        </w:rPr>
-        <w:t xml:space="preserve"> </w:t>
       </w:r>
       <w:r>
         <w:rPr>
@@ -8996,7 +10174,6 @@
     </w:p>
     <w:p>
       <w:pPr>
-        <w:ind w:left="708" w:hanging="708"/>
         <w:rPr>
           <w:rFonts w:ascii="Arial" w:hAnsi="Arial" w:cs="Arial"/>
           <w:b/>
@@ -9005,46 +10182,17 @@
         </w:rPr>
       </w:pPr>
     </w:p>
-    <w:p>
-      <w:pPr>
-        <w:ind w:left="708" w:hanging="708"/>
-        <w:jc w:val="center"/>
-        <w:rPr>
-          <w:rFonts w:ascii="Arial" w:hAnsi="Arial" w:cs="Arial"/>
-          <w:b/>
-          <w:sz w:val="20"/>
-          <w:szCs w:val="20"/>
-        </w:rPr>
-      </w:pPr>
-      <w:r>
-        <w:rPr>
-          <w:rFonts w:ascii="Arial" w:hAnsi="Arial" w:cs="Arial"/>
-          <w:b/>
-          <w:sz w:val="20"/>
-          <w:szCs w:val="20"/>
-        </w:rPr>
-        <w:t>OBSERVACIONES GENERALES</w:t>
-      </w:r>
-    </w:p>
-    <w:p>
-      <w:pPr>
-        <w:jc w:val="center"/>
-        <w:rPr>
-          <w:rFonts w:ascii="Arial" w:eastAsia="Arial" w:hAnsi="Arial" w:cs="Arial"/>
-          <w:sz w:val="20"/>
-          <w:szCs w:val="20"/>
-        </w:rPr>
-      </w:pPr>
-    </w:p>
     <w:tbl>
       <w:tblPr>
-        <w:tblpPr w:leftFromText="141" w:rightFromText="141" w:vertAnchor="text" w:tblpX="565" w:tblpY="1"/>
+        <w:tblpPr w:leftFromText="141" w:rightFromText="141" w:vertAnchor="text" w:tblpX="565" w:tblpY="1429"/>
         <w:tblOverlap w:val="never"/>
         <w:tblW w:w="9634" w:type="dxa"/>
         <w:tblLayout w:type="fixed"/>
         <w:tblCellMar>
-          <w:left w:w="70" w:type="dxa"/>
-          <w:right w:w="70" w:type="dxa"/>
+          <w:top w:w="57" w:type="dxa"/>
+          <w:left w:w="6" w:type="dxa"/>
+          <w:bottom w:w="57" w:type="dxa"/>
+          <w:right w:w="6" w:type="dxa"/>
         </w:tblCellMar>
         <w:tblLook w:val="04A0" w:firstRow="1" w:lastRow="0" w:firstColumn="1" w:lastColumn="0" w:noHBand="0" w:noVBand="1"/>
       </w:tblPr>
@@ -9082,6 +10230,7 @@
                 <w:lang w:eastAsia="es-CL"/>
               </w:rPr>
             </w:pPr>
+            <w:proofErr w:type="spellStart"/>
             <w:r>
               <w:rPr>
                 <w:rFonts w:ascii="Arial" w:hAnsi="Arial" w:cs="Arial"/>
@@ -9094,6 +10243,7 @@
               </w:rPr>
               <w:t>N°</w:t>
             </w:r>
+            <w:proofErr w:type="spellEnd"/>
           </w:p>
         </w:tc>
         <w:tc>
@@ -9210,8 +10360,9 @@
                 <w:szCs w:val="20"/>
                 <w:lang w:eastAsia="es-CL"/>
               </w:rPr>
-              <w:t>${id_obs</w:t>
-            </w:r>
+              <w:t>${</w:t>
+            </w:r>
+            <w:proofErr w:type="spellStart"/>
             <w:r>
               <w:rPr>
                 <w:rFonts w:ascii="Arial" w:hAnsi="Arial" w:cs="Arial"/>
@@ -9220,8 +10371,9 @@
                 <w:szCs w:val="20"/>
                 <w:lang w:eastAsia="es-CL"/>
               </w:rPr>
-              <w:t>e</w:t>
-            </w:r>
+              <w:t>id_observacion</w:t>
+            </w:r>
+            <w:proofErr w:type="spellEnd"/>
             <w:r>
               <w:rPr>
                 <w:rFonts w:ascii="Arial" w:hAnsi="Arial" w:cs="Arial"/>
@@ -9230,7 +10382,7 @@
                 <w:szCs w:val="20"/>
                 <w:lang w:eastAsia="es-CL"/>
               </w:rPr>
-              <w:t>rvacion}</w:t>
+              <w:t>}</w:t>
             </w:r>
           </w:p>
         </w:tc>
@@ -9251,7 +10403,7 @@
               <w:autoSpaceDE w:val="0"/>
               <w:autoSpaceDN w:val="0"/>
               <w:adjustRightInd w:val="0"/>
-              <w:jc w:val="center"/>
+              <w:jc w:val="both"/>
               <w:rPr>
                 <w:rFonts w:ascii="Arial" w:hAnsi="Arial" w:cs="Arial"/>
                 <w:b/>
@@ -9267,7 +10419,29 @@
                 <w:szCs w:val="20"/>
                 <w:lang w:eastAsia="es-CL"/>
               </w:rPr>
-              <w:t>${observacion}</w:t>
+              <w:t>${</w:t>
+            </w:r>
+            <w:proofErr w:type="spellStart"/>
+            <w:r>
+              <w:rPr>
+                <w:rFonts w:ascii="Arial" w:hAnsi="Arial" w:cs="Arial"/>
+                <w:bCs/>
+                <w:sz w:val="20"/>
+                <w:szCs w:val="20"/>
+                <w:lang w:eastAsia="es-CL"/>
+              </w:rPr>
+              <w:t>observacion</w:t>
+            </w:r>
+            <w:proofErr w:type="spellEnd"/>
+            <w:r>
+              <w:rPr>
+                <w:rFonts w:ascii="Arial" w:hAnsi="Arial" w:cs="Arial"/>
+                <w:bCs/>
+                <w:sz w:val="20"/>
+                <w:szCs w:val="20"/>
+                <w:lang w:eastAsia="es-CL"/>
+              </w:rPr>
+              <w:t>}</w:t>
             </w:r>
           </w:p>
         </w:tc>
@@ -9286,7 +10460,7 @@
           </w:tcPr>
           <w:p>
             <w:pPr>
-              <w:jc w:val="center"/>
+              <w:jc w:val="both"/>
               <w:rPr>
                 <w:rFonts w:ascii="Arial" w:hAnsi="Arial" w:cs="Arial"/>
                 <w:b/>
@@ -9303,7 +10477,29 @@
                 <w:szCs w:val="20"/>
                 <w:lang w:eastAsia="es-CL"/>
               </w:rPr>
-              <w:t>${image_observacion}</w:t>
+              <w:t>${</w:t>
+            </w:r>
+            <w:proofErr w:type="spellStart"/>
+            <w:r>
+              <w:rPr>
+                <w:rFonts w:ascii="Arial" w:hAnsi="Arial" w:cs="Arial"/>
+                <w:bCs/>
+                <w:sz w:val="20"/>
+                <w:szCs w:val="20"/>
+                <w:lang w:eastAsia="es-CL"/>
+              </w:rPr>
+              <w:t>image_observacion</w:t>
+            </w:r>
+            <w:proofErr w:type="spellEnd"/>
+            <w:r>
+              <w:rPr>
+                <w:rFonts w:ascii="Arial" w:hAnsi="Arial" w:cs="Arial"/>
+                <w:bCs/>
+                <w:sz w:val="20"/>
+                <w:szCs w:val="20"/>
+                <w:lang w:eastAsia="es-CL"/>
+              </w:rPr>
+              <w:t>}</w:t>
             </w:r>
           </w:p>
         </w:tc>
@@ -9311,43 +10507,267 @@
     </w:tbl>
     <w:p>
       <w:pPr>
-        <w:tabs>
-          <w:tab w:val="left" w:pos="916"/>
-          <w:tab w:val="left" w:pos="1832"/>
-          <w:tab w:val="left" w:pos="2748"/>
-          <w:tab w:val="left" w:pos="3664"/>
-          <w:tab w:val="left" w:pos="4580"/>
-          <w:tab w:val="left" w:pos="5496"/>
-          <w:tab w:val="left" w:pos="6412"/>
-          <w:tab w:val="left" w:pos="7328"/>
-          <w:tab w:val="left" w:pos="8244"/>
-          <w:tab w:val="left" w:pos="9160"/>
-          <w:tab w:val="left" w:pos="10076"/>
-          <w:tab w:val="left" w:pos="10992"/>
-          <w:tab w:val="left" w:pos="11908"/>
-          <w:tab w:val="left" w:pos="12824"/>
-          <w:tab w:val="left" w:pos="13740"/>
-          <w:tab w:val="left" w:pos="14656"/>
-        </w:tabs>
-        <w:rPr>
-          <w:rFonts w:ascii="Consolas" w:hAnsi="Consolas" w:cs="Courier New"/>
-          <w:color w:val="404040"/>
-          <w:sz w:val="18"/>
-          <w:szCs w:val="18"/>
-          <w:lang w:val="es-ES" w:eastAsia="es-ES"/>
-        </w:rPr>
-      </w:pPr>
-    </w:p>
-    <w:p>
-      <w:pPr>
         <w:ind w:left="2124" w:hanging="2124"/>
-        <w:jc w:val="center"/>
         <w:rPr>
           <w:rFonts w:ascii="Arial" w:eastAsia="Arial" w:hAnsi="Arial" w:cs="Arial"/>
           <w:sz w:val="20"/>
           <w:szCs w:val="20"/>
         </w:rPr>
       </w:pPr>
+      <w:r>
+        <w:rPr>
+          <w:rFonts w:ascii="Arial" w:hAnsi="Arial" w:cs="Arial"/>
+          <w:b/>
+          <w:noProof/>
+          <w:color w:val="FFFFFF" w:themeColor="background1"/>
+          <w:sz w:val="28"/>
+          <w:szCs w:val="28"/>
+          <w:lang w:val="en-US" w:eastAsia="en-US"/>
+        </w:rPr>
+        <mc:AlternateContent>
+          <mc:Choice Requires="wps">
+            <w:drawing>
+              <wp:anchor distT="0" distB="0" distL="114300" distR="114300" simplePos="0" relativeHeight="251696640" behindDoc="0" locked="0" layoutInCell="1" allowOverlap="1" wp14:anchorId="47417674" wp14:editId="460C0135">
+                <wp:simplePos x="0" y="0"/>
+                <wp:positionH relativeFrom="margin">
+                  <wp:posOffset>384175</wp:posOffset>
+                </wp:positionH>
+                <wp:positionV relativeFrom="paragraph">
+                  <wp:posOffset>140970</wp:posOffset>
+                </wp:positionV>
+                <wp:extent cx="6086475" cy="352425"/>
+                <wp:effectExtent l="0" t="0" r="0" b="9525"/>
+                <wp:wrapNone/>
+                <wp:docPr id="18" name="Text Box 90"/>
+                <wp:cNvGraphicFramePr>
+                  <a:graphicFrameLocks xmlns:a="http://schemas.openxmlformats.org/drawingml/2006/main"/>
+                </wp:cNvGraphicFramePr>
+                <a:graphic xmlns:a="http://schemas.openxmlformats.org/drawingml/2006/main">
+                  <a:graphicData uri="http://schemas.microsoft.com/office/word/2010/wordprocessingShape">
+                    <wps:wsp>
+                      <wps:cNvSpPr txBox="1">
+                        <a:spLocks noChangeArrowheads="1"/>
+                      </wps:cNvSpPr>
+                      <wps:spPr bwMode="auto">
+                        <a:xfrm>
+                          <a:off x="0" y="0"/>
+                          <a:ext cx="6086475" cy="352425"/>
+                        </a:xfrm>
+                        <a:prstGeom prst="rect">
+                          <a:avLst/>
+                        </a:prstGeom>
+                        <a:noFill/>
+                        <a:ln>
+                          <a:noFill/>
+                        </a:ln>
+                        <a:extLst>
+                          <a:ext uri="{909E8E84-426E-40DD-AFC4-6F175D3DCCD1}">
+                            <a14:hiddenFill xmlns:a14="http://schemas.microsoft.com/office/drawing/2010/main">
+                              <a:solidFill>
+                                <a:srgbClr val="FFFFFF"/>
+                              </a:solidFill>
+                            </a14:hiddenFill>
+                          </a:ext>
+                          <a:ext uri="{91240B29-F687-4F45-9708-019B960494DF}">
+                            <a14:hiddenLine xmlns:a14="http://schemas.microsoft.com/office/drawing/2010/main" w="9525">
+                              <a:solidFill>
+                                <a:srgbClr val="FF0066"/>
+                              </a:solidFill>
+                              <a:miter lim="800000"/>
+                              <a:headEnd/>
+                              <a:tailEnd/>
+                            </a14:hiddenLine>
+                          </a:ext>
+                        </a:extLst>
+                      </wps:spPr>
+                      <wps:txbx>
+                        <w:txbxContent>
+                          <w:p>
+                            <w:pPr>
+                              <w:jc w:val="center"/>
+                              <w:rPr>
+                                <w:rFonts w:ascii="Tahoma" w:hAnsi="Tahoma"/>
+                                <w:b/>
+                                <w:bCs/>
+                                <w:color w:val="FF0000"/>
+                                <w:sz w:val="28"/>
+                                <w:szCs w:val="28"/>
+                              </w:rPr>
+                            </w:pPr>
+                            <w:r>
+                              <w:rPr>
+                                <w:rFonts w:ascii="Tahoma" w:hAnsi="Tahoma"/>
+                                <w:b/>
+                                <w:bCs/>
+                                <w:color w:val="FFFFFF" w:themeColor="background1"/>
+                                <w:sz w:val="28"/>
+                                <w:szCs w:val="28"/>
+                              </w:rPr>
+                              <w:t>OBSERVACIONES GENERALES</w:t>
+                            </w:r>
+                          </w:p>
+                        </w:txbxContent>
+                      </wps:txbx>
+                      <wps:bodyPr rot="0" vert="horz" wrap="square" lIns="91440" tIns="45720" rIns="91440" bIns="45720" anchor="t" anchorCtr="0" upright="1">
+                        <a:noAutofit/>
+                      </wps:bodyPr>
+                    </wps:wsp>
+                  </a:graphicData>
+                </a:graphic>
+                <wp14:sizeRelH relativeFrom="page">
+                  <wp14:pctWidth>0</wp14:pctWidth>
+                </wp14:sizeRelH>
+                <wp14:sizeRelV relativeFrom="page">
+                  <wp14:pctHeight>0</wp14:pctHeight>
+                </wp14:sizeRelV>
+              </wp:anchor>
+            </w:drawing>
+          </mc:Choice>
+          <mc:Fallback>
+            <w:pict>
+              <v:shape w14:anchorId="47417674" id="_x0000_s1035" type="#_x0000_t202" style="position:absolute;left:0;text-align:left;margin-left:30.25pt;margin-top:11.1pt;width:479.25pt;height:27.75pt;z-index:251696640;visibility:visible;mso-wrap-style:square;mso-width-percent:0;mso-height-percent:0;mso-wrap-distance-left:9pt;mso-wrap-distance-top:0;mso-wrap-distance-right:9pt;mso-wrap-distance-bottom:0;mso-position-horizontal:absolute;mso-position-horizontal-relative:margin;mso-position-vertical:absolute;mso-position-vertical-relative:text;mso-width-percent:0;mso-height-percent:0;mso-width-relative:page;mso-height-relative:page;v-text-anchor:top" o:gfxdata="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" filled="f" stroked="f" strokecolor="#f06">
+                <v:textbox>
+                  <w:txbxContent>
+                    <w:p>
+                      <w:pPr>
+                        <w:jc w:val="center"/>
+                        <w:rPr>
+                          <w:rFonts w:ascii="Tahoma" w:hAnsi="Tahoma"/>
+                          <w:b/>
+                          <w:bCs/>
+                          <w:color w:val="FF0000"/>
+                          <w:sz w:val="28"/>
+                          <w:szCs w:val="28"/>
+                        </w:rPr>
+                      </w:pPr>
+                      <w:r>
+                        <w:rPr>
+                          <w:rFonts w:ascii="Tahoma" w:hAnsi="Tahoma"/>
+                          <w:b/>
+                          <w:bCs/>
+                          <w:color w:val="FFFFFF" w:themeColor="background1"/>
+                          <w:sz w:val="28"/>
+                          <w:szCs w:val="28"/>
+                        </w:rPr>
+                        <w:t>OBSERVACIONES GENERALES</w:t>
+                      </w:r>
+                    </w:p>
+                  </w:txbxContent>
+                </v:textbox>
+                <w10:wrap anchorx="margin"/>
+              </v:shape>
+            </w:pict>
+          </mc:Fallback>
+        </mc:AlternateContent>
+      </w:r>
+      <w:r>
+        <w:rPr>
+          <w:rFonts w:ascii="Arial" w:hAnsi="Arial" w:cs="Arial"/>
+          <w:b/>
+          <w:noProof/>
+          <w:sz w:val="8"/>
+          <w:szCs w:val="8"/>
+          <w:lang w:val="en-US" w:eastAsia="en-US"/>
+        </w:rPr>
+        <mc:AlternateContent>
+          <mc:Choice Requires="wps">
+            <w:drawing>
+              <wp:anchor distT="0" distB="0" distL="114300" distR="114300" simplePos="0" relativeHeight="251695616" behindDoc="1" locked="0" layoutInCell="1" allowOverlap="1" wp14:anchorId="492C0C5A" wp14:editId="6E797F0D">
+                <wp:simplePos x="0" y="0"/>
+                <wp:positionH relativeFrom="margin">
+                  <wp:posOffset>361950</wp:posOffset>
+                </wp:positionH>
+                <wp:positionV relativeFrom="paragraph">
+                  <wp:posOffset>79375</wp:posOffset>
+                </wp:positionV>
+                <wp:extent cx="6113780" cy="457200"/>
+                <wp:effectExtent l="57150" t="19050" r="77470" b="95250"/>
+                <wp:wrapNone/>
+                <wp:docPr id="17" name="Rectángulo 17"/>
+                <wp:cNvGraphicFramePr/>
+                <a:graphic xmlns:a="http://schemas.openxmlformats.org/drawingml/2006/main">
+                  <a:graphicData uri="http://schemas.microsoft.com/office/word/2010/wordprocessingShape">
+                    <wps:wsp>
+                      <wps:cNvSpPr/>
+                      <wps:spPr>
+                        <a:xfrm>
+                          <a:off x="0" y="0"/>
+                          <a:ext cx="6113780" cy="457200"/>
+                        </a:xfrm>
+                        <a:prstGeom prst="rect">
+                          <a:avLst/>
+                        </a:prstGeom>
+                        <a:gradFill rotWithShape="1">
+                          <a:gsLst>
+                            <a:gs pos="0">
+                              <a:srgbClr val="4F81BD">
+                                <a:shade val="51000"/>
+                                <a:satMod val="130000"/>
+                              </a:srgbClr>
+                            </a:gs>
+                            <a:gs pos="80000">
+                              <a:srgbClr val="4F81BD">
+                                <a:shade val="93000"/>
+                                <a:satMod val="130000"/>
+                              </a:srgbClr>
+                            </a:gs>
+                            <a:gs pos="100000">
+                              <a:srgbClr val="4F81BD">
+                                <a:shade val="94000"/>
+                                <a:satMod val="135000"/>
+                              </a:srgbClr>
+                            </a:gs>
+                          </a:gsLst>
+                          <a:lin ang="16200000" scaled="0"/>
+                        </a:gradFill>
+                        <a:ln w="9525" cap="flat" cmpd="sng" algn="ctr">
+                          <a:solidFill>
+                            <a:srgbClr val="4F81BD">
+                              <a:shade val="95000"/>
+                              <a:satMod val="105000"/>
+                            </a:srgbClr>
+                          </a:solidFill>
+                          <a:prstDash val="solid"/>
+                        </a:ln>
+                        <a:effectLst>
+                          <a:outerShdw blurRad="40000" dist="23000" dir="5400000" rotWithShape="0">
+                            <a:srgbClr val="000000">
+                              <a:alpha val="35000"/>
+                            </a:srgbClr>
+                          </a:outerShdw>
+                        </a:effectLst>
+                      </wps:spPr>
+                      <wps:bodyPr rot="0" spcFirstLastPara="0" vertOverflow="overflow" horzOverflow="overflow" vert="horz" wrap="square" lIns="91440" tIns="45720" rIns="91440" bIns="45720" numCol="1" spcCol="0" rtlCol="0" fromWordArt="0" anchor="ctr" anchorCtr="0" forceAA="0" compatLnSpc="1">
+                        <a:prstTxWarp prst="textNoShape">
+                          <a:avLst/>
+                        </a:prstTxWarp>
+                        <a:noAutofit/>
+                      </wps:bodyPr>
+                    </wps:wsp>
+                  </a:graphicData>
+                </a:graphic>
+                <wp14:sizeRelH relativeFrom="margin">
+                  <wp14:pctWidth>0</wp14:pctWidth>
+                </wp14:sizeRelH>
+                <wp14:sizeRelV relativeFrom="margin">
+                  <wp14:pctHeight>0</wp14:pctHeight>
+                </wp14:sizeRelV>
+              </wp:anchor>
+            </w:drawing>
+          </mc:Choice>
+          <mc:Fallback>
+            <w:pict>
+              <v:rect w14:anchorId="5B6F40C1" id="Rectángulo 17" o:spid="_x0000_s1026" style="position:absolute;margin-left:28.5pt;margin-top:6.25pt;width:481.4pt;height:36pt;z-index:-251620864;visibility:visible;mso-wrap-style:square;mso-width-percent:0;mso-height-percent:0;mso-wrap-distance-left:9pt;mso-wrap-distance-top:0;mso-wrap-distance-right:9pt;mso-wrap-distance-bottom:0;mso-position-horizontal:absolute;mso-position-horizontal-relative:margin;mso-position-vertical:absolute;mso-position-vertical-relative:text;mso-width-percent:0;mso-height-percent:0;mso-width-relative:margin;mso-height-relative:margin;v-text-anchor:middle" o:gfxdata="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" fillcolor="#2c5d98" strokecolor="#4a7ebb">
+                <v:fill color2="#3a7ccb" rotate="t" angle="180" colors="0 #2c5d98;52429f #3c7bc7;1 #3a7ccb" focus="100%" type="gradient">
+                  <o:fill v:ext="view" type="gradientUnscaled"/>
+                </v:fill>
+                <v:shadow on="t" color="black" opacity="22937f" origin=",.5" offset="0,.63889mm"/>
+                <w10:wrap anchorx="margin"/>
+              </v:rect>
+            </w:pict>
+          </mc:Fallback>
+        </mc:AlternateContent>
+      </w:r>
       <w:r>
         <w:rPr>
           <w:rFonts w:ascii="Arial" w:eastAsia="Arial" w:hAnsi="Arial" w:cs="Arial"/>
@@ -9675,7 +11095,7 @@
                 </mc:Choice>
                 <mc:Fallback>
                   <w:pict>
-                    <v:shape w14:anchorId="1F1E4660" id="_x0000_s1035" type="#_x0000_t202" style="position:absolute;margin-left:-55.1pt;margin-top:8.8pt;width:478.2pt;height:27.75pt;z-index:251693568;visibility:visible;mso-wrap-style:square;mso-width-percent:0;mso-height-percent:0;mso-wrap-distance-left:9pt;mso-wrap-distance-top:0;mso-wrap-distance-right:9pt;mso-wrap-distance-bottom:0;mso-position-horizontal:absolute;mso-position-horizontal-relative:margin;mso-position-vertical:absolute;mso-position-vertical-relative:text;mso-width-percent:0;mso-height-percent:0;mso-width-relative:page;mso-height-relative:page;v-text-anchor:top" o:gfxdata="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" filled="f" stroked="f" strokecolor="#f06">
+                    <v:shape w14:anchorId="1F1E4660" id="_x0000_s1036" type="#_x0000_t202" style="position:absolute;margin-left:-55.1pt;margin-top:8.8pt;width:478.2pt;height:27.75pt;z-index:251693568;visibility:visible;mso-wrap-style:square;mso-width-percent:0;mso-height-percent:0;mso-wrap-distance-left:9pt;mso-wrap-distance-top:0;mso-wrap-distance-right:9pt;mso-wrap-distance-bottom:0;mso-position-horizontal:absolute;mso-position-horizontal-relative:margin;mso-position-vertical:absolute;mso-position-vertical-relative:text;mso-width-percent:0;mso-height-percent:0;mso-width-relative:page;mso-height-relative:page;v-text-anchor:top" o:gfxdata="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" filled="f" stroked="f" strokecolor="#f06">
                       <v:textbox>
                         <w:txbxContent>
                           <w:p>
@@ -10209,6 +11629,7 @@
               </w:rPr>
               <w:t>${</w:t>
             </w:r>
+            <w:proofErr w:type="spellStart"/>
             <w:r>
               <w:rPr>
                 <w:rFonts w:ascii="Arial" w:hAnsi="Arial" w:cs="Arial"/>
@@ -10219,6 +11640,7 @@
               </w:rPr>
               <w:t>block_negrita</w:t>
             </w:r>
+            <w:proofErr w:type="spellEnd"/>
             <w:r>
               <w:rPr>
                 <w:rFonts w:ascii="Arial" w:hAnsi="Arial" w:cs="Arial"/>
@@ -10248,8 +11670,9 @@
                 <w:szCs w:val="20"/>
                 <w:lang w:eastAsia="es-CL"/>
               </w:rPr>
-              <w:t>${obs_carpeta}</w:t>
-            </w:r>
+              <w:t>${</w:t>
+            </w:r>
+            <w:proofErr w:type="spellStart"/>
             <w:r>
               <w:rPr>
                 <w:rFonts w:ascii="Arial" w:hAnsi="Arial" w:cs="Arial"/>
@@ -10258,6 +11681,27 @@
                 <w:szCs w:val="20"/>
                 <w:lang w:eastAsia="es-CL"/>
               </w:rPr>
+              <w:t>obs_carpeta</w:t>
+            </w:r>
+            <w:proofErr w:type="spellEnd"/>
+            <w:r>
+              <w:rPr>
+                <w:rFonts w:ascii="Arial" w:hAnsi="Arial" w:cs="Arial"/>
+                <w:bCs/>
+                <w:sz w:val="20"/>
+                <w:szCs w:val="20"/>
+                <w:lang w:eastAsia="es-CL"/>
+              </w:rPr>
+              <w:t>}</w:t>
+            </w:r>
+            <w:r>
+              <w:rPr>
+                <w:rFonts w:ascii="Arial" w:hAnsi="Arial" w:cs="Arial"/>
+                <w:bCs/>
+                <w:sz w:val="20"/>
+                <w:szCs w:val="20"/>
+                <w:lang w:eastAsia="es-CL"/>
+              </w:rPr>
               <w:t xml:space="preserve"> </w:t>
             </w:r>
             <w:r>
@@ -10270,6 +11714,7 @@
               </w:rPr>
               <w:t>${</w:t>
             </w:r>
+            <w:proofErr w:type="spellStart"/>
             <w:r>
               <w:rPr>
                 <w:rFonts w:ascii="Arial" w:hAnsi="Arial" w:cs="Arial"/>
@@ -10290,6 +11735,7 @@
               </w:rPr>
               <w:t>_carpeta</w:t>
             </w:r>
+            <w:proofErr w:type="spellEnd"/>
             <w:r>
               <w:rPr>
                 <w:rFonts w:ascii="Arial" w:hAnsi="Arial" w:cs="Arial"/>
@@ -10320,6 +11766,7 @@
               </w:rPr>
               <w:t>${/</w:t>
             </w:r>
+            <w:proofErr w:type="spellStart"/>
             <w:r>
               <w:rPr>
                 <w:rFonts w:ascii="Arial" w:hAnsi="Arial" w:cs="Arial"/>
@@ -10330,6 +11777,7 @@
               </w:rPr>
               <w:t>block_negrita</w:t>
             </w:r>
+            <w:proofErr w:type="spellEnd"/>
             <w:r>
               <w:rPr>
                 <w:rFonts w:ascii="Arial" w:hAnsi="Arial" w:cs="Arial"/>
@@ -10643,7 +12091,7 @@
           </mc:Choice>
           <mc:Fallback>
             <w:pict>
-              <v:shape w14:anchorId="137338E5" id="_x0000_s1036" type="#_x0000_t202" style="position:absolute;left:0;text-align:left;margin-left:29pt;margin-top:5.45pt;width:480pt;height:32.75pt;z-index:251672064;visibility:visible;mso-wrap-style:square;mso-width-percent:0;mso-height-percent:0;mso-wrap-distance-left:9pt;mso-wrap-distance-top:0;mso-wrap-distance-right:9pt;mso-wrap-distance-bottom:0;mso-position-horizontal:absolute;mso-position-horizontal-relative:margin;mso-position-vertical:absolute;mso-position-vertical-relative:text;mso-width-percent:0;mso-height-percent:0;mso-width-relative:page;mso-height-relative:page;v-text-anchor:top" o:gfxdata="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" filled="f" stroked="f" strokecolor="#f06">
+              <v:shape w14:anchorId="137338E5" id="_x0000_s1037" type="#_x0000_t202" style="position:absolute;left:0;text-align:left;margin-left:29pt;margin-top:5.45pt;width:480pt;height:32.75pt;z-index:251672064;visibility:visible;mso-wrap-style:square;mso-width-percent:0;mso-height-percent:0;mso-wrap-distance-left:9pt;mso-wrap-distance-top:0;mso-wrap-distance-right:9pt;mso-wrap-distance-bottom:0;mso-position-horizontal:absolute;mso-position-horizontal-relative:margin;mso-position-vertical:absolute;mso-position-vertical-relative:text;mso-width-percent:0;mso-height-percent:0;mso-width-relative:page;mso-height-relative:page;v-text-anchor:top" o:gfxdata="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" filled="f" stroked="f" strokecolor="#f06">
                 <v:textbox>
                   <w:txbxContent>
                     <w:p>
@@ -10832,289 +12280,6 @@
         <w:jc w:val="both"/>
         <w:rPr>
           <w:rFonts w:ascii="Arial" w:hAnsi="Arial" w:cs="Arial"/>
-          <w:sz w:val="20"/>
-          <w:szCs w:val="20"/>
-        </w:rPr>
-      </w:pPr>
-      <w:r>
-        <w:rPr>
-          <w:rFonts w:ascii="Arial" w:hAnsi="Arial" w:cs="Arial"/>
-          <w:sz w:val="20"/>
-          <w:szCs w:val="20"/>
-        </w:rPr>
-        <w:t>Los equipos presentan un funcionamiento aceptable. Se realizaron pruebas a los sistemas de seguridad no detectando observaciones que deban ser informadas.</w:t>
-      </w:r>
-    </w:p>
-    <w:p>
-      <w:pPr>
-        <w:autoSpaceDE w:val="0"/>
-        <w:autoSpaceDN w:val="0"/>
-        <w:adjustRightInd w:val="0"/>
-        <w:ind w:left="567" w:right="596"/>
-        <w:jc w:val="both"/>
-        <w:rPr>
-          <w:rFonts w:ascii="Arial" w:hAnsi="Arial" w:cs="Arial"/>
-          <w:sz w:val="20"/>
-          <w:szCs w:val="20"/>
-        </w:rPr>
-      </w:pPr>
-    </w:p>
-    <w:p>
-      <w:pPr>
-        <w:autoSpaceDE w:val="0"/>
-        <w:autoSpaceDN w:val="0"/>
-        <w:adjustRightInd w:val="0"/>
-        <w:ind w:left="567" w:right="596"/>
-        <w:jc w:val="both"/>
-        <w:rPr>
-          <w:rFonts w:ascii="Arial" w:hAnsi="Arial" w:cs="Arial"/>
-          <w:sz w:val="20"/>
-          <w:szCs w:val="20"/>
-        </w:rPr>
-      </w:pPr>
-      <w:r>
-        <w:rPr>
-          <w:rFonts w:ascii="Arial" w:hAnsi="Arial" w:cs="Arial"/>
-          <w:sz w:val="20"/>
-          <w:szCs w:val="20"/>
-        </w:rPr>
-        <w:t xml:space="preserve">Mantenedor deberá ejecutar pruebas de seguridades acorde a </w:t>
-      </w:r>
-      <w:r>
-        <w:rPr>
-          <w:rFonts w:ascii="Arial" w:hAnsi="Arial" w:cs="Arial"/>
-          <w:b/>
-          <w:sz w:val="20"/>
-          <w:szCs w:val="20"/>
-        </w:rPr>
-        <w:t>NCh440/1-2014</w:t>
-      </w:r>
-      <w:r>
-        <w:rPr>
-          <w:rFonts w:ascii="Arial" w:hAnsi="Arial" w:cs="Arial"/>
-          <w:sz w:val="20"/>
-          <w:szCs w:val="20"/>
-        </w:rPr>
-        <w:t xml:space="preserve"> o presentar registro de haberlas realizado mínimo 1 año hacia atrás a menos que fabricante determine a través de comunicado lo contrario. Las pruebas de paracaídas, limitador de velocidad, freno y pesacargas son pruebas vitales para considerar que el equipo es seguro para el funcionamiento y transporte de personas.</w:t>
-      </w:r>
-    </w:p>
-    <w:p>
-      <w:pPr>
-        <w:autoSpaceDE w:val="0"/>
-        <w:autoSpaceDN w:val="0"/>
-        <w:adjustRightInd w:val="0"/>
-        <w:ind w:left="567" w:right="596"/>
-        <w:jc w:val="both"/>
-        <w:rPr>
-          <w:rFonts w:ascii="Arial" w:hAnsi="Arial" w:cs="Arial"/>
-          <w:sz w:val="20"/>
-          <w:szCs w:val="20"/>
-        </w:rPr>
-      </w:pPr>
-    </w:p>
-    <w:p>
-      <w:pPr>
-        <w:autoSpaceDE w:val="0"/>
-        <w:autoSpaceDN w:val="0"/>
-        <w:adjustRightInd w:val="0"/>
-        <w:ind w:left="567" w:right="596"/>
-        <w:jc w:val="both"/>
-        <w:rPr>
-          <w:rFonts w:ascii="Arial" w:hAnsi="Arial" w:cs="Arial"/>
-          <w:sz w:val="20"/>
-          <w:szCs w:val="20"/>
-        </w:rPr>
-      </w:pPr>
-      <w:r>
-        <w:rPr>
-          <w:rFonts w:ascii="Arial" w:hAnsi="Arial" w:cs="Arial"/>
-          <w:sz w:val="20"/>
-          <w:szCs w:val="20"/>
-        </w:rPr>
-        <w:t>El mantenimiento preventivo se encuentra realizado de manera aceptable no encontrando observaciones que deban ser indicadas en el presente informe.</w:t>
-      </w:r>
-    </w:p>
-    <w:p>
-      <w:pPr>
-        <w:autoSpaceDE w:val="0"/>
-        <w:autoSpaceDN w:val="0"/>
-        <w:adjustRightInd w:val="0"/>
-        <w:ind w:left="567" w:right="596"/>
-        <w:jc w:val="both"/>
-        <w:rPr>
-          <w:rFonts w:ascii="Arial" w:hAnsi="Arial" w:cs="Arial"/>
-          <w:sz w:val="20"/>
-          <w:szCs w:val="20"/>
-        </w:rPr>
-      </w:pPr>
-    </w:p>
-    <w:p>
-      <w:pPr>
-        <w:autoSpaceDE w:val="0"/>
-        <w:autoSpaceDN w:val="0"/>
-        <w:adjustRightInd w:val="0"/>
-        <w:ind w:left="567" w:right="596"/>
-        <w:jc w:val="both"/>
-        <w:rPr>
-          <w:rFonts w:ascii="Arial" w:hAnsi="Arial" w:cs="Arial"/>
-          <w:sz w:val="20"/>
-          <w:szCs w:val="20"/>
-        </w:rPr>
-      </w:pPr>
-      <w:r>
-        <w:rPr>
-          <w:rFonts w:ascii="Arial" w:hAnsi="Arial" w:cs="Arial"/>
-          <w:sz w:val="20"/>
-          <w:szCs w:val="20"/>
-        </w:rPr>
-        <w:t>Cada no cumplimiento incluye el detalle del punto normativo más un comentario del Certificador para argumentar de mejor manera el hallazgo.</w:t>
-      </w:r>
-    </w:p>
-    <w:p>
-      <w:pPr>
-        <w:autoSpaceDE w:val="0"/>
-        <w:autoSpaceDN w:val="0"/>
-        <w:adjustRightInd w:val="0"/>
-        <w:ind w:left="567" w:right="596"/>
-        <w:jc w:val="both"/>
-        <w:rPr>
-          <w:rFonts w:ascii="Arial" w:hAnsi="Arial" w:cs="Arial"/>
-          <w:sz w:val="20"/>
-          <w:szCs w:val="20"/>
-        </w:rPr>
-      </w:pPr>
-    </w:p>
-    <w:p>
-      <w:pPr>
-        <w:autoSpaceDE w:val="0"/>
-        <w:autoSpaceDN w:val="0"/>
-        <w:adjustRightInd w:val="0"/>
-        <w:ind w:left="567" w:right="596"/>
-        <w:jc w:val="both"/>
-        <w:rPr>
-          <w:rFonts w:ascii="Arial" w:hAnsi="Arial" w:cs="Arial"/>
-          <w:sz w:val="20"/>
-          <w:szCs w:val="20"/>
-        </w:rPr>
-      </w:pPr>
-      <w:r>
-        <w:rPr>
-          <w:rFonts w:ascii="Arial" w:hAnsi="Arial" w:cs="Arial"/>
-          <w:sz w:val="20"/>
-          <w:szCs w:val="20"/>
-        </w:rPr>
-        <w:t xml:space="preserve">Adicionalmente el informe cuenta con observaciones </w:t>
-      </w:r>
-      <w:r>
-        <w:rPr>
-          <w:rFonts w:ascii="Arial" w:hAnsi="Arial" w:cs="Arial"/>
-          <w:b/>
-          <w:sz w:val="20"/>
-          <w:szCs w:val="20"/>
-        </w:rPr>
-        <w:t>GRAVES</w:t>
-      </w:r>
-      <w:r>
-        <w:rPr>
-          <w:rFonts w:ascii="Arial" w:hAnsi="Arial" w:cs="Arial"/>
-          <w:sz w:val="20"/>
-          <w:szCs w:val="20"/>
-        </w:rPr>
-        <w:t xml:space="preserve"> y </w:t>
-      </w:r>
-      <w:r>
-        <w:rPr>
-          <w:rFonts w:ascii="Arial" w:hAnsi="Arial" w:cs="Arial"/>
-          <w:b/>
-          <w:sz w:val="20"/>
-          <w:szCs w:val="20"/>
-        </w:rPr>
-        <w:t>LEVES</w:t>
-      </w:r>
-      <w:r>
-        <w:rPr>
-          <w:rFonts w:ascii="Arial" w:hAnsi="Arial" w:cs="Arial"/>
-          <w:sz w:val="20"/>
-          <w:szCs w:val="20"/>
-        </w:rPr>
-        <w:t>. Las Graves se deben corregir para obtener la certificación y las observaciones Leves se deben resolver hasta la siguiente certificación.</w:t>
-      </w:r>
-    </w:p>
-    <w:p>
-      <w:pPr>
-        <w:autoSpaceDE w:val="0"/>
-        <w:autoSpaceDN w:val="0"/>
-        <w:adjustRightInd w:val="0"/>
-        <w:ind w:left="567" w:right="596"/>
-        <w:jc w:val="both"/>
-        <w:rPr>
-          <w:rFonts w:ascii="Arial" w:hAnsi="Arial" w:cs="Arial"/>
-          <w:sz w:val="20"/>
-          <w:szCs w:val="20"/>
-        </w:rPr>
-      </w:pPr>
-    </w:p>
-    <w:p>
-      <w:pPr>
-        <w:autoSpaceDE w:val="0"/>
-        <w:autoSpaceDN w:val="0"/>
-        <w:adjustRightInd w:val="0"/>
-        <w:ind w:left="567" w:right="596"/>
-        <w:jc w:val="both"/>
-        <w:rPr>
-          <w:rFonts w:ascii="Arial" w:hAnsi="Arial" w:cs="Arial"/>
-        </w:rPr>
-      </w:pPr>
-      <w:r>
-        <w:rPr>
-          <w:rFonts w:ascii="Arial" w:hAnsi="Arial" w:cs="Arial"/>
-          <w:sz w:val="20"/>
-          <w:szCs w:val="20"/>
-        </w:rPr>
-        <w:t>Se tuvo a la vista el informe de certificación anterior emitido por la empresa “S</w:t>
-      </w:r>
-      <w:r>
-        <w:rPr>
-          <w:rFonts w:ascii="Arial" w:hAnsi="Arial" w:cs="Arial"/>
-          <w:sz w:val="20"/>
-          <w:szCs w:val="20"/>
-        </w:rPr>
-        <w:t>I</w:t>
-      </w:r>
-      <w:r>
-        <w:rPr>
-          <w:rFonts w:ascii="Arial" w:hAnsi="Arial" w:cs="Arial"/>
-          <w:sz w:val="20"/>
-          <w:szCs w:val="20"/>
-        </w:rPr>
-        <w:t xml:space="preserve">CTRAV LIMITADA”. Las observaciones leves no levantadas de ese </w:t>
-      </w:r>
-      <w:r>
-        <w:rPr>
-          <w:rFonts w:ascii="Arial" w:hAnsi="Arial" w:cs="Arial"/>
-          <w:sz w:val="20"/>
-          <w:szCs w:val="20"/>
-        </w:rPr>
-        <w:t>informe</w:t>
-      </w:r>
-      <w:r>
-        <w:rPr>
-          <w:rFonts w:ascii="Arial" w:hAnsi="Arial" w:cs="Arial"/>
-          <w:sz w:val="20"/>
-          <w:szCs w:val="20"/>
-        </w:rPr>
-        <w:t xml:space="preserve"> se categorizan como “GRAVE, INFORME ANTERIOR”, en el presente.</w:t>
-      </w:r>
-    </w:p>
-    <w:p>
-      <w:pPr>
-        <w:autoSpaceDE w:val="0"/>
-        <w:autoSpaceDN w:val="0"/>
-        <w:adjustRightInd w:val="0"/>
-        <w:ind w:left="567" w:right="596"/>
-        <w:jc w:val="both"/>
-        <w:rPr>
-          <w:rFonts w:ascii="Arial" w:hAnsi="Arial" w:cs="Arial"/>
         </w:rPr>
       </w:pPr>
     </w:p>
@@ -11229,7 +12394,7 @@
                     </pic:cNvPicPr>
                   </pic:nvPicPr>
                   <pic:blipFill>
-                    <a:blip r:embed="rId12" cstate="email">
+                    <a:blip r:embed="rId11" cstate="email">
                       <a:extLst>
                         <a:ext uri="{28A0092B-C50C-407E-A947-70E740481C1C}">
                           <a14:useLocalDpi xmlns:a14="http://schemas.microsoft.com/office/drawing/2010/main"/>
@@ -11328,7 +12493,7 @@
                     </pic:cNvPicPr>
                   </pic:nvPicPr>
                   <pic:blipFill>
-                    <a:blip r:embed="rId13" cstate="email">
+                    <a:blip r:embed="rId12" cstate="email">
                       <a:extLst>
                         <a:ext uri="{28A0092B-C50C-407E-A947-70E740481C1C}">
                           <a14:useLocalDpi xmlns:a14="http://schemas.microsoft.com/office/drawing/2010/main"/>
@@ -11462,11 +12627,23 @@
           <w:sz w:val="20"/>
           <w:szCs w:val="20"/>
         </w:rPr>
-        <w:t>Elevé Certificación SpA</w:t>
+        <w:t xml:space="preserve">Elevé Certificación </w:t>
       </w:r>
+      <w:proofErr w:type="spellStart"/>
+      <w:r>
+        <w:rPr>
+          <w:rFonts w:ascii="Arial" w:hAnsi="Arial" w:cs="Arial"/>
+          <w:b/>
+          <w:color w:val="17365D" w:themeColor="text2" w:themeShade="BF"/>
+          <w:sz w:val="20"/>
+          <w:szCs w:val="20"/>
+        </w:rPr>
+        <w:t>SpA</w:t>
+      </w:r>
+      <w:proofErr w:type="spellEnd"/>
     </w:p>
     <w:sectPr>
-      <w:footerReference w:type="default" r:id="rId14"/>
+      <w:footerReference w:type="default" r:id="rId13"/>
       <w:pgSz w:w="12242" w:h="15842" w:code="119"/>
       <w:pgMar w:top="567" w:right="720" w:bottom="720" w:left="720" w:header="709" w:footer="0" w:gutter="0"/>
       <w:pgBorders w:offsetFrom="page">
@@ -11541,7 +12718,27 @@
             <w:sz w:val="18"/>
             <w:szCs w:val="18"/>
           </w:rPr>
-          <w:t xml:space="preserve">Elevé Certificación SpA - Certificación de Equipos de Transporte Vertical - Primera Categoría              </w:t>
+          <w:t xml:space="preserve">Elevé Certificación </w:t>
+        </w:r>
+        <w:proofErr w:type="spellStart"/>
+        <w:r>
+          <w:rPr>
+            <w:rFonts w:ascii="Arial" w:hAnsi="Arial" w:cs="Arial"/>
+            <w:color w:val="808080" w:themeColor="background1" w:themeShade="80"/>
+            <w:sz w:val="18"/>
+            <w:szCs w:val="18"/>
+          </w:rPr>
+          <w:t>SpA</w:t>
+        </w:r>
+        <w:proofErr w:type="spellEnd"/>
+        <w:r>
+          <w:rPr>
+            <w:rFonts w:ascii="Arial" w:hAnsi="Arial" w:cs="Arial"/>
+            <w:color w:val="808080" w:themeColor="background1" w:themeShade="80"/>
+            <w:sz w:val="18"/>
+            <w:szCs w:val="18"/>
+          </w:rPr>
+          <w:t xml:space="preserve"> - Certificación de Equipos de Transporte Vertical - Primera Categoría              </w:t>
         </w:r>
         <w:r>
           <w:rPr>
@@ -11575,7 +12772,6 @@
               <w:docPartUnique/>
             </w:docPartObj>
           </w:sdtPr>
-          <w:sdtEndPr/>
           <w:sdtContent>
             <w:r>
               <w:rPr>
@@ -13558,7 +14754,7 @@
   <w:style w:type="paragraph" w:default="1" w:styleId="Normal">
     <w:name w:val="Normal"/>
     <w:qFormat/>
-    <w:rsid w:val="00FC5530"/>
+    <w:rsid w:val="00A43589"/>
     <w:rPr>
       <w:rFonts w:ascii="Times New Roman" w:eastAsia="Times New Roman" w:hAnsi="Times New Roman"/>
       <w:sz w:val="24"/>

</xml_diff>